<commit_message>
more memory for sequential runs
</commit_message>
<xml_diff>
--- a/analysis/manuscript/revision/MainTextR1.docx
+++ b/analysis/manuscript/revision/MainTextR1.docx
@@ -4446,10 +4446,18 @@
           <w:rPr>
             <w:rFonts w:asciiTheme="majorHAnsi" w:eastAsia="Times New Roman" w:hAnsiTheme="majorHAnsi" w:cstheme="majorHAnsi"/>
           </w:rPr>
-          <w:t xml:space="preserve"> which there are fewer than 20</w:t>
-        </w:r>
-      </w:ins>
-      <w:ins w:id="10" w:author="Renata M. Diaz" w:date="2021-03-08T13:23:00Z">
+          <w:t xml:space="preserve"> which there are fewer than </w:t>
+        </w:r>
+      </w:ins>
+      <w:ins w:id="10" w:author="Renata M. Diaz" w:date="2021-03-10T14:33:00Z">
+        <w:r>
+          <w:rPr>
+            <w:rFonts w:asciiTheme="majorHAnsi" w:eastAsia="Times New Roman" w:hAnsiTheme="majorHAnsi" w:cstheme="majorHAnsi"/>
+          </w:rPr>
+          <w:t>40</w:t>
+        </w:r>
+      </w:ins>
+      <w:ins w:id="11" w:author="Renata M. Diaz" w:date="2021-03-08T13:23:00Z">
         <w:r>
           <w:rPr>
             <w:rFonts w:asciiTheme="majorHAnsi" w:eastAsia="Times New Roman" w:hAnsiTheme="majorHAnsi" w:cstheme="majorHAnsi"/>
@@ -4457,7 +4465,7 @@
           <w:t xml:space="preserve"> mathematically possible SADs, because </w:t>
         </w:r>
       </w:ins>
-      <w:ins w:id="11" w:author="Renata M. Diaz" w:date="2021-03-08T13:24:00Z">
+      <w:ins w:id="12" w:author="Renata M. Diaz" w:date="2021-03-08T13:24:00Z">
         <w:r>
           <w:rPr>
             <w:rFonts w:asciiTheme="majorHAnsi" w:eastAsia="Times New Roman" w:hAnsiTheme="majorHAnsi" w:cstheme="majorHAnsi"/>
@@ -4465,7 +4473,7 @@
           <w:t xml:space="preserve">it is impossible to detect </w:t>
         </w:r>
       </w:ins>
-      <w:ins w:id="12" w:author="Renata M. Diaz" w:date="2021-03-08T13:26:00Z">
+      <w:ins w:id="13" w:author="Renata M. Diaz" w:date="2021-03-08T13:26:00Z">
         <w:r>
           <w:rPr>
             <w:rFonts w:asciiTheme="majorHAnsi" w:eastAsia="Times New Roman" w:hAnsiTheme="majorHAnsi" w:cstheme="majorHAnsi"/>
@@ -4473,7 +4481,23 @@
           <w:t>an empirical deviation to a</w:t>
         </w:r>
       </w:ins>
-      <w:ins w:id="13" w:author="Renata M. Diaz" w:date="2021-03-08T13:24:00Z">
+      <w:ins w:id="14" w:author="Renata M. Diaz" w:date="2021-03-10T14:32:00Z">
+        <w:r>
+          <w:rPr>
+            <w:rFonts w:asciiTheme="majorHAnsi" w:eastAsia="Times New Roman" w:hAnsiTheme="majorHAnsi" w:cstheme="majorHAnsi"/>
+          </w:rPr>
+          <w:t xml:space="preserve"> two</w:t>
+        </w:r>
+      </w:ins>
+      <w:ins w:id="15" w:author="Renata M. Diaz" w:date="2021-03-10T14:33:00Z">
+        <w:r>
+          <w:rPr>
+            <w:rFonts w:asciiTheme="majorHAnsi" w:eastAsia="Times New Roman" w:hAnsiTheme="majorHAnsi" w:cstheme="majorHAnsi"/>
+          </w:rPr>
+          <w:t>-tailed</w:t>
+        </w:r>
+      </w:ins>
+      <w:ins w:id="16" w:author="Renata M. Diaz" w:date="2021-03-08T13:24:00Z">
         <w:r>
           <w:rPr>
             <w:rFonts w:asciiTheme="majorHAnsi" w:eastAsia="Times New Roman" w:hAnsiTheme="majorHAnsi" w:cstheme="majorHAnsi"/>
@@ -4481,7 +4505,7 @@
           <w:t xml:space="preserve"> 95% </w:t>
         </w:r>
       </w:ins>
-      <w:ins w:id="14" w:author="Renata M. Diaz" w:date="2021-03-08T13:25:00Z">
+      <w:ins w:id="17" w:author="Renata M. Diaz" w:date="2021-03-08T13:25:00Z">
         <w:r>
           <w:rPr>
             <w:rFonts w:asciiTheme="majorHAnsi" w:eastAsia="Times New Roman" w:hAnsiTheme="majorHAnsi" w:cstheme="majorHAnsi"/>
@@ -4489,12 +4513,28 @@
           <w:t>interval if the</w:t>
         </w:r>
       </w:ins>
-      <w:ins w:id="15" w:author="Renata M. Diaz" w:date="2021-03-08T13:27:00Z">
-        <w:r>
-          <w:rPr>
-            <w:rFonts w:asciiTheme="majorHAnsi" w:eastAsia="Times New Roman" w:hAnsiTheme="majorHAnsi" w:cstheme="majorHAnsi"/>
-          </w:rPr>
-          <w:t xml:space="preserve"> statistical baseline comprises fewer than 20 possible distributions</w:t>
+      <w:ins w:id="18" w:author="Renata M. Diaz" w:date="2021-03-08T13:27:00Z">
+        <w:r>
+          <w:rPr>
+            <w:rFonts w:asciiTheme="majorHAnsi" w:eastAsia="Times New Roman" w:hAnsiTheme="majorHAnsi" w:cstheme="majorHAnsi"/>
+          </w:rPr>
+          <w:t xml:space="preserve"> statistical baseline comprises fewer than </w:t>
+        </w:r>
+      </w:ins>
+      <w:ins w:id="19" w:author="Renata M. Diaz" w:date="2021-03-10T14:33:00Z">
+        <w:r>
+          <w:rPr>
+            <w:rFonts w:asciiTheme="majorHAnsi" w:eastAsia="Times New Roman" w:hAnsiTheme="majorHAnsi" w:cstheme="majorHAnsi"/>
+          </w:rPr>
+          <w:t>40</w:t>
+        </w:r>
+      </w:ins>
+      <w:ins w:id="20" w:author="Renata M. Diaz" w:date="2021-03-08T13:27:00Z">
+        <w:r>
+          <w:rPr>
+            <w:rFonts w:asciiTheme="majorHAnsi" w:eastAsia="Times New Roman" w:hAnsiTheme="majorHAnsi" w:cstheme="majorHAnsi"/>
+          </w:rPr>
+          <w:t xml:space="preserve"> possible distributions</w:t>
         </w:r>
         <w:commentRangeEnd w:id="2"/>
         <w:r>
@@ -4546,7 +4586,7 @@
         </w:rPr>
         <w:t xml:space="preserve"> with S and N ranging from 2 to 250 and </w:t>
       </w:r>
-      <w:del w:id="16" w:author="Renata M. Diaz" w:date="2021-03-08T13:27:00Z">
+      <w:del w:id="21" w:author="Renata M. Diaz" w:date="2021-03-08T13:27:00Z">
         <w:r>
           <w:rPr>
             <w:rFonts w:asciiTheme="majorHAnsi" w:eastAsia="Times New Roman" w:hAnsiTheme="majorHAnsi" w:cstheme="majorHAnsi"/>
@@ -4554,7 +4594,7 @@
           <w:delText xml:space="preserve">3 </w:delText>
         </w:r>
       </w:del>
-      <w:ins w:id="17" w:author="Renata M. Diaz" w:date="2021-03-08T13:27:00Z">
+      <w:ins w:id="22" w:author="Renata M. Diaz" w:date="2021-03-08T13:27:00Z">
         <w:r>
           <w:rPr>
             <w:rFonts w:asciiTheme="majorHAnsi" w:eastAsia="Times New Roman" w:hAnsiTheme="majorHAnsi" w:cstheme="majorHAnsi"/>
@@ -4639,11 +4679,11 @@
       <w:pPr>
         <w:spacing w:line="480" w:lineRule="auto"/>
         <w:rPr>
-          <w:ins w:id="18" w:author="Renata M. Diaz" w:date="2021-03-08T13:18:00Z"/>
-          <w:rFonts w:asciiTheme="majorHAnsi" w:eastAsia="Times New Roman" w:hAnsiTheme="majorHAnsi" w:cstheme="majorHAnsi"/>
-        </w:rPr>
-      </w:pPr>
-      <w:ins w:id="19" w:author="Renata M. Diaz" w:date="2021-03-08T13:18:00Z">
+          <w:ins w:id="23" w:author="Renata M. Diaz" w:date="2021-03-08T13:18:00Z"/>
+          <w:rFonts w:asciiTheme="majorHAnsi" w:eastAsia="Times New Roman" w:hAnsiTheme="majorHAnsi" w:cstheme="majorHAnsi"/>
+        </w:rPr>
+      </w:pPr>
+      <w:ins w:id="24" w:author="Renata M. Diaz" w:date="2021-03-08T13:18:00Z">
         <w:r>
           <w:rPr>
             <w:rFonts w:asciiTheme="majorHAnsi" w:eastAsia="Times New Roman" w:hAnsiTheme="majorHAnsi" w:cstheme="majorHAnsi"/>
@@ -4658,11 +4698,11 @@
       <w:pPr>
         <w:spacing w:line="480" w:lineRule="auto"/>
         <w:rPr>
-          <w:ins w:id="20" w:author="Renata M. Diaz" w:date="2021-03-08T14:05:00Z"/>
-          <w:rFonts w:asciiTheme="majorHAnsi" w:eastAsia="Times New Roman" w:hAnsiTheme="majorHAnsi" w:cstheme="majorHAnsi"/>
-        </w:rPr>
-      </w:pPr>
-      <w:ins w:id="21" w:author="Renata M. Diaz" w:date="2021-03-08T13:39:00Z">
+          <w:ins w:id="25" w:author="Renata M. Diaz" w:date="2021-03-08T14:05:00Z"/>
+          <w:rFonts w:asciiTheme="majorHAnsi" w:eastAsia="Times New Roman" w:hAnsiTheme="majorHAnsi" w:cstheme="majorHAnsi"/>
+        </w:rPr>
+      </w:pPr>
+      <w:ins w:id="26" w:author="Renata M. Diaz" w:date="2021-03-08T13:39:00Z">
         <w:r>
           <w:rPr>
             <w:rFonts w:asciiTheme="majorHAnsi" w:eastAsia="Times New Roman" w:hAnsiTheme="majorHAnsi" w:cstheme="majorHAnsi"/>
@@ -4670,7 +4710,7 @@
           <w:t xml:space="preserve">Because it is logistically impossible to exhaustively catalog all individuals present in most empirical systems, </w:t>
         </w:r>
       </w:ins>
-      <w:ins w:id="22" w:author="Renata M. Diaz" w:date="2021-03-08T13:37:00Z">
+      <w:ins w:id="27" w:author="Renata M. Diaz" w:date="2021-03-08T13:37:00Z">
         <w:r>
           <w:rPr>
             <w:rFonts w:asciiTheme="majorHAnsi" w:eastAsia="Times New Roman" w:hAnsiTheme="majorHAnsi" w:cstheme="majorHAnsi"/>
@@ -4678,7 +4718,7 @@
           <w:t>SADs derived from field sampling will inevitably be subject some degree of sampling erro</w:t>
         </w:r>
       </w:ins>
-      <w:ins w:id="23" w:author="Renata M. Diaz" w:date="2021-03-08T13:39:00Z">
+      <w:ins w:id="28" w:author="Renata M. Diaz" w:date="2021-03-08T13:39:00Z">
         <w:r>
           <w:rPr>
             <w:rFonts w:asciiTheme="majorHAnsi" w:eastAsia="Times New Roman" w:hAnsiTheme="majorHAnsi" w:cstheme="majorHAnsi"/>
@@ -4686,7 +4726,7 @@
           <w:t xml:space="preserve">r.  </w:t>
         </w:r>
       </w:ins>
-      <w:ins w:id="24" w:author="Renata M. Diaz" w:date="2021-03-08T13:53:00Z">
+      <w:ins w:id="29" w:author="Renata M. Diaz" w:date="2021-03-08T13:53:00Z">
         <w:r>
           <w:rPr>
             <w:rFonts w:asciiTheme="majorHAnsi" w:eastAsia="Times New Roman" w:hAnsiTheme="majorHAnsi" w:cstheme="majorHAnsi"/>
@@ -4694,7 +4734,7 @@
           <w:t xml:space="preserve">Therefore, in addition to analyzing the raw SADs </w:t>
         </w:r>
       </w:ins>
-      <w:ins w:id="25" w:author="Renata M. Diaz" w:date="2021-03-08T13:54:00Z">
+      <w:ins w:id="30" w:author="Renata M. Diaz" w:date="2021-03-08T13:54:00Z">
         <w:r>
           <w:rPr>
             <w:rFonts w:asciiTheme="majorHAnsi" w:eastAsia="Times New Roman" w:hAnsiTheme="majorHAnsi" w:cstheme="majorHAnsi"/>
@@ -4702,7 +4742,7 @@
           <w:t>in our database, we</w:t>
         </w:r>
       </w:ins>
-      <w:ins w:id="26" w:author="Renata M. Diaz" w:date="2021-03-08T13:40:00Z">
+      <w:ins w:id="31" w:author="Renata M. Diaz" w:date="2021-03-08T13:40:00Z">
         <w:r>
           <w:rPr>
             <w:rFonts w:asciiTheme="majorHAnsi" w:eastAsia="Times New Roman" w:hAnsiTheme="majorHAnsi" w:cstheme="majorHAnsi"/>
@@ -4710,7 +4750,7 @@
           <w:t xml:space="preserve"> employed two </w:t>
         </w:r>
       </w:ins>
-      <w:ins w:id="27" w:author="Renata M. Diaz" w:date="2021-03-08T13:41:00Z">
+      <w:ins w:id="32" w:author="Renata M. Diaz" w:date="2021-03-08T13:41:00Z">
         <w:r>
           <w:rPr>
             <w:rFonts w:asciiTheme="majorHAnsi" w:eastAsia="Times New Roman" w:hAnsiTheme="majorHAnsi" w:cstheme="majorHAnsi"/>
@@ -4718,7 +4758,7 @@
           <w:t xml:space="preserve">resampling schemes to </w:t>
         </w:r>
       </w:ins>
-      <w:ins w:id="28" w:author="Renata M. Diaz" w:date="2021-03-08T13:43:00Z">
+      <w:ins w:id="33" w:author="Renata M. Diaz" w:date="2021-03-08T13:43:00Z">
         <w:r>
           <w:rPr>
             <w:rFonts w:asciiTheme="majorHAnsi" w:eastAsia="Times New Roman" w:hAnsiTheme="majorHAnsi" w:cstheme="majorHAnsi"/>
@@ -4726,7 +4766,7 @@
           <w:t>test</w:t>
         </w:r>
       </w:ins>
-      <w:ins w:id="29" w:author="Renata M. Diaz" w:date="2021-03-08T13:41:00Z">
+      <w:ins w:id="34" w:author="Renata M. Diaz" w:date="2021-03-08T13:41:00Z">
         <w:r>
           <w:rPr>
             <w:rFonts w:asciiTheme="majorHAnsi" w:eastAsia="Times New Roman" w:hAnsiTheme="majorHAnsi" w:cstheme="majorHAnsi"/>
@@ -4734,7 +4774,7 @@
           <w:t xml:space="preserve"> if, and how, different forms of observation error affect </w:t>
         </w:r>
       </w:ins>
-      <w:ins w:id="30" w:author="Renata M. Diaz" w:date="2021-03-08T13:42:00Z">
+      <w:ins w:id="35" w:author="Renata M. Diaz" w:date="2021-03-08T13:42:00Z">
         <w:r>
           <w:rPr>
             <w:rFonts w:asciiTheme="majorHAnsi" w:eastAsia="Times New Roman" w:hAnsiTheme="majorHAnsi" w:cstheme="majorHAnsi"/>
@@ -4747,11 +4787,11 @@
       <w:pPr>
         <w:spacing w:line="480" w:lineRule="auto"/>
         <w:rPr>
-          <w:ins w:id="31" w:author="Renata M. Diaz" w:date="2021-03-08T14:05:00Z"/>
-          <w:rFonts w:asciiTheme="majorHAnsi" w:eastAsia="Times New Roman" w:hAnsiTheme="majorHAnsi" w:cstheme="majorHAnsi"/>
-        </w:rPr>
-      </w:pPr>
-      <w:ins w:id="32" w:author="Renata M. Diaz" w:date="2021-03-08T13:43:00Z">
+          <w:ins w:id="36" w:author="Renata M. Diaz" w:date="2021-03-08T14:05:00Z"/>
+          <w:rFonts w:asciiTheme="majorHAnsi" w:eastAsia="Times New Roman" w:hAnsiTheme="majorHAnsi" w:cstheme="majorHAnsi"/>
+        </w:rPr>
+      </w:pPr>
+      <w:ins w:id="37" w:author="Renata M. Diaz" w:date="2021-03-08T13:43:00Z">
         <w:r>
           <w:rPr>
             <w:rFonts w:asciiTheme="majorHAnsi" w:eastAsia="Times New Roman" w:hAnsiTheme="majorHAnsi" w:cstheme="majorHAnsi"/>
@@ -4759,7 +4799,7 @@
           <w:t>First, we explore</w:t>
         </w:r>
       </w:ins>
-      <w:ins w:id="33" w:author="Renata M. Diaz" w:date="2021-03-08T13:51:00Z">
+      <w:ins w:id="38" w:author="Renata M. Diaz" w:date="2021-03-08T13:51:00Z">
         <w:r>
           <w:rPr>
             <w:rFonts w:asciiTheme="majorHAnsi" w:eastAsia="Times New Roman" w:hAnsiTheme="majorHAnsi" w:cstheme="majorHAnsi"/>
@@ -4767,7 +4807,7 @@
           <w:t xml:space="preserve">d </w:t>
         </w:r>
       </w:ins>
-      <w:ins w:id="34" w:author="Renata M. Diaz" w:date="2021-03-08T13:43:00Z">
+      <w:ins w:id="39" w:author="Renata M. Diaz" w:date="2021-03-08T13:43:00Z">
         <w:r>
           <w:rPr>
             <w:rFonts w:asciiTheme="majorHAnsi" w:eastAsia="Times New Roman" w:hAnsiTheme="majorHAnsi" w:cstheme="majorHAnsi"/>
@@ -4775,7 +4815,7 @@
           <w:t>the possibility that empirical sampling systematicall</w:t>
         </w:r>
       </w:ins>
-      <w:ins w:id="35" w:author="Renata M. Diaz" w:date="2021-03-08T13:44:00Z">
+      <w:ins w:id="40" w:author="Renata M. Diaz" w:date="2021-03-08T13:44:00Z">
         <w:r>
           <w:rPr>
             <w:rFonts w:asciiTheme="majorHAnsi" w:eastAsia="Times New Roman" w:hAnsiTheme="majorHAnsi" w:cstheme="majorHAnsi"/>
@@ -4783,7 +4823,7 @@
           <w:t xml:space="preserve">y </w:t>
         </w:r>
       </w:ins>
-      <w:ins w:id="36" w:author="Renata M. Diaz" w:date="2021-03-08T13:52:00Z">
+      <w:ins w:id="41" w:author="Renata M. Diaz" w:date="2021-03-08T13:52:00Z">
         <w:r>
           <w:rPr>
             <w:rFonts w:asciiTheme="majorHAnsi" w:eastAsia="Times New Roman" w:hAnsiTheme="majorHAnsi" w:cstheme="majorHAnsi"/>
@@ -4791,7 +4831,7 @@
           <w:t>undercounts</w:t>
         </w:r>
       </w:ins>
-      <w:ins w:id="37" w:author="Renata M. Diaz" w:date="2021-03-08T13:44:00Z">
+      <w:ins w:id="42" w:author="Renata M. Diaz" w:date="2021-03-08T13:44:00Z">
         <w:r>
           <w:rPr>
             <w:rFonts w:asciiTheme="majorHAnsi" w:eastAsia="Times New Roman" w:hAnsiTheme="majorHAnsi" w:cstheme="majorHAnsi"/>
@@ -4799,7 +4839,7 @@
           <w:t xml:space="preserve"> the true number of rare species in a community</w:t>
         </w:r>
       </w:ins>
-      <w:ins w:id="38" w:author="Renata M. Diaz" w:date="2021-03-08T13:47:00Z">
+      <w:ins w:id="43" w:author="Renata M. Diaz" w:date="2021-03-08T13:47:00Z">
         <w:r>
           <w:rPr>
             <w:rFonts w:asciiTheme="majorHAnsi" w:eastAsia="Times New Roman" w:hAnsiTheme="majorHAnsi" w:cstheme="majorHAnsi"/>
@@ -4807,7 +4847,7 @@
           <w:t xml:space="preserve"> (ref for rarefaction)</w:t>
         </w:r>
       </w:ins>
-      <w:ins w:id="39" w:author="Renata M. Diaz" w:date="2021-03-08T13:44:00Z">
+      <w:ins w:id="44" w:author="Renata M. Diaz" w:date="2021-03-08T13:44:00Z">
         <w:r>
           <w:rPr>
             <w:rFonts w:asciiTheme="majorHAnsi" w:eastAsia="Times New Roman" w:hAnsiTheme="majorHAnsi" w:cstheme="majorHAnsi"/>
@@ -4815,7 +4855,7 @@
           <w:t>.</w:t>
         </w:r>
       </w:ins>
-      <w:ins w:id="40" w:author="Renata M. Diaz" w:date="2021-03-08T13:48:00Z">
+      <w:ins w:id="45" w:author="Renata M. Diaz" w:date="2021-03-08T13:48:00Z">
         <w:r>
           <w:rPr>
             <w:rFonts w:asciiTheme="majorHAnsi" w:eastAsia="Times New Roman" w:hAnsiTheme="majorHAnsi" w:cstheme="majorHAnsi"/>
@@ -4823,7 +4863,7 @@
           <w:t xml:space="preserve"> Rare species </w:t>
         </w:r>
       </w:ins>
-      <w:ins w:id="41" w:author="Renata M. Diaz" w:date="2021-03-08T13:51:00Z">
+      <w:ins w:id="46" w:author="Renata M. Diaz" w:date="2021-03-08T13:51:00Z">
         <w:r>
           <w:rPr>
             <w:rFonts w:asciiTheme="majorHAnsi" w:eastAsia="Times New Roman" w:hAnsiTheme="majorHAnsi" w:cstheme="majorHAnsi"/>
@@ -4831,7 +4871,7 @@
           <w:t>may be</w:t>
         </w:r>
       </w:ins>
-      <w:ins w:id="42" w:author="Renata M. Diaz" w:date="2021-03-08T13:48:00Z">
+      <w:ins w:id="47" w:author="Renata M. Diaz" w:date="2021-03-08T13:48:00Z">
         <w:r>
           <w:rPr>
             <w:rFonts w:asciiTheme="majorHAnsi" w:eastAsia="Times New Roman" w:hAnsiTheme="majorHAnsi" w:cstheme="majorHAnsi"/>
@@ -4839,7 +4879,7 @@
           <w:t xml:space="preserve"> more li</w:t>
         </w:r>
       </w:ins>
-      <w:ins w:id="43" w:author="Renata M. Diaz" w:date="2021-03-08T13:49:00Z">
+      <w:ins w:id="48" w:author="Renata M. Diaz" w:date="2021-03-08T13:49:00Z">
         <w:r>
           <w:rPr>
             <w:rFonts w:asciiTheme="majorHAnsi" w:eastAsia="Times New Roman" w:hAnsiTheme="majorHAnsi" w:cstheme="majorHAnsi"/>
@@ -4847,7 +4887,7 @@
           <w:t xml:space="preserve">kely to escape detection during sampling, </w:t>
         </w:r>
       </w:ins>
-      <w:ins w:id="44" w:author="Renata M. Diaz" w:date="2021-03-08T13:50:00Z">
+      <w:ins w:id="49" w:author="Renata M. Diaz" w:date="2021-03-08T13:50:00Z">
         <w:r>
           <w:rPr>
             <w:rFonts w:asciiTheme="majorHAnsi" w:eastAsia="Times New Roman" w:hAnsiTheme="majorHAnsi" w:cstheme="majorHAnsi"/>
@@ -4855,7 +4895,7 @@
           <w:t xml:space="preserve">leading to an underestimate of both the total </w:t>
         </w:r>
       </w:ins>
-      <w:ins w:id="45" w:author="Renata M. Diaz" w:date="2021-03-08T13:52:00Z">
+      <w:ins w:id="50" w:author="Renata M. Diaz" w:date="2021-03-08T13:52:00Z">
         <w:r>
           <w:rPr>
             <w:rFonts w:asciiTheme="majorHAnsi" w:eastAsia="Times New Roman" w:hAnsiTheme="majorHAnsi" w:cstheme="majorHAnsi"/>
@@ -4863,7 +4903,7 @@
           <w:t>species</w:t>
         </w:r>
       </w:ins>
-      <w:ins w:id="46" w:author="Renata M. Diaz" w:date="2021-03-08T13:51:00Z">
+      <w:ins w:id="51" w:author="Renata M. Diaz" w:date="2021-03-08T13:51:00Z">
         <w:r>
           <w:rPr>
             <w:rFonts w:asciiTheme="majorHAnsi" w:eastAsia="Times New Roman" w:hAnsiTheme="majorHAnsi" w:cstheme="majorHAnsi"/>
@@ -4871,7 +4911,7 @@
           <w:t xml:space="preserve"> richness of</w:t>
         </w:r>
       </w:ins>
-      <w:ins w:id="47" w:author="Renata M. Diaz" w:date="2021-03-08T13:50:00Z">
+      <w:ins w:id="52" w:author="Renata M. Diaz" w:date="2021-03-08T13:50:00Z">
         <w:r>
           <w:rPr>
             <w:rFonts w:asciiTheme="majorHAnsi" w:eastAsia="Times New Roman" w:hAnsiTheme="majorHAnsi" w:cstheme="majorHAnsi"/>
@@ -4879,7 +4919,7 @@
           <w:t xml:space="preserve"> a community and the</w:t>
         </w:r>
       </w:ins>
-      <w:ins w:id="48" w:author="Renata M. Diaz" w:date="2021-03-08T13:51:00Z">
+      <w:ins w:id="53" w:author="Renata M. Diaz" w:date="2021-03-08T13:51:00Z">
         <w:r>
           <w:rPr>
             <w:rFonts w:asciiTheme="majorHAnsi" w:eastAsia="Times New Roman" w:hAnsiTheme="majorHAnsi" w:cstheme="majorHAnsi"/>
@@ -4887,7 +4927,7 @@
           <w:t xml:space="preserve"> proportion of species in the rare tail of the SAD. </w:t>
         </w:r>
       </w:ins>
-      <w:ins w:id="49" w:author="Renata M. Diaz" w:date="2021-03-08T13:52:00Z">
+      <w:ins w:id="54" w:author="Renata M. Diaz" w:date="2021-03-08T13:52:00Z">
         <w:r>
           <w:rPr>
             <w:rFonts w:asciiTheme="majorHAnsi" w:eastAsia="Times New Roman" w:hAnsiTheme="majorHAnsi" w:cstheme="majorHAnsi"/>
@@ -4895,7 +4935,7 @@
           <w:t xml:space="preserve">We </w:t>
         </w:r>
       </w:ins>
-      <w:ins w:id="50" w:author="Renata M. Diaz" w:date="2021-03-08T14:03:00Z">
+      <w:ins w:id="55" w:author="Renata M. Diaz" w:date="2021-03-08T14:03:00Z">
         <w:r>
           <w:rPr>
             <w:rFonts w:asciiTheme="majorHAnsi" w:eastAsia="Times New Roman" w:hAnsiTheme="majorHAnsi" w:cstheme="majorHAnsi"/>
@@ -4903,7 +4943,7 @@
           <w:t xml:space="preserve">used species richness estimators to </w:t>
         </w:r>
       </w:ins>
-      <w:ins w:id="51" w:author="Renata M. Diaz" w:date="2021-03-08T13:52:00Z">
+      <w:ins w:id="56" w:author="Renata M. Diaz" w:date="2021-03-08T13:52:00Z">
         <w:r>
           <w:rPr>
             <w:rFonts w:asciiTheme="majorHAnsi" w:eastAsia="Times New Roman" w:hAnsiTheme="majorHAnsi" w:cstheme="majorHAnsi"/>
@@ -4911,7 +4951,7 @@
           <w:t>adjust for this possibility</w:t>
         </w:r>
       </w:ins>
-      <w:ins w:id="52" w:author="Renata M. Diaz" w:date="2021-03-08T13:55:00Z">
+      <w:ins w:id="57" w:author="Renata M. Diaz" w:date="2021-03-08T13:55:00Z">
         <w:r>
           <w:rPr>
             <w:rFonts w:asciiTheme="majorHAnsi" w:eastAsia="Times New Roman" w:hAnsiTheme="majorHAnsi" w:cstheme="majorHAnsi"/>
@@ -4919,7 +4959,7 @@
           <w:t>. For e</w:t>
         </w:r>
       </w:ins>
-      <w:ins w:id="53" w:author="Renata M. Diaz" w:date="2021-03-08T13:56:00Z">
+      <w:ins w:id="58" w:author="Renata M. Diaz" w:date="2021-03-08T13:56:00Z">
         <w:r>
           <w:rPr>
             <w:rFonts w:asciiTheme="majorHAnsi" w:eastAsia="Times New Roman" w:hAnsiTheme="majorHAnsi" w:cstheme="majorHAnsi"/>
@@ -4927,14 +4967,14 @@
           <w:t>ach community, we computed the estimated richness using the bias-correct Chao and the ACE estimators</w:t>
         </w:r>
       </w:ins>
-      <w:ins w:id="54" w:author="Renata M. Diaz" w:date="2021-03-08T14:40:00Z">
+      <w:ins w:id="59" w:author="Renata M. Diaz" w:date="2021-03-08T14:40:00Z">
         <w:r>
           <w:rPr>
             <w:rFonts w:asciiTheme="majorHAnsi" w:eastAsia="Times New Roman" w:hAnsiTheme="majorHAnsi" w:cstheme="majorHAnsi"/>
           </w:rPr>
           <w:t xml:space="preserve"> (</w:t>
         </w:r>
-        <w:commentRangeStart w:id="55"/>
+        <w:commentRangeStart w:id="60"/>
         <w:r>
           <w:rPr>
             <w:rFonts w:asciiTheme="majorHAnsi" w:eastAsia="Times New Roman" w:hAnsiTheme="majorHAnsi" w:cstheme="majorHAnsi"/>
@@ -4942,16 +4982,16 @@
           <w:t>as</w:t>
         </w:r>
       </w:ins>
-      <w:commentRangeEnd w:id="55"/>
-      <w:ins w:id="56" w:author="Renata M. Diaz" w:date="2021-03-08T14:41:00Z">
+      <w:commentRangeEnd w:id="60"/>
+      <w:ins w:id="61" w:author="Renata M. Diaz" w:date="2021-03-08T14:41:00Z">
         <w:r>
           <w:rPr>
             <w:rStyle w:val="CommentReference"/>
           </w:rPr>
-          <w:commentReference w:id="55"/>
-        </w:r>
-      </w:ins>
-      <w:ins w:id="57" w:author="Renata M. Diaz" w:date="2021-03-08T14:40:00Z">
+          <w:commentReference w:id="60"/>
+        </w:r>
+      </w:ins>
+      <w:ins w:id="62" w:author="Renata M. Diaz" w:date="2021-03-08T14:40:00Z">
         <w:r>
           <w:rPr>
             <w:rFonts w:asciiTheme="majorHAnsi" w:eastAsia="Times New Roman" w:hAnsiTheme="majorHAnsi" w:cstheme="majorHAnsi"/>
@@ -4959,7 +4999,7 @@
           <w:t xml:space="preserve"> implemented in the R package vegan)</w:t>
         </w:r>
       </w:ins>
-      <w:ins w:id="58" w:author="Renata M. Diaz" w:date="2021-03-08T13:57:00Z">
+      <w:ins w:id="63" w:author="Renata M. Diaz" w:date="2021-03-08T13:57:00Z">
         <w:r>
           <w:rPr>
             <w:rFonts w:asciiTheme="majorHAnsi" w:eastAsia="Times New Roman" w:hAnsiTheme="majorHAnsi" w:cstheme="majorHAnsi"/>
@@ -4967,7 +5007,7 @@
           <w:t>, adding one standard deviation of the estimate to each estimate, and taking the mean of the two estimates. This yields a generous estimate of the true number of species in the syste</w:t>
         </w:r>
       </w:ins>
-      <w:ins w:id="59" w:author="Renata M. Diaz" w:date="2021-03-08T13:58:00Z">
+      <w:ins w:id="64" w:author="Renata M. Diaz" w:date="2021-03-08T13:58:00Z">
         <w:r>
           <w:rPr>
             <w:rFonts w:asciiTheme="majorHAnsi" w:eastAsia="Times New Roman" w:hAnsiTheme="majorHAnsi" w:cstheme="majorHAnsi"/>
@@ -4975,7 +5015,7 @@
           <w:t xml:space="preserve">m. </w:t>
         </w:r>
       </w:ins>
-      <w:ins w:id="60" w:author="Renata M. Diaz" w:date="2021-03-08T14:02:00Z">
+      <w:ins w:id="65" w:author="Renata M. Diaz" w:date="2021-03-08T14:02:00Z">
         <w:r>
           <w:rPr>
             <w:rFonts w:asciiTheme="majorHAnsi" w:eastAsia="Times New Roman" w:hAnsiTheme="majorHAnsi" w:cstheme="majorHAnsi"/>
@@ -4983,7 +5023,7 @@
           <w:t xml:space="preserve">If this estimate exceeded the number of species observed for </w:t>
         </w:r>
       </w:ins>
-      <w:ins w:id="61" w:author="Renata M. Diaz" w:date="2021-03-08T14:05:00Z">
+      <w:ins w:id="66" w:author="Renata M. Diaz" w:date="2021-03-08T14:05:00Z">
         <w:r>
           <w:rPr>
             <w:rFonts w:asciiTheme="majorHAnsi" w:eastAsia="Times New Roman" w:hAnsiTheme="majorHAnsi" w:cstheme="majorHAnsi"/>
@@ -4991,7 +5031,7 @@
           <w:t>a community</w:t>
         </w:r>
       </w:ins>
-      <w:ins w:id="62" w:author="Renata M. Diaz" w:date="2021-03-08T14:02:00Z">
+      <w:ins w:id="67" w:author="Renata M. Diaz" w:date="2021-03-08T14:02:00Z">
         <w:r>
           <w:rPr>
             <w:rFonts w:asciiTheme="majorHAnsi" w:eastAsia="Times New Roman" w:hAnsiTheme="majorHAnsi" w:cstheme="majorHAnsi"/>
@@ -4999,7 +5039,7 @@
           <w:t xml:space="preserve">, we added </w:t>
         </w:r>
       </w:ins>
-      <w:ins w:id="63" w:author="Renata M. Diaz" w:date="2021-03-08T14:03:00Z">
+      <w:ins w:id="68" w:author="Renata M. Diaz" w:date="2021-03-08T14:03:00Z">
         <w:r>
           <w:rPr>
             <w:rFonts w:asciiTheme="majorHAnsi" w:eastAsia="Times New Roman" w:hAnsiTheme="majorHAnsi" w:cstheme="majorHAnsi"/>
@@ -5007,7 +5047,7 @@
           <w:t>the missing species each with abundance 1, which allowed us to ex</w:t>
         </w:r>
       </w:ins>
-      <w:ins w:id="64" w:author="Renata M. Diaz" w:date="2021-03-08T14:04:00Z">
+      <w:ins w:id="69" w:author="Renata M. Diaz" w:date="2021-03-08T14:04:00Z">
         <w:r>
           <w:rPr>
             <w:rFonts w:asciiTheme="majorHAnsi" w:eastAsia="Times New Roman" w:hAnsiTheme="majorHAnsi" w:cstheme="majorHAnsi"/>
@@ -5029,7 +5069,7 @@
           <w:t xml:space="preserve"> rare species while making the smallest possible changes to S and N.</w:t>
         </w:r>
       </w:ins>
-      <w:ins w:id="65" w:author="Renata M. Diaz" w:date="2021-03-08T14:14:00Z">
+      <w:ins w:id="70" w:author="Renata M. Diaz" w:date="2021-03-08T14:14:00Z">
         <w:r>
           <w:rPr>
             <w:rFonts w:asciiTheme="majorHAnsi" w:eastAsia="Times New Roman" w:hAnsiTheme="majorHAnsi" w:cstheme="majorHAnsi"/>
@@ -5042,11 +5082,11 @@
       <w:pPr>
         <w:spacing w:line="480" w:lineRule="auto"/>
         <w:rPr>
-          <w:ins w:id="66" w:author="Renata M. Diaz" w:date="2021-03-08T14:17:00Z"/>
-          <w:rFonts w:asciiTheme="majorHAnsi" w:eastAsia="Times New Roman" w:hAnsiTheme="majorHAnsi" w:cstheme="majorHAnsi"/>
-        </w:rPr>
-      </w:pPr>
-      <w:ins w:id="67" w:author="Renata M. Diaz" w:date="2021-03-08T14:05:00Z">
+          <w:ins w:id="71" w:author="Renata M. Diaz" w:date="2021-03-08T14:17:00Z"/>
+          <w:rFonts w:asciiTheme="majorHAnsi" w:eastAsia="Times New Roman" w:hAnsiTheme="majorHAnsi" w:cstheme="majorHAnsi"/>
+        </w:rPr>
+      </w:pPr>
+      <w:ins w:id="72" w:author="Renata M. Diaz" w:date="2021-03-08T14:05:00Z">
         <w:r>
           <w:rPr>
             <w:rFonts w:asciiTheme="majorHAnsi" w:eastAsia="Times New Roman" w:hAnsiTheme="majorHAnsi" w:cstheme="majorHAnsi"/>
@@ -5055,7 +5095,7 @@
           <w:t xml:space="preserve">Second, </w:t>
         </w:r>
       </w:ins>
-      <w:ins w:id="68" w:author="Renata M. Diaz" w:date="2021-03-08T14:09:00Z">
+      <w:ins w:id="73" w:author="Renata M. Diaz" w:date="2021-03-08T14:09:00Z">
         <w:r>
           <w:rPr>
             <w:rFonts w:asciiTheme="majorHAnsi" w:eastAsia="Times New Roman" w:hAnsiTheme="majorHAnsi" w:cstheme="majorHAnsi"/>
@@ -5069,7 +5109,7 @@
           <w:t xml:space="preserve">the SAD using </w:t>
         </w:r>
       </w:ins>
-      <w:ins w:id="69" w:author="Renata M. Diaz" w:date="2021-03-08T14:10:00Z">
+      <w:ins w:id="74" w:author="Renata M. Diaz" w:date="2021-03-08T14:10:00Z">
         <w:r>
           <w:rPr>
             <w:rFonts w:asciiTheme="majorHAnsi" w:eastAsia="Times New Roman" w:hAnsiTheme="majorHAnsi" w:cstheme="majorHAnsi"/>
@@ -5090,7 +5130,7 @@
           </w:rPr>
           <w:t xml:space="preserve"> resampling </w:t>
         </w:r>
-        <w:commentRangeStart w:id="70"/>
+        <w:commentRangeStart w:id="75"/>
         <w:r>
           <w:rPr>
             <w:rFonts w:asciiTheme="majorHAnsi" w:eastAsia="Times New Roman" w:hAnsiTheme="majorHAnsi" w:cstheme="majorHAnsi"/>
@@ -5098,16 +5138,16 @@
           <w:t>scheme</w:t>
         </w:r>
       </w:ins>
-      <w:commentRangeEnd w:id="70"/>
-      <w:ins w:id="71" w:author="Renata M. Diaz" w:date="2021-03-08T14:41:00Z">
+      <w:commentRangeEnd w:id="75"/>
+      <w:ins w:id="76" w:author="Renata M. Diaz" w:date="2021-03-08T14:41:00Z">
         <w:r>
           <w:rPr>
             <w:rStyle w:val="CommentReference"/>
           </w:rPr>
-          <w:commentReference w:id="70"/>
-        </w:r>
-      </w:ins>
-      <w:ins w:id="72" w:author="Renata M. Diaz" w:date="2021-03-08T14:10:00Z">
+          <w:commentReference w:id="75"/>
+        </w:r>
+      </w:ins>
+      <w:ins w:id="77" w:author="Renata M. Diaz" w:date="2021-03-08T14:10:00Z">
         <w:r>
           <w:rPr>
             <w:rFonts w:asciiTheme="majorHAnsi" w:eastAsia="Times New Roman" w:hAnsiTheme="majorHAnsi" w:cstheme="majorHAnsi"/>
@@ -5115,7 +5155,7 @@
           <w:t xml:space="preserve">. For each observed community, we </w:t>
         </w:r>
       </w:ins>
-      <w:ins w:id="73" w:author="Renata M. Diaz" w:date="2021-03-08T14:11:00Z">
+      <w:ins w:id="78" w:author="Renata M. Diaz" w:date="2021-03-08T14:11:00Z">
         <w:r>
           <w:rPr>
             <w:rFonts w:asciiTheme="majorHAnsi" w:eastAsia="Times New Roman" w:hAnsiTheme="majorHAnsi" w:cstheme="majorHAnsi"/>
@@ -5123,7 +5163,7 @@
           <w:t>constructed</w:t>
         </w:r>
       </w:ins>
-      <w:ins w:id="74" w:author="Renata M. Diaz" w:date="2021-03-08T14:10:00Z">
+      <w:ins w:id="79" w:author="Renata M. Diaz" w:date="2021-03-08T14:10:00Z">
         <w:r>
           <w:rPr>
             <w:rFonts w:asciiTheme="majorHAnsi" w:eastAsia="Times New Roman" w:hAnsiTheme="majorHAnsi" w:cstheme="majorHAnsi"/>
@@ -5131,7 +5171,7 @@
           <w:t xml:space="preserve"> subsamples by </w:t>
         </w:r>
       </w:ins>
-      <w:ins w:id="75" w:author="Renata M. Diaz" w:date="2021-03-08T14:11:00Z">
+      <w:ins w:id="80" w:author="Renata M. Diaz" w:date="2021-03-08T14:11:00Z">
         <w:r>
           <w:rPr>
             <w:rFonts w:asciiTheme="majorHAnsi" w:eastAsia="Times New Roman" w:hAnsiTheme="majorHAnsi" w:cstheme="majorHAnsi"/>
@@ -5139,7 +5179,7 @@
           <w:t>randomly drawing 60% of the observed number of individuals from the</w:t>
         </w:r>
       </w:ins>
-      <w:ins w:id="76" w:author="Renata M. Diaz" w:date="2021-03-08T14:23:00Z">
+      <w:ins w:id="81" w:author="Renata M. Diaz" w:date="2021-03-08T14:23:00Z">
         <w:r>
           <w:rPr>
             <w:rFonts w:asciiTheme="majorHAnsi" w:eastAsia="Times New Roman" w:hAnsiTheme="majorHAnsi" w:cstheme="majorHAnsi"/>
@@ -5147,7 +5187,7 @@
           <w:t xml:space="preserve"> total pool of individuals in the community</w:t>
         </w:r>
       </w:ins>
-      <w:ins w:id="77" w:author="Renata M. Diaz" w:date="2021-03-08T14:11:00Z">
+      <w:ins w:id="82" w:author="Renata M. Diaz" w:date="2021-03-08T14:11:00Z">
         <w:r>
           <w:rPr>
             <w:rFonts w:asciiTheme="majorHAnsi" w:eastAsia="Times New Roman" w:hAnsiTheme="majorHAnsi" w:cstheme="majorHAnsi"/>
@@ -5155,7 +5195,7 @@
           <w:t xml:space="preserve">, without regard to species and without replacement. </w:t>
         </w:r>
       </w:ins>
-      <w:ins w:id="78" w:author="Renata M. Diaz" w:date="2021-03-08T14:14:00Z">
+      <w:ins w:id="83" w:author="Renata M. Diaz" w:date="2021-03-08T14:14:00Z">
         <w:r>
           <w:rPr>
             <w:rFonts w:asciiTheme="majorHAnsi" w:eastAsia="Times New Roman" w:hAnsiTheme="majorHAnsi" w:cstheme="majorHAnsi"/>
@@ -5163,7 +5203,7 @@
           <w:t>This introduced substantial room for sampling error between the resampled and observed distribution</w:t>
         </w:r>
       </w:ins>
-      <w:ins w:id="79" w:author="Renata M. Diaz" w:date="2021-03-08T14:23:00Z">
+      <w:ins w:id="84" w:author="Renata M. Diaz" w:date="2021-03-08T14:23:00Z">
         <w:r>
           <w:rPr>
             <w:rFonts w:asciiTheme="majorHAnsi" w:eastAsia="Times New Roman" w:hAnsiTheme="majorHAnsi" w:cstheme="majorHAnsi"/>
@@ -5171,7 +5211,7 @@
           <w:t>s</w:t>
         </w:r>
       </w:ins>
-      <w:ins w:id="80" w:author="Renata M. Diaz" w:date="2021-03-08T14:14:00Z">
+      <w:ins w:id="85" w:author="Renata M. Diaz" w:date="2021-03-08T14:14:00Z">
         <w:r>
           <w:rPr>
             <w:rFonts w:asciiTheme="majorHAnsi" w:eastAsia="Times New Roman" w:hAnsiTheme="majorHAnsi" w:cstheme="majorHAnsi"/>
@@ -5179,7 +5219,7 @@
           <w:t xml:space="preserve">, but yielded resampled communities that </w:t>
         </w:r>
       </w:ins>
-      <w:ins w:id="81" w:author="Renata M. Diaz" w:date="2021-03-08T14:15:00Z">
+      <w:ins w:id="86" w:author="Renata M. Diaz" w:date="2021-03-08T14:15:00Z">
         <w:r>
           <w:rPr>
             <w:rFonts w:asciiTheme="majorHAnsi" w:eastAsia="Times New Roman" w:hAnsiTheme="majorHAnsi" w:cstheme="majorHAnsi"/>
@@ -5187,7 +5227,7 @@
           <w:t xml:space="preserve">were not trivially small in terms of S and N. </w:t>
         </w:r>
       </w:ins>
-      <w:ins w:id="82" w:author="Renata M. Diaz" w:date="2021-03-08T14:16:00Z">
+      <w:ins w:id="87" w:author="Renata M. Diaz" w:date="2021-03-08T14:16:00Z">
         <w:r>
           <w:rPr>
             <w:rFonts w:asciiTheme="majorHAnsi" w:eastAsia="Times New Roman" w:hAnsiTheme="majorHAnsi" w:cstheme="majorHAnsi"/>
@@ -5195,7 +5235,7 @@
           <w:t xml:space="preserve">We drew 10 </w:t>
         </w:r>
       </w:ins>
-      <w:ins w:id="83" w:author="Renata M. Diaz" w:date="2021-03-08T14:23:00Z">
+      <w:ins w:id="88" w:author="Renata M. Diaz" w:date="2021-03-08T14:23:00Z">
         <w:r>
           <w:rPr>
             <w:rFonts w:asciiTheme="majorHAnsi" w:eastAsia="Times New Roman" w:hAnsiTheme="majorHAnsi" w:cstheme="majorHAnsi"/>
@@ -5203,7 +5243,7 @@
           <w:t>res</w:t>
         </w:r>
       </w:ins>
-      <w:ins w:id="84" w:author="Renata M. Diaz" w:date="2021-03-08T14:24:00Z">
+      <w:ins w:id="89" w:author="Renata M. Diaz" w:date="2021-03-08T14:24:00Z">
         <w:r>
           <w:rPr>
             <w:rFonts w:asciiTheme="majorHAnsi" w:eastAsia="Times New Roman" w:hAnsiTheme="majorHAnsi" w:cstheme="majorHAnsi"/>
@@ -5211,7 +5251,7 @@
           <w:t>ampled</w:t>
         </w:r>
       </w:ins>
-      <w:ins w:id="85" w:author="Renata M. Diaz" w:date="2021-03-08T14:16:00Z">
+      <w:ins w:id="90" w:author="Renata M. Diaz" w:date="2021-03-08T14:16:00Z">
         <w:r>
           <w:rPr>
             <w:rFonts w:asciiTheme="majorHAnsi" w:eastAsia="Times New Roman" w:hAnsiTheme="majorHAnsi" w:cstheme="majorHAnsi"/>
@@ -5219,7 +5259,7 @@
           <w:t xml:space="preserve"> communities for </w:t>
         </w:r>
       </w:ins>
-      <w:ins w:id="86" w:author="Renata M. Diaz" w:date="2021-03-08T14:17:00Z">
+      <w:ins w:id="91" w:author="Renata M. Diaz" w:date="2021-03-08T14:17:00Z">
         <w:r>
           <w:rPr>
             <w:rFonts w:asciiTheme="majorHAnsi" w:eastAsia="Times New Roman" w:hAnsiTheme="majorHAnsi" w:cstheme="majorHAnsi"/>
@@ -5227,7 +5267,7 @@
           <w:t>each</w:t>
         </w:r>
       </w:ins>
-      <w:ins w:id="87" w:author="Renata M. Diaz" w:date="2021-03-08T14:16:00Z">
+      <w:ins w:id="92" w:author="Renata M. Diaz" w:date="2021-03-08T14:16:00Z">
         <w:r>
           <w:rPr>
             <w:rFonts w:asciiTheme="majorHAnsi" w:eastAsia="Times New Roman" w:hAnsiTheme="majorHAnsi" w:cstheme="majorHAnsi"/>
@@ -5243,7 +5283,7 @@
           <w:rFonts w:asciiTheme="majorHAnsi" w:eastAsia="Times New Roman" w:hAnsiTheme="majorHAnsi" w:cstheme="majorHAnsi"/>
         </w:rPr>
       </w:pPr>
-      <w:ins w:id="88" w:author="Renata M. Diaz" w:date="2021-03-08T14:17:00Z">
+      <w:ins w:id="93" w:author="Renata M. Diaz" w:date="2021-03-08T14:17:00Z">
         <w:r>
           <w:rPr>
             <w:rFonts w:asciiTheme="majorHAnsi" w:eastAsia="Times New Roman" w:hAnsiTheme="majorHAnsi" w:cstheme="majorHAnsi"/>
@@ -5265,7 +5305,7 @@
           <w:t xml:space="preserve"> of rar</w:t>
         </w:r>
       </w:ins>
-      <w:ins w:id="89" w:author="Renata M. Diaz" w:date="2021-03-08T14:18:00Z">
+      <w:ins w:id="94" w:author="Renata M. Diaz" w:date="2021-03-08T14:18:00Z">
         <w:r>
           <w:rPr>
             <w:rFonts w:asciiTheme="majorHAnsi" w:eastAsia="Times New Roman" w:hAnsiTheme="majorHAnsi" w:cstheme="majorHAnsi"/>
@@ -5273,7 +5313,7 @@
           <w:t xml:space="preserve">e species. Because </w:t>
         </w:r>
       </w:ins>
-      <w:ins w:id="90" w:author="Renata M. Diaz" w:date="2021-03-08T14:42:00Z">
+      <w:ins w:id="95" w:author="Renata M. Diaz" w:date="2021-03-08T14:42:00Z">
         <w:r>
           <w:rPr>
             <w:rFonts w:asciiTheme="majorHAnsi" w:eastAsia="Times New Roman" w:hAnsiTheme="majorHAnsi" w:cstheme="majorHAnsi"/>
@@ -5295,7 +5335,7 @@
           <w:t xml:space="preserve"> resampling </w:t>
         </w:r>
       </w:ins>
-      <w:ins w:id="91" w:author="Renata M. Diaz" w:date="2021-03-08T14:18:00Z">
+      <w:ins w:id="96" w:author="Renata M. Diaz" w:date="2021-03-08T14:18:00Z">
         <w:r>
           <w:rPr>
             <w:rFonts w:asciiTheme="majorHAnsi" w:eastAsia="Times New Roman" w:hAnsiTheme="majorHAnsi" w:cstheme="majorHAnsi"/>
@@ -5303,7 +5343,7 @@
           <w:t xml:space="preserve">increased computational effort up to tenfold, we analyzed all resampled communities for the </w:t>
         </w:r>
       </w:ins>
-      <w:ins w:id="92" w:author="Renata M. Diaz" w:date="2021-03-08T14:19:00Z">
+      <w:ins w:id="97" w:author="Renata M. Diaz" w:date="2021-03-08T14:19:00Z">
         <w:r>
           <w:rPr>
             <w:rFonts w:asciiTheme="majorHAnsi" w:eastAsia="Times New Roman" w:hAnsiTheme="majorHAnsi" w:cstheme="majorHAnsi"/>
@@ -5311,7 +5351,7 @@
           <w:t xml:space="preserve">Mammal Community, Miscellaneous Abundance, and Gentry databases, but on only </w:t>
         </w:r>
       </w:ins>
-      <w:ins w:id="93" w:author="Renata M. Diaz" w:date="2021-03-08T14:22:00Z">
+      <w:ins w:id="98" w:author="Renata M. Diaz" w:date="2021-03-08T14:22:00Z">
         <w:r>
           <w:rPr>
             <w:rFonts w:asciiTheme="majorHAnsi" w:eastAsia="Times New Roman" w:hAnsiTheme="majorHAnsi" w:cstheme="majorHAnsi"/>
@@ -5319,8 +5359,8 @@
           <w:t xml:space="preserve">a random subset of </w:t>
         </w:r>
       </w:ins>
-      <w:commentRangeStart w:id="94"/>
-      <w:ins w:id="95" w:author="Renata M. Diaz" w:date="2021-03-08T14:19:00Z">
+      <w:commentRangeStart w:id="99"/>
+      <w:ins w:id="100" w:author="Renata M. Diaz" w:date="2021-03-08T14:19:00Z">
         <w:r>
           <w:rPr>
             <w:rFonts w:asciiTheme="majorHAnsi" w:eastAsia="Times New Roman" w:hAnsiTheme="majorHAnsi" w:cstheme="majorHAnsi"/>
@@ -5328,16 +5368,16 @@
           <w:t xml:space="preserve">300 </w:t>
         </w:r>
       </w:ins>
-      <w:commentRangeEnd w:id="94"/>
-      <w:ins w:id="96" w:author="Renata M. Diaz" w:date="2021-03-08T14:42:00Z">
+      <w:commentRangeEnd w:id="99"/>
+      <w:ins w:id="101" w:author="Renata M. Diaz" w:date="2021-03-08T14:42:00Z">
         <w:r>
           <w:rPr>
             <w:rStyle w:val="CommentReference"/>
           </w:rPr>
-          <w:commentReference w:id="94"/>
-        </w:r>
-      </w:ins>
-      <w:ins w:id="97" w:author="Renata M. Diaz" w:date="2021-03-08T14:19:00Z">
+          <w:commentReference w:id="99"/>
+        </w:r>
+      </w:ins>
+      <w:ins w:id="102" w:author="Renata M. Diaz" w:date="2021-03-08T14:19:00Z">
         <w:r>
           <w:rPr>
             <w:rFonts w:asciiTheme="majorHAnsi" w:eastAsia="Times New Roman" w:hAnsiTheme="majorHAnsi" w:cstheme="majorHAnsi"/>
@@ -5345,7 +5385,7 @@
           <w:t xml:space="preserve">(of </w:t>
         </w:r>
       </w:ins>
-      <w:ins w:id="98" w:author="Renata M. Diaz" w:date="2021-03-08T14:20:00Z">
+      <w:ins w:id="103" w:author="Renata M. Diaz" w:date="2021-03-08T14:20:00Z">
         <w:r>
           <w:rPr>
             <w:rFonts w:asciiTheme="majorHAnsi" w:eastAsia="Times New Roman" w:hAnsiTheme="majorHAnsi" w:cstheme="majorHAnsi"/>
@@ -5359,7 +5399,7 @@
           <w:t xml:space="preserve">communities from the Breeding Bird Survey and 2000 (of 20179) from the FIA – 1,000 </w:t>
         </w:r>
       </w:ins>
-      <w:ins w:id="99" w:author="Renata M. Diaz" w:date="2021-03-08T14:21:00Z">
+      <w:ins w:id="104" w:author="Renata M. Diaz" w:date="2021-03-08T14:21:00Z">
         <w:r>
           <w:rPr>
             <w:rFonts w:asciiTheme="majorHAnsi" w:eastAsia="Times New Roman" w:hAnsiTheme="majorHAnsi" w:cstheme="majorHAnsi"/>
@@ -5895,7 +5935,7 @@
         </w:rPr>
         <w:t>additional assumption</w:t>
       </w:r>
-      <w:ins w:id="100" w:author="Diaz,Renata M" w:date="2021-01-18T11:38:00Z">
+      <w:ins w:id="105" w:author="Diaz,Renata M" w:date="2021-01-18T11:38:00Z">
         <w:r>
           <w:rPr>
             <w:rFonts w:asciiTheme="majorHAnsi" w:eastAsia="Times New Roman" w:hAnsiTheme="majorHAnsi" w:cstheme="majorHAnsi"/>
@@ -6609,11 +6649,11 @@
       <w:pPr>
         <w:spacing w:line="480" w:lineRule="auto"/>
         <w:rPr>
-          <w:ins w:id="101" w:author="Renata M. Diaz" w:date="2021-03-09T14:04:00Z"/>
-          <w:rFonts w:asciiTheme="majorHAnsi" w:eastAsia="Times New Roman" w:hAnsiTheme="majorHAnsi" w:cstheme="majorHAnsi"/>
-        </w:rPr>
-      </w:pPr>
-      <w:ins w:id="102" w:author="Renata M. Diaz" w:date="2021-03-09T17:36:00Z">
+          <w:ins w:id="106" w:author="Renata M. Diaz" w:date="2021-03-09T14:04:00Z"/>
+          <w:rFonts w:asciiTheme="majorHAnsi" w:eastAsia="Times New Roman" w:hAnsiTheme="majorHAnsi" w:cstheme="majorHAnsi"/>
+        </w:rPr>
+      </w:pPr>
+      <w:ins w:id="107" w:author="Renata M. Diaz" w:date="2021-03-09T17:36:00Z">
         <w:r>
           <w:rPr>
             <w:rFonts w:asciiTheme="majorHAnsi" w:eastAsia="Times New Roman" w:hAnsiTheme="majorHAnsi" w:cstheme="majorHAnsi"/>
@@ -6621,7 +6661,7 @@
           <w:t xml:space="preserve">For an overall </w:t>
         </w:r>
       </w:ins>
-      <w:ins w:id="103" w:author="Renata M. Diaz" w:date="2021-03-09T14:04:00Z">
+      <w:ins w:id="108" w:author="Renata M. Diaz" w:date="2021-03-09T14:04:00Z">
         <w:r>
           <w:rPr>
             <w:rFonts w:asciiTheme="majorHAnsi" w:eastAsia="Times New Roman" w:hAnsiTheme="majorHAnsi" w:cstheme="majorHAnsi"/>
@@ -6629,7 +6669,7 @@
           <w:t>comparis</w:t>
         </w:r>
       </w:ins>
-      <w:ins w:id="104" w:author="Renata M. Diaz" w:date="2021-03-09T14:05:00Z">
+      <w:ins w:id="109" w:author="Renata M. Diaz" w:date="2021-03-09T14:05:00Z">
         <w:r>
           <w:rPr>
             <w:rFonts w:asciiTheme="majorHAnsi" w:eastAsia="Times New Roman" w:hAnsiTheme="majorHAnsi" w:cstheme="majorHAnsi"/>
@@ -6637,7 +6677,7 @@
           <w:t>on between observed SADs and their statistical baselines, we quantified the degree of similarity between observed SADs and the central tendencies of their feasible sets and compare</w:t>
         </w:r>
       </w:ins>
-      <w:ins w:id="105" w:author="Renata M. Diaz" w:date="2021-03-09T14:06:00Z">
+      <w:ins w:id="110" w:author="Renata M. Diaz" w:date="2021-03-09T14:06:00Z">
         <w:r>
           <w:rPr>
             <w:rFonts w:asciiTheme="majorHAnsi" w:eastAsia="Times New Roman" w:hAnsiTheme="majorHAnsi" w:cstheme="majorHAnsi"/>
@@ -6645,15 +6685,31 @@
           <w:t>d</w:t>
         </w:r>
       </w:ins>
-      <w:ins w:id="106" w:author="Renata M. Diaz" w:date="2021-03-09T14:05:00Z">
-        <w:r>
-          <w:rPr>
-            <w:rFonts w:asciiTheme="majorHAnsi" w:eastAsia="Times New Roman" w:hAnsiTheme="majorHAnsi" w:cstheme="majorHAnsi"/>
-          </w:rPr>
-          <w:t xml:space="preserve"> this to the degree of similarity between </w:t>
-        </w:r>
-      </w:ins>
-      <w:ins w:id="107" w:author="Renata M. Diaz" w:date="2021-03-09T14:12:00Z">
+      <w:ins w:id="111" w:author="Renata M. Diaz" w:date="2021-03-09T14:05:00Z">
+        <w:r>
+          <w:rPr>
+            <w:rFonts w:asciiTheme="majorHAnsi" w:eastAsia="Times New Roman" w:hAnsiTheme="majorHAnsi" w:cstheme="majorHAnsi"/>
+          </w:rPr>
+          <w:t xml:space="preserve"> this to the degree of </w:t>
+        </w:r>
+      </w:ins>
+      <w:ins w:id="112" w:author="Renata M. Diaz" w:date="2021-03-10T14:28:00Z">
+        <w:r>
+          <w:rPr>
+            <w:rFonts w:asciiTheme="majorHAnsi" w:eastAsia="Times New Roman" w:hAnsiTheme="majorHAnsi" w:cstheme="majorHAnsi"/>
+          </w:rPr>
+          <w:t>dis</w:t>
+        </w:r>
+      </w:ins>
+      <w:ins w:id="113" w:author="Renata M. Diaz" w:date="2021-03-09T14:05:00Z">
+        <w:r>
+          <w:rPr>
+            <w:rFonts w:asciiTheme="majorHAnsi" w:eastAsia="Times New Roman" w:hAnsiTheme="majorHAnsi" w:cstheme="majorHAnsi"/>
+          </w:rPr>
+          <w:t xml:space="preserve">similarity between </w:t>
+        </w:r>
+      </w:ins>
+      <w:ins w:id="114" w:author="Renata M. Diaz" w:date="2021-03-09T14:12:00Z">
         <w:r>
           <w:rPr>
             <w:rFonts w:asciiTheme="majorHAnsi" w:eastAsia="Times New Roman" w:hAnsiTheme="majorHAnsi" w:cstheme="majorHAnsi"/>
@@ -6661,7 +6717,7 @@
           <w:t>random samples from</w:t>
         </w:r>
       </w:ins>
-      <w:ins w:id="108" w:author="Renata M. Diaz" w:date="2021-03-09T14:06:00Z">
+      <w:ins w:id="115" w:author="Renata M. Diaz" w:date="2021-03-09T14:06:00Z">
         <w:r>
           <w:rPr>
             <w:rFonts w:asciiTheme="majorHAnsi" w:eastAsia="Times New Roman" w:hAnsiTheme="majorHAnsi" w:cstheme="majorHAnsi"/>
@@ -6669,7 +6725,7 @@
           <w:t xml:space="preserve"> the feasible set and the central tendency. </w:t>
         </w:r>
       </w:ins>
-      <w:ins w:id="109" w:author="Renata M. Diaz" w:date="2021-03-09T17:39:00Z">
+      <w:ins w:id="116" w:author="Renata M. Diaz" w:date="2021-03-09T17:39:00Z">
         <w:r>
           <w:rPr>
             <w:rFonts w:asciiTheme="majorHAnsi" w:eastAsia="Times New Roman" w:hAnsiTheme="majorHAnsi" w:cstheme="majorHAnsi"/>
@@ -6677,7 +6733,7 @@
           <w:t xml:space="preserve">If </w:t>
         </w:r>
       </w:ins>
-      <w:ins w:id="110" w:author="Renata M. Diaz" w:date="2021-03-09T17:40:00Z">
+      <w:ins w:id="117" w:author="Renata M. Diaz" w:date="2021-03-09T17:40:00Z">
         <w:r>
           <w:rPr>
             <w:rFonts w:asciiTheme="majorHAnsi" w:eastAsia="Times New Roman" w:hAnsiTheme="majorHAnsi" w:cstheme="majorHAnsi"/>
@@ -6685,7 +6741,7 @@
           <w:t>all SADs in a feasible set are equal</w:t>
         </w:r>
       </w:ins>
-      <w:ins w:id="111" w:author="Renata M. Diaz" w:date="2021-03-09T17:41:00Z">
+      <w:ins w:id="118" w:author="Renata M. Diaz" w:date="2021-03-09T17:41:00Z">
         <w:r>
           <w:rPr>
             <w:rFonts w:asciiTheme="majorHAnsi" w:eastAsia="Times New Roman" w:hAnsiTheme="majorHAnsi" w:cstheme="majorHAnsi"/>
@@ -6693,7 +6749,7 @@
           <w:t xml:space="preserve">ly likely to occur in reality, then observed SADs should not be markedly less similar to the central tendency of the feasible set than random samples from the feasible set. </w:t>
         </w:r>
       </w:ins>
-      <w:ins w:id="112" w:author="Renata M. Diaz" w:date="2021-03-09T17:42:00Z">
+      <w:ins w:id="119" w:author="Renata M. Diaz" w:date="2021-03-09T17:42:00Z">
         <w:r>
           <w:rPr>
             <w:rFonts w:asciiTheme="majorHAnsi" w:eastAsia="Times New Roman" w:hAnsiTheme="majorHAnsi" w:cstheme="majorHAnsi"/>
@@ -6701,31 +6757,79 @@
           <w:t xml:space="preserve">If observed SADs are consistently more dissimilar to the central tendency than samples from the feasible set, strong processes may be at work driving observed SADs away from the central tendency. </w:t>
         </w:r>
       </w:ins>
-      <w:ins w:id="113" w:author="Renata M. Diaz" w:date="2021-03-09T17:18:00Z">
-        <w:r>
-          <w:rPr>
-            <w:rFonts w:asciiTheme="majorHAnsi" w:eastAsia="Times New Roman" w:hAnsiTheme="majorHAnsi" w:cstheme="majorHAnsi"/>
-          </w:rPr>
-          <w:t xml:space="preserve">We defined the degree of similarity between two SADs as the </w:t>
-        </w:r>
-      </w:ins>
-      <w:ins w:id="114" w:author="Renata M. Diaz" w:date="2021-03-09T17:19:00Z">
-        <w:r>
-          <w:rPr>
-            <w:rFonts w:asciiTheme="majorHAnsi" w:eastAsia="Times New Roman" w:hAnsiTheme="majorHAnsi" w:cstheme="majorHAnsi"/>
-          </w:rPr>
-          <w:t xml:space="preserve">area of overlap between the two distributions divided by the total area (Figure?). </w:t>
-        </w:r>
-      </w:ins>
-      <w:ins w:id="115" w:author="Renata M. Diaz" w:date="2021-03-09T17:20:00Z">
-        <w:r>
-          <w:rPr>
-            <w:rFonts w:asciiTheme="majorHAnsi" w:eastAsia="Times New Roman" w:hAnsiTheme="majorHAnsi" w:cstheme="majorHAnsi"/>
-          </w:rPr>
-          <w:t>This is equivalent to 1 minus the proportion of individuals allocated to species with different abundances between the two SADs. This value ranges from 0 to 1, with 1 being high similarity. Unlike an R-squared</w:t>
-        </w:r>
-      </w:ins>
-      <w:ins w:id="116" w:author="Renata M. Diaz" w:date="2021-03-09T17:21:00Z">
+      <w:ins w:id="120" w:author="Renata M. Diaz" w:date="2021-03-09T17:18:00Z">
+        <w:r>
+          <w:rPr>
+            <w:rFonts w:asciiTheme="majorHAnsi" w:eastAsia="Times New Roman" w:hAnsiTheme="majorHAnsi" w:cstheme="majorHAnsi"/>
+          </w:rPr>
+          <w:t xml:space="preserve">We defined the degree of </w:t>
+        </w:r>
+      </w:ins>
+      <w:ins w:id="121" w:author="Renata M. Diaz" w:date="2021-03-10T14:28:00Z">
+        <w:r>
+          <w:rPr>
+            <w:rFonts w:asciiTheme="majorHAnsi" w:eastAsia="Times New Roman" w:hAnsiTheme="majorHAnsi" w:cstheme="majorHAnsi"/>
+          </w:rPr>
+          <w:t>dis</w:t>
+        </w:r>
+      </w:ins>
+      <w:ins w:id="122" w:author="Renata M. Diaz" w:date="2021-03-09T17:18:00Z">
+        <w:r>
+          <w:rPr>
+            <w:rFonts w:asciiTheme="majorHAnsi" w:eastAsia="Times New Roman" w:hAnsiTheme="majorHAnsi" w:cstheme="majorHAnsi"/>
+          </w:rPr>
+          <w:t xml:space="preserve">similarity between two SADs as the </w:t>
+        </w:r>
+      </w:ins>
+      <w:ins w:id="123" w:author="Renata M. Diaz" w:date="2021-03-09T17:19:00Z">
+        <w:r>
+          <w:rPr>
+            <w:rFonts w:asciiTheme="majorHAnsi" w:eastAsia="Times New Roman" w:hAnsiTheme="majorHAnsi" w:cstheme="majorHAnsi"/>
+          </w:rPr>
+          <w:t xml:space="preserve">area of </w:t>
+        </w:r>
+      </w:ins>
+      <w:ins w:id="124" w:author="Renata M. Diaz" w:date="2021-03-10T14:28:00Z">
+        <w:r>
+          <w:rPr>
+            <w:rFonts w:asciiTheme="majorHAnsi" w:eastAsia="Times New Roman" w:hAnsiTheme="majorHAnsi" w:cstheme="majorHAnsi"/>
+          </w:rPr>
+          <w:t>non</w:t>
+        </w:r>
+      </w:ins>
+      <w:ins w:id="125" w:author="Renata M. Diaz" w:date="2021-03-09T17:19:00Z">
+        <w:r>
+          <w:rPr>
+            <w:rFonts w:asciiTheme="majorHAnsi" w:eastAsia="Times New Roman" w:hAnsiTheme="majorHAnsi" w:cstheme="majorHAnsi"/>
+          </w:rPr>
+          <w:t xml:space="preserve">overlap between the two distributions divided by the total area (Figure?). </w:t>
+        </w:r>
+      </w:ins>
+      <w:ins w:id="126" w:author="Renata M. Diaz" w:date="2021-03-09T17:20:00Z">
+        <w:r>
+          <w:rPr>
+            <w:rFonts w:asciiTheme="majorHAnsi" w:eastAsia="Times New Roman" w:hAnsiTheme="majorHAnsi" w:cstheme="majorHAnsi"/>
+          </w:rPr>
+          <w:t xml:space="preserve">This is equivalent to the proportion of individuals allocated to species with different abundances between the two SADs. This value ranges from 0 to 1, with 1 being high </w:t>
+        </w:r>
+      </w:ins>
+      <w:ins w:id="127" w:author="Renata M. Diaz" w:date="2021-03-10T14:29:00Z">
+        <w:r>
+          <w:rPr>
+            <w:rFonts w:asciiTheme="majorHAnsi" w:eastAsia="Times New Roman" w:hAnsiTheme="majorHAnsi" w:cstheme="majorHAnsi"/>
+          </w:rPr>
+          <w:t>dis</w:t>
+        </w:r>
+      </w:ins>
+      <w:ins w:id="128" w:author="Renata M. Diaz" w:date="2021-03-09T17:20:00Z">
+        <w:r>
+          <w:rPr>
+            <w:rFonts w:asciiTheme="majorHAnsi" w:eastAsia="Times New Roman" w:hAnsiTheme="majorHAnsi" w:cstheme="majorHAnsi"/>
+          </w:rPr>
+          <w:t>similarity. Unlike an R-squared</w:t>
+        </w:r>
+      </w:ins>
+      <w:ins w:id="129" w:author="Renata M. Diaz" w:date="2021-03-09T17:21:00Z">
         <w:r>
           <w:rPr>
             <w:rFonts w:asciiTheme="majorHAnsi" w:eastAsia="Times New Roman" w:hAnsiTheme="majorHAnsi" w:cstheme="majorHAnsi"/>
@@ -6733,7 +6837,7 @@
           <w:t xml:space="preserve"> or coefficient of determination</w:t>
         </w:r>
       </w:ins>
-      <w:ins w:id="117" w:author="Renata M. Diaz" w:date="2021-03-09T17:20:00Z">
+      <w:ins w:id="130" w:author="Renata M. Diaz" w:date="2021-03-09T17:20:00Z">
         <w:r>
           <w:rPr>
             <w:rFonts w:asciiTheme="majorHAnsi" w:eastAsia="Times New Roman" w:hAnsiTheme="majorHAnsi" w:cstheme="majorHAnsi"/>
@@ -6741,7 +6845,7 @@
           <w:t>, it can</w:t>
         </w:r>
       </w:ins>
-      <w:ins w:id="118" w:author="Renata M. Diaz" w:date="2021-03-09T17:21:00Z">
+      <w:ins w:id="131" w:author="Renata M. Diaz" w:date="2021-03-09T17:21:00Z">
         <w:r>
           <w:rPr>
             <w:rFonts w:asciiTheme="majorHAnsi" w:eastAsia="Times New Roman" w:hAnsiTheme="majorHAnsi" w:cstheme="majorHAnsi"/>
@@ -6749,7 +6853,7 @@
           <w:t xml:space="preserve">not be negative and does not depend on which SAD is considered the “experimental” or “observed” </w:t>
         </w:r>
       </w:ins>
-      <w:ins w:id="119" w:author="Renata M. Diaz" w:date="2021-03-09T17:35:00Z">
+      <w:ins w:id="132" w:author="Renata M. Diaz" w:date="2021-03-09T17:35:00Z">
         <w:r>
           <w:rPr>
             <w:rFonts w:asciiTheme="majorHAnsi" w:eastAsia="Times New Roman" w:hAnsiTheme="majorHAnsi" w:cstheme="majorHAnsi"/>
@@ -6757,15 +6861,31 @@
           <w:t>sample</w:t>
         </w:r>
       </w:ins>
-      <w:ins w:id="120" w:author="Renata M. Diaz" w:date="2021-03-09T17:22:00Z">
-        <w:r>
-          <w:rPr>
-            <w:rFonts w:asciiTheme="majorHAnsi" w:eastAsia="Times New Roman" w:hAnsiTheme="majorHAnsi" w:cstheme="majorHAnsi"/>
-          </w:rPr>
-          <w:t xml:space="preserve">. We used this similarity score to </w:t>
-        </w:r>
-      </w:ins>
-      <w:ins w:id="121" w:author="Renata M. Diaz" w:date="2021-03-09T17:27:00Z">
+      <w:ins w:id="133" w:author="Renata M. Diaz" w:date="2021-03-09T17:22:00Z">
+        <w:r>
+          <w:rPr>
+            <w:rFonts w:asciiTheme="majorHAnsi" w:eastAsia="Times New Roman" w:hAnsiTheme="majorHAnsi" w:cstheme="majorHAnsi"/>
+          </w:rPr>
+          <w:t xml:space="preserve">. We used this </w:t>
+        </w:r>
+      </w:ins>
+      <w:ins w:id="134" w:author="Renata M. Diaz" w:date="2021-03-10T14:29:00Z">
+        <w:r>
+          <w:rPr>
+            <w:rFonts w:asciiTheme="majorHAnsi" w:eastAsia="Times New Roman" w:hAnsiTheme="majorHAnsi" w:cstheme="majorHAnsi"/>
+          </w:rPr>
+          <w:t>dis</w:t>
+        </w:r>
+      </w:ins>
+      <w:ins w:id="135" w:author="Renata M. Diaz" w:date="2021-03-09T17:22:00Z">
+        <w:r>
+          <w:rPr>
+            <w:rFonts w:asciiTheme="majorHAnsi" w:eastAsia="Times New Roman" w:hAnsiTheme="majorHAnsi" w:cstheme="majorHAnsi"/>
+          </w:rPr>
+          <w:t xml:space="preserve">similarity score to </w:t>
+        </w:r>
+      </w:ins>
+      <w:ins w:id="136" w:author="Renata M. Diaz" w:date="2021-03-09T17:27:00Z">
         <w:r>
           <w:rPr>
             <w:rFonts w:asciiTheme="majorHAnsi" w:eastAsia="Times New Roman" w:hAnsiTheme="majorHAnsi" w:cstheme="majorHAnsi"/>
@@ -6773,7 +6893,7 @@
           <w:t>estimate</w:t>
         </w:r>
       </w:ins>
-      <w:ins w:id="122" w:author="Renata M. Diaz" w:date="2021-03-09T17:22:00Z">
+      <w:ins w:id="137" w:author="Renata M. Diaz" w:date="2021-03-09T17:22:00Z">
         <w:r>
           <w:rPr>
             <w:rFonts w:asciiTheme="majorHAnsi" w:eastAsia="Times New Roman" w:hAnsiTheme="majorHAnsi" w:cstheme="majorHAnsi"/>
@@ -6781,7 +6901,7 @@
           <w:t xml:space="preserve"> the central tend</w:t>
         </w:r>
       </w:ins>
-      <w:ins w:id="123" w:author="Renata M. Diaz" w:date="2021-03-09T17:23:00Z">
+      <w:ins w:id="138" w:author="Renata M. Diaz" w:date="2021-03-09T17:23:00Z">
         <w:r>
           <w:rPr>
             <w:rFonts w:asciiTheme="majorHAnsi" w:eastAsia="Times New Roman" w:hAnsiTheme="majorHAnsi" w:cstheme="majorHAnsi"/>
@@ -6789,7 +6909,7 @@
           <w:t>ency of the feasible set</w:t>
         </w:r>
       </w:ins>
-      <w:ins w:id="124" w:author="Renata M. Diaz" w:date="2021-03-09T17:28:00Z">
+      <w:ins w:id="139" w:author="Renata M. Diaz" w:date="2021-03-09T17:28:00Z">
         <w:r>
           <w:rPr>
             <w:rFonts w:asciiTheme="majorHAnsi" w:eastAsia="Times New Roman" w:hAnsiTheme="majorHAnsi" w:cstheme="majorHAnsi"/>
@@ -6797,7 +6917,7 @@
           <w:t>,</w:t>
         </w:r>
       </w:ins>
-      <w:ins w:id="125" w:author="Renata M. Diaz" w:date="2021-03-09T17:38:00Z">
+      <w:ins w:id="140" w:author="Renata M. Diaz" w:date="2021-03-09T17:38:00Z">
         <w:r>
           <w:rPr>
             <w:rFonts w:asciiTheme="majorHAnsi" w:eastAsia="Times New Roman" w:hAnsiTheme="majorHAnsi" w:cstheme="majorHAnsi"/>
@@ -6805,15 +6925,47 @@
           <w:t xml:space="preserve"> defined</w:t>
         </w:r>
       </w:ins>
-      <w:ins w:id="126" w:author="Renata M. Diaz" w:date="2021-03-09T17:28:00Z">
-        <w:r>
-          <w:rPr>
-            <w:rFonts w:asciiTheme="majorHAnsi" w:eastAsia="Times New Roman" w:hAnsiTheme="majorHAnsi" w:cstheme="majorHAnsi"/>
-          </w:rPr>
-          <w:t xml:space="preserve"> as the sample from that feasible set with the greatest similarity to other samples</w:t>
-        </w:r>
-      </w:ins>
-      <w:ins w:id="127" w:author="Renata M. Diaz" w:date="2021-03-09T17:23:00Z">
+      <w:ins w:id="141" w:author="Renata M. Diaz" w:date="2021-03-09T17:28:00Z">
+        <w:r>
+          <w:rPr>
+            <w:rFonts w:asciiTheme="majorHAnsi" w:eastAsia="Times New Roman" w:hAnsiTheme="majorHAnsi" w:cstheme="majorHAnsi"/>
+          </w:rPr>
+          <w:t xml:space="preserve"> as the sample from that feasible set with the </w:t>
+        </w:r>
+      </w:ins>
+      <w:ins w:id="142" w:author="Renata M. Diaz" w:date="2021-03-10T14:29:00Z">
+        <w:r>
+          <w:rPr>
+            <w:rFonts w:asciiTheme="majorHAnsi" w:eastAsia="Times New Roman" w:hAnsiTheme="majorHAnsi" w:cstheme="majorHAnsi"/>
+          </w:rPr>
+          <w:t>lowest</w:t>
+        </w:r>
+      </w:ins>
+      <w:ins w:id="143" w:author="Renata M. Diaz" w:date="2021-03-09T17:28:00Z">
+        <w:r>
+          <w:rPr>
+            <w:rFonts w:asciiTheme="majorHAnsi" w:eastAsia="Times New Roman" w:hAnsiTheme="majorHAnsi" w:cstheme="majorHAnsi"/>
+          </w:rPr>
+          <w:t xml:space="preserve"> </w:t>
+        </w:r>
+      </w:ins>
+      <w:ins w:id="144" w:author="Renata M. Diaz" w:date="2021-03-10T14:29:00Z">
+        <w:r>
+          <w:rPr>
+            <w:rFonts w:asciiTheme="majorHAnsi" w:eastAsia="Times New Roman" w:hAnsiTheme="majorHAnsi" w:cstheme="majorHAnsi"/>
+          </w:rPr>
+          <w:t>dis</w:t>
+        </w:r>
+      </w:ins>
+      <w:ins w:id="145" w:author="Renata M. Diaz" w:date="2021-03-09T17:28:00Z">
+        <w:r>
+          <w:rPr>
+            <w:rFonts w:asciiTheme="majorHAnsi" w:eastAsia="Times New Roman" w:hAnsiTheme="majorHAnsi" w:cstheme="majorHAnsi"/>
+          </w:rPr>
+          <w:t>similarity to other samples</w:t>
+        </w:r>
+      </w:ins>
+      <w:ins w:id="146" w:author="Renata M. Diaz" w:date="2021-03-09T17:23:00Z">
         <w:r>
           <w:rPr>
             <w:rFonts w:asciiTheme="majorHAnsi" w:eastAsia="Times New Roman" w:hAnsiTheme="majorHAnsi" w:cstheme="majorHAnsi"/>
@@ -6821,15 +6973,31 @@
           <w:t xml:space="preserve">. For a given sampled feasible set, we </w:t>
         </w:r>
       </w:ins>
-      <w:ins w:id="128" w:author="Renata M. Diaz" w:date="2021-03-09T17:25:00Z">
-        <w:r>
-          <w:rPr>
-            <w:rFonts w:asciiTheme="majorHAnsi" w:eastAsia="Times New Roman" w:hAnsiTheme="majorHAnsi" w:cstheme="majorHAnsi"/>
-          </w:rPr>
-          <w:t xml:space="preserve">calculated the similarity </w:t>
-        </w:r>
-      </w:ins>
-      <w:ins w:id="129" w:author="Renata M. Diaz" w:date="2021-03-09T17:26:00Z">
+      <w:ins w:id="147" w:author="Renata M. Diaz" w:date="2021-03-09T17:25:00Z">
+        <w:r>
+          <w:rPr>
+            <w:rFonts w:asciiTheme="majorHAnsi" w:eastAsia="Times New Roman" w:hAnsiTheme="majorHAnsi" w:cstheme="majorHAnsi"/>
+          </w:rPr>
+          <w:t xml:space="preserve">calculated the </w:t>
+        </w:r>
+      </w:ins>
+      <w:ins w:id="148" w:author="Renata M. Diaz" w:date="2021-03-10T14:29:00Z">
+        <w:r>
+          <w:rPr>
+            <w:rFonts w:asciiTheme="majorHAnsi" w:eastAsia="Times New Roman" w:hAnsiTheme="majorHAnsi" w:cstheme="majorHAnsi"/>
+          </w:rPr>
+          <w:t>dis</w:t>
+        </w:r>
+      </w:ins>
+      <w:ins w:id="149" w:author="Renata M. Diaz" w:date="2021-03-09T17:25:00Z">
+        <w:r>
+          <w:rPr>
+            <w:rFonts w:asciiTheme="majorHAnsi" w:eastAsia="Times New Roman" w:hAnsiTheme="majorHAnsi" w:cstheme="majorHAnsi"/>
+          </w:rPr>
+          <w:t xml:space="preserve">similarity </w:t>
+        </w:r>
+      </w:ins>
+      <w:ins w:id="150" w:author="Renata M. Diaz" w:date="2021-03-09T17:26:00Z">
         <w:r>
           <w:rPr>
             <w:rFonts w:asciiTheme="majorHAnsi" w:eastAsia="Times New Roman" w:hAnsiTheme="majorHAnsi" w:cstheme="majorHAnsi"/>
@@ -6837,7 +7005,7 @@
           <w:t>between</w:t>
         </w:r>
       </w:ins>
-      <w:ins w:id="130" w:author="Renata M. Diaz" w:date="2021-03-09T17:25:00Z">
+      <w:ins w:id="151" w:author="Renata M. Diaz" w:date="2021-03-09T17:25:00Z">
         <w:r>
           <w:rPr>
             <w:rFonts w:asciiTheme="majorHAnsi" w:eastAsia="Times New Roman" w:hAnsiTheme="majorHAnsi" w:cstheme="majorHAnsi"/>
@@ -6845,7 +7013,7 @@
           <w:t xml:space="preserve"> each of</w:t>
         </w:r>
       </w:ins>
-      <w:ins w:id="131" w:author="Renata M. Diaz" w:date="2021-03-09T17:23:00Z">
+      <w:ins w:id="152" w:author="Renata M. Diaz" w:date="2021-03-09T17:23:00Z">
         <w:r>
           <w:rPr>
             <w:rFonts w:asciiTheme="majorHAnsi" w:eastAsia="Times New Roman" w:hAnsiTheme="majorHAnsi" w:cstheme="majorHAnsi"/>
@@ -6853,7 +7021,7 @@
           <w:t xml:space="preserve"> 500</w:t>
         </w:r>
       </w:ins>
-      <w:ins w:id="132" w:author="Renata M. Diaz" w:date="2021-03-09T17:25:00Z">
+      <w:ins w:id="153" w:author="Renata M. Diaz" w:date="2021-03-09T17:25:00Z">
         <w:r>
           <w:rPr>
             <w:rFonts w:asciiTheme="majorHAnsi" w:eastAsia="Times New Roman" w:hAnsiTheme="majorHAnsi" w:cstheme="majorHAnsi"/>
@@ -6861,7 +7029,7 @@
           <w:t xml:space="preserve"> randomly chosen</w:t>
         </w:r>
       </w:ins>
-      <w:ins w:id="133" w:author="Renata M. Diaz" w:date="2021-03-09T17:23:00Z">
+      <w:ins w:id="154" w:author="Renata M. Diaz" w:date="2021-03-09T17:23:00Z">
         <w:r>
           <w:rPr>
             <w:rFonts w:asciiTheme="majorHAnsi" w:eastAsia="Times New Roman" w:hAnsiTheme="majorHAnsi" w:cstheme="majorHAnsi"/>
@@ -6869,7 +7037,7 @@
           <w:t xml:space="preserve"> </w:t>
         </w:r>
       </w:ins>
-      <w:ins w:id="134" w:author="Renata M. Diaz" w:date="2021-03-09T17:26:00Z">
+      <w:ins w:id="155" w:author="Renata M. Diaz" w:date="2021-03-09T17:26:00Z">
         <w:r>
           <w:rPr>
             <w:rFonts w:asciiTheme="majorHAnsi" w:eastAsia="Times New Roman" w:hAnsiTheme="majorHAnsi" w:cstheme="majorHAnsi"/>
@@ -6877,7 +7045,7 @@
           <w:t xml:space="preserve">focal </w:t>
         </w:r>
       </w:ins>
-      <w:ins w:id="135" w:author="Renata M. Diaz" w:date="2021-03-09T17:23:00Z">
+      <w:ins w:id="156" w:author="Renata M. Diaz" w:date="2021-03-09T17:23:00Z">
         <w:r>
           <w:rPr>
             <w:rFonts w:asciiTheme="majorHAnsi" w:eastAsia="Times New Roman" w:hAnsiTheme="majorHAnsi" w:cstheme="majorHAnsi"/>
@@ -6885,7 +7053,7 @@
           <w:t xml:space="preserve">samples </w:t>
         </w:r>
       </w:ins>
-      <w:ins w:id="136" w:author="Renata M. Diaz" w:date="2021-03-09T17:26:00Z">
+      <w:ins w:id="157" w:author="Renata M. Diaz" w:date="2021-03-09T17:26:00Z">
         <w:r>
           <w:rPr>
             <w:rFonts w:asciiTheme="majorHAnsi" w:eastAsia="Times New Roman" w:hAnsiTheme="majorHAnsi" w:cstheme="majorHAnsi"/>
@@ -6893,7 +7061,7 @@
           <w:t>and</w:t>
         </w:r>
       </w:ins>
-      <w:ins w:id="137" w:author="Renata M. Diaz" w:date="2021-03-09T17:23:00Z">
+      <w:ins w:id="158" w:author="Renata M. Diaz" w:date="2021-03-09T17:23:00Z">
         <w:r>
           <w:rPr>
             <w:rFonts w:asciiTheme="majorHAnsi" w:eastAsia="Times New Roman" w:hAnsiTheme="majorHAnsi" w:cstheme="majorHAnsi"/>
@@ -6901,7 +7069,7 @@
           <w:t xml:space="preserve"> a random set of 100 other samples</w:t>
         </w:r>
       </w:ins>
-      <w:ins w:id="138" w:author="Renata M. Diaz" w:date="2021-03-09T17:38:00Z">
+      <w:ins w:id="159" w:author="Renata M. Diaz" w:date="2021-03-09T17:38:00Z">
         <w:r>
           <w:rPr>
             <w:rFonts w:asciiTheme="majorHAnsi" w:eastAsia="Times New Roman" w:hAnsiTheme="majorHAnsi" w:cstheme="majorHAnsi"/>
@@ -6915,7 +7083,7 @@
           <w:t xml:space="preserve"> it</w:t>
         </w:r>
       </w:ins>
-      <w:ins w:id="139" w:author="Renata M. Diaz" w:date="2021-03-09T17:35:00Z">
+      <w:ins w:id="160" w:author="Renata M. Diaz" w:date="2021-03-09T17:35:00Z">
         <w:r>
           <w:rPr>
             <w:rFonts w:asciiTheme="majorHAnsi" w:eastAsia="Times New Roman" w:hAnsiTheme="majorHAnsi" w:cstheme="majorHAnsi"/>
@@ -6929,12 +7097,28 @@
           <w:t xml:space="preserve"> between large numbers of samples</w:t>
         </w:r>
       </w:ins>
-      <w:ins w:id="140" w:author="Renata M. Diaz" w:date="2021-03-09T17:26:00Z">
-        <w:r>
-          <w:rPr>
-            <w:rFonts w:asciiTheme="majorHAnsi" w:eastAsia="Times New Roman" w:hAnsiTheme="majorHAnsi" w:cstheme="majorHAnsi"/>
-          </w:rPr>
-          <w:t xml:space="preserve">. For each of the 500 focal samples, we calculated the mean similarity score over the 100 comparison </w:t>
+      <w:ins w:id="161" w:author="Renata M. Diaz" w:date="2021-03-09T17:26:00Z">
+        <w:r>
+          <w:rPr>
+            <w:rFonts w:asciiTheme="majorHAnsi" w:eastAsia="Times New Roman" w:hAnsiTheme="majorHAnsi" w:cstheme="majorHAnsi"/>
+          </w:rPr>
+          <w:t xml:space="preserve">. For each of the 500 focal samples, we calculated the mean </w:t>
+        </w:r>
+      </w:ins>
+      <w:ins w:id="162" w:author="Renata M. Diaz" w:date="2021-03-10T14:29:00Z">
+        <w:r>
+          <w:rPr>
+            <w:rFonts w:asciiTheme="majorHAnsi" w:eastAsia="Times New Roman" w:hAnsiTheme="majorHAnsi" w:cstheme="majorHAnsi"/>
+          </w:rPr>
+          <w:t>dis</w:t>
+        </w:r>
+      </w:ins>
+      <w:ins w:id="163" w:author="Renata M. Diaz" w:date="2021-03-09T17:26:00Z">
+        <w:r>
+          <w:rPr>
+            <w:rFonts w:asciiTheme="majorHAnsi" w:eastAsia="Times New Roman" w:hAnsiTheme="majorHAnsi" w:cstheme="majorHAnsi"/>
+          </w:rPr>
+          <w:t xml:space="preserve">similarity score over the 100 comparison </w:t>
         </w:r>
         <w:proofErr w:type="gramStart"/>
         <w:r>
@@ -6948,18 +7132,74 @@
           <w:rPr>
             <w:rFonts w:asciiTheme="majorHAnsi" w:eastAsia="Times New Roman" w:hAnsiTheme="majorHAnsi" w:cstheme="majorHAnsi"/>
           </w:rPr>
-          <w:t xml:space="preserve"> estimated the central tendency to be th</w:t>
-        </w:r>
-      </w:ins>
-      <w:ins w:id="141" w:author="Renata M. Diaz" w:date="2021-03-09T17:27:00Z">
-        <w:r>
-          <w:rPr>
-            <w:rFonts w:asciiTheme="majorHAnsi" w:eastAsia="Times New Roman" w:hAnsiTheme="majorHAnsi" w:cstheme="majorHAnsi"/>
-          </w:rPr>
-          <w:t xml:space="preserve">e focal sample with the highest mean similarity. </w:t>
-        </w:r>
-      </w:ins>
-      <w:ins w:id="142" w:author="Renata M. Diaz" w:date="2021-03-09T17:51:00Z">
+          <w:t xml:space="preserve"> </w:t>
+        </w:r>
+      </w:ins>
+      <w:ins w:id="164" w:author="Renata M. Diaz" w:date="2021-03-10T14:46:00Z">
+        <w:r>
+          <w:rPr>
+            <w:rFonts w:asciiTheme="majorHAnsi" w:eastAsia="Times New Roman" w:hAnsiTheme="majorHAnsi" w:cstheme="majorHAnsi"/>
+          </w:rPr>
+          <w:t>appro</w:t>
+        </w:r>
+      </w:ins>
+      <w:ins w:id="165" w:author="Renata M. Diaz" w:date="2021-03-10T14:47:00Z">
+        <w:r>
+          <w:rPr>
+            <w:rFonts w:asciiTheme="majorHAnsi" w:eastAsia="Times New Roman" w:hAnsiTheme="majorHAnsi" w:cstheme="majorHAnsi"/>
+          </w:rPr>
+          <w:t>ximated</w:t>
+        </w:r>
+      </w:ins>
+      <w:ins w:id="166" w:author="Renata M. Diaz" w:date="2021-03-09T17:26:00Z">
+        <w:r>
+          <w:rPr>
+            <w:rFonts w:asciiTheme="majorHAnsi" w:eastAsia="Times New Roman" w:hAnsiTheme="majorHAnsi" w:cstheme="majorHAnsi"/>
+          </w:rPr>
+          <w:t xml:space="preserve"> the central tendency to be th</w:t>
+        </w:r>
+      </w:ins>
+      <w:ins w:id="167" w:author="Renata M. Diaz" w:date="2021-03-09T17:27:00Z">
+        <w:r>
+          <w:rPr>
+            <w:rFonts w:asciiTheme="majorHAnsi" w:eastAsia="Times New Roman" w:hAnsiTheme="majorHAnsi" w:cstheme="majorHAnsi"/>
+          </w:rPr>
+          <w:t xml:space="preserve">e focal sample with the </w:t>
+        </w:r>
+      </w:ins>
+      <w:ins w:id="168" w:author="Renata M. Diaz" w:date="2021-03-10T14:29:00Z">
+        <w:r>
+          <w:rPr>
+            <w:rFonts w:asciiTheme="majorHAnsi" w:eastAsia="Times New Roman" w:hAnsiTheme="majorHAnsi" w:cstheme="majorHAnsi"/>
+          </w:rPr>
+          <w:t>lowest</w:t>
+        </w:r>
+      </w:ins>
+      <w:ins w:id="169" w:author="Renata M. Diaz" w:date="2021-03-09T17:27:00Z">
+        <w:r>
+          <w:rPr>
+            <w:rFonts w:asciiTheme="majorHAnsi" w:eastAsia="Times New Roman" w:hAnsiTheme="majorHAnsi" w:cstheme="majorHAnsi"/>
+          </w:rPr>
+          <w:t xml:space="preserve"> mean </w:t>
+        </w:r>
+      </w:ins>
+      <w:ins w:id="170" w:author="Renata M. Diaz" w:date="2021-03-10T14:29:00Z">
+        <w:r>
+          <w:rPr>
+            <w:rFonts w:asciiTheme="majorHAnsi" w:eastAsia="Times New Roman" w:hAnsiTheme="majorHAnsi" w:cstheme="majorHAnsi"/>
+          </w:rPr>
+          <w:t>dis</w:t>
+        </w:r>
+      </w:ins>
+      <w:ins w:id="171" w:author="Renata M. Diaz" w:date="2021-03-09T17:27:00Z">
+        <w:r>
+          <w:rPr>
+            <w:rFonts w:asciiTheme="majorHAnsi" w:eastAsia="Times New Roman" w:hAnsiTheme="majorHAnsi" w:cstheme="majorHAnsi"/>
+          </w:rPr>
+          <w:t xml:space="preserve">similarity. </w:t>
+        </w:r>
+      </w:ins>
+      <w:ins w:id="172" w:author="Renata M. Diaz" w:date="2021-03-09T17:51:00Z">
         <w:r>
           <w:rPr>
             <w:rFonts w:asciiTheme="majorHAnsi" w:eastAsia="Times New Roman" w:hAnsiTheme="majorHAnsi" w:cstheme="majorHAnsi"/>
@@ -6979,7 +7219,7 @@
           <w:t>an observed SAD was</w:t>
         </w:r>
       </w:ins>
-      <w:ins w:id="143" w:author="Renata M. Diaz" w:date="2021-03-09T18:09:00Z">
+      <w:ins w:id="173" w:author="Renata M. Diaz" w:date="2021-03-09T18:09:00Z">
         <w:r>
           <w:rPr>
             <w:rFonts w:asciiTheme="majorHAnsi" w:eastAsia="Times New Roman" w:hAnsiTheme="majorHAnsi" w:cstheme="majorHAnsi"/>
@@ -6987,7 +7227,7 @@
           <w:t xml:space="preserve"> </w:t>
         </w:r>
       </w:ins>
-      <w:ins w:id="144" w:author="Renata M. Diaz" w:date="2021-03-09T18:20:00Z">
+      <w:ins w:id="174" w:author="Renata M. Diaz" w:date="2021-03-09T18:20:00Z">
         <w:r>
           <w:rPr>
             <w:rFonts w:asciiTheme="majorHAnsi" w:eastAsia="Times New Roman" w:hAnsiTheme="majorHAnsi" w:cstheme="majorHAnsi"/>
@@ -6995,7 +7235,7 @@
           <w:t xml:space="preserve">dissimilar to its central tendency, and whether it was so dissimilar as to be </w:t>
         </w:r>
       </w:ins>
-      <w:ins w:id="145" w:author="Renata M. Diaz" w:date="2021-03-09T18:09:00Z">
+      <w:ins w:id="175" w:author="Renata M. Diaz" w:date="2021-03-09T18:09:00Z">
         <w:r>
           <w:rPr>
             <w:rFonts w:asciiTheme="majorHAnsi" w:eastAsia="Times New Roman" w:hAnsiTheme="majorHAnsi" w:cstheme="majorHAnsi"/>
@@ -7003,7 +7243,7 @@
           <w:t>statistically unlikely</w:t>
         </w:r>
       </w:ins>
-      <w:ins w:id="146" w:author="Renata M. Diaz" w:date="2021-03-09T17:53:00Z">
+      <w:ins w:id="176" w:author="Renata M. Diaz" w:date="2021-03-09T17:53:00Z">
         <w:r>
           <w:rPr>
             <w:rFonts w:asciiTheme="majorHAnsi" w:eastAsia="Times New Roman" w:hAnsiTheme="majorHAnsi" w:cstheme="majorHAnsi"/>
@@ -7020,14 +7260,30 @@
           <w:rPr>
             <w:rFonts w:asciiTheme="majorHAnsi" w:eastAsia="Times New Roman" w:hAnsiTheme="majorHAnsi" w:cstheme="majorHAnsi"/>
           </w:rPr>
-          <w:t xml:space="preserve">the degree </w:t>
+          <w:t xml:space="preserve">the </w:t>
         </w:r>
         <w:r>
           <w:rPr>
             <w:rFonts w:asciiTheme="majorHAnsi" w:eastAsia="Times New Roman" w:hAnsiTheme="majorHAnsi" w:cstheme="majorHAnsi"/>
           </w:rPr>
           <w:lastRenderedPageBreak/>
-          <w:t>of similarity between the central tendency of the corresponding feasible set and all other samples from that feasible set, and between the central tendency and the observed SAD.</w:t>
+          <w:t xml:space="preserve">degree of </w:t>
+        </w:r>
+      </w:ins>
+      <w:ins w:id="177" w:author="Renata M. Diaz" w:date="2021-03-10T14:30:00Z">
+        <w:r>
+          <w:rPr>
+            <w:rFonts w:asciiTheme="majorHAnsi" w:eastAsia="Times New Roman" w:hAnsiTheme="majorHAnsi" w:cstheme="majorHAnsi"/>
+          </w:rPr>
+          <w:t>dis</w:t>
+        </w:r>
+      </w:ins>
+      <w:ins w:id="178" w:author="Renata M. Diaz" w:date="2021-03-09T17:53:00Z">
+        <w:r>
+          <w:rPr>
+            <w:rFonts w:asciiTheme="majorHAnsi" w:eastAsia="Times New Roman" w:hAnsiTheme="majorHAnsi" w:cstheme="majorHAnsi"/>
+          </w:rPr>
+          <w:t>similarity between the central tendency of the corresponding feasible set and all other samples from that feasible set, and between the central tendency and the observed SAD.</w:t>
         </w:r>
         <w:r>
           <w:rPr>
@@ -7042,7 +7298,7 @@
           <w:t xml:space="preserve">We then </w:t>
         </w:r>
       </w:ins>
-      <w:ins w:id="147" w:author="Renata M. Diaz" w:date="2021-03-09T17:51:00Z">
+      <w:ins w:id="179" w:author="Renata M. Diaz" w:date="2021-03-09T17:51:00Z">
         <w:r>
           <w:rPr>
             <w:rFonts w:asciiTheme="majorHAnsi" w:eastAsia="Times New Roman" w:hAnsiTheme="majorHAnsi" w:cstheme="majorHAnsi"/>
@@ -7050,7 +7306,7 @@
           <w:t xml:space="preserve">calculated </w:t>
         </w:r>
       </w:ins>
-      <w:ins w:id="148" w:author="Renata M. Diaz" w:date="2021-03-09T17:47:00Z">
+      <w:ins w:id="180" w:author="Renata M. Diaz" w:date="2021-03-09T17:47:00Z">
         <w:r>
           <w:rPr>
             <w:rFonts w:asciiTheme="majorHAnsi" w:eastAsia="Times New Roman" w:hAnsiTheme="majorHAnsi" w:cstheme="majorHAnsi"/>
@@ -7058,15 +7314,23 @@
           <w:t xml:space="preserve">the percentile rank of the observed </w:t>
         </w:r>
       </w:ins>
-      <w:ins w:id="149" w:author="Renata M. Diaz" w:date="2021-03-09T17:52:00Z">
-        <w:r>
-          <w:rPr>
-            <w:rFonts w:asciiTheme="majorHAnsi" w:eastAsia="Times New Roman" w:hAnsiTheme="majorHAnsi" w:cstheme="majorHAnsi"/>
-          </w:rPr>
-          <w:t>similarity score</w:t>
-        </w:r>
-      </w:ins>
-      <w:ins w:id="150" w:author="Renata M. Diaz" w:date="2021-03-09T17:47:00Z">
+      <w:ins w:id="181" w:author="Renata M. Diaz" w:date="2021-03-10T14:30:00Z">
+        <w:r>
+          <w:rPr>
+            <w:rFonts w:asciiTheme="majorHAnsi" w:eastAsia="Times New Roman" w:hAnsiTheme="majorHAnsi" w:cstheme="majorHAnsi"/>
+          </w:rPr>
+          <w:t xml:space="preserve">dissimilarity </w:t>
+        </w:r>
+      </w:ins>
+      <w:ins w:id="182" w:author="Renata M. Diaz" w:date="2021-03-09T17:52:00Z">
+        <w:r>
+          <w:rPr>
+            <w:rFonts w:asciiTheme="majorHAnsi" w:eastAsia="Times New Roman" w:hAnsiTheme="majorHAnsi" w:cstheme="majorHAnsi"/>
+          </w:rPr>
+          <w:t>score</w:t>
+        </w:r>
+      </w:ins>
+      <w:ins w:id="183" w:author="Renata M. Diaz" w:date="2021-03-09T17:47:00Z">
         <w:r>
           <w:rPr>
             <w:rFonts w:asciiTheme="majorHAnsi" w:eastAsia="Times New Roman" w:hAnsiTheme="majorHAnsi" w:cstheme="majorHAnsi"/>
@@ -7074,15 +7338,31 @@
           <w:t xml:space="preserve"> relative to the </w:t>
         </w:r>
       </w:ins>
-      <w:ins w:id="151" w:author="Renata M. Diaz" w:date="2021-03-09T17:52:00Z">
-        <w:r>
-          <w:rPr>
-            <w:rFonts w:asciiTheme="majorHAnsi" w:eastAsia="Times New Roman" w:hAnsiTheme="majorHAnsi" w:cstheme="majorHAnsi"/>
-          </w:rPr>
-          <w:t>distribution of similarity scores from the sampled feasible set</w:t>
-        </w:r>
-      </w:ins>
-      <w:ins w:id="152" w:author="Renata M. Diaz" w:date="2021-03-09T17:47:00Z">
+      <w:ins w:id="184" w:author="Renata M. Diaz" w:date="2021-03-09T17:52:00Z">
+        <w:r>
+          <w:rPr>
+            <w:rFonts w:asciiTheme="majorHAnsi" w:eastAsia="Times New Roman" w:hAnsiTheme="majorHAnsi" w:cstheme="majorHAnsi"/>
+          </w:rPr>
+          <w:t xml:space="preserve">distribution of </w:t>
+        </w:r>
+      </w:ins>
+      <w:ins w:id="185" w:author="Renata M. Diaz" w:date="2021-03-10T14:30:00Z">
+        <w:r>
+          <w:rPr>
+            <w:rFonts w:asciiTheme="majorHAnsi" w:eastAsia="Times New Roman" w:hAnsiTheme="majorHAnsi" w:cstheme="majorHAnsi"/>
+          </w:rPr>
+          <w:t xml:space="preserve">dissimilarity </w:t>
+        </w:r>
+      </w:ins>
+      <w:ins w:id="186" w:author="Renata M. Diaz" w:date="2021-03-09T17:52:00Z">
+        <w:r>
+          <w:rPr>
+            <w:rFonts w:asciiTheme="majorHAnsi" w:eastAsia="Times New Roman" w:hAnsiTheme="majorHAnsi" w:cstheme="majorHAnsi"/>
+          </w:rPr>
+          <w:t>scores from the sampled feasible set</w:t>
+        </w:r>
+      </w:ins>
+      <w:ins w:id="187" w:author="Renata M. Diaz" w:date="2021-03-09T17:47:00Z">
         <w:r>
           <w:rPr>
             <w:rFonts w:asciiTheme="majorHAnsi" w:eastAsia="Times New Roman" w:hAnsiTheme="majorHAnsi" w:cstheme="majorHAnsi"/>
@@ -7120,7 +7400,7 @@
           <w:t xml:space="preserve">, their percentile rank values should be uniformly distributed from 0 to 100. However, if observed SADs are consistently </w:t>
         </w:r>
       </w:ins>
-      <w:ins w:id="153" w:author="Renata M. Diaz" w:date="2021-03-09T17:52:00Z">
+      <w:ins w:id="188" w:author="Renata M. Diaz" w:date="2021-03-09T17:52:00Z">
         <w:r>
           <w:rPr>
             <w:rFonts w:asciiTheme="majorHAnsi" w:eastAsia="Times New Roman" w:hAnsiTheme="majorHAnsi" w:cstheme="majorHAnsi"/>
@@ -7128,7 +7408,7 @@
           <w:t>highly dissimilar from their</w:t>
         </w:r>
       </w:ins>
-      <w:ins w:id="154" w:author="Renata M. Diaz" w:date="2021-03-09T17:47:00Z">
+      <w:ins w:id="189" w:author="Renata M. Diaz" w:date="2021-03-09T17:47:00Z">
         <w:r>
           <w:rPr>
             <w:rFonts w:asciiTheme="majorHAnsi" w:eastAsia="Times New Roman" w:hAnsiTheme="majorHAnsi" w:cstheme="majorHAnsi"/>
@@ -7136,7 +7416,7 @@
           <w:t xml:space="preserve"> feasible sets, the percentile values will be disproportionately concentrated </w:t>
         </w:r>
       </w:ins>
-      <w:ins w:id="155" w:author="Renata M. Diaz" w:date="2021-03-09T17:53:00Z">
+      <w:ins w:id="190" w:author="Renata M. Diaz" w:date="2021-03-09T17:53:00Z">
         <w:r>
           <w:rPr>
             <w:rFonts w:asciiTheme="majorHAnsi" w:eastAsia="Times New Roman" w:hAnsiTheme="majorHAnsi" w:cstheme="majorHAnsi"/>
@@ -7144,15 +7424,15 @@
           <w:t xml:space="preserve">at </w:t>
         </w:r>
       </w:ins>
-      <w:ins w:id="156" w:author="Renata M. Diaz" w:date="2021-03-09T17:55:00Z">
-        <w:r>
-          <w:rPr>
-            <w:rFonts w:asciiTheme="majorHAnsi" w:eastAsia="Times New Roman" w:hAnsiTheme="majorHAnsi" w:cstheme="majorHAnsi"/>
-          </w:rPr>
-          <w:t>low</w:t>
-        </w:r>
-      </w:ins>
-      <w:ins w:id="157" w:author="Renata M. Diaz" w:date="2021-03-09T17:53:00Z">
+      <w:ins w:id="191" w:author="Renata M. Diaz" w:date="2021-03-10T14:30:00Z">
+        <w:r>
+          <w:rPr>
+            <w:rFonts w:asciiTheme="majorHAnsi" w:eastAsia="Times New Roman" w:hAnsiTheme="majorHAnsi" w:cstheme="majorHAnsi"/>
+          </w:rPr>
+          <w:t>high</w:t>
+        </w:r>
+      </w:ins>
+      <w:ins w:id="192" w:author="Renata M. Diaz" w:date="2021-03-09T17:53:00Z">
         <w:r>
           <w:rPr>
             <w:rFonts w:asciiTheme="majorHAnsi" w:eastAsia="Times New Roman" w:hAnsiTheme="majorHAnsi" w:cstheme="majorHAnsi"/>
@@ -7166,7 +7446,7 @@
           <w:t xml:space="preserve">. </w:t>
         </w:r>
       </w:ins>
-      <w:ins w:id="158" w:author="Renata M. Diaz" w:date="2021-03-09T18:12:00Z">
+      <w:ins w:id="193" w:author="Renata M. Diaz" w:date="2021-03-09T18:12:00Z">
         <w:r>
           <w:rPr>
             <w:rFonts w:asciiTheme="majorHAnsi" w:eastAsia="Times New Roman" w:hAnsiTheme="majorHAnsi" w:cstheme="majorHAnsi"/>
@@ -7174,15 +7454,31 @@
           <w:t xml:space="preserve">We used a one-tailed 95 confidence interval </w:t>
         </w:r>
       </w:ins>
-      <w:ins w:id="159" w:author="Renata M. Diaz" w:date="2021-03-09T18:13:00Z">
-        <w:r>
-          <w:rPr>
-            <w:rFonts w:asciiTheme="majorHAnsi" w:eastAsia="Times New Roman" w:hAnsiTheme="majorHAnsi" w:cstheme="majorHAnsi"/>
-          </w:rPr>
-          <w:t xml:space="preserve">and tested whether the percentile values for observed SADs fell below 5 more than </w:t>
-        </w:r>
-      </w:ins>
-      <w:ins w:id="160" w:author="Renata M. Diaz" w:date="2021-03-09T18:14:00Z">
+      <w:ins w:id="194" w:author="Renata M. Diaz" w:date="2021-03-09T18:13:00Z">
+        <w:r>
+          <w:rPr>
+            <w:rFonts w:asciiTheme="majorHAnsi" w:eastAsia="Times New Roman" w:hAnsiTheme="majorHAnsi" w:cstheme="majorHAnsi"/>
+          </w:rPr>
+          <w:t xml:space="preserve">and tested whether the percentile values for observed SADs fell </w:t>
+        </w:r>
+      </w:ins>
+      <w:ins w:id="195" w:author="Renata M. Diaz" w:date="2021-03-10T14:29:00Z">
+        <w:r>
+          <w:rPr>
+            <w:rFonts w:asciiTheme="majorHAnsi" w:eastAsia="Times New Roman" w:hAnsiTheme="majorHAnsi" w:cstheme="majorHAnsi"/>
+          </w:rPr>
+          <w:t>above 9</w:t>
+        </w:r>
+      </w:ins>
+      <w:ins w:id="196" w:author="Renata M. Diaz" w:date="2021-03-09T18:13:00Z">
+        <w:r>
+          <w:rPr>
+            <w:rFonts w:asciiTheme="majorHAnsi" w:eastAsia="Times New Roman" w:hAnsiTheme="majorHAnsi" w:cstheme="majorHAnsi"/>
+          </w:rPr>
+          <w:t xml:space="preserve">5 more than </w:t>
+        </w:r>
+      </w:ins>
+      <w:ins w:id="197" w:author="Renata M. Diaz" w:date="2021-03-09T18:14:00Z">
         <w:r>
           <w:rPr>
             <w:rFonts w:asciiTheme="majorHAnsi" w:eastAsia="Times New Roman" w:hAnsiTheme="majorHAnsi" w:cstheme="majorHAnsi"/>
@@ -7190,7 +7486,7 @@
           <w:t>5% of the time.</w:t>
         </w:r>
       </w:ins>
-      <w:ins w:id="161" w:author="Renata M. Diaz" w:date="2021-03-09T18:13:00Z">
+      <w:ins w:id="198" w:author="Renata M. Diaz" w:date="2021-03-09T18:13:00Z">
         <w:r>
           <w:rPr>
             <w:rFonts w:asciiTheme="majorHAnsi" w:eastAsia="Times New Roman" w:hAnsiTheme="majorHAnsi" w:cstheme="majorHAnsi"/>
@@ -7206,15 +7502,31 @@
           <w:rFonts w:asciiTheme="majorHAnsi" w:eastAsia="Times New Roman" w:hAnsiTheme="majorHAnsi" w:cstheme="majorHAnsi"/>
         </w:rPr>
       </w:pPr>
-      <w:ins w:id="162" w:author="Renata M. Diaz" w:date="2021-03-09T17:58:00Z">
-        <w:r>
-          <w:rPr>
-            <w:rFonts w:asciiTheme="majorHAnsi" w:eastAsia="Times New Roman" w:hAnsiTheme="majorHAnsi" w:cstheme="majorHAnsi"/>
-          </w:rPr>
-          <w:t xml:space="preserve">While the degree of similarity between SADs and the central tendency of the feasible set </w:t>
-        </w:r>
-      </w:ins>
-      <w:ins w:id="163" w:author="Renata M. Diaz" w:date="2021-03-09T18:01:00Z">
+      <w:ins w:id="199" w:author="Renata M. Diaz" w:date="2021-03-09T17:58:00Z">
+        <w:r>
+          <w:rPr>
+            <w:rFonts w:asciiTheme="majorHAnsi" w:eastAsia="Times New Roman" w:hAnsiTheme="majorHAnsi" w:cstheme="majorHAnsi"/>
+          </w:rPr>
+          <w:t xml:space="preserve">While the degree of </w:t>
+        </w:r>
+      </w:ins>
+      <w:ins w:id="200" w:author="Renata M. Diaz" w:date="2021-03-10T14:30:00Z">
+        <w:r>
+          <w:rPr>
+            <w:rFonts w:asciiTheme="majorHAnsi" w:eastAsia="Times New Roman" w:hAnsiTheme="majorHAnsi" w:cstheme="majorHAnsi"/>
+          </w:rPr>
+          <w:t xml:space="preserve">dissimilarity </w:t>
+        </w:r>
+      </w:ins>
+      <w:ins w:id="201" w:author="Renata M. Diaz" w:date="2021-03-09T17:58:00Z">
+        <w:r>
+          <w:rPr>
+            <w:rFonts w:asciiTheme="majorHAnsi" w:eastAsia="Times New Roman" w:hAnsiTheme="majorHAnsi" w:cstheme="majorHAnsi"/>
+          </w:rPr>
+          <w:t xml:space="preserve">between SADs and the central tendency of the feasible set </w:t>
+        </w:r>
+      </w:ins>
+      <w:ins w:id="202" w:author="Renata M. Diaz" w:date="2021-03-09T18:01:00Z">
         <w:r>
           <w:rPr>
             <w:rFonts w:asciiTheme="majorHAnsi" w:eastAsia="Times New Roman" w:hAnsiTheme="majorHAnsi" w:cstheme="majorHAnsi"/>
@@ -7222,7 +7534,7 @@
           <w:t xml:space="preserve">provides an overall sense of how </w:t>
         </w:r>
       </w:ins>
-      <w:ins w:id="164" w:author="Renata M. Diaz" w:date="2021-03-09T18:12:00Z">
+      <w:ins w:id="203" w:author="Renata M. Diaz" w:date="2021-03-09T18:12:00Z">
         <w:r>
           <w:rPr>
             <w:rFonts w:asciiTheme="majorHAnsi" w:eastAsia="Times New Roman" w:hAnsiTheme="majorHAnsi" w:cstheme="majorHAnsi"/>
@@ -7230,7 +7542,7 @@
           <w:t xml:space="preserve">large and </w:t>
         </w:r>
       </w:ins>
-      <w:ins w:id="165" w:author="Renata M. Diaz" w:date="2021-03-09T18:01:00Z">
+      <w:ins w:id="204" w:author="Renata M. Diaz" w:date="2021-03-09T18:01:00Z">
         <w:r>
           <w:rPr>
             <w:rFonts w:asciiTheme="majorHAnsi" w:eastAsia="Times New Roman" w:hAnsiTheme="majorHAnsi" w:cstheme="majorHAnsi"/>
@@ -7238,7 +7550,7 @@
           <w:t>common deviations are, it does not provide very mu</w:t>
         </w:r>
       </w:ins>
-      <w:ins w:id="166" w:author="Renata M. Diaz" w:date="2021-03-09T18:02:00Z">
+      <w:ins w:id="205" w:author="Renata M. Diaz" w:date="2021-03-09T18:02:00Z">
         <w:r>
           <w:rPr>
             <w:rFonts w:asciiTheme="majorHAnsi" w:eastAsia="Times New Roman" w:hAnsiTheme="majorHAnsi" w:cstheme="majorHAnsi"/>
@@ -7266,7 +7578,7 @@
           <w:t xml:space="preserve"> We therefore used a set of more targeted</w:t>
         </w:r>
       </w:ins>
-      <w:ins w:id="167" w:author="Renata M. Diaz" w:date="2021-03-09T18:04:00Z">
+      <w:ins w:id="206" w:author="Renata M. Diaz" w:date="2021-03-09T18:04:00Z">
         <w:r>
           <w:rPr>
             <w:rFonts w:asciiTheme="majorHAnsi" w:eastAsia="Times New Roman" w:hAnsiTheme="majorHAnsi" w:cstheme="majorHAnsi"/>
@@ -7274,7 +7586,7 @@
           <w:t xml:space="preserve">, ecologically interpretable </w:t>
         </w:r>
       </w:ins>
-      <w:ins w:id="168" w:author="Renata M. Diaz" w:date="2021-03-09T18:02:00Z">
+      <w:ins w:id="207" w:author="Renata M. Diaz" w:date="2021-03-09T18:02:00Z">
         <w:r>
           <w:rPr>
             <w:rFonts w:asciiTheme="majorHAnsi" w:eastAsia="Times New Roman" w:hAnsiTheme="majorHAnsi" w:cstheme="majorHAnsi"/>
@@ -7282,7 +7594,7 @@
           <w:t>metrics to e</w:t>
         </w:r>
       </w:ins>
-      <w:ins w:id="169" w:author="Renata M. Diaz" w:date="2021-03-09T18:03:00Z">
+      <w:ins w:id="208" w:author="Renata M. Diaz" w:date="2021-03-09T18:03:00Z">
         <w:r>
           <w:rPr>
             <w:rFonts w:asciiTheme="majorHAnsi" w:eastAsia="Times New Roman" w:hAnsiTheme="majorHAnsi" w:cstheme="majorHAnsi"/>
@@ -7290,7 +7602,7 @@
           <w:t>xplore how observed SADs compare to their feasible sets in their shape and proportion of rare species.</w:t>
         </w:r>
       </w:ins>
-      <w:del w:id="170" w:author="Renata M. Diaz" w:date="2021-03-09T18:03:00Z">
+      <w:del w:id="209" w:author="Renata M. Diaz" w:date="2021-03-09T18:03:00Z">
         <w:r>
           <w:rPr>
             <w:rFonts w:asciiTheme="majorHAnsi" w:eastAsia="Times New Roman" w:hAnsiTheme="majorHAnsi" w:cstheme="majorHAnsi"/>
@@ -7414,7 +7726,7 @@
         </w:rPr>
         <w:t xml:space="preserve"> </w:t>
       </w:r>
-      <w:ins w:id="171" w:author="Renata M. Diaz" w:date="2021-03-08T14:54:00Z">
+      <w:ins w:id="210" w:author="Renata M. Diaz" w:date="2021-03-08T14:54:00Z">
         <w:r>
           <w:rPr>
             <w:rFonts w:asciiTheme="majorHAnsi" w:eastAsia="Times New Roman" w:hAnsiTheme="majorHAnsi" w:cstheme="majorHAnsi"/>
@@ -7422,7 +7734,7 @@
           <w:t>W</w:t>
         </w:r>
       </w:ins>
-      <w:ins w:id="172" w:author="Renata M. Diaz" w:date="2021-03-08T14:51:00Z">
+      <w:ins w:id="211" w:author="Renata M. Diaz" w:date="2021-03-08T14:51:00Z">
         <w:r>
           <w:rPr>
             <w:rFonts w:asciiTheme="majorHAnsi" w:eastAsia="Times New Roman" w:hAnsiTheme="majorHAnsi" w:cstheme="majorHAnsi"/>
@@ -7430,7 +7742,7 @@
           <w:t>e</w:t>
         </w:r>
       </w:ins>
-      <w:del w:id="173" w:author="Renata M. Diaz" w:date="2021-03-08T14:51:00Z">
+      <w:del w:id="212" w:author="Renata M. Diaz" w:date="2021-03-08T14:51:00Z">
         <w:r>
           <w:rPr>
             <w:rFonts w:asciiTheme="majorHAnsi" w:eastAsia="Times New Roman" w:hAnsiTheme="majorHAnsi" w:cstheme="majorHAnsi"/>
@@ -7444,7 +7756,7 @@
         </w:rPr>
         <w:t xml:space="preserve"> </w:t>
       </w:r>
-      <w:del w:id="174" w:author="Renata M. Diaz" w:date="2021-03-09T18:14:00Z">
+      <w:del w:id="213" w:author="Renata M. Diaz" w:date="2021-03-09T18:14:00Z">
         <w:r>
           <w:rPr>
             <w:rFonts w:asciiTheme="majorHAnsi" w:eastAsia="Times New Roman" w:hAnsiTheme="majorHAnsi" w:cstheme="majorHAnsi"/>
@@ -7452,7 +7764,7 @@
           <w:delText xml:space="preserve">focus on </w:delText>
         </w:r>
       </w:del>
-      <w:ins w:id="175" w:author="Renata M. Diaz" w:date="2021-03-09T18:14:00Z">
+      <w:ins w:id="214" w:author="Renata M. Diaz" w:date="2021-03-09T18:14:00Z">
         <w:r>
           <w:rPr>
             <w:rFonts w:asciiTheme="majorHAnsi" w:eastAsia="Times New Roman" w:hAnsiTheme="majorHAnsi" w:cstheme="majorHAnsi"/>
@@ -7460,7 +7772,7 @@
           <w:t xml:space="preserve">used </w:t>
         </w:r>
       </w:ins>
-      <w:del w:id="176" w:author="Renata M. Diaz" w:date="2021-03-08T14:39:00Z">
+      <w:del w:id="215" w:author="Renata M. Diaz" w:date="2021-03-08T14:39:00Z">
         <w:r>
           <w:rPr>
             <w:rFonts w:asciiTheme="majorHAnsi" w:eastAsia="Times New Roman" w:hAnsiTheme="majorHAnsi" w:cstheme="majorHAnsi"/>
@@ -7468,7 +7780,7 @@
           <w:delText xml:space="preserve">two </w:delText>
         </w:r>
       </w:del>
-      <w:ins w:id="177" w:author="Renata M. Diaz" w:date="2021-03-08T14:39:00Z">
+      <w:ins w:id="216" w:author="Renata M. Diaz" w:date="2021-03-08T14:39:00Z">
         <w:r>
           <w:rPr>
             <w:rFonts w:asciiTheme="majorHAnsi" w:eastAsia="Times New Roman" w:hAnsiTheme="majorHAnsi" w:cstheme="majorHAnsi"/>
@@ -7476,7 +7788,7 @@
           <w:t>three</w:t>
         </w:r>
       </w:ins>
-      <w:ins w:id="178" w:author="Renata M. Diaz" w:date="2021-03-08T14:51:00Z">
+      <w:ins w:id="217" w:author="Renata M. Diaz" w:date="2021-03-08T14:51:00Z">
         <w:r>
           <w:rPr>
             <w:rFonts w:asciiTheme="majorHAnsi" w:eastAsia="Times New Roman" w:hAnsiTheme="majorHAnsi" w:cstheme="majorHAnsi"/>
@@ -7490,7 +7802,7 @@
         </w:rPr>
         <w:t>metrics to describe the</w:t>
       </w:r>
-      <w:ins w:id="179" w:author="Renata M. Diaz" w:date="2021-03-08T14:45:00Z">
+      <w:ins w:id="218" w:author="Renata M. Diaz" w:date="2021-03-08T14:45:00Z">
         <w:r>
           <w:rPr>
             <w:rFonts w:asciiTheme="majorHAnsi" w:eastAsia="Times New Roman" w:hAnsiTheme="majorHAnsi" w:cstheme="majorHAnsi"/>
@@ -7498,7 +7810,7 @@
           <w:t xml:space="preserve"> </w:t>
         </w:r>
       </w:ins>
-      <w:del w:id="180" w:author="Renata M. Diaz" w:date="2021-03-08T14:53:00Z">
+      <w:del w:id="219" w:author="Renata M. Diaz" w:date="2021-03-08T14:53:00Z">
         <w:r>
           <w:rPr>
             <w:rFonts w:asciiTheme="majorHAnsi" w:eastAsia="Times New Roman" w:hAnsiTheme="majorHAnsi" w:cstheme="majorHAnsi"/>
@@ -7512,7 +7824,7 @@
         </w:rPr>
         <w:t>shape of the SAD</w:t>
       </w:r>
-      <w:ins w:id="181" w:author="Renata M. Diaz" w:date="2021-03-08T14:53:00Z">
+      <w:ins w:id="220" w:author="Renata M. Diaz" w:date="2021-03-08T14:53:00Z">
         <w:r>
           <w:rPr>
             <w:rFonts w:asciiTheme="majorHAnsi" w:eastAsia="Times New Roman" w:hAnsiTheme="majorHAnsi" w:cstheme="majorHAnsi"/>
@@ -7520,7 +7832,7 @@
           <w:t xml:space="preserve"> - s</w:t>
         </w:r>
       </w:ins>
-      <w:del w:id="182" w:author="Renata M. Diaz" w:date="2021-03-08T14:39:00Z">
+      <w:del w:id="221" w:author="Renata M. Diaz" w:date="2021-03-08T14:39:00Z">
         <w:r>
           <w:rPr>
             <w:rFonts w:asciiTheme="majorHAnsi" w:eastAsia="Times New Roman" w:hAnsiTheme="majorHAnsi" w:cstheme="majorHAnsi"/>
@@ -7528,7 +7840,7 @@
           <w:delText xml:space="preserve">, </w:delText>
         </w:r>
       </w:del>
-      <w:del w:id="183" w:author="Renata M. Diaz" w:date="2021-03-08T14:47:00Z">
+      <w:del w:id="222" w:author="Renata M. Diaz" w:date="2021-03-08T14:47:00Z">
         <w:r>
           <w:rPr>
             <w:rFonts w:asciiTheme="majorHAnsi" w:eastAsia="Times New Roman" w:hAnsiTheme="majorHAnsi" w:cstheme="majorHAnsi"/>
@@ -7542,7 +7854,7 @@
         </w:rPr>
         <w:t>kewness</w:t>
       </w:r>
-      <w:ins w:id="184" w:author="Renata M. Diaz" w:date="2021-03-08T14:39:00Z">
+      <w:ins w:id="223" w:author="Renata M. Diaz" w:date="2021-03-08T14:39:00Z">
         <w:r>
           <w:rPr>
             <w:rFonts w:asciiTheme="majorHAnsi" w:eastAsia="Times New Roman" w:hAnsiTheme="majorHAnsi" w:cstheme="majorHAnsi"/>
@@ -7550,7 +7862,7 @@
           <w:t xml:space="preserve">, </w:t>
         </w:r>
       </w:ins>
-      <w:del w:id="185" w:author="Renata M. Diaz" w:date="2021-03-08T14:39:00Z">
+      <w:del w:id="224" w:author="Renata M. Diaz" w:date="2021-03-08T14:39:00Z">
         <w:r>
           <w:rPr>
             <w:rFonts w:asciiTheme="majorHAnsi" w:eastAsia="Times New Roman" w:hAnsiTheme="majorHAnsi" w:cstheme="majorHAnsi"/>
@@ -7564,7 +7876,7 @@
         </w:rPr>
         <w:t>Simpson’s evenness</w:t>
       </w:r>
-      <w:ins w:id="186" w:author="Renata M. Diaz" w:date="2021-03-08T14:39:00Z">
+      <w:ins w:id="225" w:author="Renata M. Diaz" w:date="2021-03-08T14:39:00Z">
         <w:r>
           <w:rPr>
             <w:rFonts w:asciiTheme="majorHAnsi" w:eastAsia="Times New Roman" w:hAnsiTheme="majorHAnsi" w:cstheme="majorHAnsi"/>
@@ -7572,7 +7884,7 @@
           <w:t xml:space="preserve">, and Shannon </w:t>
         </w:r>
       </w:ins>
-      <w:ins w:id="187" w:author="Renata M. Diaz" w:date="2021-03-08T14:54:00Z">
+      <w:ins w:id="226" w:author="Renata M. Diaz" w:date="2021-03-08T14:54:00Z">
         <w:r>
           <w:rPr>
             <w:rFonts w:asciiTheme="majorHAnsi" w:eastAsia="Times New Roman" w:hAnsiTheme="majorHAnsi" w:cstheme="majorHAnsi"/>
@@ -7580,7 +7892,7 @@
           <w:t xml:space="preserve">diversity. </w:t>
         </w:r>
       </w:ins>
-      <w:del w:id="188" w:author="Renata M. Diaz" w:date="2021-03-08T14:43:00Z">
+      <w:del w:id="227" w:author="Renata M. Diaz" w:date="2021-03-08T14:43:00Z">
         <w:r>
           <w:rPr>
             <w:rFonts w:asciiTheme="majorHAnsi" w:eastAsia="Times New Roman" w:hAnsiTheme="majorHAnsi" w:cstheme="majorHAnsi"/>
@@ -7588,7 +7900,7 @@
           <w:delText>.</w:delText>
         </w:r>
       </w:del>
-      <w:del w:id="189" w:author="Renata M. Diaz" w:date="2021-03-08T14:46:00Z">
+      <w:del w:id="228" w:author="Renata M. Diaz" w:date="2021-03-08T14:46:00Z">
         <w:r>
           <w:rPr>
             <w:rFonts w:asciiTheme="majorHAnsi" w:eastAsia="Times New Roman" w:hAnsiTheme="majorHAnsi" w:cstheme="majorHAnsi"/>
@@ -7602,7 +7914,7 @@
         </w:rPr>
         <w:t>Skewness measures the asymmetry of a distribution around its mean</w:t>
       </w:r>
-      <w:ins w:id="190" w:author="Renata M. Diaz" w:date="2021-03-08T14:48:00Z">
+      <w:ins w:id="229" w:author="Renata M. Diaz" w:date="2021-03-08T14:48:00Z">
         <w:r>
           <w:rPr>
             <w:rFonts w:asciiTheme="majorHAnsi" w:eastAsia="Times New Roman" w:hAnsiTheme="majorHAnsi" w:cstheme="majorHAnsi"/>
@@ -7610,7 +7922,7 @@
           <w:t>.</w:t>
         </w:r>
       </w:ins>
-      <w:del w:id="191" w:author="Renata M. Diaz" w:date="2021-03-08T14:47:00Z">
+      <w:del w:id="230" w:author="Renata M. Diaz" w:date="2021-03-08T14:47:00Z">
         <w:r>
           <w:rPr>
             <w:rFonts w:asciiTheme="majorHAnsi" w:eastAsia="Times New Roman" w:hAnsiTheme="majorHAnsi" w:cstheme="majorHAnsi"/>
@@ -7630,7 +7942,7 @@
         </w:rPr>
         <w:t xml:space="preserve">Simpson’s evenness </w:t>
       </w:r>
-      <w:del w:id="192" w:author="Renata M. Diaz" w:date="2021-03-08T14:48:00Z">
+      <w:del w:id="231" w:author="Renata M. Diaz" w:date="2021-03-08T14:48:00Z">
         <w:r>
           <w:rPr>
             <w:rFonts w:asciiTheme="majorHAnsi" w:eastAsia="Times New Roman" w:hAnsiTheme="majorHAnsi" w:cstheme="majorHAnsi"/>
@@ -7638,7 +7950,7 @@
           <w:delText xml:space="preserve">is </w:delText>
         </w:r>
       </w:del>
-      <w:ins w:id="193" w:author="Renata M. Diaz" w:date="2021-03-08T14:48:00Z">
+      <w:ins w:id="232" w:author="Renata M. Diaz" w:date="2021-03-08T14:48:00Z">
         <w:r>
           <w:rPr>
             <w:rFonts w:asciiTheme="majorHAnsi" w:eastAsia="Times New Roman" w:hAnsiTheme="majorHAnsi" w:cstheme="majorHAnsi"/>
@@ -7658,7 +7970,7 @@
         </w:rPr>
         <w:t>a</w:t>
       </w:r>
-      <w:ins w:id="194" w:author="Renata M. Diaz" w:date="2021-03-08T14:48:00Z">
+      <w:ins w:id="233" w:author="Renata M. Diaz" w:date="2021-03-08T14:48:00Z">
         <w:r>
           <w:rPr>
             <w:rFonts w:asciiTheme="majorHAnsi" w:eastAsia="Times New Roman" w:hAnsiTheme="majorHAnsi" w:cstheme="majorHAnsi"/>
@@ -7672,7 +7984,7 @@
         </w:rPr>
         <w:t xml:space="preserve"> commonly used metric</w:t>
       </w:r>
-      <w:ins w:id="195" w:author="Renata M. Diaz" w:date="2021-03-08T14:48:00Z">
+      <w:ins w:id="234" w:author="Renata M. Diaz" w:date="2021-03-08T14:48:00Z">
         <w:r>
           <w:rPr>
             <w:rFonts w:asciiTheme="majorHAnsi" w:eastAsia="Times New Roman" w:hAnsiTheme="majorHAnsi" w:cstheme="majorHAnsi"/>
@@ -7692,26 +8004,26 @@
         </w:rPr>
         <w:t>species</w:t>
       </w:r>
-      <w:ins w:id="196" w:author="Renata M. Diaz" w:date="2021-03-08T14:48:00Z">
+      <w:ins w:id="235" w:author="Renata M. Diaz" w:date="2021-03-08T14:48:00Z">
         <w:r>
           <w:rPr>
             <w:rFonts w:asciiTheme="majorHAnsi" w:eastAsia="Times New Roman" w:hAnsiTheme="majorHAnsi" w:cstheme="majorHAnsi"/>
           </w:rPr>
           <w:t xml:space="preserve"> (</w:t>
         </w:r>
-        <w:commentRangeStart w:id="197"/>
+        <w:commentRangeStart w:id="236"/>
         <w:r>
           <w:rPr>
             <w:rFonts w:asciiTheme="majorHAnsi" w:eastAsia="Times New Roman" w:hAnsiTheme="majorHAnsi" w:cstheme="majorHAnsi"/>
           </w:rPr>
           <w:t>ref</w:t>
         </w:r>
-        <w:commentRangeEnd w:id="197"/>
+        <w:commentRangeEnd w:id="236"/>
         <w:r>
           <w:rPr>
             <w:rStyle w:val="CommentReference"/>
           </w:rPr>
-          <w:commentReference w:id="197"/>
+          <w:commentReference w:id="236"/>
         </w:r>
         <w:r>
           <w:rPr>
@@ -7726,7 +8038,7 @@
         </w:rPr>
         <w:t xml:space="preserve">. </w:t>
       </w:r>
-      <w:ins w:id="198" w:author="Renata M. Diaz" w:date="2021-03-08T14:55:00Z">
+      <w:ins w:id="237" w:author="Renata M. Diaz" w:date="2021-03-08T14:55:00Z">
         <w:r>
           <w:rPr>
             <w:rFonts w:asciiTheme="majorHAnsi" w:eastAsia="Times New Roman" w:hAnsiTheme="majorHAnsi" w:cstheme="majorHAnsi"/>
@@ -7734,7 +8046,7 @@
           <w:t xml:space="preserve">We also calculated the proportion of rare species (species with abundance = 1) </w:t>
         </w:r>
       </w:ins>
-      <w:ins w:id="199" w:author="Renata M. Diaz" w:date="2021-03-08T14:56:00Z">
+      <w:ins w:id="238" w:author="Renata M. Diaz" w:date="2021-03-08T14:56:00Z">
         <w:r>
           <w:rPr>
             <w:rFonts w:asciiTheme="majorHAnsi" w:eastAsia="Times New Roman" w:hAnsiTheme="majorHAnsi" w:cstheme="majorHAnsi"/>
@@ -7754,7 +8066,7 @@
           <w:t xml:space="preserve">is readily comparable across different community sizes and is of special interest to ecologists. </w:t>
         </w:r>
       </w:ins>
-      <w:ins w:id="200" w:author="Renata M. Diaz" w:date="2021-03-08T14:54:00Z">
+      <w:ins w:id="239" w:author="Renata M. Diaz" w:date="2021-03-08T14:54:00Z">
         <w:r>
           <w:rPr>
             <w:rFonts w:asciiTheme="majorHAnsi" w:eastAsia="Times New Roman" w:hAnsiTheme="majorHAnsi" w:cstheme="majorHAnsi"/>
@@ -7762,7 +8074,7 @@
           <w:t xml:space="preserve">There exists a vast array of possible </w:t>
         </w:r>
       </w:ins>
-      <w:ins w:id="201" w:author="Renata M. Diaz" w:date="2021-03-08T14:57:00Z">
+      <w:ins w:id="240" w:author="Renata M. Diaz" w:date="2021-03-08T14:57:00Z">
         <w:r>
           <w:rPr>
             <w:rFonts w:asciiTheme="majorHAnsi" w:eastAsia="Times New Roman" w:hAnsiTheme="majorHAnsi" w:cstheme="majorHAnsi"/>
@@ -7770,7 +8082,7 @@
           <w:t xml:space="preserve">summary </w:t>
         </w:r>
       </w:ins>
-      <w:ins w:id="202" w:author="Renata M. Diaz" w:date="2021-03-08T14:54:00Z">
+      <w:ins w:id="241" w:author="Renata M. Diaz" w:date="2021-03-08T14:54:00Z">
         <w:r>
           <w:rPr>
             <w:rFonts w:asciiTheme="majorHAnsi" w:eastAsia="Times New Roman" w:hAnsiTheme="majorHAnsi" w:cstheme="majorHAnsi"/>
@@ -7778,7 +8090,7 @@
           <w:t>metrics for describing the shape of an SAD, and different metrics emphasize different aspects of the distribution. In this first effort to compare empirical distributions to a statistical baseline, we sel</w:t>
         </w:r>
       </w:ins>
-      <w:ins w:id="203" w:author="Renata M. Diaz" w:date="2021-03-08T14:55:00Z">
+      <w:ins w:id="242" w:author="Renata M. Diaz" w:date="2021-03-08T14:55:00Z">
         <w:r>
           <w:rPr>
             <w:rFonts w:asciiTheme="majorHAnsi" w:eastAsia="Times New Roman" w:hAnsiTheme="majorHAnsi" w:cstheme="majorHAnsi"/>
@@ -7786,7 +8098,7 @@
           <w:t xml:space="preserve">ected a suite of </w:t>
         </w:r>
       </w:ins>
-      <w:ins w:id="204" w:author="Renata M. Diaz" w:date="2021-03-08T14:56:00Z">
+      <w:ins w:id="243" w:author="Renata M. Diaz" w:date="2021-03-08T14:56:00Z">
         <w:r>
           <w:rPr>
             <w:rFonts w:asciiTheme="majorHAnsi" w:eastAsia="Times New Roman" w:hAnsiTheme="majorHAnsi" w:cstheme="majorHAnsi"/>
@@ -7794,7 +8106,7 @@
           <w:t>complemen</w:t>
         </w:r>
       </w:ins>
-      <w:ins w:id="205" w:author="Renata M. Diaz" w:date="2021-03-08T14:57:00Z">
+      <w:ins w:id="244" w:author="Renata M. Diaz" w:date="2021-03-08T14:57:00Z">
         <w:r>
           <w:rPr>
             <w:rFonts w:asciiTheme="majorHAnsi" w:eastAsia="Times New Roman" w:hAnsiTheme="majorHAnsi" w:cstheme="majorHAnsi"/>
@@ -7802,7 +8114,7 @@
           <w:t xml:space="preserve">tary </w:t>
         </w:r>
       </w:ins>
-      <w:ins w:id="206" w:author="Renata M. Diaz" w:date="2021-03-08T14:55:00Z">
+      <w:ins w:id="245" w:author="Renata M. Diaz" w:date="2021-03-08T14:55:00Z">
         <w:r>
           <w:rPr>
             <w:rFonts w:asciiTheme="majorHAnsi" w:eastAsia="Times New Roman" w:hAnsiTheme="majorHAnsi" w:cstheme="majorHAnsi"/>
@@ -7810,7 +8122,7 @@
           <w:t>metrics and</w:t>
         </w:r>
       </w:ins>
-      <w:ins w:id="207" w:author="Renata M. Diaz" w:date="2021-03-08T14:54:00Z">
+      <w:ins w:id="246" w:author="Renata M. Diaz" w:date="2021-03-08T14:54:00Z">
         <w:r>
           <w:rPr>
             <w:rFonts w:asciiTheme="majorHAnsi" w:eastAsia="Times New Roman" w:hAnsiTheme="majorHAnsi" w:cstheme="majorHAnsi"/>
@@ -7818,7 +8130,7 @@
           <w:t xml:space="preserve"> explored whether our overall results were consistent between metrics.</w:t>
         </w:r>
       </w:ins>
-      <w:ins w:id="208" w:author="Renata M. Diaz" w:date="2021-03-08T14:55:00Z">
+      <w:ins w:id="247" w:author="Renata M. Diaz" w:date="2021-03-08T14:55:00Z">
         <w:r>
           <w:rPr>
             <w:rFonts w:asciiTheme="majorHAnsi" w:eastAsia="Times New Roman" w:hAnsiTheme="majorHAnsi" w:cstheme="majorHAnsi"/>
@@ -7830,7 +8142,14 @@
         <w:rPr>
           <w:rFonts w:asciiTheme="majorHAnsi" w:eastAsia="Times New Roman" w:hAnsiTheme="majorHAnsi" w:cstheme="majorHAnsi"/>
         </w:rPr>
-        <w:t xml:space="preserve">By calculating these metrics for each of the samples in the community’s sampled feasible set (see </w:t>
+        <w:t xml:space="preserve">By calculating these metrics for each of the samples in the </w:t>
+      </w:r>
+      <w:r>
+        <w:rPr>
+          <w:rFonts w:asciiTheme="majorHAnsi" w:eastAsia="Times New Roman" w:hAnsiTheme="majorHAnsi" w:cstheme="majorHAnsi"/>
+        </w:rPr>
+        <w:lastRenderedPageBreak/>
+        <w:t xml:space="preserve">community’s sampled feasible set (see </w:t>
       </w:r>
       <w:r>
         <w:rPr>
@@ -7860,7 +8179,7 @@
         </w:rPr>
         <w:t xml:space="preserve">above), we generated a distribution describing the </w:t>
       </w:r>
-      <w:ins w:id="209" w:author="Renata M. Diaz" w:date="2021-03-08T14:43:00Z">
+      <w:ins w:id="248" w:author="Renata M. Diaz" w:date="2021-03-08T14:43:00Z">
         <w:r>
           <w:rPr>
             <w:rFonts w:asciiTheme="majorHAnsi" w:eastAsia="Times New Roman" w:hAnsiTheme="majorHAnsi" w:cstheme="majorHAnsi"/>
@@ -7868,7 +8187,7 @@
           <w:t xml:space="preserve">shapes </w:t>
         </w:r>
       </w:ins>
-      <w:del w:id="210" w:author="Renata M. Diaz" w:date="2021-03-08T14:43:00Z">
+      <w:del w:id="249" w:author="Renata M. Diaz" w:date="2021-03-08T14:43:00Z">
         <w:r>
           <w:rPr>
             <w:rFonts w:asciiTheme="majorHAnsi" w:eastAsia="Times New Roman" w:hAnsiTheme="majorHAnsi" w:cstheme="majorHAnsi"/>
@@ -7894,7 +8213,7 @@
         </w:rPr>
         <w:t xml:space="preserve"> </w:t>
       </w:r>
-      <w:del w:id="211" w:author="Renata M. Diaz" w:date="2021-03-09T18:15:00Z">
+      <w:del w:id="250" w:author="Renata M. Diaz" w:date="2021-03-09T18:15:00Z">
         <w:r>
           <w:rPr>
             <w:rFonts w:asciiTheme="majorHAnsi" w:eastAsia="Times New Roman" w:hAnsiTheme="majorHAnsi" w:cstheme="majorHAnsi"/>
@@ -8022,7 +8341,7 @@
           <w:delText xml:space="preserve"> (but included those communities for analyses using </w:delText>
         </w:r>
       </w:del>
-      <w:del w:id="212" w:author="Renata M. Diaz" w:date="2021-03-09T18:11:00Z">
+      <w:del w:id="251" w:author="Renata M. Diaz" w:date="2021-03-09T18:11:00Z">
         <w:r>
           <w:rPr>
             <w:rFonts w:asciiTheme="majorHAnsi" w:eastAsia="Times New Roman" w:hAnsiTheme="majorHAnsi" w:cstheme="majorHAnsi"/>
@@ -8030,7 +8349,7 @@
           <w:delText>Simpson’s evenness</w:delText>
         </w:r>
       </w:del>
-      <w:del w:id="213" w:author="Renata M. Diaz" w:date="2021-03-09T18:15:00Z">
+      <w:del w:id="252" w:author="Renata M. Diaz" w:date="2021-03-09T18:15:00Z">
         <w:r>
           <w:rPr>
             <w:rFonts w:asciiTheme="majorHAnsi" w:eastAsia="Times New Roman" w:hAnsiTheme="majorHAnsi" w:cstheme="majorHAnsi"/>
@@ -8052,16 +8371,31 @@
           <w:rFonts w:asciiTheme="majorHAnsi" w:eastAsia="Times New Roman" w:hAnsiTheme="majorHAnsi" w:cstheme="majorHAnsi"/>
         </w:rPr>
       </w:pPr>
-      <w:ins w:id="214" w:author="Renata M. Diaz" w:date="2021-03-09T18:05:00Z">
-        <w:r>
-          <w:rPr>
-            <w:rFonts w:asciiTheme="majorHAnsi" w:eastAsia="Times New Roman" w:hAnsiTheme="majorHAnsi" w:cstheme="majorHAnsi"/>
-          </w:rPr>
-          <w:lastRenderedPageBreak/>
-          <w:t>As with the degree of similarity score, t</w:t>
-        </w:r>
-      </w:ins>
-      <w:del w:id="215" w:author="Renata M. Diaz" w:date="2021-03-09T18:05:00Z">
+      <w:ins w:id="253" w:author="Renata M. Diaz" w:date="2021-03-09T18:05:00Z">
+        <w:r>
+          <w:rPr>
+            <w:rFonts w:asciiTheme="majorHAnsi" w:eastAsia="Times New Roman" w:hAnsiTheme="majorHAnsi" w:cstheme="majorHAnsi"/>
+          </w:rPr>
+          <w:t xml:space="preserve">As with the degree of </w:t>
+        </w:r>
+      </w:ins>
+      <w:ins w:id="254" w:author="Renata M. Diaz" w:date="2021-03-10T14:30:00Z">
+        <w:r>
+          <w:rPr>
+            <w:rFonts w:asciiTheme="majorHAnsi" w:eastAsia="Times New Roman" w:hAnsiTheme="majorHAnsi" w:cstheme="majorHAnsi"/>
+          </w:rPr>
+          <w:t xml:space="preserve">dissimilarity </w:t>
+        </w:r>
+      </w:ins>
+      <w:ins w:id="255" w:author="Renata M. Diaz" w:date="2021-03-09T18:05:00Z">
+        <w:r>
+          <w:rPr>
+            <w:rFonts w:asciiTheme="majorHAnsi" w:eastAsia="Times New Roman" w:hAnsiTheme="majorHAnsi" w:cstheme="majorHAnsi"/>
+          </w:rPr>
+          <w:t>score, t</w:t>
+        </w:r>
+      </w:ins>
+      <w:del w:id="256" w:author="Renata M. Diaz" w:date="2021-03-09T18:05:00Z">
         <w:r>
           <w:rPr>
             <w:rFonts w:asciiTheme="majorHAnsi" w:eastAsia="Times New Roman" w:hAnsiTheme="majorHAnsi" w:cstheme="majorHAnsi"/>
@@ -8075,7 +8409,7 @@
         </w:rPr>
         <w:t>o assess whether the shape of an observed SAD was statistically unlikely, we</w:t>
       </w:r>
-      <w:ins w:id="216" w:author="Renata M. Diaz" w:date="2021-03-09T18:10:00Z">
+      <w:ins w:id="257" w:author="Renata M. Diaz" w:date="2021-03-09T18:10:00Z">
         <w:r>
           <w:rPr>
             <w:rFonts w:asciiTheme="majorHAnsi" w:eastAsia="Times New Roman" w:hAnsiTheme="majorHAnsi" w:cstheme="majorHAnsi"/>
@@ -8089,7 +8423,7 @@
         </w:rPr>
         <w:t xml:space="preserve"> </w:t>
       </w:r>
-      <w:del w:id="217" w:author="Renata M. Diaz" w:date="2021-03-09T18:05:00Z">
+      <w:del w:id="258" w:author="Renata M. Diaz" w:date="2021-03-09T18:05:00Z">
         <w:r>
           <w:rPr>
             <w:rFonts w:asciiTheme="majorHAnsi" w:eastAsia="Times New Roman" w:hAnsiTheme="majorHAnsi" w:cstheme="majorHAnsi"/>
@@ -8097,7 +8431,7 @@
           <w:delText xml:space="preserve">calculated </w:delText>
         </w:r>
       </w:del>
-      <w:ins w:id="218" w:author="Renata M. Diaz" w:date="2021-03-09T18:10:00Z">
+      <w:ins w:id="259" w:author="Renata M. Diaz" w:date="2021-03-09T18:10:00Z">
         <w:r>
           <w:rPr>
             <w:rFonts w:asciiTheme="majorHAnsi" w:eastAsia="Times New Roman" w:hAnsiTheme="majorHAnsi" w:cstheme="majorHAnsi"/>
@@ -8105,7 +8439,7 @@
           <w:t>compare</w:t>
         </w:r>
       </w:ins>
-      <w:ins w:id="219" w:author="Renata M. Diaz" w:date="2021-03-09T18:05:00Z">
+      <w:ins w:id="260" w:author="Renata M. Diaz" w:date="2021-03-09T18:05:00Z">
         <w:r>
           <w:rPr>
             <w:rFonts w:asciiTheme="majorHAnsi" w:eastAsia="Times New Roman" w:hAnsiTheme="majorHAnsi" w:cstheme="majorHAnsi"/>
@@ -8113,7 +8447,7 @@
           <w:t xml:space="preserve"> the values for our summary metrics </w:t>
         </w:r>
       </w:ins>
-      <w:del w:id="220" w:author="Renata M. Diaz" w:date="2021-03-08T14:58:00Z">
+      <w:del w:id="261" w:author="Renata M. Diaz" w:date="2021-03-08T14:58:00Z">
         <w:r>
           <w:rPr>
             <w:rFonts w:asciiTheme="majorHAnsi" w:eastAsia="Times New Roman" w:hAnsiTheme="majorHAnsi" w:cstheme="majorHAnsi"/>
@@ -8121,7 +8455,7 @@
           <w:delText>Simpson’s evenness and skewness</w:delText>
         </w:r>
       </w:del>
-      <w:del w:id="221" w:author="Renata M. Diaz" w:date="2021-03-09T18:05:00Z">
+      <w:del w:id="262" w:author="Renata M. Diaz" w:date="2021-03-09T18:05:00Z">
         <w:r>
           <w:rPr>
             <w:rFonts w:asciiTheme="majorHAnsi" w:eastAsia="Times New Roman" w:hAnsiTheme="majorHAnsi" w:cstheme="majorHAnsi"/>
@@ -8129,7 +8463,7 @@
           <w:delText xml:space="preserve"> fo</w:delText>
         </w:r>
       </w:del>
-      <w:ins w:id="222" w:author="Renata M. Diaz" w:date="2021-03-09T18:05:00Z">
+      <w:ins w:id="263" w:author="Renata M. Diaz" w:date="2021-03-09T18:05:00Z">
         <w:r>
           <w:rPr>
             <w:rFonts w:asciiTheme="majorHAnsi" w:eastAsia="Times New Roman" w:hAnsiTheme="majorHAnsi" w:cstheme="majorHAnsi"/>
@@ -8137,7 +8471,7 @@
           <w:t>for</w:t>
         </w:r>
       </w:ins>
-      <w:del w:id="223" w:author="Renata M. Diaz" w:date="2021-03-09T18:05:00Z">
+      <w:del w:id="264" w:author="Renata M. Diaz" w:date="2021-03-09T18:05:00Z">
         <w:r>
           <w:rPr>
             <w:rFonts w:asciiTheme="majorHAnsi" w:eastAsia="Times New Roman" w:hAnsiTheme="majorHAnsi" w:cstheme="majorHAnsi"/>
@@ -8157,7 +8491,7 @@
         </w:rPr>
         <w:t xml:space="preserve"> </w:t>
       </w:r>
-      <w:del w:id="224" w:author="Renata M. Diaz" w:date="2021-03-09T18:05:00Z">
+      <w:del w:id="265" w:author="Renata M. Diaz" w:date="2021-03-09T18:05:00Z">
         <w:r>
           <w:rPr>
             <w:rFonts w:asciiTheme="majorHAnsi" w:eastAsia="Times New Roman" w:hAnsiTheme="majorHAnsi" w:cstheme="majorHAnsi"/>
@@ -8171,7 +8505,7 @@
         </w:rPr>
         <w:t xml:space="preserve">to the distributions of </w:t>
       </w:r>
-      <w:ins w:id="225" w:author="Renata M. Diaz" w:date="2021-03-09T18:06:00Z">
+      <w:ins w:id="266" w:author="Renata M. Diaz" w:date="2021-03-09T18:06:00Z">
         <w:r>
           <w:rPr>
             <w:rFonts w:asciiTheme="majorHAnsi" w:eastAsia="Times New Roman" w:hAnsiTheme="majorHAnsi" w:cstheme="majorHAnsi"/>
@@ -8179,7 +8513,7 @@
           <w:t xml:space="preserve">values for those </w:t>
         </w:r>
       </w:ins>
-      <w:del w:id="226" w:author="Renata M. Diaz" w:date="2021-03-08T14:58:00Z">
+      <w:del w:id="267" w:author="Renata M. Diaz" w:date="2021-03-08T14:58:00Z">
         <w:r>
           <w:rPr>
             <w:rFonts w:asciiTheme="majorHAnsi" w:eastAsia="Times New Roman" w:hAnsiTheme="majorHAnsi" w:cstheme="majorHAnsi"/>
@@ -8187,7 +8521,7 @@
           <w:delText>evenness and skewness</w:delText>
         </w:r>
       </w:del>
-      <w:ins w:id="227" w:author="Renata M. Diaz" w:date="2021-03-08T14:58:00Z">
+      <w:ins w:id="268" w:author="Renata M. Diaz" w:date="2021-03-08T14:58:00Z">
         <w:r>
           <w:rPr>
             <w:rFonts w:asciiTheme="majorHAnsi" w:eastAsia="Times New Roman" w:hAnsiTheme="majorHAnsi" w:cstheme="majorHAnsi"/>
@@ -8201,7 +8535,7 @@
         </w:rPr>
         <w:t xml:space="preserve"> obtained from that community’s sampled feasible</w:t>
       </w:r>
-      <w:del w:id="228" w:author="Renata M. Diaz" w:date="2021-03-09T18:10:00Z">
+      <w:del w:id="269" w:author="Renata M. Diaz" w:date="2021-03-09T18:10:00Z">
         <w:r>
           <w:rPr>
             <w:rFonts w:asciiTheme="majorHAnsi" w:eastAsia="Times New Roman" w:hAnsiTheme="majorHAnsi" w:cstheme="majorHAnsi"/>
@@ -8209,7 +8543,7 @@
           <w:delText xml:space="preserve"> set</w:delText>
         </w:r>
       </w:del>
-      <w:del w:id="229" w:author="Renata M. Diaz" w:date="2021-03-09T18:06:00Z">
+      <w:del w:id="270" w:author="Renata M. Diaz" w:date="2021-03-09T18:06:00Z">
         <w:r>
           <w:rPr>
             <w:rFonts w:asciiTheme="majorHAnsi" w:eastAsia="Times New Roman" w:hAnsiTheme="majorHAnsi" w:cstheme="majorHAnsi"/>
@@ -8235,7 +8569,7 @@
           <w:delText xml:space="preserve">computing the percentile rank of </w:delText>
         </w:r>
       </w:del>
-      <w:del w:id="230" w:author="Renata M. Diaz" w:date="2021-03-08T14:58:00Z">
+      <w:del w:id="271" w:author="Renata M. Diaz" w:date="2021-03-08T14:58:00Z">
         <w:r>
           <w:rPr>
             <w:rFonts w:asciiTheme="majorHAnsi" w:eastAsia="Times New Roman" w:hAnsiTheme="majorHAnsi" w:cstheme="majorHAnsi"/>
@@ -8243,7 +8577,7 @@
           <w:delText xml:space="preserve">its skewness and evenness </w:delText>
         </w:r>
       </w:del>
-      <w:del w:id="231" w:author="Renata M. Diaz" w:date="2021-03-09T18:06:00Z">
+      <w:del w:id="272" w:author="Renata M. Diaz" w:date="2021-03-09T18:06:00Z">
         <w:r>
           <w:rPr>
             <w:rFonts w:asciiTheme="majorHAnsi" w:eastAsia="Times New Roman" w:hAnsiTheme="majorHAnsi" w:cstheme="majorHAnsi"/>
@@ -8257,7 +8591,7 @@
           <w:delText xml:space="preserve">sampled distributions for </w:delText>
         </w:r>
       </w:del>
-      <w:del w:id="232" w:author="Renata M. Diaz" w:date="2021-03-08T14:58:00Z">
+      <w:del w:id="273" w:author="Renata M. Diaz" w:date="2021-03-08T14:58:00Z">
         <w:r>
           <w:rPr>
             <w:rFonts w:asciiTheme="majorHAnsi" w:eastAsia="Times New Roman" w:hAnsiTheme="majorHAnsi" w:cstheme="majorHAnsi"/>
@@ -8265,7 +8599,7 @@
           <w:delText>skewness and evenness</w:delText>
         </w:r>
       </w:del>
-      <w:ins w:id="233" w:author="Renata M. Diaz" w:date="2021-03-09T18:06:00Z">
+      <w:ins w:id="274" w:author="Renata M. Diaz" w:date="2021-03-09T18:06:00Z">
         <w:r>
           <w:rPr>
             <w:rFonts w:asciiTheme="majorHAnsi" w:eastAsia="Times New Roman" w:hAnsiTheme="majorHAnsi" w:cstheme="majorHAnsi"/>
@@ -8273,7 +8607,7 @@
           <w:t>.</w:t>
         </w:r>
       </w:ins>
-      <w:del w:id="234" w:author="Renata M. Diaz" w:date="2021-03-08T14:58:00Z">
+      <w:del w:id="275" w:author="Renata M. Diaz" w:date="2021-03-08T14:58:00Z">
         <w:r>
           <w:rPr>
             <w:rFonts w:asciiTheme="majorHAnsi" w:eastAsia="Times New Roman" w:hAnsiTheme="majorHAnsi" w:cstheme="majorHAnsi"/>
@@ -8293,7 +8627,7 @@
         </w:rPr>
         <w:t xml:space="preserve"> </w:t>
       </w:r>
-      <w:del w:id="235" w:author="Renata M. Diaz" w:date="2021-03-08T15:01:00Z">
+      <w:del w:id="276" w:author="Renata M. Diaz" w:date="2021-03-08T15:01:00Z">
         <w:r>
           <w:rPr>
             <w:rFonts w:asciiTheme="majorHAnsi" w:eastAsia="Times New Roman" w:hAnsiTheme="majorHAnsi" w:cstheme="majorHAnsi"/>
@@ -8313,7 +8647,7 @@
           <w:delText xml:space="preserve"> </w:delText>
         </w:r>
       </w:del>
-      <w:ins w:id="236" w:author="Renata M. Diaz" w:date="2021-03-09T18:06:00Z">
+      <w:ins w:id="277" w:author="Renata M. Diaz" w:date="2021-03-09T18:06:00Z">
         <w:r>
           <w:rPr>
             <w:rFonts w:asciiTheme="majorHAnsi" w:eastAsia="Times New Roman" w:hAnsiTheme="majorHAnsi" w:cstheme="majorHAnsi"/>
@@ -8321,7 +8655,7 @@
           <w:t>While the actual ranges and values of summary metrics vary widely over large ranges of S and N, p</w:t>
         </w:r>
       </w:ins>
-      <w:del w:id="237" w:author="Renata M. Diaz" w:date="2021-03-09T18:06:00Z">
+      <w:del w:id="278" w:author="Renata M. Diaz" w:date="2021-03-09T18:06:00Z">
         <w:r>
           <w:rPr>
             <w:rFonts w:asciiTheme="majorHAnsi" w:eastAsia="Times New Roman" w:hAnsiTheme="majorHAnsi" w:cstheme="majorHAnsi"/>
@@ -8347,7 +8681,7 @@
         </w:rPr>
         <w:t xml:space="preserve"> </w:t>
       </w:r>
-      <w:del w:id="238" w:author="Renata M. Diaz" w:date="2021-03-09T18:06:00Z">
+      <w:del w:id="279" w:author="Renata M. Diaz" w:date="2021-03-09T18:06:00Z">
         <w:r>
           <w:rPr>
             <w:rFonts w:asciiTheme="majorHAnsi" w:eastAsia="Times New Roman" w:hAnsiTheme="majorHAnsi" w:cstheme="majorHAnsi"/>
@@ -8367,7 +8701,7 @@
           <w:delText>then</w:delText>
         </w:r>
       </w:del>
-      <w:ins w:id="239" w:author="Renata M. Diaz" w:date="2021-03-09T18:06:00Z">
+      <w:ins w:id="280" w:author="Renata M. Diaz" w:date="2021-03-09T18:06:00Z">
         <w:r>
           <w:rPr>
             <w:rFonts w:asciiTheme="majorHAnsi" w:eastAsia="Times New Roman" w:hAnsiTheme="majorHAnsi" w:cstheme="majorHAnsi"/>
@@ -8387,7 +8721,7 @@
         </w:rPr>
         <w:t>comparable across different community sizes</w:t>
       </w:r>
-      <w:del w:id="240" w:author="Renata M. Diaz" w:date="2021-03-09T18:07:00Z">
+      <w:del w:id="281" w:author="Renata M. Diaz" w:date="2021-03-09T18:07:00Z">
         <w:r>
           <w:rPr>
             <w:rFonts w:asciiTheme="majorHAnsi" w:eastAsia="Times New Roman" w:hAnsiTheme="majorHAnsi" w:cstheme="majorHAnsi"/>
@@ -8395,7 +8729,7 @@
           <w:delText>, allowing</w:delText>
         </w:r>
       </w:del>
-      <w:ins w:id="241" w:author="Renata M. Diaz" w:date="2021-03-09T18:07:00Z">
+      <w:ins w:id="282" w:author="Renata M. Diaz" w:date="2021-03-09T18:07:00Z">
         <w:r>
           <w:rPr>
             <w:rFonts w:asciiTheme="majorHAnsi" w:eastAsia="Times New Roman" w:hAnsiTheme="majorHAnsi" w:cstheme="majorHAnsi"/>
@@ -8437,7 +8771,7 @@
         </w:rPr>
         <w:t xml:space="preserve">. </w:t>
       </w:r>
-      <w:del w:id="242" w:author="Renata M. Diaz" w:date="2021-03-09T18:07:00Z">
+      <w:del w:id="283" w:author="Renata M. Diaz" w:date="2021-03-09T18:07:00Z">
         <w:r>
           <w:rPr>
             <w:rFonts w:asciiTheme="majorHAnsi" w:eastAsia="Times New Roman" w:hAnsiTheme="majorHAnsi" w:cstheme="majorHAnsi"/>
@@ -8511,7 +8845,7 @@
           <w:delText xml:space="preserve"> </w:delText>
         </w:r>
       </w:del>
-      <w:del w:id="243" w:author="Renata M. Diaz" w:date="2021-03-08T15:03:00Z">
+      <w:del w:id="284" w:author="Renata M. Diaz" w:date="2021-03-08T15:03:00Z">
         <w:r>
           <w:rPr>
             <w:rFonts w:asciiTheme="majorHAnsi" w:eastAsia="Times New Roman" w:hAnsiTheme="majorHAnsi" w:cstheme="majorHAnsi"/>
@@ -8559,7 +8893,7 @@
           <w:delText>values for evenness</w:delText>
         </w:r>
       </w:del>
-      <w:ins w:id="244" w:author="Renata M. Diaz" w:date="2021-03-08T15:03:00Z">
+      <w:ins w:id="285" w:author="Renata M. Diaz" w:date="2021-03-08T15:03:00Z">
         <w:r>
           <w:rPr>
             <w:rFonts w:asciiTheme="majorHAnsi" w:eastAsia="Times New Roman" w:hAnsiTheme="majorHAnsi" w:cstheme="majorHAnsi"/>
@@ -8567,7 +8901,7 @@
           <w:t>We used two-tailed 95% interval</w:t>
         </w:r>
       </w:ins>
-      <w:ins w:id="245" w:author="Renata M. Diaz" w:date="2021-03-09T18:07:00Z">
+      <w:ins w:id="286" w:author="Renata M. Diaz" w:date="2021-03-09T18:07:00Z">
         <w:r>
           <w:rPr>
             <w:rFonts w:asciiTheme="majorHAnsi" w:eastAsia="Times New Roman" w:hAnsiTheme="majorHAnsi" w:cstheme="majorHAnsi"/>
@@ -8575,7 +8909,7 @@
           <w:t>s</w:t>
         </w:r>
       </w:ins>
-      <w:ins w:id="246" w:author="Renata M. Diaz" w:date="2021-03-08T15:03:00Z">
+      <w:ins w:id="287" w:author="Renata M. Diaz" w:date="2021-03-08T15:03:00Z">
         <w:r>
           <w:rPr>
             <w:rFonts w:asciiTheme="majorHAnsi" w:eastAsia="Times New Roman" w:hAnsiTheme="majorHAnsi" w:cstheme="majorHAnsi"/>
@@ -8583,7 +8917,7 @@
           <w:t xml:space="preserve"> </w:t>
         </w:r>
       </w:ins>
-      <w:ins w:id="247" w:author="Renata M. Diaz" w:date="2021-03-09T18:07:00Z">
+      <w:ins w:id="288" w:author="Renata M. Diaz" w:date="2021-03-09T18:07:00Z">
         <w:r>
           <w:rPr>
             <w:rFonts w:asciiTheme="majorHAnsi" w:eastAsia="Times New Roman" w:hAnsiTheme="majorHAnsi" w:cstheme="majorHAnsi"/>
@@ -8591,7 +8925,7 @@
           <w:t>to</w:t>
         </w:r>
       </w:ins>
-      <w:ins w:id="248" w:author="Renata M. Diaz" w:date="2021-03-08T15:03:00Z">
+      <w:ins w:id="289" w:author="Renata M. Diaz" w:date="2021-03-08T15:03:00Z">
         <w:r>
           <w:rPr>
             <w:rFonts w:asciiTheme="majorHAnsi" w:eastAsia="Times New Roman" w:hAnsiTheme="majorHAnsi" w:cstheme="majorHAnsi"/>
@@ -8599,7 +8933,7 @@
           <w:t xml:space="preserve"> </w:t>
         </w:r>
       </w:ins>
-      <w:ins w:id="249" w:author="Renata M. Diaz" w:date="2021-03-09T18:07:00Z">
+      <w:ins w:id="290" w:author="Renata M. Diaz" w:date="2021-03-09T18:07:00Z">
         <w:r>
           <w:rPr>
             <w:rFonts w:asciiTheme="majorHAnsi" w:eastAsia="Times New Roman" w:hAnsiTheme="majorHAnsi" w:cstheme="majorHAnsi"/>
@@ -8607,7 +8941,7 @@
           <w:t>test</w:t>
         </w:r>
       </w:ins>
-      <w:ins w:id="250" w:author="Renata M. Diaz" w:date="2021-03-08T15:03:00Z">
+      <w:ins w:id="291" w:author="Renata M. Diaz" w:date="2021-03-08T15:03:00Z">
         <w:r>
           <w:rPr>
             <w:rFonts w:asciiTheme="majorHAnsi" w:eastAsia="Times New Roman" w:hAnsiTheme="majorHAnsi" w:cstheme="majorHAnsi"/>
@@ -8615,7 +8949,7 @@
           <w:t xml:space="preserve"> whether observed communities’ percentile values for each metric were disproportionately </w:t>
         </w:r>
       </w:ins>
-      <w:ins w:id="251" w:author="Renata M. Diaz" w:date="2021-03-08T15:04:00Z">
+      <w:ins w:id="292" w:author="Renata M. Diaz" w:date="2021-03-08T15:04:00Z">
         <w:r>
           <w:rPr>
             <w:rFonts w:asciiTheme="majorHAnsi" w:eastAsia="Times New Roman" w:hAnsiTheme="majorHAnsi" w:cstheme="majorHAnsi"/>
@@ -8665,7 +8999,7 @@
         </w:rPr>
         <w:t xml:space="preserve"> if there are </w:t>
       </w:r>
-      <w:ins w:id="252" w:author="Renata M. Diaz" w:date="2021-03-08T15:04:00Z">
+      <w:ins w:id="293" w:author="Renata M. Diaz" w:date="2021-03-08T15:04:00Z">
         <w:r>
           <w:rPr>
             <w:rFonts w:asciiTheme="majorHAnsi" w:eastAsia="Times New Roman" w:hAnsiTheme="majorHAnsi" w:cstheme="majorHAnsi"/>
@@ -8673,7 +9007,7 @@
           <w:t xml:space="preserve">fewer than 40 values in the comparison distribution, because </w:t>
         </w:r>
       </w:ins>
-      <w:del w:id="253" w:author="Renata M. Diaz" w:date="2021-03-08T15:04:00Z">
+      <w:del w:id="294" w:author="Renata M. Diaz" w:date="2021-03-08T15:04:00Z">
         <w:r>
           <w:rPr>
             <w:rFonts w:asciiTheme="majorHAnsi" w:eastAsia="Times New Roman" w:hAnsiTheme="majorHAnsi" w:cstheme="majorHAnsi"/>
@@ -8681,7 +9015,7 @@
           <w:delText xml:space="preserve">very few </w:delText>
         </w:r>
       </w:del>
-      <w:del w:id="254" w:author="Renata M. Diaz" w:date="2021-03-08T14:59:00Z">
+      <w:del w:id="295" w:author="Renata M. Diaz" w:date="2021-03-08T14:59:00Z">
         <w:r>
           <w:rPr>
             <w:rFonts w:asciiTheme="majorHAnsi" w:eastAsia="Times New Roman" w:hAnsiTheme="majorHAnsi" w:cstheme="majorHAnsi"/>
@@ -8689,7 +9023,7 @@
           <w:delText xml:space="preserve">unique </w:delText>
         </w:r>
       </w:del>
-      <w:del w:id="255" w:author="Renata M. Diaz" w:date="2021-03-08T15:04:00Z">
+      <w:del w:id="296" w:author="Renata M. Diaz" w:date="2021-03-08T15:04:00Z">
         <w:r>
           <w:rPr>
             <w:rFonts w:asciiTheme="majorHAnsi" w:eastAsia="Times New Roman" w:hAnsiTheme="majorHAnsi" w:cstheme="majorHAnsi"/>
@@ -8763,7 +9097,7 @@
         </w:rPr>
         <w:t>in these cases, it is impossible for an observation to fall</w:t>
       </w:r>
-      <w:del w:id="256" w:author="Renata M. Diaz" w:date="2021-03-08T15:05:00Z">
+      <w:del w:id="297" w:author="Renata M. Diaz" w:date="2021-03-08T15:05:00Z">
         <w:r>
           <w:rPr>
             <w:rFonts w:asciiTheme="majorHAnsi" w:eastAsia="Times New Roman" w:hAnsiTheme="majorHAnsi" w:cstheme="majorHAnsi"/>
@@ -8771,7 +9105,7 @@
           <w:delText xml:space="preserve"> </w:delText>
         </w:r>
       </w:del>
-      <w:ins w:id="257" w:author="Renata M. Diaz" w:date="2021-03-08T15:05:00Z">
+      <w:ins w:id="298" w:author="Renata M. Diaz" w:date="2021-03-08T15:05:00Z">
         <w:r>
           <w:rPr>
             <w:rFonts w:asciiTheme="majorHAnsi" w:eastAsia="Times New Roman" w:hAnsiTheme="majorHAnsi" w:cstheme="majorHAnsi"/>
@@ -8779,12 +9113,12 @@
           <w:t xml:space="preserve"> above or below the 97.5</w:t>
         </w:r>
       </w:ins>
-      <w:ins w:id="258" w:author="Renata M. Diaz" w:date="2021-03-09T18:11:00Z">
+      <w:ins w:id="299" w:author="Renata M. Diaz" w:date="2021-03-09T18:11:00Z">
         <w:r>
           <w:rPr>
             <w:rFonts w:asciiTheme="majorHAnsi" w:eastAsia="Times New Roman" w:hAnsiTheme="majorHAnsi" w:cstheme="majorHAnsi"/>
             <w:vertAlign w:val="superscript"/>
-            <w:rPrChange w:id="259" w:author="Renata M. Diaz" w:date="2021-03-09T18:11:00Z">
+            <w:rPrChange w:id="300" w:author="Renata M. Diaz" w:date="2021-03-09T18:11:00Z">
               <w:rPr>
                 <w:rFonts w:asciiTheme="majorHAnsi" w:eastAsia="Times New Roman" w:hAnsiTheme="majorHAnsi" w:cstheme="majorHAnsi"/>
               </w:rPr>
@@ -8793,7 +9127,7 @@
           <w:t>th</w:t>
         </w:r>
       </w:ins>
-      <w:ins w:id="260" w:author="Renata M. Diaz" w:date="2021-03-08T15:05:00Z">
+      <w:ins w:id="301" w:author="Renata M. Diaz" w:date="2021-03-08T15:05:00Z">
         <w:r>
           <w:rPr>
             <w:rFonts w:asciiTheme="majorHAnsi" w:eastAsia="Times New Roman" w:hAnsiTheme="majorHAnsi" w:cstheme="majorHAnsi"/>
@@ -8804,7 +9138,7 @@
           <w:rPr>
             <w:rFonts w:asciiTheme="majorHAnsi" w:eastAsia="Times New Roman" w:hAnsiTheme="majorHAnsi" w:cstheme="majorHAnsi"/>
             <w:vertAlign w:val="superscript"/>
-            <w:rPrChange w:id="261" w:author="Renata M. Diaz" w:date="2021-03-08T15:05:00Z">
+            <w:rPrChange w:id="302" w:author="Renata M. Diaz" w:date="2021-03-08T15:05:00Z">
               <w:rPr>
                 <w:rFonts w:asciiTheme="majorHAnsi" w:eastAsia="Times New Roman" w:hAnsiTheme="majorHAnsi" w:cstheme="majorHAnsi"/>
               </w:rPr>
@@ -8825,7 +9159,7 @@
           <w:t>, respectively</w:t>
         </w:r>
       </w:ins>
-      <w:del w:id="262" w:author="Renata M. Diaz" w:date="2021-03-08T15:05:00Z">
+      <w:del w:id="303" w:author="Renata M. Diaz" w:date="2021-03-08T15:05:00Z">
         <w:r>
           <w:rPr>
             <w:rFonts w:asciiTheme="majorHAnsi" w:eastAsia="Times New Roman" w:hAnsiTheme="majorHAnsi" w:cstheme="majorHAnsi"/>
@@ -8845,7 +9179,7 @@
         </w:rPr>
         <w:t xml:space="preserve">. </w:t>
       </w:r>
-      <w:ins w:id="263" w:author="Renata M. Diaz" w:date="2021-03-09T18:07:00Z">
+      <w:ins w:id="304" w:author="Renata M. Diaz" w:date="2021-03-09T18:07:00Z">
         <w:r>
           <w:rPr>
             <w:rFonts w:asciiTheme="majorHAnsi" w:eastAsia="Times New Roman" w:hAnsiTheme="majorHAnsi" w:cstheme="majorHAnsi"/>
@@ -8867,7 +9201,7 @@
           <w:t xml:space="preserve"> </w:t>
         </w:r>
       </w:ins>
-      <w:ins w:id="264" w:author="Renata M. Diaz" w:date="2021-03-09T18:08:00Z">
+      <w:ins w:id="305" w:author="Renata M. Diaz" w:date="2021-03-09T18:08:00Z">
         <w:r>
           <w:rPr>
             <w:rFonts w:asciiTheme="majorHAnsi" w:eastAsia="Times New Roman" w:hAnsiTheme="majorHAnsi" w:cstheme="majorHAnsi"/>
@@ -8875,7 +9209,7 @@
           <w:t>communities</w:t>
         </w:r>
       </w:ins>
-      <w:ins w:id="265" w:author="Renata M. Diaz" w:date="2021-03-09T18:07:00Z">
+      <w:ins w:id="306" w:author="Renata M. Diaz" w:date="2021-03-09T18:07:00Z">
         <w:r>
           <w:rPr>
             <w:rFonts w:asciiTheme="majorHAnsi" w:eastAsia="Times New Roman" w:hAnsiTheme="majorHAnsi" w:cstheme="majorHAnsi"/>
@@ -8883,7 +9217,7 @@
           <w:t xml:space="preserve"> with fewer than 40 unique SADs in their feasible sets</w:t>
         </w:r>
       </w:ins>
-      <w:ins w:id="266" w:author="Renata M. Diaz" w:date="2021-03-09T18:15:00Z">
+      <w:ins w:id="307" w:author="Renata M. Diaz" w:date="2021-03-09T18:15:00Z">
         <w:r>
           <w:rPr>
             <w:rFonts w:asciiTheme="majorHAnsi" w:eastAsia="Times New Roman" w:hAnsiTheme="majorHAnsi" w:cstheme="majorHAnsi"/>
@@ -8957,7 +9291,7 @@
           <w:t>Our final an</w:t>
         </w:r>
       </w:ins>
-      <w:ins w:id="267" w:author="Renata M. Diaz" w:date="2021-03-09T18:16:00Z">
+      <w:ins w:id="308" w:author="Renata M. Diaz" w:date="2021-03-09T18:16:00Z">
         <w:r>
           <w:rPr>
             <w:rFonts w:asciiTheme="majorHAnsi" w:eastAsia="Times New Roman" w:hAnsiTheme="majorHAnsi" w:cstheme="majorHAnsi"/>
@@ -8965,7 +9299,7 @@
           <w:t>alysis included</w:t>
         </w:r>
       </w:ins>
-      <w:del w:id="268" w:author="Renata M. Diaz" w:date="2021-03-09T18:08:00Z">
+      <w:del w:id="309" w:author="Renata M. Diaz" w:date="2021-03-09T18:08:00Z">
         <w:r>
           <w:rPr>
             <w:rFonts w:asciiTheme="majorHAnsi" w:eastAsia="Times New Roman" w:hAnsiTheme="majorHAnsi" w:cstheme="majorHAnsi"/>
@@ -8973,7 +9307,7 @@
           <w:delText xml:space="preserve">Our final aggregated </w:delText>
         </w:r>
       </w:del>
-      <w:del w:id="269" w:author="Renata M. Diaz" w:date="2021-03-09T18:15:00Z">
+      <w:del w:id="310" w:author="Renata M. Diaz" w:date="2021-03-09T18:15:00Z">
         <w:r>
           <w:rPr>
             <w:rFonts w:asciiTheme="majorHAnsi" w:eastAsia="Times New Roman" w:hAnsiTheme="majorHAnsi" w:cstheme="majorHAnsi"/>
@@ -8981,7 +9315,7 @@
           <w:delText>analys</w:delText>
         </w:r>
       </w:del>
-      <w:del w:id="270" w:author="Renata M. Diaz" w:date="2021-03-09T18:11:00Z">
+      <w:del w:id="311" w:author="Renata M. Diaz" w:date="2021-03-09T18:11:00Z">
         <w:r>
           <w:rPr>
             <w:rFonts w:asciiTheme="majorHAnsi" w:eastAsia="Times New Roman" w:hAnsiTheme="majorHAnsi" w:cstheme="majorHAnsi"/>
@@ -8989,7 +9323,7 @@
           <w:delText>e</w:delText>
         </w:r>
       </w:del>
-      <w:del w:id="271" w:author="Renata M. Diaz" w:date="2021-03-09T18:15:00Z">
+      <w:del w:id="312" w:author="Renata M. Diaz" w:date="2021-03-09T18:15:00Z">
         <w:r>
           <w:rPr>
             <w:rFonts w:asciiTheme="majorHAnsi" w:eastAsia="Times New Roman" w:hAnsiTheme="majorHAnsi" w:cstheme="majorHAnsi"/>
@@ -9003,7 +9337,7 @@
         </w:rPr>
         <w:t xml:space="preserve"> </w:t>
       </w:r>
-      <w:del w:id="272" w:author="Renata M. Diaz" w:date="2021-03-09T18:08:00Z">
+      <w:del w:id="313" w:author="Renata M. Diaz" w:date="2021-03-09T18:08:00Z">
         <w:r>
           <w:rPr>
             <w:rFonts w:asciiTheme="majorHAnsi" w:eastAsia="Times New Roman" w:hAnsiTheme="majorHAnsi" w:cstheme="majorHAnsi"/>
@@ -9011,12 +9345,28 @@
           <w:delText xml:space="preserve">included </w:delText>
         </w:r>
       </w:del>
-      <w:ins w:id="273" w:author="Renata M. Diaz" w:date="2021-03-09T18:08:00Z">
-        <w:r>
-          <w:rPr>
-            <w:rFonts w:asciiTheme="majorHAnsi" w:eastAsia="Times New Roman" w:hAnsiTheme="majorHAnsi" w:cstheme="majorHAnsi"/>
-          </w:rPr>
-          <w:t>2,475 communities for skewness and 22,490 communities for all other metrics</w:t>
+      <w:ins w:id="314" w:author="Renata M. Diaz" w:date="2021-03-09T18:08:00Z">
+        <w:r>
+          <w:rPr>
+            <w:rFonts w:asciiTheme="majorHAnsi" w:eastAsia="Times New Roman" w:hAnsiTheme="majorHAnsi" w:cstheme="majorHAnsi"/>
+          </w:rPr>
+          <w:t>2</w:t>
+        </w:r>
+      </w:ins>
+      <w:ins w:id="315" w:author="Renata M. Diaz" w:date="2021-03-10T14:42:00Z">
+        <w:r>
+          <w:rPr>
+            <w:rFonts w:asciiTheme="majorHAnsi" w:eastAsia="Times New Roman" w:hAnsiTheme="majorHAnsi" w:cstheme="majorHAnsi"/>
+          </w:rPr>
+          <w:t>2</w:t>
+        </w:r>
+      </w:ins>
+      <w:ins w:id="316" w:author="Renata M. Diaz" w:date="2021-03-09T18:08:00Z">
+        <w:r>
+          <w:rPr>
+            <w:rFonts w:asciiTheme="majorHAnsi" w:eastAsia="Times New Roman" w:hAnsiTheme="majorHAnsi" w:cstheme="majorHAnsi"/>
+          </w:rPr>
+          <w:t>,475 communities for skewness and 22,490 communities for all other metrics</w:t>
         </w:r>
         <w:r>
           <w:rPr>
@@ -9025,7 +9375,7 @@
           <w:t>.</w:t>
         </w:r>
       </w:ins>
-      <w:del w:id="274" w:author="Renata M. Diaz" w:date="2021-03-09T18:08:00Z">
+      <w:del w:id="317" w:author="Renata M. Diaz" w:date="2021-03-09T18:08:00Z">
         <w:r>
           <w:rPr>
             <w:rFonts w:asciiTheme="majorHAnsi" w:eastAsia="Times New Roman" w:hAnsiTheme="majorHAnsi" w:cstheme="majorHAnsi"/>
@@ -9033,7 +9383,7 @@
           <w:delText>22,</w:delText>
         </w:r>
       </w:del>
-      <w:del w:id="275" w:author="Renata M. Diaz" w:date="2021-03-08T15:06:00Z">
+      <w:del w:id="318" w:author="Renata M. Diaz" w:date="2021-03-08T15:06:00Z">
         <w:r>
           <w:rPr>
             <w:rFonts w:asciiTheme="majorHAnsi" w:eastAsia="Times New Roman" w:hAnsiTheme="majorHAnsi" w:cstheme="majorHAnsi"/>
@@ -9041,7 +9391,7 @@
           <w:delText xml:space="preserve">142 </w:delText>
         </w:r>
       </w:del>
-      <w:del w:id="276" w:author="Renata M. Diaz" w:date="2021-03-09T18:08:00Z">
+      <w:del w:id="319" w:author="Renata M. Diaz" w:date="2021-03-09T18:08:00Z">
         <w:r>
           <w:rPr>
             <w:rFonts w:asciiTheme="majorHAnsi" w:eastAsia="Times New Roman" w:hAnsiTheme="majorHAnsi" w:cstheme="majorHAnsi"/>
@@ -9049,7 +9399,7 @@
           <w:delText>communities for evenness and 22,</w:delText>
         </w:r>
       </w:del>
-      <w:del w:id="277" w:author="Renata M. Diaz" w:date="2021-03-08T15:06:00Z">
+      <w:del w:id="320" w:author="Renata M. Diaz" w:date="2021-03-08T15:06:00Z">
         <w:r>
           <w:rPr>
             <w:rFonts w:asciiTheme="majorHAnsi" w:eastAsia="Times New Roman" w:hAnsiTheme="majorHAnsi" w:cstheme="majorHAnsi"/>
@@ -9057,7 +9407,7 @@
           <w:delText xml:space="preserve">325 </w:delText>
         </w:r>
       </w:del>
-      <w:del w:id="278" w:author="Renata M. Diaz" w:date="2021-03-09T18:08:00Z">
+      <w:del w:id="321" w:author="Renata M. Diaz" w:date="2021-03-09T18:08:00Z">
         <w:r>
           <w:rPr>
             <w:rFonts w:asciiTheme="majorHAnsi" w:eastAsia="Times New Roman" w:hAnsiTheme="majorHAnsi" w:cstheme="majorHAnsi"/>
@@ -9094,43 +9444,9 @@
       <w:pPr>
         <w:spacing w:line="480" w:lineRule="auto"/>
         <w:rPr>
-          <w:ins w:id="279" w:author="Renata M. Diaz" w:date="2021-03-09T18:17:00Z"/>
-          <w:rFonts w:asciiTheme="majorHAnsi" w:eastAsia="Times New Roman" w:hAnsiTheme="majorHAnsi" w:cstheme="majorHAnsi"/>
-        </w:rPr>
-      </w:pPr>
-      <w:ins w:id="280" w:author="Renata M. Diaz" w:date="2021-03-09T18:17:00Z">
-        <w:r>
-          <w:rPr>
-            <w:rFonts w:asciiTheme="majorHAnsi" w:eastAsia="Times New Roman" w:hAnsiTheme="majorHAnsi" w:cstheme="majorHAnsi"/>
-          </w:rPr>
-          <w:t>[using degree of similarity]</w:t>
-        </w:r>
-      </w:ins>
-    </w:p>
-    <w:p>
-      <w:pPr>
-        <w:spacing w:line="480" w:lineRule="auto"/>
-        <w:rPr>
-          <w:ins w:id="281" w:author="Renata M. Diaz" w:date="2021-03-09T18:17:00Z"/>
-          <w:rFonts w:asciiTheme="majorHAnsi" w:eastAsia="Times New Roman" w:hAnsiTheme="majorHAnsi" w:cstheme="majorHAnsi"/>
-        </w:rPr>
-      </w:pPr>
-      <w:ins w:id="282" w:author="Renata M. Diaz" w:date="2021-03-09T18:17:00Z">
-        <w:r>
-          <w:rPr>
-            <w:rFonts w:asciiTheme="majorHAnsi" w:eastAsia="Times New Roman" w:hAnsiTheme="majorHAnsi" w:cstheme="majorHAnsi"/>
-          </w:rPr>
-          <w:t>[using breadth indices for more metric-specific]</w:t>
-        </w:r>
-      </w:ins>
-    </w:p>
-    <w:p>
-      <w:pPr>
-        <w:spacing w:line="480" w:lineRule="auto"/>
-        <w:rPr>
           <w:rFonts w:asciiTheme="majorHAnsi" w:eastAsia="Times New Roman" w:hAnsiTheme="majorHAnsi" w:cstheme="majorHAnsi"/>
           <w:iCs/>
-          <w:rPrChange w:id="283" w:author="Renata M. Diaz" w:date="2021-03-09T14:01:00Z">
+          <w:rPrChange w:id="322" w:author="Renata M. Diaz" w:date="2021-03-09T14:01:00Z">
             <w:rPr>
               <w:rFonts w:asciiTheme="majorHAnsi" w:eastAsia="Times New Roman" w:hAnsiTheme="majorHAnsi" w:cstheme="majorHAnsi"/>
               <w:i/>
@@ -9138,23 +9454,352 @@
             </w:rPr>
           </w:rPrChange>
         </w:rPr>
-        <w:pPrChange w:id="284" w:author="Renata M. Diaz" w:date="2021-03-09T18:10:00Z">
+        <w:pPrChange w:id="323" w:author="Renata M. Diaz" w:date="2021-03-10T14:54:00Z">
           <w:pPr>
             <w:spacing w:line="480" w:lineRule="auto"/>
           </w:pPr>
         </w:pPrChange>
       </w:pPr>
-      <w:r>
-        <w:rPr>
-          <w:rFonts w:asciiTheme="majorHAnsi" w:eastAsia="Times New Roman" w:hAnsiTheme="majorHAnsi" w:cstheme="majorHAnsi"/>
-        </w:rPr>
-        <w:t>We also used the distributions</w:t>
-      </w:r>
-      <w:r>
-        <w:rPr>
-          <w:rFonts w:asciiTheme="majorHAnsi" w:eastAsia="Times New Roman" w:hAnsiTheme="majorHAnsi" w:cstheme="majorHAnsi"/>
-        </w:rPr>
-        <w:t xml:space="preserve"> of</w:t>
+      <w:moveToRangeStart w:id="324" w:author="Renata M. Diaz" w:date="2021-03-10T14:43:00Z" w:name="move66279822"/>
+      <w:moveTo w:id="325" w:author="Renata M. Diaz" w:date="2021-03-10T14:43:00Z">
+        <w:r>
+          <w:rPr>
+            <w:rFonts w:asciiTheme="majorHAnsi" w:eastAsia="Times New Roman" w:hAnsiTheme="majorHAnsi" w:cstheme="majorHAnsi"/>
+          </w:rPr>
+          <w:t xml:space="preserve">We also used the distributions </w:t>
+        </w:r>
+        <w:del w:id="326" w:author="Renata M. Diaz" w:date="2021-03-10T14:43:00Z">
+          <w:r>
+            <w:rPr>
+              <w:rFonts w:asciiTheme="majorHAnsi" w:eastAsia="Times New Roman" w:hAnsiTheme="majorHAnsi" w:cstheme="majorHAnsi"/>
+            </w:rPr>
+            <w:delText>of skewness and evenness from the sampled feasible set</w:delText>
+          </w:r>
+        </w:del>
+      </w:moveTo>
+      <w:ins w:id="327" w:author="Renata M. Diaz" w:date="2021-03-10T14:43:00Z">
+        <w:r>
+          <w:rPr>
+            <w:rFonts w:asciiTheme="majorHAnsi" w:eastAsia="Times New Roman" w:hAnsiTheme="majorHAnsi" w:cstheme="majorHAnsi"/>
+          </w:rPr>
+          <w:t>of dissimilarity scores and shape metrics</w:t>
+        </w:r>
+      </w:ins>
+      <w:moveTo w:id="328" w:author="Renata M. Diaz" w:date="2021-03-10T14:43:00Z">
+        <w:r>
+          <w:rPr>
+            <w:rFonts w:asciiTheme="majorHAnsi" w:eastAsia="Times New Roman" w:hAnsiTheme="majorHAnsi" w:cstheme="majorHAnsi"/>
+          </w:rPr>
+          <w:t xml:space="preserve"> to describe the relative </w:t>
+        </w:r>
+        <w:r>
+          <w:rPr>
+            <w:rFonts w:asciiTheme="majorHAnsi" w:eastAsia="Times New Roman" w:hAnsiTheme="majorHAnsi" w:cstheme="majorHAnsi"/>
+          </w:rPr>
+          <w:t xml:space="preserve">specificity </w:t>
+        </w:r>
+        <w:r>
+          <w:rPr>
+            <w:rFonts w:asciiTheme="majorHAnsi" w:eastAsia="Times New Roman" w:hAnsiTheme="majorHAnsi" w:cstheme="majorHAnsi"/>
+          </w:rPr>
+          <w:t>of the statistical</w:t>
+        </w:r>
+        <w:r>
+          <w:rPr>
+            <w:rFonts w:asciiTheme="majorHAnsi" w:eastAsia="Times New Roman" w:hAnsiTheme="majorHAnsi" w:cstheme="majorHAnsi"/>
+          </w:rPr>
+          <w:t xml:space="preserve"> baseline</w:t>
+        </w:r>
+        <w:r>
+          <w:rPr>
+            <w:rFonts w:asciiTheme="majorHAnsi" w:eastAsia="Times New Roman" w:hAnsiTheme="majorHAnsi" w:cstheme="majorHAnsi"/>
+          </w:rPr>
+          <w:t xml:space="preserve">, in order to assess </w:t>
+        </w:r>
+        <w:r>
+          <w:rPr>
+            <w:rFonts w:asciiTheme="majorHAnsi" w:eastAsia="Times New Roman" w:hAnsiTheme="majorHAnsi" w:cstheme="majorHAnsi"/>
+          </w:rPr>
+          <w:t xml:space="preserve">in what situations there </w:t>
+        </w:r>
+        <w:r>
+          <w:rPr>
+            <w:rFonts w:asciiTheme="majorHAnsi" w:eastAsia="Times New Roman" w:hAnsiTheme="majorHAnsi" w:cstheme="majorHAnsi"/>
+          </w:rPr>
+          <w:t xml:space="preserve">could be challenges in determining whether </w:t>
+        </w:r>
+        <w:r>
+          <w:rPr>
+            <w:rFonts w:asciiTheme="majorHAnsi" w:eastAsia="Times New Roman" w:hAnsiTheme="majorHAnsi" w:cstheme="majorHAnsi"/>
+          </w:rPr>
+          <w:t xml:space="preserve">observed </w:t>
+        </w:r>
+        <w:r>
+          <w:rPr>
+            <w:rFonts w:asciiTheme="majorHAnsi" w:eastAsia="Times New Roman" w:hAnsiTheme="majorHAnsi" w:cstheme="majorHAnsi"/>
+          </w:rPr>
+          <w:t xml:space="preserve">communities differ from </w:t>
+        </w:r>
+        <w:r>
+          <w:rPr>
+            <w:rFonts w:asciiTheme="majorHAnsi" w:eastAsia="Times New Roman" w:hAnsiTheme="majorHAnsi" w:cstheme="majorHAnsi"/>
+          </w:rPr>
+          <w:t>their statistical baselines</w:t>
+        </w:r>
+        <w:r>
+          <w:rPr>
+            <w:rFonts w:asciiTheme="majorHAnsi" w:eastAsia="Times New Roman" w:hAnsiTheme="majorHAnsi" w:cstheme="majorHAnsi"/>
+          </w:rPr>
+          <w:t xml:space="preserve">. </w:t>
+        </w:r>
+      </w:moveTo>
+      <w:moveToRangeEnd w:id="324"/>
+      <w:ins w:id="329" w:author="Renata M. Diaz" w:date="2021-03-10T14:45:00Z">
+        <w:r>
+          <w:rPr>
+            <w:rFonts w:asciiTheme="majorHAnsi" w:eastAsia="Times New Roman" w:hAnsiTheme="majorHAnsi" w:cstheme="majorHAnsi"/>
+          </w:rPr>
+          <w:t>For an overall sense of how tightly elements of the feasible set are clustered around the central tendency, we used the mean d</w:t>
+        </w:r>
+      </w:ins>
+      <w:ins w:id="330" w:author="Renata M. Diaz" w:date="2021-03-10T14:46:00Z">
+        <w:r>
+          <w:rPr>
+            <w:rFonts w:asciiTheme="majorHAnsi" w:eastAsia="Times New Roman" w:hAnsiTheme="majorHAnsi" w:cstheme="majorHAnsi"/>
+          </w:rPr>
+          <w:t xml:space="preserve">issimilarity score between all samples from a feasible set and the approximate central tendency of that feasible set. </w:t>
+        </w:r>
+      </w:ins>
+      <w:ins w:id="331" w:author="Renata M. Diaz" w:date="2021-03-10T14:47:00Z">
+        <w:r>
+          <w:rPr>
+            <w:rFonts w:asciiTheme="majorHAnsi" w:eastAsia="Times New Roman" w:hAnsiTheme="majorHAnsi" w:cstheme="majorHAnsi"/>
+          </w:rPr>
+          <w:t xml:space="preserve">For a more specific estimate of the </w:t>
+        </w:r>
+      </w:ins>
+      <w:ins w:id="332" w:author="Renata M. Diaz" w:date="2021-03-10T14:53:00Z">
+        <w:r>
+          <w:rPr>
+            <w:rFonts w:asciiTheme="majorHAnsi" w:eastAsia="Times New Roman" w:hAnsiTheme="majorHAnsi" w:cstheme="majorHAnsi"/>
+          </w:rPr>
+          <w:t xml:space="preserve">narrowness of the distributions of sampled values for </w:t>
+        </w:r>
+      </w:ins>
+      <w:ins w:id="333" w:author="Renata M. Diaz" w:date="2021-03-10T14:54:00Z">
+        <w:r>
+          <w:rPr>
+            <w:rFonts w:asciiTheme="majorHAnsi" w:eastAsia="Times New Roman" w:hAnsiTheme="majorHAnsi" w:cstheme="majorHAnsi"/>
+          </w:rPr>
+          <w:t xml:space="preserve">the shape </w:t>
+        </w:r>
+        <w:r>
+          <w:rPr>
+            <w:rFonts w:asciiTheme="majorHAnsi" w:eastAsia="Times New Roman" w:hAnsiTheme="majorHAnsi" w:cstheme="majorHAnsi"/>
+          </w:rPr>
+          <w:lastRenderedPageBreak/>
+          <w:t>metrics, we defined a breadth index as the</w:t>
+        </w:r>
+      </w:ins>
+      <w:moveFromRangeStart w:id="334" w:author="Renata M. Diaz" w:date="2021-03-10T14:43:00Z" w:name="move66279822"/>
+      <w:moveFrom w:id="335" w:author="Renata M. Diaz" w:date="2021-03-10T14:43:00Z">
+        <w:del w:id="336" w:author="Renata M. Diaz" w:date="2021-03-10T14:54:00Z">
+          <w:r>
+            <w:rPr>
+              <w:rFonts w:asciiTheme="majorHAnsi" w:eastAsia="Times New Roman" w:hAnsiTheme="majorHAnsi" w:cstheme="majorHAnsi"/>
+            </w:rPr>
+            <w:delText>We also used the distributions</w:delText>
+          </w:r>
+          <w:r>
+            <w:rPr>
+              <w:rFonts w:asciiTheme="majorHAnsi" w:eastAsia="Times New Roman" w:hAnsiTheme="majorHAnsi" w:cstheme="majorHAnsi"/>
+            </w:rPr>
+            <w:delText xml:space="preserve"> of</w:delText>
+          </w:r>
+          <w:r>
+            <w:rPr>
+              <w:rFonts w:asciiTheme="majorHAnsi" w:eastAsia="Times New Roman" w:hAnsiTheme="majorHAnsi" w:cstheme="majorHAnsi"/>
+            </w:rPr>
+            <w:delText xml:space="preserve"> </w:delText>
+          </w:r>
+          <w:r>
+            <w:rPr>
+              <w:rFonts w:asciiTheme="majorHAnsi" w:eastAsia="Times New Roman" w:hAnsiTheme="majorHAnsi" w:cstheme="majorHAnsi"/>
+            </w:rPr>
+            <w:delText>skewness and evenness from the sampled feasible</w:delText>
+          </w:r>
+          <w:r>
+            <w:rPr>
+              <w:rFonts w:asciiTheme="majorHAnsi" w:eastAsia="Times New Roman" w:hAnsiTheme="majorHAnsi" w:cstheme="majorHAnsi"/>
+            </w:rPr>
+            <w:delText xml:space="preserve"> </w:delText>
+          </w:r>
+          <w:r>
+            <w:rPr>
+              <w:rFonts w:asciiTheme="majorHAnsi" w:eastAsia="Times New Roman" w:hAnsiTheme="majorHAnsi" w:cstheme="majorHAnsi"/>
+            </w:rPr>
+            <w:delText xml:space="preserve">set </w:delText>
+          </w:r>
+          <w:r>
+            <w:rPr>
+              <w:rFonts w:asciiTheme="majorHAnsi" w:eastAsia="Times New Roman" w:hAnsiTheme="majorHAnsi" w:cstheme="majorHAnsi"/>
+            </w:rPr>
+            <w:delText xml:space="preserve">to describe the relative </w:delText>
+          </w:r>
+          <w:r>
+            <w:rPr>
+              <w:rFonts w:asciiTheme="majorHAnsi" w:eastAsia="Times New Roman" w:hAnsiTheme="majorHAnsi" w:cstheme="majorHAnsi"/>
+            </w:rPr>
+            <w:delText xml:space="preserve">specificity </w:delText>
+          </w:r>
+          <w:r>
+            <w:rPr>
+              <w:rFonts w:asciiTheme="majorHAnsi" w:eastAsia="Times New Roman" w:hAnsiTheme="majorHAnsi" w:cstheme="majorHAnsi"/>
+            </w:rPr>
+            <w:delText>of the statistical</w:delText>
+          </w:r>
+          <w:r>
+            <w:rPr>
+              <w:rFonts w:asciiTheme="majorHAnsi" w:eastAsia="Times New Roman" w:hAnsiTheme="majorHAnsi" w:cstheme="majorHAnsi"/>
+            </w:rPr>
+            <w:delText xml:space="preserve"> baseline</w:delText>
+          </w:r>
+          <w:r>
+            <w:rPr>
+              <w:rFonts w:asciiTheme="majorHAnsi" w:eastAsia="Times New Roman" w:hAnsiTheme="majorHAnsi" w:cstheme="majorHAnsi"/>
+            </w:rPr>
+            <w:delText xml:space="preserve">, in order to assess </w:delText>
+          </w:r>
+          <w:r>
+            <w:rPr>
+              <w:rFonts w:asciiTheme="majorHAnsi" w:eastAsia="Times New Roman" w:hAnsiTheme="majorHAnsi" w:cstheme="majorHAnsi"/>
+            </w:rPr>
+            <w:delText xml:space="preserve">in what situations there </w:delText>
+          </w:r>
+          <w:r>
+            <w:rPr>
+              <w:rFonts w:asciiTheme="majorHAnsi" w:eastAsia="Times New Roman" w:hAnsiTheme="majorHAnsi" w:cstheme="majorHAnsi"/>
+            </w:rPr>
+            <w:delText xml:space="preserve">could be challenges in determining whether </w:delText>
+          </w:r>
+          <w:r>
+            <w:rPr>
+              <w:rFonts w:asciiTheme="majorHAnsi" w:eastAsia="Times New Roman" w:hAnsiTheme="majorHAnsi" w:cstheme="majorHAnsi"/>
+            </w:rPr>
+            <w:delText xml:space="preserve">observed </w:delText>
+          </w:r>
+          <w:r>
+            <w:rPr>
+              <w:rFonts w:asciiTheme="majorHAnsi" w:eastAsia="Times New Roman" w:hAnsiTheme="majorHAnsi" w:cstheme="majorHAnsi"/>
+            </w:rPr>
+            <w:delText xml:space="preserve">communities differ from </w:delText>
+          </w:r>
+          <w:r>
+            <w:rPr>
+              <w:rFonts w:asciiTheme="majorHAnsi" w:eastAsia="Times New Roman" w:hAnsiTheme="majorHAnsi" w:cstheme="majorHAnsi"/>
+            </w:rPr>
+            <w:delText>their statistical baselines</w:delText>
+          </w:r>
+          <w:r>
+            <w:rPr>
+              <w:rFonts w:asciiTheme="majorHAnsi" w:eastAsia="Times New Roman" w:hAnsiTheme="majorHAnsi" w:cstheme="majorHAnsi"/>
+            </w:rPr>
+            <w:delText>.</w:delText>
+          </w:r>
+          <w:r>
+            <w:rPr>
+              <w:rFonts w:asciiTheme="majorHAnsi" w:eastAsia="Times New Roman" w:hAnsiTheme="majorHAnsi" w:cstheme="majorHAnsi"/>
+            </w:rPr>
+            <w:delText xml:space="preserve"> </w:delText>
+          </w:r>
+        </w:del>
+      </w:moveFrom>
+      <w:moveFromRangeEnd w:id="334"/>
+      <w:del w:id="337" w:author="Renata M. Diaz" w:date="2021-03-10T14:54:00Z">
+        <w:r>
+          <w:rPr>
+            <w:rFonts w:asciiTheme="majorHAnsi" w:eastAsia="Times New Roman" w:hAnsiTheme="majorHAnsi" w:cstheme="majorHAnsi"/>
+          </w:rPr>
+          <w:delText xml:space="preserve">We quantified the narrowness of a </w:delText>
+        </w:r>
+        <w:r>
+          <w:rPr>
+            <w:rFonts w:asciiTheme="majorHAnsi" w:eastAsia="Times New Roman" w:hAnsiTheme="majorHAnsi" w:cstheme="majorHAnsi"/>
+          </w:rPr>
+          <w:delText>distribution</w:delText>
+        </w:r>
+        <w:r>
+          <w:rPr>
+            <w:rFonts w:asciiTheme="majorHAnsi" w:eastAsia="Times New Roman" w:hAnsiTheme="majorHAnsi" w:cstheme="majorHAnsi"/>
+          </w:rPr>
+          <w:delText xml:space="preserve"> as the</w:delText>
+        </w:r>
+      </w:del>
+      <w:r>
+        <w:rPr>
+          <w:rFonts w:asciiTheme="majorHAnsi" w:eastAsia="Times New Roman" w:hAnsiTheme="majorHAnsi" w:cstheme="majorHAnsi"/>
+        </w:rPr>
+        <w:t xml:space="preserve"> ratio of the range of values encompassed within </w:t>
+      </w:r>
+      <w:r>
+        <w:rPr>
+          <w:rFonts w:asciiTheme="majorHAnsi" w:eastAsia="Times New Roman" w:hAnsiTheme="majorHAnsi" w:cstheme="majorHAnsi"/>
+        </w:rPr>
+        <w:t>a</w:t>
+      </w:r>
+      <w:r>
+        <w:rPr>
+          <w:rFonts w:asciiTheme="majorHAnsi" w:eastAsia="Times New Roman" w:hAnsiTheme="majorHAnsi" w:cstheme="majorHAnsi"/>
+        </w:rPr>
+        <w:t xml:space="preserve"> 95%</w:t>
+      </w:r>
+      <w:r>
+        <w:rPr>
+          <w:rFonts w:asciiTheme="majorHAnsi" w:eastAsia="Times New Roman" w:hAnsiTheme="majorHAnsi" w:cstheme="majorHAnsi"/>
+        </w:rPr>
+        <w:t xml:space="preserve"> density</w:t>
+      </w:r>
+      <w:r>
+        <w:rPr>
+          <w:rFonts w:asciiTheme="majorHAnsi" w:eastAsia="Times New Roman" w:hAnsiTheme="majorHAnsi" w:cstheme="majorHAnsi"/>
+        </w:rPr>
+        <w:t xml:space="preserve"> interval </w:t>
+      </w:r>
+      <w:r>
+        <w:rPr>
+          <w:rFonts w:asciiTheme="majorHAnsi" w:eastAsia="Times New Roman" w:hAnsiTheme="majorHAnsi" w:cstheme="majorHAnsi"/>
+        </w:rPr>
+        <w:t xml:space="preserve">relative </w:t>
+      </w:r>
+      <w:r>
+        <w:rPr>
+          <w:rFonts w:asciiTheme="majorHAnsi" w:eastAsia="Times New Roman" w:hAnsiTheme="majorHAnsi" w:cstheme="majorHAnsi"/>
+        </w:rPr>
+        <w:t>to the full range of values in the distribution</w:t>
+      </w:r>
+      <w:r>
+        <w:rPr>
+          <w:rFonts w:asciiTheme="majorHAnsi" w:eastAsia="Times New Roman" w:hAnsiTheme="majorHAnsi" w:cstheme="majorHAnsi"/>
+        </w:rPr>
+        <w:t xml:space="preserve"> (</w:t>
+      </w:r>
+      <w:r>
+        <w:rPr>
+          <w:rFonts w:asciiTheme="majorHAnsi" w:eastAsia="Times New Roman" w:hAnsiTheme="majorHAnsi" w:cstheme="majorHAnsi"/>
+        </w:rPr>
+        <w:t>Figure 1</w:t>
+      </w:r>
+      <w:r>
+        <w:rPr>
+          <w:rFonts w:asciiTheme="majorHAnsi" w:eastAsia="Times New Roman" w:hAnsiTheme="majorHAnsi" w:cstheme="majorHAnsi"/>
+        </w:rPr>
+        <w:t>)</w:t>
+      </w:r>
+      <w:r>
+        <w:rPr>
+          <w:rFonts w:asciiTheme="majorHAnsi" w:eastAsia="Times New Roman" w:hAnsiTheme="majorHAnsi" w:cstheme="majorHAnsi"/>
+        </w:rPr>
+        <w:t>.</w:t>
       </w:r>
       <w:r>
         <w:rPr>
@@ -9166,224 +9811,57 @@
         <w:rPr>
           <w:rFonts w:asciiTheme="majorHAnsi" w:eastAsia="Times New Roman" w:hAnsiTheme="majorHAnsi" w:cstheme="majorHAnsi"/>
         </w:rPr>
-        <w:t>skewness and evenness from the sampled feasible</w:t>
-      </w:r>
+        <w:t xml:space="preserve">This </w:t>
+      </w:r>
+      <w:r>
+        <w:rPr>
+          <w:rFonts w:asciiTheme="majorHAnsi" w:eastAsia="Times New Roman" w:hAnsiTheme="majorHAnsi" w:cstheme="majorHAnsi"/>
+        </w:rPr>
+        <w:t xml:space="preserve">breadth index for the statistical baseline ranges </w:t>
+      </w:r>
+      <w:r>
+        <w:rPr>
+          <w:rFonts w:asciiTheme="majorHAnsi" w:eastAsia="Times New Roman" w:hAnsiTheme="majorHAnsi" w:cstheme="majorHAnsi"/>
+        </w:rPr>
+        <w:t xml:space="preserve">from 0 (a very narrow </w:t>
+      </w:r>
+      <w:r>
+        <w:rPr>
+          <w:rFonts w:asciiTheme="majorHAnsi" w:eastAsia="Times New Roman" w:hAnsiTheme="majorHAnsi" w:cstheme="majorHAnsi"/>
+        </w:rPr>
+        <w:t xml:space="preserve">distribution </w:t>
+      </w:r>
+      <w:r>
+        <w:rPr>
+          <w:rFonts w:asciiTheme="majorHAnsi" w:eastAsia="Times New Roman" w:hAnsiTheme="majorHAnsi" w:cstheme="majorHAnsi"/>
+        </w:rPr>
+        <w:t xml:space="preserve">and well-resolved </w:t>
+      </w:r>
+      <w:r>
+        <w:rPr>
+          <w:rFonts w:asciiTheme="majorHAnsi" w:eastAsia="Times New Roman" w:hAnsiTheme="majorHAnsi" w:cstheme="majorHAnsi"/>
+        </w:rPr>
+        <w:t>baseline</w:t>
+      </w:r>
+      <w:r>
+        <w:rPr>
+          <w:rFonts w:asciiTheme="majorHAnsi" w:eastAsia="Times New Roman" w:hAnsiTheme="majorHAnsi" w:cstheme="majorHAnsi"/>
+        </w:rPr>
+        <w:t>) to 1 (a very broad distribution</w:t>
+      </w:r>
+      <w:proofErr w:type="gramStart"/>
+      <w:r>
+        <w:rPr>
+          <w:rFonts w:asciiTheme="majorHAnsi" w:eastAsia="Times New Roman" w:hAnsiTheme="majorHAnsi" w:cstheme="majorHAnsi"/>
+        </w:rPr>
+        <w:t>), and</w:t>
+      </w:r>
+      <w:proofErr w:type="gramEnd"/>
       <w:r>
         <w:rPr>
           <w:rFonts w:asciiTheme="majorHAnsi" w:eastAsia="Times New Roman" w:hAnsiTheme="majorHAnsi" w:cstheme="majorHAnsi"/>
         </w:rPr>
         <w:t xml:space="preserve"> </w:t>
-      </w:r>
-      <w:r>
-        <w:rPr>
-          <w:rFonts w:asciiTheme="majorHAnsi" w:eastAsia="Times New Roman" w:hAnsiTheme="majorHAnsi" w:cstheme="majorHAnsi"/>
-        </w:rPr>
-        <w:t xml:space="preserve">set </w:t>
-      </w:r>
-      <w:r>
-        <w:rPr>
-          <w:rFonts w:asciiTheme="majorHAnsi" w:eastAsia="Times New Roman" w:hAnsiTheme="majorHAnsi" w:cstheme="majorHAnsi"/>
-        </w:rPr>
-        <w:t xml:space="preserve">to describe the relative </w:t>
-      </w:r>
-      <w:r>
-        <w:rPr>
-          <w:rFonts w:asciiTheme="majorHAnsi" w:eastAsia="Times New Roman" w:hAnsiTheme="majorHAnsi" w:cstheme="majorHAnsi"/>
-        </w:rPr>
-        <w:t xml:space="preserve">specificity </w:t>
-      </w:r>
-      <w:r>
-        <w:rPr>
-          <w:rFonts w:asciiTheme="majorHAnsi" w:eastAsia="Times New Roman" w:hAnsiTheme="majorHAnsi" w:cstheme="majorHAnsi"/>
-        </w:rPr>
-        <w:t>of the statistical</w:t>
-      </w:r>
-      <w:r>
-        <w:rPr>
-          <w:rFonts w:asciiTheme="majorHAnsi" w:eastAsia="Times New Roman" w:hAnsiTheme="majorHAnsi" w:cstheme="majorHAnsi"/>
-        </w:rPr>
-        <w:t xml:space="preserve"> baseline</w:t>
-      </w:r>
-      <w:r>
-        <w:rPr>
-          <w:rFonts w:asciiTheme="majorHAnsi" w:eastAsia="Times New Roman" w:hAnsiTheme="majorHAnsi" w:cstheme="majorHAnsi"/>
-        </w:rPr>
-        <w:t xml:space="preserve">, in order to assess </w:t>
-      </w:r>
-      <w:r>
-        <w:rPr>
-          <w:rFonts w:asciiTheme="majorHAnsi" w:eastAsia="Times New Roman" w:hAnsiTheme="majorHAnsi" w:cstheme="majorHAnsi"/>
-        </w:rPr>
-        <w:t xml:space="preserve">in what situations there </w:t>
-      </w:r>
-      <w:r>
-        <w:rPr>
-          <w:rFonts w:asciiTheme="majorHAnsi" w:eastAsia="Times New Roman" w:hAnsiTheme="majorHAnsi" w:cstheme="majorHAnsi"/>
-        </w:rPr>
-        <w:t xml:space="preserve">could be challenges in determining whether </w:t>
-      </w:r>
-      <w:r>
-        <w:rPr>
-          <w:rFonts w:asciiTheme="majorHAnsi" w:eastAsia="Times New Roman" w:hAnsiTheme="majorHAnsi" w:cstheme="majorHAnsi"/>
-        </w:rPr>
-        <w:t xml:space="preserve">observed </w:t>
-      </w:r>
-      <w:r>
-        <w:rPr>
-          <w:rFonts w:asciiTheme="majorHAnsi" w:eastAsia="Times New Roman" w:hAnsiTheme="majorHAnsi" w:cstheme="majorHAnsi"/>
-        </w:rPr>
-        <w:t xml:space="preserve">communities differ from </w:t>
-      </w:r>
-      <w:r>
-        <w:rPr>
-          <w:rFonts w:asciiTheme="majorHAnsi" w:eastAsia="Times New Roman" w:hAnsiTheme="majorHAnsi" w:cstheme="majorHAnsi"/>
-        </w:rPr>
-        <w:t>their statistical baselines</w:t>
-      </w:r>
-      <w:r>
-        <w:rPr>
-          <w:rFonts w:asciiTheme="majorHAnsi" w:eastAsia="Times New Roman" w:hAnsiTheme="majorHAnsi" w:cstheme="majorHAnsi"/>
-        </w:rPr>
-        <w:t>.</w:t>
-      </w:r>
-      <w:r>
-        <w:rPr>
-          <w:rFonts w:asciiTheme="majorHAnsi" w:eastAsia="Times New Roman" w:hAnsiTheme="majorHAnsi" w:cstheme="majorHAnsi"/>
-        </w:rPr>
-        <w:t xml:space="preserve"> </w:t>
-      </w:r>
-      <w:r>
-        <w:rPr>
-          <w:rFonts w:asciiTheme="majorHAnsi" w:eastAsia="Times New Roman" w:hAnsiTheme="majorHAnsi" w:cstheme="majorHAnsi"/>
-        </w:rPr>
-        <w:t xml:space="preserve">We quantified the narrowness of a </w:t>
-      </w:r>
-      <w:r>
-        <w:rPr>
-          <w:rFonts w:asciiTheme="majorHAnsi" w:eastAsia="Times New Roman" w:hAnsiTheme="majorHAnsi" w:cstheme="majorHAnsi"/>
-        </w:rPr>
-        <w:t>distribution</w:t>
-      </w:r>
-      <w:r>
-        <w:rPr>
-          <w:rFonts w:asciiTheme="majorHAnsi" w:eastAsia="Times New Roman" w:hAnsiTheme="majorHAnsi" w:cstheme="majorHAnsi"/>
-        </w:rPr>
-        <w:t xml:space="preserve"> as the ratio of the range of values encompassed within </w:t>
-      </w:r>
-      <w:r>
-        <w:rPr>
-          <w:rFonts w:asciiTheme="majorHAnsi" w:eastAsia="Times New Roman" w:hAnsiTheme="majorHAnsi" w:cstheme="majorHAnsi"/>
-        </w:rPr>
-        <w:t>a</w:t>
-      </w:r>
-      <w:r>
-        <w:rPr>
-          <w:rFonts w:asciiTheme="majorHAnsi" w:eastAsia="Times New Roman" w:hAnsiTheme="majorHAnsi" w:cstheme="majorHAnsi"/>
-        </w:rPr>
-        <w:t xml:space="preserve"> 95%</w:t>
-      </w:r>
-      <w:r>
-        <w:rPr>
-          <w:rFonts w:asciiTheme="majorHAnsi" w:eastAsia="Times New Roman" w:hAnsiTheme="majorHAnsi" w:cstheme="majorHAnsi"/>
-        </w:rPr>
-        <w:t xml:space="preserve"> density</w:t>
-      </w:r>
-      <w:r>
-        <w:rPr>
-          <w:rFonts w:asciiTheme="majorHAnsi" w:eastAsia="Times New Roman" w:hAnsiTheme="majorHAnsi" w:cstheme="majorHAnsi"/>
-        </w:rPr>
-        <w:t xml:space="preserve"> interval </w:t>
-      </w:r>
-      <w:r>
-        <w:rPr>
-          <w:rFonts w:asciiTheme="majorHAnsi" w:eastAsia="Times New Roman" w:hAnsiTheme="majorHAnsi" w:cstheme="majorHAnsi"/>
-        </w:rPr>
-        <w:t xml:space="preserve">relative </w:t>
-      </w:r>
-      <w:r>
-        <w:rPr>
-          <w:rFonts w:asciiTheme="majorHAnsi" w:eastAsia="Times New Roman" w:hAnsiTheme="majorHAnsi" w:cstheme="majorHAnsi"/>
-        </w:rPr>
-        <w:t>to the full range of values in the distribution</w:t>
-      </w:r>
-      <w:r>
-        <w:rPr>
-          <w:rFonts w:asciiTheme="majorHAnsi" w:eastAsia="Times New Roman" w:hAnsiTheme="majorHAnsi" w:cstheme="majorHAnsi"/>
-        </w:rPr>
-        <w:t xml:space="preserve"> (</w:t>
-      </w:r>
-      <w:r>
-        <w:rPr>
-          <w:rFonts w:asciiTheme="majorHAnsi" w:eastAsia="Times New Roman" w:hAnsiTheme="majorHAnsi" w:cstheme="majorHAnsi"/>
-        </w:rPr>
-        <w:t>Figure 1</w:t>
-      </w:r>
-      <w:r>
-        <w:rPr>
-          <w:rFonts w:asciiTheme="majorHAnsi" w:eastAsia="Times New Roman" w:hAnsiTheme="majorHAnsi" w:cstheme="majorHAnsi"/>
-        </w:rPr>
-        <w:t>)</w:t>
-      </w:r>
-      <w:r>
-        <w:rPr>
-          <w:rFonts w:asciiTheme="majorHAnsi" w:eastAsia="Times New Roman" w:hAnsiTheme="majorHAnsi" w:cstheme="majorHAnsi"/>
-        </w:rPr>
-        <w:t>.</w:t>
-      </w:r>
-      <w:r>
-        <w:rPr>
-          <w:rFonts w:asciiTheme="majorHAnsi" w:eastAsia="Times New Roman" w:hAnsiTheme="majorHAnsi" w:cstheme="majorHAnsi"/>
-        </w:rPr>
-        <w:t xml:space="preserve"> </w:t>
-      </w:r>
-      <w:r>
-        <w:rPr>
-          <w:rFonts w:asciiTheme="majorHAnsi" w:eastAsia="Times New Roman" w:hAnsiTheme="majorHAnsi" w:cstheme="majorHAnsi"/>
-        </w:rPr>
-        <w:t xml:space="preserve">This </w:t>
-      </w:r>
-      <w:r>
-        <w:rPr>
-          <w:rFonts w:asciiTheme="majorHAnsi" w:eastAsia="Times New Roman" w:hAnsiTheme="majorHAnsi" w:cstheme="majorHAnsi"/>
-        </w:rPr>
-        <w:t xml:space="preserve">breadth index for the statistical baseline ranges </w:t>
-      </w:r>
-      <w:r>
-        <w:rPr>
-          <w:rFonts w:asciiTheme="majorHAnsi" w:eastAsia="Times New Roman" w:hAnsiTheme="majorHAnsi" w:cstheme="majorHAnsi"/>
-        </w:rPr>
-        <w:t xml:space="preserve">from 0 (a very narrow </w:t>
-      </w:r>
-      <w:r>
-        <w:rPr>
-          <w:rFonts w:asciiTheme="majorHAnsi" w:eastAsia="Times New Roman" w:hAnsiTheme="majorHAnsi" w:cstheme="majorHAnsi"/>
-        </w:rPr>
-        <w:t xml:space="preserve">distribution </w:t>
-      </w:r>
-      <w:r>
-        <w:rPr>
-          <w:rFonts w:asciiTheme="majorHAnsi" w:eastAsia="Times New Roman" w:hAnsiTheme="majorHAnsi" w:cstheme="majorHAnsi"/>
-        </w:rPr>
-        <w:t xml:space="preserve">and well-resolved </w:t>
-      </w:r>
-      <w:r>
-        <w:rPr>
-          <w:rFonts w:asciiTheme="majorHAnsi" w:eastAsia="Times New Roman" w:hAnsiTheme="majorHAnsi" w:cstheme="majorHAnsi"/>
-        </w:rPr>
-        <w:t>baseline</w:t>
-      </w:r>
-      <w:r>
-        <w:rPr>
-          <w:rFonts w:asciiTheme="majorHAnsi" w:eastAsia="Times New Roman" w:hAnsiTheme="majorHAnsi" w:cstheme="majorHAnsi"/>
-        </w:rPr>
-        <w:t xml:space="preserve">) to 1 (a very </w:t>
-      </w:r>
-      <w:r>
-        <w:rPr>
-          <w:rFonts w:asciiTheme="majorHAnsi" w:eastAsia="Times New Roman" w:hAnsiTheme="majorHAnsi" w:cstheme="majorHAnsi"/>
-        </w:rPr>
-        <w:lastRenderedPageBreak/>
-        <w:t xml:space="preserve">broad distribution), and </w:t>
       </w:r>
       <w:r>
         <w:rPr>
@@ -9425,31 +9903,27 @@
         </w:rPr>
         <w:t xml:space="preserve"> </w:t>
       </w:r>
-      <w:r>
-        <w:rPr>
-          <w:rFonts w:asciiTheme="majorHAnsi" w:eastAsia="Times New Roman" w:hAnsiTheme="majorHAnsi" w:cstheme="majorHAnsi"/>
-        </w:rPr>
-        <w:t>This metric corresponds</w:t>
-      </w:r>
-      <w:r>
-        <w:rPr>
-          <w:rFonts w:asciiTheme="majorHAnsi" w:eastAsia="Times New Roman" w:hAnsiTheme="majorHAnsi" w:cstheme="majorHAnsi"/>
-        </w:rPr>
-        <w:t xml:space="preserve"> qualitatively to more </w:t>
-      </w:r>
-      <w:proofErr w:type="gramStart"/>
-      <w:r>
-        <w:rPr>
-          <w:rFonts w:asciiTheme="majorHAnsi" w:eastAsia="Times New Roman" w:hAnsiTheme="majorHAnsi" w:cstheme="majorHAnsi"/>
-        </w:rPr>
-        <w:t>computationally-intensive</w:t>
-      </w:r>
-      <w:proofErr w:type="gramEnd"/>
-      <w:r>
-        <w:rPr>
-          <w:rFonts w:asciiTheme="majorHAnsi" w:eastAsia="Times New Roman" w:hAnsiTheme="majorHAnsi" w:cstheme="majorHAnsi"/>
-        </w:rPr>
-        <w:t xml:space="preserve"> approaches to measuring the self-similarity </w:t>
+      <w:del w:id="338" w:author="Renata M. Diaz" w:date="2021-03-10T14:56:00Z">
+        <w:r>
+          <w:rPr>
+            <w:rFonts w:asciiTheme="majorHAnsi" w:eastAsia="Times New Roman" w:hAnsiTheme="majorHAnsi" w:cstheme="majorHAnsi"/>
+          </w:rPr>
+          <w:delText>This metric corresponds</w:delText>
+        </w:r>
+      </w:del>
+      <w:ins w:id="339" w:author="Renata M. Diaz" w:date="2021-03-10T14:56:00Z">
+        <w:r>
+          <w:rPr>
+            <w:rFonts w:asciiTheme="majorHAnsi" w:eastAsia="Times New Roman" w:hAnsiTheme="majorHAnsi" w:cstheme="majorHAnsi"/>
+          </w:rPr>
+          <w:t>These approaches correspond</w:t>
+        </w:r>
+      </w:ins>
+      <w:r>
+        <w:rPr>
+          <w:rFonts w:asciiTheme="majorHAnsi" w:eastAsia="Times New Roman" w:hAnsiTheme="majorHAnsi" w:cstheme="majorHAnsi"/>
+        </w:rPr>
+        <w:t xml:space="preserve"> qualitatively to more computationally-intensive approaches to measuring the self-similarity </w:t>
       </w:r>
       <w:r>
         <w:rPr>
@@ -9511,12 +9985,36 @@
         </w:rPr>
         <w:t xml:space="preserve">). </w:t>
       </w:r>
-      <w:r>
-        <w:rPr>
-          <w:rFonts w:asciiTheme="majorHAnsi" w:eastAsia="Times New Roman" w:hAnsiTheme="majorHAnsi" w:cstheme="majorHAnsi"/>
-        </w:rPr>
-        <w:t xml:space="preserve"> </w:t>
-      </w:r>
+      <w:ins w:id="340" w:author="Renata M. Diaz" w:date="2021-03-10T14:54:00Z">
+        <w:r>
+          <w:rPr>
+            <w:rFonts w:asciiTheme="majorHAnsi" w:eastAsia="Times New Roman" w:hAnsiTheme="majorHAnsi" w:cstheme="majorHAnsi"/>
+          </w:rPr>
+          <w:t xml:space="preserve">We explored how </w:t>
+        </w:r>
+      </w:ins>
+      <w:ins w:id="341" w:author="Renata M. Diaz" w:date="2021-03-10T14:55:00Z">
+        <w:r>
+          <w:rPr>
+            <w:rFonts w:asciiTheme="majorHAnsi" w:eastAsia="Times New Roman" w:hAnsiTheme="majorHAnsi" w:cstheme="majorHAnsi"/>
+          </w:rPr>
+          <w:t>the narrowness of the statistical baseline varies with the number of elements in the feasible set and the ratio of N to S</w:t>
+        </w:r>
+        <w:r>
+          <w:rPr>
+            <w:rFonts w:asciiTheme="majorHAnsi" w:eastAsia="Times New Roman" w:hAnsiTheme="majorHAnsi" w:cstheme="majorHAnsi"/>
+          </w:rPr>
+          <w:t>.</w:t>
+        </w:r>
+      </w:ins>
+      <w:del w:id="342" w:author="Renata M. Diaz" w:date="2021-03-10T14:54:00Z">
+        <w:r>
+          <w:rPr>
+            <w:rFonts w:asciiTheme="majorHAnsi" w:eastAsia="Times New Roman" w:hAnsiTheme="majorHAnsi" w:cstheme="majorHAnsi"/>
+          </w:rPr>
+          <w:delText xml:space="preserve"> </w:delText>
+        </w:r>
+      </w:del>
     </w:p>
     <w:p>
       <w:pPr>
@@ -9558,202 +10056,423 @@
       <w:pPr>
         <w:spacing w:line="480" w:lineRule="auto"/>
         <w:rPr>
-          <w:rFonts w:asciiTheme="majorHAnsi" w:eastAsia="Times New Roman" w:hAnsiTheme="majorHAnsi" w:cstheme="majorHAnsi"/>
-        </w:rPr>
-      </w:pPr>
-      <w:r>
-        <w:rPr>
-          <w:rFonts w:asciiTheme="majorHAnsi" w:eastAsia="Times New Roman" w:hAnsiTheme="majorHAnsi" w:cstheme="majorHAnsi"/>
-        </w:rPr>
-        <w:t xml:space="preserve">For four of the five datasets we analyzed – BBS, Gentry, Mammal Communities, and Misc. </w:t>
-      </w:r>
-      <w:proofErr w:type="spellStart"/>
-      <w:r>
-        <w:rPr>
-          <w:rFonts w:asciiTheme="majorHAnsi" w:eastAsia="Times New Roman" w:hAnsiTheme="majorHAnsi" w:cstheme="majorHAnsi"/>
-        </w:rPr>
-        <w:t>Abund</w:t>
-      </w:r>
-      <w:proofErr w:type="spellEnd"/>
-      <w:r>
-        <w:rPr>
-          <w:rFonts w:asciiTheme="majorHAnsi" w:eastAsia="Times New Roman" w:hAnsiTheme="majorHAnsi" w:cstheme="majorHAnsi"/>
-        </w:rPr>
-        <w:t xml:space="preserve"> – empirical SADs are highly skewed and highly uneven relative to their feasible sets</w:t>
-      </w:r>
-      <w:r>
-        <w:rPr>
-          <w:rFonts w:asciiTheme="majorHAnsi" w:eastAsia="Times New Roman" w:hAnsiTheme="majorHAnsi" w:cstheme="majorHAnsi"/>
-        </w:rPr>
-        <w:t>,</w:t>
-      </w:r>
-      <w:r>
-        <w:rPr>
-          <w:rFonts w:asciiTheme="majorHAnsi" w:eastAsia="Times New Roman" w:hAnsiTheme="majorHAnsi" w:cstheme="majorHAnsi"/>
-        </w:rPr>
-        <w:t xml:space="preserve"> much more frequently than would be expected by </w:t>
-      </w:r>
-      <w:r>
-        <w:rPr>
-          <w:rFonts w:asciiTheme="majorHAnsi" w:eastAsia="Times New Roman" w:hAnsiTheme="majorHAnsi" w:cstheme="majorHAnsi"/>
-        </w:rPr>
-        <w:t>chance (Figure 2, Table</w:t>
-      </w:r>
-      <w:r>
-        <w:rPr>
-          <w:rFonts w:asciiTheme="majorHAnsi" w:eastAsia="Times New Roman" w:hAnsiTheme="majorHAnsi" w:cstheme="majorHAnsi"/>
-        </w:rPr>
-        <w:t xml:space="preserve"> </w:t>
-      </w:r>
-      <w:r>
-        <w:rPr>
-          <w:rFonts w:asciiTheme="majorHAnsi" w:eastAsia="Times New Roman" w:hAnsiTheme="majorHAnsi" w:cstheme="majorHAnsi"/>
-        </w:rPr>
-        <w:t>1</w:t>
-      </w:r>
-      <w:r>
-        <w:rPr>
-          <w:rFonts w:asciiTheme="majorHAnsi" w:eastAsia="Times New Roman" w:hAnsiTheme="majorHAnsi" w:cstheme="majorHAnsi"/>
-        </w:rPr>
-        <w:t>)</w:t>
-      </w:r>
-      <w:r>
-        <w:rPr>
-          <w:rFonts w:asciiTheme="majorHAnsi" w:eastAsia="Times New Roman" w:hAnsiTheme="majorHAnsi" w:cstheme="majorHAnsi"/>
-        </w:rPr>
-        <w:t xml:space="preserve">. Combined across these four datasets, 16% of observed </w:t>
-      </w:r>
-      <w:r>
-        <w:rPr>
-          <w:rFonts w:asciiTheme="majorHAnsi" w:eastAsia="Times New Roman" w:hAnsiTheme="majorHAnsi" w:cstheme="majorHAnsi"/>
-        </w:rPr>
-        <w:t>SADs are m</w:t>
-      </w:r>
-      <w:r>
-        <w:rPr>
-          <w:rFonts w:asciiTheme="majorHAnsi" w:eastAsia="Times New Roman" w:hAnsiTheme="majorHAnsi" w:cstheme="majorHAnsi"/>
-        </w:rPr>
-        <w:t>ore skewed than 95% of their feasible sets, and 31% are less even than 95% of their feasible set</w:t>
-      </w:r>
-      <w:r>
-        <w:rPr>
-          <w:rFonts w:asciiTheme="majorHAnsi" w:eastAsia="Times New Roman" w:hAnsiTheme="majorHAnsi" w:cstheme="majorHAnsi"/>
-        </w:rPr>
-        <w:t>s.</w:t>
-      </w:r>
-      <w:r>
-        <w:rPr>
-          <w:rFonts w:asciiTheme="majorHAnsi" w:eastAsia="Times New Roman" w:hAnsiTheme="majorHAnsi" w:cstheme="majorHAnsi"/>
-        </w:rPr>
-        <w:t xml:space="preserve"> </w:t>
-      </w:r>
-      <w:r>
-        <w:rPr>
-          <w:rFonts w:asciiTheme="majorHAnsi" w:eastAsia="Times New Roman" w:hAnsiTheme="majorHAnsi" w:cstheme="majorHAnsi"/>
-        </w:rPr>
-        <w:t>For SADs randomly sampled from the feasible set,</w:t>
-      </w:r>
-      <w:r>
-        <w:rPr>
-          <w:rFonts w:asciiTheme="majorHAnsi" w:eastAsia="Times New Roman" w:hAnsiTheme="majorHAnsi" w:cstheme="majorHAnsi"/>
-        </w:rPr>
-        <w:t xml:space="preserve"> we would expect only 5% of observed distributions to fall in these extremes.</w:t>
-      </w:r>
-      <w:r>
-        <w:rPr>
-          <w:rFonts w:asciiTheme="majorHAnsi" w:eastAsia="Times New Roman" w:hAnsiTheme="majorHAnsi" w:cstheme="majorHAnsi"/>
-        </w:rPr>
-        <w:t xml:space="preserve"> </w:t>
-      </w:r>
-      <w:r>
-        <w:rPr>
-          <w:rFonts w:asciiTheme="majorHAnsi" w:eastAsia="Times New Roman" w:hAnsiTheme="majorHAnsi" w:cstheme="majorHAnsi"/>
-        </w:rPr>
-        <w:t>In</w:t>
-      </w:r>
-      <w:r>
-        <w:rPr>
-          <w:rFonts w:asciiTheme="majorHAnsi" w:eastAsia="Times New Roman" w:hAnsiTheme="majorHAnsi" w:cstheme="majorHAnsi"/>
-        </w:rPr>
-        <w:t xml:space="preserve"> </w:t>
-      </w:r>
-      <w:r>
-        <w:rPr>
-          <w:rFonts w:asciiTheme="majorHAnsi" w:eastAsia="Times New Roman" w:hAnsiTheme="majorHAnsi" w:cstheme="majorHAnsi"/>
-        </w:rPr>
-        <w:t>contrast</w:t>
-      </w:r>
-      <w:r>
-        <w:rPr>
-          <w:rFonts w:asciiTheme="majorHAnsi" w:eastAsia="Times New Roman" w:hAnsiTheme="majorHAnsi" w:cstheme="majorHAnsi"/>
-        </w:rPr>
-        <w:t xml:space="preserve"> to the other datasets</w:t>
-      </w:r>
-      <w:r>
-        <w:rPr>
-          <w:rFonts w:asciiTheme="majorHAnsi" w:eastAsia="Times New Roman" w:hAnsiTheme="majorHAnsi" w:cstheme="majorHAnsi"/>
-        </w:rPr>
-        <w:t>, the SADs fro</w:t>
-      </w:r>
-      <w:r>
-        <w:rPr>
-          <w:rFonts w:asciiTheme="majorHAnsi" w:eastAsia="Times New Roman" w:hAnsiTheme="majorHAnsi" w:cstheme="majorHAnsi"/>
-        </w:rPr>
-        <w:t>m the</w:t>
-      </w:r>
-      <w:r>
-        <w:rPr>
-          <w:rFonts w:asciiTheme="majorHAnsi" w:eastAsia="Times New Roman" w:hAnsiTheme="majorHAnsi" w:cstheme="majorHAnsi"/>
-        </w:rPr>
-        <w:t xml:space="preserve"> FIA dataset</w:t>
-      </w:r>
-      <w:r>
-        <w:rPr>
-          <w:rFonts w:asciiTheme="majorHAnsi" w:eastAsia="Times New Roman" w:hAnsiTheme="majorHAnsi" w:cstheme="majorHAnsi"/>
-        </w:rPr>
-        <w:t xml:space="preserve"> exhibit percentile scores that are more uniformly distributed: </w:t>
-      </w:r>
-      <w:r>
-        <w:rPr>
-          <w:rFonts w:asciiTheme="majorHAnsi" w:eastAsia="Times New Roman" w:hAnsiTheme="majorHAnsi" w:cstheme="majorHAnsi"/>
-        </w:rPr>
-        <w:t>5% of observations are more skewed than 95% of the</w:t>
-      </w:r>
-      <w:r>
-        <w:rPr>
-          <w:rFonts w:asciiTheme="majorHAnsi" w:eastAsia="Times New Roman" w:hAnsiTheme="majorHAnsi" w:cstheme="majorHAnsi"/>
-        </w:rPr>
-        <w:t>ir</w:t>
-      </w:r>
-      <w:r>
-        <w:rPr>
-          <w:rFonts w:asciiTheme="majorHAnsi" w:eastAsia="Times New Roman" w:hAnsiTheme="majorHAnsi" w:cstheme="majorHAnsi"/>
-        </w:rPr>
-        <w:t xml:space="preserve"> feasible set</w:t>
-      </w:r>
-      <w:r>
-        <w:rPr>
-          <w:rFonts w:asciiTheme="majorHAnsi" w:eastAsia="Times New Roman" w:hAnsiTheme="majorHAnsi" w:cstheme="majorHAnsi"/>
-        </w:rPr>
-        <w:t>s</w:t>
-      </w:r>
-      <w:r>
-        <w:rPr>
-          <w:rFonts w:asciiTheme="majorHAnsi" w:eastAsia="Times New Roman" w:hAnsiTheme="majorHAnsi" w:cstheme="majorHAnsi"/>
-        </w:rPr>
-        <w:t>,</w:t>
-      </w:r>
-      <w:r>
-        <w:rPr>
-          <w:rFonts w:asciiTheme="majorHAnsi" w:eastAsia="Times New Roman" w:hAnsiTheme="majorHAnsi" w:cstheme="majorHAnsi"/>
-        </w:rPr>
-        <w:t xml:space="preserve"> and 9% of observations are less even than 95% of their feasible sets. </w:t>
-      </w:r>
+          <w:ins w:id="343" w:author="Renata M. Diaz" w:date="2021-03-10T15:16:00Z"/>
+          <w:rFonts w:asciiTheme="majorHAnsi" w:eastAsia="Times New Roman" w:hAnsiTheme="majorHAnsi" w:cstheme="majorHAnsi"/>
+        </w:rPr>
+      </w:pPr>
+      <w:ins w:id="344" w:author="Renata M. Diaz" w:date="2021-03-10T15:16:00Z">
+        <w:r>
+          <w:rPr>
+            <w:rFonts w:asciiTheme="majorHAnsi" w:eastAsia="Times New Roman" w:hAnsiTheme="majorHAnsi" w:cstheme="majorHAnsi"/>
+          </w:rPr>
+          <w:t>For</w:t>
+        </w:r>
+      </w:ins>
+      <w:ins w:id="345" w:author="Renata M. Diaz" w:date="2021-03-10T15:38:00Z">
+        <w:r>
+          <w:rPr>
+            <w:rFonts w:asciiTheme="majorHAnsi" w:eastAsia="Times New Roman" w:hAnsiTheme="majorHAnsi" w:cstheme="majorHAnsi"/>
+          </w:rPr>
+          <w:t xml:space="preserve"> </w:t>
+        </w:r>
+        <w:r>
+          <w:rPr>
+            <w:rFonts w:asciiTheme="majorHAnsi" w:eastAsia="Times New Roman" w:hAnsiTheme="majorHAnsi" w:cstheme="majorHAnsi"/>
+          </w:rPr>
+          <w:t xml:space="preserve">four of the five datasets we analyzed – BBS, Gentry, Mammal Communities, and Misc. </w:t>
+        </w:r>
+        <w:proofErr w:type="spellStart"/>
+        <w:r>
+          <w:rPr>
+            <w:rFonts w:asciiTheme="majorHAnsi" w:eastAsia="Times New Roman" w:hAnsiTheme="majorHAnsi" w:cstheme="majorHAnsi"/>
+          </w:rPr>
+          <w:t>Abund</w:t>
+        </w:r>
+        <w:proofErr w:type="spellEnd"/>
+        <w:r>
+          <w:rPr>
+            <w:rFonts w:asciiTheme="majorHAnsi" w:eastAsia="Times New Roman" w:hAnsiTheme="majorHAnsi" w:cstheme="majorHAnsi"/>
+          </w:rPr>
+          <w:t xml:space="preserve"> </w:t>
+        </w:r>
+        <w:r>
+          <w:rPr>
+            <w:rFonts w:asciiTheme="majorHAnsi" w:eastAsia="Times New Roman" w:hAnsiTheme="majorHAnsi" w:cstheme="majorHAnsi"/>
+          </w:rPr>
+          <w:t>–</w:t>
+        </w:r>
+      </w:ins>
+      <w:ins w:id="346" w:author="Renata M. Diaz" w:date="2021-03-10T15:16:00Z">
+        <w:r>
+          <w:rPr>
+            <w:rFonts w:asciiTheme="majorHAnsi" w:eastAsia="Times New Roman" w:hAnsiTheme="majorHAnsi" w:cstheme="majorHAnsi"/>
+          </w:rPr>
+          <w:t xml:space="preserve"> observed SADs are much more dissimilar to the central </w:t>
+        </w:r>
+      </w:ins>
+      <w:ins w:id="347" w:author="Renata M. Diaz" w:date="2021-03-10T15:17:00Z">
+        <w:r>
+          <w:rPr>
+            <w:rFonts w:asciiTheme="majorHAnsi" w:eastAsia="Times New Roman" w:hAnsiTheme="majorHAnsi" w:cstheme="majorHAnsi"/>
+          </w:rPr>
+          <w:t>tendencies</w:t>
+        </w:r>
+      </w:ins>
+      <w:ins w:id="348" w:author="Renata M. Diaz" w:date="2021-03-10T15:16:00Z">
+        <w:r>
+          <w:rPr>
+            <w:rFonts w:asciiTheme="majorHAnsi" w:eastAsia="Times New Roman" w:hAnsiTheme="majorHAnsi" w:cstheme="majorHAnsi"/>
+          </w:rPr>
+          <w:t xml:space="preserve"> of their fe</w:t>
+        </w:r>
+      </w:ins>
+      <w:ins w:id="349" w:author="Renata M. Diaz" w:date="2021-03-10T15:17:00Z">
+        <w:r>
+          <w:rPr>
+            <w:rFonts w:asciiTheme="majorHAnsi" w:eastAsia="Times New Roman" w:hAnsiTheme="majorHAnsi" w:cstheme="majorHAnsi"/>
+          </w:rPr>
+          <w:t xml:space="preserve">asible sets than </w:t>
+        </w:r>
+      </w:ins>
+      <w:ins w:id="350" w:author="Renata M. Diaz" w:date="2021-03-10T15:18:00Z">
+        <w:r>
+          <w:rPr>
+            <w:rFonts w:asciiTheme="majorHAnsi" w:eastAsia="Times New Roman" w:hAnsiTheme="majorHAnsi" w:cstheme="majorHAnsi"/>
+          </w:rPr>
+          <w:t xml:space="preserve">would be expected by chance. [X% - FIA is still running] of </w:t>
+        </w:r>
+      </w:ins>
+      <w:ins w:id="351" w:author="Renata M. Diaz" w:date="2021-03-10T15:19:00Z">
+        <w:r>
+          <w:rPr>
+            <w:rFonts w:asciiTheme="majorHAnsi" w:eastAsia="Times New Roman" w:hAnsiTheme="majorHAnsi" w:cstheme="majorHAnsi"/>
+          </w:rPr>
+          <w:t>observed SADs are more dissimilar to the central tendency than are 95% of samples from the feasible set</w:t>
+        </w:r>
+      </w:ins>
+      <w:ins w:id="352" w:author="Renata M. Diaz" w:date="2021-03-10T15:23:00Z">
+        <w:r>
+          <w:rPr>
+            <w:rFonts w:asciiTheme="majorHAnsi" w:eastAsia="Times New Roman" w:hAnsiTheme="majorHAnsi" w:cstheme="majorHAnsi"/>
+          </w:rPr>
+          <w:t xml:space="preserve">. These highly unlikely SADs have dissimilarity scores from </w:t>
+        </w:r>
+      </w:ins>
+      <w:ins w:id="353" w:author="Renata M. Diaz" w:date="2021-03-10T15:25:00Z">
+        <w:r>
+          <w:rPr>
+            <w:rFonts w:asciiTheme="majorHAnsi" w:eastAsia="Times New Roman" w:hAnsiTheme="majorHAnsi" w:cstheme="majorHAnsi"/>
+          </w:rPr>
+          <w:t>1.5 to 9.7 times greater than the mean dissimilarity between the central tendency and samples from the feasi</w:t>
+        </w:r>
+      </w:ins>
+      <w:ins w:id="354" w:author="Renata M. Diaz" w:date="2021-03-10T15:26:00Z">
+        <w:r>
+          <w:rPr>
+            <w:rFonts w:asciiTheme="majorHAnsi" w:eastAsia="Times New Roman" w:hAnsiTheme="majorHAnsi" w:cstheme="majorHAnsi"/>
+          </w:rPr>
+          <w:t xml:space="preserve">ble set, </w:t>
+        </w:r>
+      </w:ins>
+      <w:ins w:id="355" w:author="Renata M. Diaz" w:date="2021-03-10T15:28:00Z">
+        <w:r>
+          <w:rPr>
+            <w:rFonts w:asciiTheme="majorHAnsi" w:eastAsia="Times New Roman" w:hAnsiTheme="majorHAnsi" w:cstheme="majorHAnsi"/>
+          </w:rPr>
+          <w:t xml:space="preserve">an </w:t>
+        </w:r>
+      </w:ins>
+      <w:ins w:id="356" w:author="Renata M. Diaz" w:date="2021-03-10T15:29:00Z">
+        <w:r>
+          <w:rPr>
+            <w:rFonts w:asciiTheme="majorHAnsi" w:eastAsia="Times New Roman" w:hAnsiTheme="majorHAnsi" w:cstheme="majorHAnsi"/>
+          </w:rPr>
+          <w:t xml:space="preserve">absolute </w:t>
+        </w:r>
+      </w:ins>
+      <w:ins w:id="357" w:author="Renata M. Diaz" w:date="2021-03-10T15:28:00Z">
+        <w:r>
+          <w:rPr>
+            <w:rFonts w:asciiTheme="majorHAnsi" w:eastAsia="Times New Roman" w:hAnsiTheme="majorHAnsi" w:cstheme="majorHAnsi"/>
+          </w:rPr>
+          <w:t>increase ranging from .04 to .6</w:t>
+        </w:r>
+        <w:r>
+          <w:rPr>
+            <w:rFonts w:asciiTheme="majorHAnsi" w:eastAsia="Times New Roman" w:hAnsiTheme="majorHAnsi" w:cstheme="majorHAnsi"/>
+          </w:rPr>
+          <w:t xml:space="preserve"> on a scale from 0-1</w:t>
+        </w:r>
+        <w:r>
+          <w:rPr>
+            <w:rFonts w:asciiTheme="majorHAnsi" w:eastAsia="Times New Roman" w:hAnsiTheme="majorHAnsi" w:cstheme="majorHAnsi"/>
+          </w:rPr>
+          <w:t xml:space="preserve">. </w:t>
+        </w:r>
+      </w:ins>
+      <w:ins w:id="358" w:author="Renata M. Diaz" w:date="2021-03-10T15:19:00Z">
+        <w:r>
+          <w:rPr>
+            <w:rFonts w:asciiTheme="majorHAnsi" w:eastAsia="Times New Roman" w:hAnsiTheme="majorHAnsi" w:cstheme="majorHAnsi"/>
+          </w:rPr>
+          <w:t xml:space="preserve"> </w:t>
+        </w:r>
+      </w:ins>
+      <w:ins w:id="359" w:author="Renata M. Diaz" w:date="2021-03-10T15:38:00Z">
+        <w:r>
+          <w:rPr>
+            <w:rFonts w:asciiTheme="majorHAnsi" w:eastAsia="Times New Roman" w:hAnsiTheme="majorHAnsi" w:cstheme="majorHAnsi"/>
+          </w:rPr>
+          <w:t xml:space="preserve">These </w:t>
+        </w:r>
+      </w:ins>
+      <w:ins w:id="360" w:author="Renata M. Diaz" w:date="2021-03-10T15:39:00Z">
+        <w:r>
+          <w:rPr>
+            <w:rFonts w:asciiTheme="majorHAnsi" w:eastAsia="Times New Roman" w:hAnsiTheme="majorHAnsi" w:cstheme="majorHAnsi"/>
+          </w:rPr>
+          <w:t>datasets also contain highly unlikely SADs in terms of their shape metrics.</w:t>
+        </w:r>
+      </w:ins>
     </w:p>
     <w:p>
       <w:pPr>
         <w:spacing w:line="480" w:lineRule="auto"/>
         <w:rPr>
+          <w:ins w:id="361" w:author="Renata M. Diaz" w:date="2021-03-10T15:40:00Z"/>
+          <w:rFonts w:asciiTheme="majorHAnsi" w:eastAsia="Times New Roman" w:hAnsiTheme="majorHAnsi" w:cstheme="majorHAnsi"/>
+        </w:rPr>
+      </w:pPr>
+      <w:r>
+        <w:rPr>
+          <w:rFonts w:asciiTheme="majorHAnsi" w:eastAsia="Times New Roman" w:hAnsiTheme="majorHAnsi" w:cstheme="majorHAnsi"/>
+        </w:rPr>
+        <w:t xml:space="preserve">For </w:t>
+      </w:r>
+      <w:del w:id="362" w:author="Renata M. Diaz" w:date="2021-03-10T15:38:00Z">
+        <w:r>
+          <w:rPr>
+            <w:rFonts w:asciiTheme="majorHAnsi" w:eastAsia="Times New Roman" w:hAnsiTheme="majorHAnsi" w:cstheme="majorHAnsi"/>
+          </w:rPr>
+          <w:delText xml:space="preserve">four of the five datasets we analyzed – BBS, Gentry, Mammal Communities, and Misc. Abund – </w:delText>
+        </w:r>
+      </w:del>
+      <w:r>
+        <w:rPr>
+          <w:rFonts w:asciiTheme="majorHAnsi" w:eastAsia="Times New Roman" w:hAnsiTheme="majorHAnsi" w:cstheme="majorHAnsi"/>
+        </w:rPr>
+        <w:t>empirical SADs are highly skewed and highly uneven relative to their feasible sets</w:t>
+      </w:r>
+      <w:r>
+        <w:rPr>
+          <w:rFonts w:asciiTheme="majorHAnsi" w:eastAsia="Times New Roman" w:hAnsiTheme="majorHAnsi" w:cstheme="majorHAnsi"/>
+        </w:rPr>
+        <w:t>,</w:t>
+      </w:r>
+      <w:r>
+        <w:rPr>
+          <w:rFonts w:asciiTheme="majorHAnsi" w:eastAsia="Times New Roman" w:hAnsiTheme="majorHAnsi" w:cstheme="majorHAnsi"/>
+        </w:rPr>
+        <w:t xml:space="preserve"> much more frequently than would be expected by </w:t>
+      </w:r>
+      <w:r>
+        <w:rPr>
+          <w:rFonts w:asciiTheme="majorHAnsi" w:eastAsia="Times New Roman" w:hAnsiTheme="majorHAnsi" w:cstheme="majorHAnsi"/>
+        </w:rPr>
+        <w:t>chance (Figure 2, Table</w:t>
+      </w:r>
+      <w:r>
+        <w:rPr>
+          <w:rFonts w:asciiTheme="majorHAnsi" w:eastAsia="Times New Roman" w:hAnsiTheme="majorHAnsi" w:cstheme="majorHAnsi"/>
+        </w:rPr>
+        <w:t xml:space="preserve"> </w:t>
+      </w:r>
+      <w:r>
+        <w:rPr>
+          <w:rFonts w:asciiTheme="majorHAnsi" w:eastAsia="Times New Roman" w:hAnsiTheme="majorHAnsi" w:cstheme="majorHAnsi"/>
+        </w:rPr>
+        <w:t>1</w:t>
+      </w:r>
+      <w:r>
+        <w:rPr>
+          <w:rFonts w:asciiTheme="majorHAnsi" w:eastAsia="Times New Roman" w:hAnsiTheme="majorHAnsi" w:cstheme="majorHAnsi"/>
+        </w:rPr>
+        <w:t>)</w:t>
+      </w:r>
+      <w:r>
+        <w:rPr>
+          <w:rFonts w:asciiTheme="majorHAnsi" w:eastAsia="Times New Roman" w:hAnsiTheme="majorHAnsi" w:cstheme="majorHAnsi"/>
+        </w:rPr>
+        <w:t xml:space="preserve">. Combined across these four datasets, 16% of observed </w:t>
+      </w:r>
+      <w:r>
+        <w:rPr>
+          <w:rFonts w:asciiTheme="majorHAnsi" w:eastAsia="Times New Roman" w:hAnsiTheme="majorHAnsi" w:cstheme="majorHAnsi"/>
+        </w:rPr>
+        <w:t>SADs are m</w:t>
+      </w:r>
+      <w:r>
+        <w:rPr>
+          <w:rFonts w:asciiTheme="majorHAnsi" w:eastAsia="Times New Roman" w:hAnsiTheme="majorHAnsi" w:cstheme="majorHAnsi"/>
+        </w:rPr>
+        <w:t>ore skewed than 95% of their feasible sets, and 31% are less even than 95% of their feasible set</w:t>
+      </w:r>
+      <w:r>
+        <w:rPr>
+          <w:rFonts w:asciiTheme="majorHAnsi" w:eastAsia="Times New Roman" w:hAnsiTheme="majorHAnsi" w:cstheme="majorHAnsi"/>
+        </w:rPr>
+        <w:t>s.</w:t>
+      </w:r>
+      <w:r>
+        <w:rPr>
+          <w:rFonts w:asciiTheme="majorHAnsi" w:eastAsia="Times New Roman" w:hAnsiTheme="majorHAnsi" w:cstheme="majorHAnsi"/>
+        </w:rPr>
+        <w:t xml:space="preserve"> </w:t>
+      </w:r>
+      <w:r>
+        <w:rPr>
+          <w:rFonts w:asciiTheme="majorHAnsi" w:eastAsia="Times New Roman" w:hAnsiTheme="majorHAnsi" w:cstheme="majorHAnsi"/>
+        </w:rPr>
+        <w:t>For SADs randomly sampled from the feasible set,</w:t>
+      </w:r>
+      <w:r>
+        <w:rPr>
+          <w:rFonts w:asciiTheme="majorHAnsi" w:eastAsia="Times New Roman" w:hAnsiTheme="majorHAnsi" w:cstheme="majorHAnsi"/>
+        </w:rPr>
+        <w:t xml:space="preserve"> we would expect only 5% of observed distributions to fall in these extremes.</w:t>
+      </w:r>
+      <w:r>
+        <w:rPr>
+          <w:rFonts w:asciiTheme="majorHAnsi" w:eastAsia="Times New Roman" w:hAnsiTheme="majorHAnsi" w:cstheme="majorHAnsi"/>
+        </w:rPr>
+        <w:t xml:space="preserve"> </w:t>
+      </w:r>
+    </w:p>
+    <w:p>
+      <w:pPr>
+        <w:spacing w:line="480" w:lineRule="auto"/>
+        <w:rPr>
+          <w:ins w:id="363" w:author="Renata M. Diaz" w:date="2021-03-10T15:39:00Z"/>
+          <w:rFonts w:asciiTheme="majorHAnsi" w:eastAsia="Times New Roman" w:hAnsiTheme="majorHAnsi" w:cstheme="majorHAnsi"/>
+        </w:rPr>
+      </w:pPr>
+      <w:ins w:id="364" w:author="Renata M. Diaz" w:date="2021-03-10T15:40:00Z">
+        <w:r>
+          <w:rPr>
+            <w:rFonts w:asciiTheme="majorHAnsi" w:eastAsia="Times New Roman" w:hAnsiTheme="majorHAnsi" w:cstheme="majorHAnsi"/>
+          </w:rPr>
+          <w:t xml:space="preserve">Communities from the Gentry database often exhibit the opposite trend to </w:t>
+        </w:r>
+        <w:r>
+          <w:rPr>
+            <w:rFonts w:asciiTheme="majorHAnsi" w:eastAsia="Times New Roman" w:hAnsiTheme="majorHAnsi" w:cstheme="majorHAnsi"/>
+          </w:rPr>
+          <w:t xml:space="preserve">other datasets. </w:t>
+        </w:r>
+      </w:ins>
+    </w:p>
+    <w:p>
+      <w:pPr>
+        <w:spacing w:line="480" w:lineRule="auto"/>
+        <w:rPr>
+          <w:rFonts w:asciiTheme="majorHAnsi" w:eastAsia="Times New Roman" w:hAnsiTheme="majorHAnsi" w:cstheme="majorHAnsi"/>
+        </w:rPr>
+        <w:pPrChange w:id="365" w:author="Renata M. Diaz" w:date="2021-03-10T15:40:00Z">
+          <w:pPr>
+            <w:spacing w:line="480" w:lineRule="auto"/>
+          </w:pPr>
+        </w:pPrChange>
+      </w:pPr>
+      <w:r>
+        <w:rPr>
+          <w:rFonts w:asciiTheme="majorHAnsi" w:eastAsia="Times New Roman" w:hAnsiTheme="majorHAnsi" w:cstheme="majorHAnsi"/>
+        </w:rPr>
+        <w:lastRenderedPageBreak/>
+        <w:t>In</w:t>
+      </w:r>
+      <w:r>
+        <w:rPr>
+          <w:rFonts w:asciiTheme="majorHAnsi" w:eastAsia="Times New Roman" w:hAnsiTheme="majorHAnsi" w:cstheme="majorHAnsi"/>
+        </w:rPr>
+        <w:t xml:space="preserve"> </w:t>
+      </w:r>
+      <w:r>
+        <w:rPr>
+          <w:rFonts w:asciiTheme="majorHAnsi" w:eastAsia="Times New Roman" w:hAnsiTheme="majorHAnsi" w:cstheme="majorHAnsi"/>
+        </w:rPr>
+        <w:t>contrast</w:t>
+      </w:r>
+      <w:r>
+        <w:rPr>
+          <w:rFonts w:asciiTheme="majorHAnsi" w:eastAsia="Times New Roman" w:hAnsiTheme="majorHAnsi" w:cstheme="majorHAnsi"/>
+        </w:rPr>
+        <w:t xml:space="preserve"> to the other datasets</w:t>
+      </w:r>
+      <w:r>
+        <w:rPr>
+          <w:rFonts w:asciiTheme="majorHAnsi" w:eastAsia="Times New Roman" w:hAnsiTheme="majorHAnsi" w:cstheme="majorHAnsi"/>
+        </w:rPr>
+        <w:t>, the SADs fro</w:t>
+      </w:r>
+      <w:r>
+        <w:rPr>
+          <w:rFonts w:asciiTheme="majorHAnsi" w:eastAsia="Times New Roman" w:hAnsiTheme="majorHAnsi" w:cstheme="majorHAnsi"/>
+        </w:rPr>
+        <w:t>m the</w:t>
+      </w:r>
+      <w:r>
+        <w:rPr>
+          <w:rFonts w:asciiTheme="majorHAnsi" w:eastAsia="Times New Roman" w:hAnsiTheme="majorHAnsi" w:cstheme="majorHAnsi"/>
+        </w:rPr>
+        <w:t xml:space="preserve"> FIA dataset</w:t>
+      </w:r>
+      <w:r>
+        <w:rPr>
+          <w:rFonts w:asciiTheme="majorHAnsi" w:eastAsia="Times New Roman" w:hAnsiTheme="majorHAnsi" w:cstheme="majorHAnsi"/>
+        </w:rPr>
+        <w:t xml:space="preserve"> exhibit percentile scores that are more uniformly distributed: </w:t>
+      </w:r>
+      <w:r>
+        <w:rPr>
+          <w:rFonts w:asciiTheme="majorHAnsi" w:eastAsia="Times New Roman" w:hAnsiTheme="majorHAnsi" w:cstheme="majorHAnsi"/>
+        </w:rPr>
+        <w:t>5% of observations are more skewed than 95% of the</w:t>
+      </w:r>
+      <w:r>
+        <w:rPr>
+          <w:rFonts w:asciiTheme="majorHAnsi" w:eastAsia="Times New Roman" w:hAnsiTheme="majorHAnsi" w:cstheme="majorHAnsi"/>
+        </w:rPr>
+        <w:t>ir</w:t>
+      </w:r>
+      <w:r>
+        <w:rPr>
+          <w:rFonts w:asciiTheme="majorHAnsi" w:eastAsia="Times New Roman" w:hAnsiTheme="majorHAnsi" w:cstheme="majorHAnsi"/>
+        </w:rPr>
+        <w:t xml:space="preserve"> feasible set</w:t>
+      </w:r>
+      <w:r>
+        <w:rPr>
+          <w:rFonts w:asciiTheme="majorHAnsi" w:eastAsia="Times New Roman" w:hAnsiTheme="majorHAnsi" w:cstheme="majorHAnsi"/>
+        </w:rPr>
+        <w:t>s</w:t>
+      </w:r>
+      <w:r>
+        <w:rPr>
+          <w:rFonts w:asciiTheme="majorHAnsi" w:eastAsia="Times New Roman" w:hAnsiTheme="majorHAnsi" w:cstheme="majorHAnsi"/>
+        </w:rPr>
+        <w:t>,</w:t>
+      </w:r>
+      <w:r>
+        <w:rPr>
+          <w:rFonts w:asciiTheme="majorHAnsi" w:eastAsia="Times New Roman" w:hAnsiTheme="majorHAnsi" w:cstheme="majorHAnsi"/>
+        </w:rPr>
+        <w:t xml:space="preserve"> and 9% of observations are less even than 95% of their feasible sets. </w:t>
+      </w:r>
+    </w:p>
+    <w:p>
+      <w:pPr>
+        <w:spacing w:line="480" w:lineRule="auto"/>
+        <w:rPr>
           <w:rFonts w:asciiTheme="majorHAnsi" w:eastAsia="Times New Roman" w:hAnsiTheme="majorHAnsi" w:cstheme="majorHAnsi"/>
           <w:i/>
           <w:iCs/>
@@ -9772,6 +10491,7 @@
       <w:pPr>
         <w:spacing w:line="480" w:lineRule="auto"/>
         <w:rPr>
+          <w:ins w:id="366" w:author="Renata M. Diaz" w:date="2021-03-10T15:13:00Z"/>
           <w:rFonts w:asciiTheme="majorHAnsi" w:eastAsia="Times New Roman" w:hAnsiTheme="majorHAnsi" w:cstheme="majorHAnsi"/>
         </w:rPr>
       </w:pPr>
@@ -10063,6 +10783,31 @@
         <w:spacing w:line="480" w:lineRule="auto"/>
         <w:rPr>
           <w:rFonts w:asciiTheme="majorHAnsi" w:eastAsia="Times New Roman" w:hAnsiTheme="majorHAnsi" w:cstheme="majorHAnsi"/>
+          <w:i/>
+          <w:iCs/>
+          <w:rPrChange w:id="367" w:author="Renata M. Diaz" w:date="2021-03-10T15:13:00Z">
+            <w:rPr>
+              <w:rFonts w:asciiTheme="majorHAnsi" w:eastAsia="Times New Roman" w:hAnsiTheme="majorHAnsi" w:cstheme="majorHAnsi"/>
+            </w:rPr>
+          </w:rPrChange>
+        </w:rPr>
+      </w:pPr>
+      <w:ins w:id="368" w:author="Renata M. Diaz" w:date="2021-03-10T15:13:00Z">
+        <w:r>
+          <w:rPr>
+            <w:rFonts w:asciiTheme="majorHAnsi" w:eastAsia="Times New Roman" w:hAnsiTheme="majorHAnsi" w:cstheme="majorHAnsi"/>
+            <w:i/>
+            <w:iCs/>
+          </w:rPr>
+          <w:t>Sensitivity to sampling error</w:t>
+        </w:r>
+      </w:ins>
+    </w:p>
+    <w:p>
+      <w:pPr>
+        <w:spacing w:line="480" w:lineRule="auto"/>
+        <w:rPr>
+          <w:rFonts w:asciiTheme="majorHAnsi" w:eastAsia="Times New Roman" w:hAnsiTheme="majorHAnsi" w:cstheme="majorHAnsi"/>
         </w:rPr>
       </w:pPr>
       <w:r>
@@ -10071,7 +10816,6 @@
           <w:b/>
           <w:bCs/>
         </w:rPr>
-        <w:lastRenderedPageBreak/>
         <w:t>D</w:t>
       </w:r>
       <w:r>
@@ -10310,7 +11054,14 @@
         <w:rPr>
           <w:rFonts w:asciiTheme="majorHAnsi" w:eastAsia="Times New Roman" w:hAnsiTheme="majorHAnsi" w:cstheme="majorHAnsi"/>
         </w:rPr>
-        <w:t xml:space="preserve"> they could drive abundant species to have larger populations that would be statistically expected, without driving other species entirely to extinction (Chesson 2000)</w:t>
+        <w:t xml:space="preserve"> they could </w:t>
+      </w:r>
+      <w:r>
+        <w:rPr>
+          <w:rFonts w:asciiTheme="majorHAnsi" w:eastAsia="Times New Roman" w:hAnsiTheme="majorHAnsi" w:cstheme="majorHAnsi"/>
+        </w:rPr>
+        <w:lastRenderedPageBreak/>
+        <w:t>drive abundant species to have larger populations that would be statistically expected, without driving other species entirely to extinction (Chesson 2000)</w:t>
       </w:r>
       <w:r>
         <w:rPr>
@@ -10796,14 +11547,7 @@
         <w:rPr>
           <w:rFonts w:asciiTheme="majorHAnsi" w:eastAsia="Times New Roman" w:hAnsiTheme="majorHAnsi" w:cstheme="majorHAnsi"/>
         </w:rPr>
-        <w:t xml:space="preserve"> </w:t>
-      </w:r>
-      <w:r>
-        <w:rPr>
-          <w:rFonts w:asciiTheme="majorHAnsi" w:eastAsia="Times New Roman" w:hAnsiTheme="majorHAnsi" w:cstheme="majorHAnsi"/>
-        </w:rPr>
-        <w:lastRenderedPageBreak/>
-        <w:t>statistical distinction between “common” and “extreme” shapes for the SAD</w:t>
+        <w:t xml:space="preserve"> statistical distinction between “common” and “extreme” shapes for the SAD</w:t>
       </w:r>
       <w:r>
         <w:rPr>
@@ -11147,7 +11891,14 @@
         <w:rPr>
           <w:rFonts w:asciiTheme="majorHAnsi" w:eastAsia="Times New Roman" w:hAnsiTheme="majorHAnsi" w:cstheme="majorHAnsi"/>
         </w:rPr>
-        <w:t xml:space="preserve"> FIA and communities from other datasets </w:t>
+        <w:t xml:space="preserve"> FIA </w:t>
+      </w:r>
+      <w:r>
+        <w:rPr>
+          <w:rFonts w:asciiTheme="majorHAnsi" w:eastAsia="Times New Roman" w:hAnsiTheme="majorHAnsi" w:cstheme="majorHAnsi"/>
+        </w:rPr>
+        <w:lastRenderedPageBreak/>
+        <w:t xml:space="preserve">and communities from other datasets </w:t>
       </w:r>
       <w:r>
         <w:rPr>
@@ -11493,7 +12244,6 @@
         <w:rPr>
           <w:rFonts w:asciiTheme="majorHAnsi" w:eastAsia="Times New Roman" w:hAnsiTheme="majorHAnsi" w:cstheme="majorHAnsi"/>
         </w:rPr>
-        <w:lastRenderedPageBreak/>
         <w:t>It is also important to recognize that there are multiple plausible approaches to defining a statistical baseline for the SAD, of which we have taken only one (</w:t>
       </w:r>
       <w:proofErr w:type="spellStart"/>
@@ -11722,7 +12472,14 @@
         <w:rPr>
           <w:rFonts w:asciiTheme="majorHAnsi" w:eastAsia="Times New Roman" w:hAnsiTheme="majorHAnsi" w:cstheme="majorHAnsi"/>
         </w:rPr>
-        <w:t>may be equally valid and generate different statistical expectations, including forms that approximate exponential, Poisson, or log-series distributions</w:t>
+        <w:t xml:space="preserve">may be equally valid and generate different statistical expectations, including forms that approximate exponential, Poisson, or log-series </w:t>
+      </w:r>
+      <w:r>
+        <w:rPr>
+          <w:rFonts w:asciiTheme="majorHAnsi" w:eastAsia="Times New Roman" w:hAnsiTheme="majorHAnsi" w:cstheme="majorHAnsi"/>
+        </w:rPr>
+        <w:lastRenderedPageBreak/>
+        <w:t>distributions</w:t>
       </w:r>
       <w:r>
         <w:rPr>
@@ -12180,14 +12937,7 @@
         <w:rPr>
           <w:rFonts w:asciiTheme="majorHAnsi" w:eastAsia="Times New Roman" w:hAnsiTheme="majorHAnsi" w:cstheme="majorHAnsi"/>
         </w:rPr>
-        <w:t xml:space="preserve"> </w:t>
-      </w:r>
-      <w:r>
-        <w:rPr>
-          <w:rFonts w:asciiTheme="majorHAnsi" w:eastAsia="Times New Roman" w:hAnsiTheme="majorHAnsi" w:cstheme="majorHAnsi"/>
-        </w:rPr>
-        <w:lastRenderedPageBreak/>
-        <w:t xml:space="preserve">new avenues for understanding how and when biological drivers affect </w:t>
+        <w:t xml:space="preserve"> new avenues for understanding how and when biological drivers affect </w:t>
       </w:r>
       <w:r>
         <w:rPr>
@@ -14771,62 +15521,62 @@
           <w:rFonts w:asciiTheme="majorHAnsi" w:hAnsiTheme="majorHAnsi" w:cstheme="majorHAnsi"/>
         </w:rPr>
       </w:pPr>
-      <w:bookmarkStart w:id="285" w:name="_Figure_1:_Communities"/>
-      <w:bookmarkStart w:id="286" w:name="_Figure_1:_S0,"/>
-      <w:bookmarkStart w:id="287" w:name="_Figure_0:_Distribution"/>
-      <w:bookmarkStart w:id="288" w:name="_Figure_1.5:_Datasets"/>
-      <w:bookmarkStart w:id="289" w:name="_Figure_1.75:_Nparts"/>
-      <w:bookmarkStart w:id="290" w:name="_Figure_1:_Number"/>
-      <w:bookmarkStart w:id="291" w:name="_Figure_1.875:_Nparts"/>
-      <w:bookmarkStart w:id="292" w:name="_Figure_2:_Self-similarity"/>
-      <w:bookmarkStart w:id="293" w:name="_Figure_2:_Narrowness"/>
-      <w:bookmarkStart w:id="294" w:name="_Figure_3:_Self-similarity"/>
-      <w:bookmarkStart w:id="295" w:name="_Figure_3:_Skewness"/>
-      <w:bookmarkStart w:id="296" w:name="_Figure_3.5_Self"/>
-      <w:bookmarkStart w:id="297" w:name="_Figure_4:_Overall"/>
-      <w:bookmarkStart w:id="298" w:name="_Figure_4:_Simpson"/>
-      <w:bookmarkStart w:id="299" w:name="_Figure_6:_Skewness"/>
-      <w:bookmarkStart w:id="300" w:name="_Figure_7:_Skewness"/>
-      <w:bookmarkStart w:id="301" w:name="_Figure_8:_Simpson"/>
-      <w:bookmarkStart w:id="302" w:name="_Figure_9:_Simpson"/>
-      <w:bookmarkStart w:id="303" w:name="_Figure_10:_Skewness"/>
-      <w:bookmarkStart w:id="304" w:name="_Figure_11:_Simpson"/>
-      <w:bookmarkStart w:id="305" w:name="_Figure_12:_Simpson"/>
-      <w:bookmarkStart w:id="306" w:name="_Figure_13:_Skewness"/>
-      <w:bookmarkStart w:id="307" w:name="_Figure_14:_Skewness"/>
-      <w:bookmarkStart w:id="308" w:name="_Figure_15:_Rarefied"/>
-      <w:bookmarkStart w:id="309" w:name="_Figure_16:_Rarefied"/>
-      <w:bookmarkStart w:id="310" w:name="_Table_1:_Proportion"/>
-      <w:bookmarkStart w:id="311" w:name="_Table_2:_Proportion"/>
-      <w:bookmarkStart w:id="312" w:name="_Figure_2:_95%"/>
-      <w:bookmarkEnd w:id="285"/>
-      <w:bookmarkEnd w:id="286"/>
-      <w:bookmarkEnd w:id="287"/>
-      <w:bookmarkEnd w:id="288"/>
-      <w:bookmarkEnd w:id="289"/>
-      <w:bookmarkEnd w:id="290"/>
-      <w:bookmarkEnd w:id="291"/>
-      <w:bookmarkEnd w:id="292"/>
-      <w:bookmarkEnd w:id="293"/>
-      <w:bookmarkEnd w:id="294"/>
-      <w:bookmarkEnd w:id="295"/>
-      <w:bookmarkEnd w:id="296"/>
-      <w:bookmarkEnd w:id="297"/>
-      <w:bookmarkEnd w:id="298"/>
-      <w:bookmarkEnd w:id="299"/>
-      <w:bookmarkEnd w:id="300"/>
-      <w:bookmarkEnd w:id="301"/>
-      <w:bookmarkEnd w:id="302"/>
-      <w:bookmarkEnd w:id="303"/>
-      <w:bookmarkEnd w:id="304"/>
-      <w:bookmarkEnd w:id="305"/>
-      <w:bookmarkEnd w:id="306"/>
-      <w:bookmarkEnd w:id="307"/>
-      <w:bookmarkEnd w:id="308"/>
-      <w:bookmarkEnd w:id="309"/>
-      <w:bookmarkEnd w:id="310"/>
-      <w:bookmarkEnd w:id="311"/>
-      <w:bookmarkEnd w:id="312"/>
+      <w:bookmarkStart w:id="369" w:name="_Figure_1:_Communities"/>
+      <w:bookmarkStart w:id="370" w:name="_Figure_1:_S0,"/>
+      <w:bookmarkStart w:id="371" w:name="_Figure_0:_Distribution"/>
+      <w:bookmarkStart w:id="372" w:name="_Figure_1.5:_Datasets"/>
+      <w:bookmarkStart w:id="373" w:name="_Figure_1.75:_Nparts"/>
+      <w:bookmarkStart w:id="374" w:name="_Figure_1:_Number"/>
+      <w:bookmarkStart w:id="375" w:name="_Figure_1.875:_Nparts"/>
+      <w:bookmarkStart w:id="376" w:name="_Figure_2:_Self-similarity"/>
+      <w:bookmarkStart w:id="377" w:name="_Figure_2:_Narrowness"/>
+      <w:bookmarkStart w:id="378" w:name="_Figure_3:_Self-similarity"/>
+      <w:bookmarkStart w:id="379" w:name="_Figure_3:_Skewness"/>
+      <w:bookmarkStart w:id="380" w:name="_Figure_3.5_Self"/>
+      <w:bookmarkStart w:id="381" w:name="_Figure_4:_Overall"/>
+      <w:bookmarkStart w:id="382" w:name="_Figure_4:_Simpson"/>
+      <w:bookmarkStart w:id="383" w:name="_Figure_6:_Skewness"/>
+      <w:bookmarkStart w:id="384" w:name="_Figure_7:_Skewness"/>
+      <w:bookmarkStart w:id="385" w:name="_Figure_8:_Simpson"/>
+      <w:bookmarkStart w:id="386" w:name="_Figure_9:_Simpson"/>
+      <w:bookmarkStart w:id="387" w:name="_Figure_10:_Skewness"/>
+      <w:bookmarkStart w:id="388" w:name="_Figure_11:_Simpson"/>
+      <w:bookmarkStart w:id="389" w:name="_Figure_12:_Simpson"/>
+      <w:bookmarkStart w:id="390" w:name="_Figure_13:_Skewness"/>
+      <w:bookmarkStart w:id="391" w:name="_Figure_14:_Skewness"/>
+      <w:bookmarkStart w:id="392" w:name="_Figure_15:_Rarefied"/>
+      <w:bookmarkStart w:id="393" w:name="_Figure_16:_Rarefied"/>
+      <w:bookmarkStart w:id="394" w:name="_Table_1:_Proportion"/>
+      <w:bookmarkStart w:id="395" w:name="_Table_2:_Proportion"/>
+      <w:bookmarkStart w:id="396" w:name="_Figure_2:_95%"/>
+      <w:bookmarkEnd w:id="369"/>
+      <w:bookmarkEnd w:id="370"/>
+      <w:bookmarkEnd w:id="371"/>
+      <w:bookmarkEnd w:id="372"/>
+      <w:bookmarkEnd w:id="373"/>
+      <w:bookmarkEnd w:id="374"/>
+      <w:bookmarkEnd w:id="375"/>
+      <w:bookmarkEnd w:id="376"/>
+      <w:bookmarkEnd w:id="377"/>
+      <w:bookmarkEnd w:id="378"/>
+      <w:bookmarkEnd w:id="379"/>
+      <w:bookmarkEnd w:id="380"/>
+      <w:bookmarkEnd w:id="381"/>
+      <w:bookmarkEnd w:id="382"/>
+      <w:bookmarkEnd w:id="383"/>
+      <w:bookmarkEnd w:id="384"/>
+      <w:bookmarkEnd w:id="385"/>
+      <w:bookmarkEnd w:id="386"/>
+      <w:bookmarkEnd w:id="387"/>
+      <w:bookmarkEnd w:id="388"/>
+      <w:bookmarkEnd w:id="389"/>
+      <w:bookmarkEnd w:id="390"/>
+      <w:bookmarkEnd w:id="391"/>
+      <w:bookmarkEnd w:id="392"/>
+      <w:bookmarkEnd w:id="393"/>
+      <w:bookmarkEnd w:id="394"/>
+      <w:bookmarkEnd w:id="395"/>
+      <w:bookmarkEnd w:id="396"/>
     </w:p>
     <w:sectPr>
       <w:headerReference w:type="default" r:id="rId20"/>
@@ -14860,7 +15610,7 @@
       </w:r>
     </w:p>
   </w:comment>
-  <w:comment w:id="55" w:author="Renata M. Diaz" w:date="2021-03-08T14:41:00Z" w:initials="RMD">
+  <w:comment w:id="60" w:author="Renata M. Diaz" w:date="2021-03-08T14:41:00Z" w:initials="RMD">
     <w:p>
       <w:pPr>
         <w:pStyle w:val="CommentText"/>
@@ -14876,7 +15626,7 @@
       </w:r>
     </w:p>
   </w:comment>
-  <w:comment w:id="70" w:author="Renata M. Diaz" w:date="2021-03-08T14:41:00Z" w:initials="RMD">
+  <w:comment w:id="75" w:author="Renata M. Diaz" w:date="2021-03-08T14:41:00Z" w:initials="RMD">
     <w:p>
       <w:pPr>
         <w:pStyle w:val="CommentText"/>
@@ -14905,7 +15655,7 @@
       </w:r>
     </w:p>
   </w:comment>
-  <w:comment w:id="94" w:author="Renata M. Diaz" w:date="2021-03-08T14:42:00Z" w:initials="RMD">
+  <w:comment w:id="99" w:author="Renata M. Diaz" w:date="2021-03-08T14:42:00Z" w:initials="RMD">
     <w:p>
       <w:pPr>
         <w:pStyle w:val="CommentText"/>
@@ -14921,7 +15671,7 @@
       </w:r>
     </w:p>
   </w:comment>
-  <w:comment w:id="197" w:author="Renata M. Diaz" w:date="2021-03-08T14:48:00Z" w:initials="RMD">
+  <w:comment w:id="236" w:author="Renata M. Diaz" w:date="2021-03-08T14:48:00Z" w:initials="RMD">
     <w:p>
       <w:pPr>
         <w:pStyle w:val="CommentText"/>

</xml_diff>

<commit_message>
get cts without ones that haven't run eyt
</commit_message>
<xml_diff>
--- a/analysis/manuscript/revision/MainTextR1.docx
+++ b/analysis/manuscript/revision/MainTextR1.docx
@@ -7174,7 +7174,21 @@
           <w:rPr>
             <w:rFonts w:asciiTheme="majorHAnsi" w:eastAsia="Times New Roman" w:hAnsiTheme="majorHAnsi" w:cstheme="majorHAnsi"/>
           </w:rPr>
-          <w:t xml:space="preserve">00 comparison samples, and </w:t>
+          <w:t xml:space="preserve">00 comparison </w:t>
+        </w:r>
+        <w:proofErr w:type="gramStart"/>
+        <w:r>
+          <w:rPr>
+            <w:rFonts w:asciiTheme="majorHAnsi" w:eastAsia="Times New Roman" w:hAnsiTheme="majorHAnsi" w:cstheme="majorHAnsi"/>
+          </w:rPr>
+          <w:t>samples, and</w:t>
+        </w:r>
+        <w:proofErr w:type="gramEnd"/>
+        <w:r>
+          <w:rPr>
+            <w:rFonts w:asciiTheme="majorHAnsi" w:eastAsia="Times New Roman" w:hAnsiTheme="majorHAnsi" w:cstheme="majorHAnsi"/>
+          </w:rPr>
+          <w:t xml:space="preserve"> </w:t>
         </w:r>
       </w:ins>
       <w:ins w:id="171" w:author="Renata M. Diaz" w:date="2021-03-10T14:46:00Z">
@@ -10487,11 +10501,16 @@
       <w:pPr>
         <w:spacing w:line="480" w:lineRule="auto"/>
         <w:rPr>
-          <w:ins w:id="389" w:author="Renata M. Diaz" w:date="2021-03-10T15:16:00Z"/>
-          <w:rFonts w:asciiTheme="majorHAnsi" w:eastAsia="Times New Roman" w:hAnsiTheme="majorHAnsi" w:cstheme="majorHAnsi"/>
-        </w:rPr>
-      </w:pPr>
-      <w:ins w:id="390" w:author="Renata M. Diaz" w:date="2021-03-10T15:16:00Z">
+          <w:ins w:id="389" w:author="Renata M. Diaz" w:date="2021-03-10T15:40:00Z"/>
+          <w:rFonts w:asciiTheme="majorHAnsi" w:eastAsia="Times New Roman" w:hAnsiTheme="majorHAnsi" w:cstheme="majorHAnsi"/>
+        </w:rPr>
+        <w:pPrChange w:id="390" w:author="Renata M. Diaz" w:date="2021-03-11T16:30:00Z">
+          <w:pPr>
+            <w:spacing w:line="480" w:lineRule="auto"/>
+          </w:pPr>
+        </w:pPrChange>
+      </w:pPr>
+      <w:ins w:id="391" w:author="Renata M. Diaz" w:date="2021-03-10T15:16:00Z">
         <w:r>
           <w:rPr>
             <w:rFonts w:asciiTheme="majorHAnsi" w:eastAsia="Times New Roman" w:hAnsiTheme="majorHAnsi" w:cstheme="majorHAnsi"/>
@@ -10499,7 +10518,7 @@
           <w:t>For</w:t>
         </w:r>
       </w:ins>
-      <w:ins w:id="391" w:author="Renata M. Diaz" w:date="2021-03-10T15:38:00Z">
+      <w:ins w:id="392" w:author="Renata M. Diaz" w:date="2021-03-10T15:38:00Z">
         <w:r>
           <w:rPr>
             <w:rFonts w:asciiTheme="majorHAnsi" w:eastAsia="Times New Roman" w:hAnsiTheme="majorHAnsi" w:cstheme="majorHAnsi"/>
@@ -10533,7 +10552,7 @@
           <w:t>–</w:t>
         </w:r>
       </w:ins>
-      <w:ins w:id="392" w:author="Renata M. Diaz" w:date="2021-03-10T15:16:00Z">
+      <w:ins w:id="393" w:author="Renata M. Diaz" w:date="2021-03-10T15:16:00Z">
         <w:r>
           <w:rPr>
             <w:rFonts w:asciiTheme="majorHAnsi" w:eastAsia="Times New Roman" w:hAnsiTheme="majorHAnsi" w:cstheme="majorHAnsi"/>
@@ -10541,7 +10560,7 @@
           <w:t xml:space="preserve"> observed SADs are much more dissimilar to the central </w:t>
         </w:r>
       </w:ins>
-      <w:ins w:id="393" w:author="Renata M. Diaz" w:date="2021-03-10T15:17:00Z">
+      <w:ins w:id="394" w:author="Renata M. Diaz" w:date="2021-03-10T15:17:00Z">
         <w:r>
           <w:rPr>
             <w:rFonts w:asciiTheme="majorHAnsi" w:eastAsia="Times New Roman" w:hAnsiTheme="majorHAnsi" w:cstheme="majorHAnsi"/>
@@ -10549,7 +10568,7 @@
           <w:t>tendencies</w:t>
         </w:r>
       </w:ins>
-      <w:ins w:id="394" w:author="Renata M. Diaz" w:date="2021-03-10T15:16:00Z">
+      <w:ins w:id="395" w:author="Renata M. Diaz" w:date="2021-03-10T15:16:00Z">
         <w:r>
           <w:rPr>
             <w:rFonts w:asciiTheme="majorHAnsi" w:eastAsia="Times New Roman" w:hAnsiTheme="majorHAnsi" w:cstheme="majorHAnsi"/>
@@ -10557,7 +10576,7 @@
           <w:t xml:space="preserve"> of their fe</w:t>
         </w:r>
       </w:ins>
-      <w:ins w:id="395" w:author="Renata M. Diaz" w:date="2021-03-10T15:17:00Z">
+      <w:ins w:id="396" w:author="Renata M. Diaz" w:date="2021-03-10T15:17:00Z">
         <w:r>
           <w:rPr>
             <w:rFonts w:asciiTheme="majorHAnsi" w:eastAsia="Times New Roman" w:hAnsiTheme="majorHAnsi" w:cstheme="majorHAnsi"/>
@@ -10565,7 +10584,7 @@
           <w:t xml:space="preserve">asible sets than </w:t>
         </w:r>
       </w:ins>
-      <w:ins w:id="396" w:author="Renata M. Diaz" w:date="2021-03-10T15:18:00Z">
+      <w:ins w:id="397" w:author="Renata M. Diaz" w:date="2021-03-10T15:18:00Z">
         <w:r>
           <w:rPr>
             <w:rFonts w:asciiTheme="majorHAnsi" w:eastAsia="Times New Roman" w:hAnsiTheme="majorHAnsi" w:cstheme="majorHAnsi"/>
@@ -10573,7 +10592,7 @@
           <w:t xml:space="preserve">would be expected by chance. </w:t>
         </w:r>
       </w:ins>
-      <w:ins w:id="397" w:author="Renata M. Diaz" w:date="2021-03-11T14:49:00Z">
+      <w:ins w:id="398" w:author="Renata M. Diaz" w:date="2021-03-11T14:49:00Z">
         <w:r>
           <w:rPr>
             <w:rFonts w:asciiTheme="majorHAnsi" w:eastAsia="Times New Roman" w:hAnsiTheme="majorHAnsi" w:cstheme="majorHAnsi"/>
@@ -10581,7 +10600,7 @@
           <w:t>Combined over these four datasets, 29%</w:t>
         </w:r>
       </w:ins>
-      <w:ins w:id="398" w:author="Renata M. Diaz" w:date="2021-03-10T15:18:00Z">
+      <w:ins w:id="399" w:author="Renata M. Diaz" w:date="2021-03-10T15:18:00Z">
         <w:r>
           <w:rPr>
             <w:rFonts w:asciiTheme="majorHAnsi" w:eastAsia="Times New Roman" w:hAnsiTheme="majorHAnsi" w:cstheme="majorHAnsi"/>
@@ -10589,7 +10608,7 @@
           <w:t xml:space="preserve"> of </w:t>
         </w:r>
       </w:ins>
-      <w:ins w:id="399" w:author="Renata M. Diaz" w:date="2021-03-10T15:19:00Z">
+      <w:ins w:id="400" w:author="Renata M. Diaz" w:date="2021-03-10T15:19:00Z">
         <w:r>
           <w:rPr>
             <w:rFonts w:asciiTheme="majorHAnsi" w:eastAsia="Times New Roman" w:hAnsiTheme="majorHAnsi" w:cstheme="majorHAnsi"/>
@@ -10597,7 +10616,15 @@
           <w:t>observed SADs are more dissimilar to the central tendency than are 95% of samples from the feasible set</w:t>
         </w:r>
       </w:ins>
-      <w:ins w:id="400" w:author="Renata M. Diaz" w:date="2021-03-10T15:23:00Z">
+      <w:ins w:id="401" w:author="Renata M. Diaz" w:date="2021-03-11T16:43:00Z">
+        <w:r>
+          <w:rPr>
+            <w:rFonts w:asciiTheme="majorHAnsi" w:eastAsia="Times New Roman" w:hAnsiTheme="majorHAnsi" w:cstheme="majorHAnsi"/>
+          </w:rPr>
+          <w:t>, compared to the approximately 5% that would be expected at random</w:t>
+        </w:r>
+      </w:ins>
+      <w:ins w:id="402" w:author="Renata M. Diaz" w:date="2021-03-10T15:23:00Z">
         <w:r>
           <w:rPr>
             <w:rFonts w:asciiTheme="majorHAnsi" w:eastAsia="Times New Roman" w:hAnsiTheme="majorHAnsi" w:cstheme="majorHAnsi"/>
@@ -10605,7 +10632,7 @@
           <w:t xml:space="preserve">. These highly unlikely SADs have dissimilarity scores from </w:t>
         </w:r>
       </w:ins>
-      <w:ins w:id="401" w:author="Renata M. Diaz" w:date="2021-03-10T15:25:00Z">
+      <w:ins w:id="403" w:author="Renata M. Diaz" w:date="2021-03-10T15:25:00Z">
         <w:r>
           <w:rPr>
             <w:rFonts w:asciiTheme="majorHAnsi" w:eastAsia="Times New Roman" w:hAnsiTheme="majorHAnsi" w:cstheme="majorHAnsi"/>
@@ -10613,7 +10640,7 @@
           <w:t>1.5 to 9.7 times greater than the mean dissimilarity between the central tendency and samples from the feasi</w:t>
         </w:r>
       </w:ins>
-      <w:ins w:id="402" w:author="Renata M. Diaz" w:date="2021-03-10T15:26:00Z">
+      <w:ins w:id="404" w:author="Renata M. Diaz" w:date="2021-03-10T15:26:00Z">
         <w:r>
           <w:rPr>
             <w:rFonts w:asciiTheme="majorHAnsi" w:eastAsia="Times New Roman" w:hAnsiTheme="majorHAnsi" w:cstheme="majorHAnsi"/>
@@ -10621,7 +10648,7 @@
           <w:t xml:space="preserve">ble set, </w:t>
         </w:r>
       </w:ins>
-      <w:ins w:id="403" w:author="Renata M. Diaz" w:date="2021-03-10T15:28:00Z">
+      <w:ins w:id="405" w:author="Renata M. Diaz" w:date="2021-03-10T15:28:00Z">
         <w:r>
           <w:rPr>
             <w:rFonts w:asciiTheme="majorHAnsi" w:eastAsia="Times New Roman" w:hAnsiTheme="majorHAnsi" w:cstheme="majorHAnsi"/>
@@ -10629,7 +10656,7 @@
           <w:t xml:space="preserve">an </w:t>
         </w:r>
       </w:ins>
-      <w:ins w:id="404" w:author="Renata M. Diaz" w:date="2021-03-10T15:29:00Z">
+      <w:ins w:id="406" w:author="Renata M. Diaz" w:date="2021-03-10T15:29:00Z">
         <w:r>
           <w:rPr>
             <w:rFonts w:asciiTheme="majorHAnsi" w:eastAsia="Times New Roman" w:hAnsiTheme="majorHAnsi" w:cstheme="majorHAnsi"/>
@@ -10637,7 +10664,7 @@
           <w:t xml:space="preserve">absolute </w:t>
         </w:r>
       </w:ins>
-      <w:ins w:id="405" w:author="Renata M. Diaz" w:date="2021-03-10T15:28:00Z">
+      <w:ins w:id="407" w:author="Renata M. Diaz" w:date="2021-03-10T15:28:00Z">
         <w:r>
           <w:rPr>
             <w:rFonts w:asciiTheme="majorHAnsi" w:eastAsia="Times New Roman" w:hAnsiTheme="majorHAnsi" w:cstheme="majorHAnsi"/>
@@ -10657,7 +10684,7 @@
           <w:t xml:space="preserve">. </w:t>
         </w:r>
       </w:ins>
-      <w:ins w:id="406" w:author="Renata M. Diaz" w:date="2021-03-10T15:19:00Z">
+      <w:ins w:id="408" w:author="Renata M. Diaz" w:date="2021-03-10T15:19:00Z">
         <w:r>
           <w:rPr>
             <w:rFonts w:asciiTheme="majorHAnsi" w:eastAsia="Times New Roman" w:hAnsiTheme="majorHAnsi" w:cstheme="majorHAnsi"/>
@@ -10665,7 +10692,7 @@
           <w:t xml:space="preserve"> </w:t>
         </w:r>
       </w:ins>
-      <w:ins w:id="407" w:author="Renata M. Diaz" w:date="2021-03-10T15:38:00Z">
+      <w:ins w:id="409" w:author="Renata M. Diaz" w:date="2021-03-10T15:38:00Z">
         <w:r>
           <w:rPr>
             <w:rFonts w:asciiTheme="majorHAnsi" w:eastAsia="Times New Roman" w:hAnsiTheme="majorHAnsi" w:cstheme="majorHAnsi"/>
@@ -10673,15 +10700,118 @@
           <w:t xml:space="preserve">These </w:t>
         </w:r>
       </w:ins>
-      <w:ins w:id="408" w:author="Renata M. Diaz" w:date="2021-03-10T15:39:00Z">
-        <w:r>
-          <w:rPr>
-            <w:rFonts w:asciiTheme="majorHAnsi" w:eastAsia="Times New Roman" w:hAnsiTheme="majorHAnsi" w:cstheme="majorHAnsi"/>
-          </w:rPr>
-          <w:t>datasets also contain highly unlikely SADs in terms of their shape metrics.</w:t>
-        </w:r>
-      </w:ins>
-      <w:ins w:id="409" w:author="Renata M. Diaz" w:date="2021-03-11T14:54:00Z">
+      <w:ins w:id="410" w:author="Renata M. Diaz" w:date="2021-03-10T15:39:00Z">
+        <w:r>
+          <w:rPr>
+            <w:rFonts w:asciiTheme="majorHAnsi" w:eastAsia="Times New Roman" w:hAnsiTheme="majorHAnsi" w:cstheme="majorHAnsi"/>
+          </w:rPr>
+          <w:t xml:space="preserve">datasets also contain highly unlikely </w:t>
+        </w:r>
+        <w:r>
+          <w:rPr>
+            <w:rFonts w:asciiTheme="majorHAnsi" w:eastAsia="Times New Roman" w:hAnsiTheme="majorHAnsi" w:cstheme="majorHAnsi"/>
+          </w:rPr>
+          <w:lastRenderedPageBreak/>
+          <w:t>SADs in terms of their shape metrics.</w:t>
+        </w:r>
+      </w:ins>
+      <w:ins w:id="411" w:author="Renata M. Diaz" w:date="2021-03-11T15:44:00Z">
+        <w:r>
+          <w:rPr>
+            <w:rFonts w:asciiTheme="majorHAnsi" w:eastAsia="Times New Roman" w:hAnsiTheme="majorHAnsi" w:cstheme="majorHAnsi"/>
+          </w:rPr>
+          <w:t xml:space="preserve"> They consistently have a disproportionate number of communities with very </w:t>
+        </w:r>
+      </w:ins>
+      <w:ins w:id="412" w:author="Renata M. Diaz" w:date="2021-03-11T15:45:00Z">
+        <w:r>
+          <w:rPr>
+            <w:rFonts w:asciiTheme="majorHAnsi" w:eastAsia="Times New Roman" w:hAnsiTheme="majorHAnsi" w:cstheme="majorHAnsi"/>
+          </w:rPr>
+          <w:t xml:space="preserve">low Simpson’s evenness </w:t>
+        </w:r>
+      </w:ins>
+      <w:ins w:id="413" w:author="Renata M. Diaz" w:date="2021-03-11T16:01:00Z">
+        <w:r>
+          <w:rPr>
+            <w:rFonts w:asciiTheme="majorHAnsi" w:eastAsia="Times New Roman" w:hAnsiTheme="majorHAnsi" w:cstheme="majorHAnsi"/>
+          </w:rPr>
+          <w:t>(31% of comm</w:t>
+        </w:r>
+      </w:ins>
+      <w:ins w:id="414" w:author="Renata M. Diaz" w:date="2021-03-11T16:02:00Z">
+        <w:r>
+          <w:rPr>
+            <w:rFonts w:asciiTheme="majorHAnsi" w:eastAsia="Times New Roman" w:hAnsiTheme="majorHAnsi" w:cstheme="majorHAnsi"/>
+          </w:rPr>
+          <w:t xml:space="preserve">unities across the four datasets) </w:t>
+        </w:r>
+      </w:ins>
+      <w:ins w:id="415" w:author="Renata M. Diaz" w:date="2021-03-11T15:45:00Z">
+        <w:r>
+          <w:rPr>
+            <w:rFonts w:asciiTheme="majorHAnsi" w:eastAsia="Times New Roman" w:hAnsiTheme="majorHAnsi" w:cstheme="majorHAnsi"/>
+          </w:rPr>
+          <w:t>and Shannon diversity</w:t>
+        </w:r>
+      </w:ins>
+      <w:ins w:id="416" w:author="Renata M. Diaz" w:date="2021-03-11T16:02:00Z">
+        <w:r>
+          <w:rPr>
+            <w:rFonts w:asciiTheme="majorHAnsi" w:eastAsia="Times New Roman" w:hAnsiTheme="majorHAnsi" w:cstheme="majorHAnsi"/>
+          </w:rPr>
+          <w:t xml:space="preserve"> (33%)</w:t>
+        </w:r>
+      </w:ins>
+      <w:ins w:id="417" w:author="Renata M. Diaz" w:date="2021-03-11T15:45:00Z">
+        <w:r>
+          <w:rPr>
+            <w:rFonts w:asciiTheme="majorHAnsi" w:eastAsia="Times New Roman" w:hAnsiTheme="majorHAnsi" w:cstheme="majorHAnsi"/>
+          </w:rPr>
+          <w:t>, and very high skewness</w:t>
+        </w:r>
+      </w:ins>
+      <w:ins w:id="418" w:author="Renata M. Diaz" w:date="2021-03-11T16:02:00Z">
+        <w:r>
+          <w:rPr>
+            <w:rFonts w:asciiTheme="majorHAnsi" w:eastAsia="Times New Roman" w:hAnsiTheme="majorHAnsi" w:cstheme="majorHAnsi"/>
+          </w:rPr>
+          <w:t xml:space="preserve"> (16%)</w:t>
+        </w:r>
+      </w:ins>
+      <w:ins w:id="419" w:author="Renata M. Diaz" w:date="2021-03-11T15:45:00Z">
+        <w:r>
+          <w:rPr>
+            <w:rFonts w:asciiTheme="majorHAnsi" w:eastAsia="Times New Roman" w:hAnsiTheme="majorHAnsi" w:cstheme="majorHAnsi"/>
+          </w:rPr>
+          <w:t xml:space="preserve">, relative to their feasible sets. </w:t>
+        </w:r>
+      </w:ins>
+      <w:ins w:id="420" w:author="Renata M. Diaz" w:date="2021-03-11T15:46:00Z">
+        <w:r>
+          <w:rPr>
+            <w:rFonts w:asciiTheme="majorHAnsi" w:eastAsia="Times New Roman" w:hAnsiTheme="majorHAnsi" w:cstheme="majorHAnsi"/>
+          </w:rPr>
+          <w:t>The Mammal Community and Miscellaneous Abundance databases also have very high proportions of rare species</w:t>
+        </w:r>
+      </w:ins>
+      <w:ins w:id="421" w:author="Renata M. Diaz" w:date="2021-03-11T15:58:00Z">
+        <w:r>
+          <w:rPr>
+            <w:rFonts w:asciiTheme="majorHAnsi" w:eastAsia="Times New Roman" w:hAnsiTheme="majorHAnsi" w:cstheme="majorHAnsi"/>
+          </w:rPr>
+          <w:t xml:space="preserve"> (17% and 34%)</w:t>
+        </w:r>
+      </w:ins>
+      <w:ins w:id="422" w:author="Renata M. Diaz" w:date="2021-03-11T15:46:00Z">
+        <w:r>
+          <w:rPr>
+            <w:rFonts w:asciiTheme="majorHAnsi" w:eastAsia="Times New Roman" w:hAnsiTheme="majorHAnsi" w:cstheme="majorHAnsi"/>
+          </w:rPr>
+          <w:t>, but this</w:t>
+        </w:r>
+      </w:ins>
+      <w:ins w:id="423" w:author="Renata M. Diaz" w:date="2021-03-11T15:47:00Z">
         <w:r>
           <w:rPr>
             <w:rFonts w:asciiTheme="majorHAnsi" w:eastAsia="Times New Roman" w:hAnsiTheme="majorHAnsi" w:cstheme="majorHAnsi"/>
@@ -10689,156 +10819,1005 @@
           <w:t xml:space="preserve"> </w:t>
         </w:r>
       </w:ins>
+      <w:ins w:id="424" w:author="Renata M. Diaz" w:date="2021-03-11T16:30:00Z">
+        <w:r>
+          <w:rPr>
+            <w:rFonts w:asciiTheme="majorHAnsi" w:eastAsia="Times New Roman" w:hAnsiTheme="majorHAnsi" w:cstheme="majorHAnsi"/>
+          </w:rPr>
+          <w:t>tendency</w:t>
+        </w:r>
+      </w:ins>
+      <w:ins w:id="425" w:author="Renata M. Diaz" w:date="2021-03-11T15:47:00Z">
+        <w:r>
+          <w:rPr>
+            <w:rFonts w:asciiTheme="majorHAnsi" w:eastAsia="Times New Roman" w:hAnsiTheme="majorHAnsi" w:cstheme="majorHAnsi"/>
+          </w:rPr>
+          <w:t xml:space="preserve"> is </w:t>
+        </w:r>
+      </w:ins>
+      <w:ins w:id="426" w:author="Renata M. Diaz" w:date="2021-03-11T16:30:00Z">
+        <w:r>
+          <w:rPr>
+            <w:rFonts w:asciiTheme="majorHAnsi" w:eastAsia="Times New Roman" w:hAnsiTheme="majorHAnsi" w:cstheme="majorHAnsi"/>
+          </w:rPr>
+          <w:t>less pronounced</w:t>
+        </w:r>
+      </w:ins>
+      <w:ins w:id="427" w:author="Renata M. Diaz" w:date="2021-03-11T15:47:00Z">
+        <w:r>
+          <w:rPr>
+            <w:rFonts w:asciiTheme="majorHAnsi" w:eastAsia="Times New Roman" w:hAnsiTheme="majorHAnsi" w:cstheme="majorHAnsi"/>
+          </w:rPr>
+          <w:t xml:space="preserve"> for the Breeding Bird Survey</w:t>
+        </w:r>
+      </w:ins>
+      <w:ins w:id="428" w:author="Renata M. Diaz" w:date="2021-03-11T15:57:00Z">
+        <w:r>
+          <w:rPr>
+            <w:rFonts w:asciiTheme="majorHAnsi" w:eastAsia="Times New Roman" w:hAnsiTheme="majorHAnsi" w:cstheme="majorHAnsi"/>
+          </w:rPr>
+          <w:t xml:space="preserve"> (8%)</w:t>
+        </w:r>
+      </w:ins>
+      <w:ins w:id="429" w:author="Renata M. Diaz" w:date="2021-03-11T15:47:00Z">
+        <w:r>
+          <w:rPr>
+            <w:rFonts w:asciiTheme="majorHAnsi" w:eastAsia="Times New Roman" w:hAnsiTheme="majorHAnsi" w:cstheme="majorHAnsi"/>
+          </w:rPr>
+          <w:t xml:space="preserve"> and nonexistent for the Gentry dataset</w:t>
+        </w:r>
+      </w:ins>
+      <w:ins w:id="430" w:author="Renata M. Diaz" w:date="2021-03-11T15:58:00Z">
+        <w:r>
+          <w:rPr>
+            <w:rFonts w:asciiTheme="majorHAnsi" w:eastAsia="Times New Roman" w:hAnsiTheme="majorHAnsi" w:cstheme="majorHAnsi"/>
+          </w:rPr>
+          <w:t xml:space="preserve"> (2%)</w:t>
+        </w:r>
+      </w:ins>
+      <w:ins w:id="431" w:author="Renata M. Diaz" w:date="2021-03-11T15:47:00Z">
+        <w:r>
+          <w:rPr>
+            <w:rFonts w:asciiTheme="majorHAnsi" w:eastAsia="Times New Roman" w:hAnsiTheme="majorHAnsi" w:cstheme="majorHAnsi"/>
+          </w:rPr>
+          <w:t xml:space="preserve">. </w:t>
+        </w:r>
+      </w:ins>
+      <w:ins w:id="432" w:author="Renata M. Diaz" w:date="2021-03-11T15:55:00Z">
+        <w:r>
+          <w:rPr>
+            <w:rFonts w:asciiTheme="majorHAnsi" w:eastAsia="Times New Roman" w:hAnsiTheme="majorHAnsi" w:cstheme="majorHAnsi"/>
+          </w:rPr>
+          <w:t xml:space="preserve">Additionally, the Gentry dataset has </w:t>
+        </w:r>
+        <w:r>
+          <w:rPr>
+            <w:rFonts w:asciiTheme="majorHAnsi" w:eastAsia="Times New Roman" w:hAnsiTheme="majorHAnsi" w:cstheme="majorHAnsi"/>
+          </w:rPr>
+          <w:t xml:space="preserve">a disproportionate number of communities with the opposite </w:t>
+        </w:r>
+      </w:ins>
+      <w:ins w:id="433" w:author="Renata M. Diaz" w:date="2021-03-11T16:33:00Z">
+        <w:r>
+          <w:rPr>
+            <w:rFonts w:asciiTheme="majorHAnsi" w:eastAsia="Times New Roman" w:hAnsiTheme="majorHAnsi" w:cstheme="majorHAnsi"/>
+          </w:rPr>
+          <w:t>tendencies</w:t>
+        </w:r>
+        <w:r>
+          <w:rPr>
+            <w:rFonts w:asciiTheme="majorHAnsi" w:eastAsia="Times New Roman" w:hAnsiTheme="majorHAnsi" w:cstheme="majorHAnsi"/>
+          </w:rPr>
+          <w:t>: an o</w:t>
+        </w:r>
+      </w:ins>
+      <w:ins w:id="434" w:author="Renata M. Diaz" w:date="2021-03-11T15:55:00Z">
+        <w:r>
+          <w:rPr>
+            <w:rFonts w:asciiTheme="majorHAnsi" w:eastAsia="Times New Roman" w:hAnsiTheme="majorHAnsi" w:cstheme="majorHAnsi"/>
+          </w:rPr>
+          <w:t xml:space="preserve">verrepresentation of communities with </w:t>
+        </w:r>
+      </w:ins>
+      <w:ins w:id="435" w:author="Renata M. Diaz" w:date="2021-03-11T15:56:00Z">
+        <w:r>
+          <w:rPr>
+            <w:rFonts w:asciiTheme="majorHAnsi" w:eastAsia="Times New Roman" w:hAnsiTheme="majorHAnsi" w:cstheme="majorHAnsi"/>
+            <w:rPrChange w:id="436" w:author="Renata M. Diaz" w:date="2021-03-11T16:29:00Z">
+              <w:rPr>
+                <w:rFonts w:asciiTheme="majorHAnsi" w:eastAsia="Times New Roman" w:hAnsiTheme="majorHAnsi" w:cstheme="majorHAnsi"/>
+                <w:i/>
+                <w:iCs/>
+              </w:rPr>
+            </w:rPrChange>
+          </w:rPr>
+          <w:t>high</w:t>
+        </w:r>
+        <w:r>
+          <w:rPr>
+            <w:rFonts w:asciiTheme="majorHAnsi" w:eastAsia="Times New Roman" w:hAnsiTheme="majorHAnsi" w:cstheme="majorHAnsi"/>
+            <w:i/>
+            <w:iCs/>
+          </w:rPr>
+          <w:t xml:space="preserve"> </w:t>
+        </w:r>
+        <w:r>
+          <w:rPr>
+            <w:rFonts w:asciiTheme="majorHAnsi" w:eastAsia="Times New Roman" w:hAnsiTheme="majorHAnsi" w:cstheme="majorHAnsi"/>
+          </w:rPr>
+          <w:t>Simpson’s evenness and Shannon diversity (</w:t>
+        </w:r>
+      </w:ins>
+      <w:ins w:id="437" w:author="Renata M. Diaz" w:date="2021-03-11T15:57:00Z">
+        <w:r>
+          <w:rPr>
+            <w:rFonts w:asciiTheme="majorHAnsi" w:eastAsia="Times New Roman" w:hAnsiTheme="majorHAnsi" w:cstheme="majorHAnsi"/>
+          </w:rPr>
+          <w:t>31% and 27%)</w:t>
+        </w:r>
+      </w:ins>
+      <w:ins w:id="438" w:author="Renata M. Diaz" w:date="2021-03-11T15:56:00Z">
+        <w:r>
+          <w:rPr>
+            <w:rFonts w:asciiTheme="majorHAnsi" w:eastAsia="Times New Roman" w:hAnsiTheme="majorHAnsi" w:cstheme="majorHAnsi"/>
+          </w:rPr>
+          <w:t xml:space="preserve">, and </w:t>
+        </w:r>
+        <w:r>
+          <w:rPr>
+            <w:rFonts w:asciiTheme="majorHAnsi" w:eastAsia="Times New Roman" w:hAnsiTheme="majorHAnsi" w:cstheme="majorHAnsi"/>
+            <w:rPrChange w:id="439" w:author="Renata M. Diaz" w:date="2021-03-11T16:29:00Z">
+              <w:rPr>
+                <w:rFonts w:asciiTheme="majorHAnsi" w:eastAsia="Times New Roman" w:hAnsiTheme="majorHAnsi" w:cstheme="majorHAnsi"/>
+                <w:i/>
+                <w:iCs/>
+              </w:rPr>
+            </w:rPrChange>
+          </w:rPr>
+          <w:t>low</w:t>
+        </w:r>
+        <w:r>
+          <w:rPr>
+            <w:rFonts w:asciiTheme="majorHAnsi" w:eastAsia="Times New Roman" w:hAnsiTheme="majorHAnsi" w:cstheme="majorHAnsi"/>
+            <w:i/>
+            <w:iCs/>
+          </w:rPr>
+          <w:t xml:space="preserve"> </w:t>
+        </w:r>
+        <w:r>
+          <w:rPr>
+            <w:rFonts w:asciiTheme="majorHAnsi" w:eastAsia="Times New Roman" w:hAnsiTheme="majorHAnsi" w:cstheme="majorHAnsi"/>
+          </w:rPr>
+          <w:t>proportions of rare species and skewness</w:t>
+        </w:r>
+      </w:ins>
+      <w:ins w:id="440" w:author="Renata M. Diaz" w:date="2021-03-11T15:57:00Z">
+        <w:r>
+          <w:rPr>
+            <w:rFonts w:asciiTheme="majorHAnsi" w:eastAsia="Times New Roman" w:hAnsiTheme="majorHAnsi" w:cstheme="majorHAnsi"/>
+          </w:rPr>
+          <w:t xml:space="preserve"> (30% and 9%)</w:t>
+        </w:r>
+      </w:ins>
+      <w:ins w:id="441" w:author="Renata M. Diaz" w:date="2021-03-11T15:56:00Z">
+        <w:r>
+          <w:rPr>
+            <w:rFonts w:asciiTheme="majorHAnsi" w:eastAsia="Times New Roman" w:hAnsiTheme="majorHAnsi" w:cstheme="majorHAnsi"/>
+          </w:rPr>
+          <w:t xml:space="preserve">. </w:t>
+        </w:r>
+      </w:ins>
+      <w:del w:id="442" w:author="Renata M. Diaz" w:date="2021-03-11T16:30:00Z">
+        <w:r>
+          <w:rPr>
+            <w:rFonts w:asciiTheme="majorHAnsi" w:eastAsia="Times New Roman" w:hAnsiTheme="majorHAnsi" w:cstheme="majorHAnsi"/>
+          </w:rPr>
+          <w:delText xml:space="preserve">For </w:delText>
+        </w:r>
+      </w:del>
+      <w:del w:id="443" w:author="Renata M. Diaz" w:date="2021-03-10T15:38:00Z">
+        <w:r>
+          <w:rPr>
+            <w:rFonts w:asciiTheme="majorHAnsi" w:eastAsia="Times New Roman" w:hAnsiTheme="majorHAnsi" w:cstheme="majorHAnsi"/>
+          </w:rPr>
+          <w:delText xml:space="preserve">four of the five datasets we analyzed – BBS, Gentry, Mammal Communities, and Misc. Abund – </w:delText>
+        </w:r>
+      </w:del>
+      <w:del w:id="444" w:author="Renata M. Diaz" w:date="2021-03-11T16:30:00Z">
+        <w:r>
+          <w:rPr>
+            <w:rFonts w:asciiTheme="majorHAnsi" w:eastAsia="Times New Roman" w:hAnsiTheme="majorHAnsi" w:cstheme="majorHAnsi"/>
+          </w:rPr>
+          <w:delText>empirical SADs are highly skewed and highly uneven relative to their feasible sets</w:delText>
+        </w:r>
+        <w:r>
+          <w:rPr>
+            <w:rFonts w:asciiTheme="majorHAnsi" w:eastAsia="Times New Roman" w:hAnsiTheme="majorHAnsi" w:cstheme="majorHAnsi"/>
+          </w:rPr>
+          <w:delText>,</w:delText>
+        </w:r>
+        <w:r>
+          <w:rPr>
+            <w:rFonts w:asciiTheme="majorHAnsi" w:eastAsia="Times New Roman" w:hAnsiTheme="majorHAnsi" w:cstheme="majorHAnsi"/>
+          </w:rPr>
+          <w:delText xml:space="preserve"> much more frequently than would be expected by </w:delText>
+        </w:r>
+        <w:r>
+          <w:rPr>
+            <w:rFonts w:asciiTheme="majorHAnsi" w:eastAsia="Times New Roman" w:hAnsiTheme="majorHAnsi" w:cstheme="majorHAnsi"/>
+          </w:rPr>
+          <w:delText>chance (Figure 2, Table</w:delText>
+        </w:r>
+        <w:r>
+          <w:rPr>
+            <w:rFonts w:asciiTheme="majorHAnsi" w:eastAsia="Times New Roman" w:hAnsiTheme="majorHAnsi" w:cstheme="majorHAnsi"/>
+          </w:rPr>
+          <w:delText xml:space="preserve"> </w:delText>
+        </w:r>
+        <w:r>
+          <w:rPr>
+            <w:rFonts w:asciiTheme="majorHAnsi" w:eastAsia="Times New Roman" w:hAnsiTheme="majorHAnsi" w:cstheme="majorHAnsi"/>
+          </w:rPr>
+          <w:delText>1</w:delText>
+        </w:r>
+        <w:r>
+          <w:rPr>
+            <w:rFonts w:asciiTheme="majorHAnsi" w:eastAsia="Times New Roman" w:hAnsiTheme="majorHAnsi" w:cstheme="majorHAnsi"/>
+          </w:rPr>
+          <w:delText>)</w:delText>
+        </w:r>
+        <w:r>
+          <w:rPr>
+            <w:rFonts w:asciiTheme="majorHAnsi" w:eastAsia="Times New Roman" w:hAnsiTheme="majorHAnsi" w:cstheme="majorHAnsi"/>
+          </w:rPr>
+          <w:delText xml:space="preserve">. Combined across these four datasets, 16% of observed </w:delText>
+        </w:r>
+        <w:r>
+          <w:rPr>
+            <w:rFonts w:asciiTheme="majorHAnsi" w:eastAsia="Times New Roman" w:hAnsiTheme="majorHAnsi" w:cstheme="majorHAnsi"/>
+          </w:rPr>
+          <w:delText>SADs are m</w:delText>
+        </w:r>
+        <w:r>
+          <w:rPr>
+            <w:rFonts w:asciiTheme="majorHAnsi" w:eastAsia="Times New Roman" w:hAnsiTheme="majorHAnsi" w:cstheme="majorHAnsi"/>
+          </w:rPr>
+          <w:delText>ore skewed than 95% of their feasible sets, and 31% are less even than 95% of their feasible set</w:delText>
+        </w:r>
+        <w:r>
+          <w:rPr>
+            <w:rFonts w:asciiTheme="majorHAnsi" w:eastAsia="Times New Roman" w:hAnsiTheme="majorHAnsi" w:cstheme="majorHAnsi"/>
+          </w:rPr>
+          <w:delText>s.</w:delText>
+        </w:r>
+        <w:r>
+          <w:rPr>
+            <w:rFonts w:asciiTheme="majorHAnsi" w:eastAsia="Times New Roman" w:hAnsiTheme="majorHAnsi" w:cstheme="majorHAnsi"/>
+          </w:rPr>
+          <w:delText xml:space="preserve"> </w:delText>
+        </w:r>
+      </w:del>
+      <w:r>
+        <w:rPr>
+          <w:rFonts w:asciiTheme="majorHAnsi" w:eastAsia="Times New Roman" w:hAnsiTheme="majorHAnsi" w:cstheme="majorHAnsi"/>
+        </w:rPr>
+        <w:t>For SADs randomly sampled from the feasible set,</w:t>
+      </w:r>
+      <w:r>
+        <w:rPr>
+          <w:rFonts w:asciiTheme="majorHAnsi" w:eastAsia="Times New Roman" w:hAnsiTheme="majorHAnsi" w:cstheme="majorHAnsi"/>
+        </w:rPr>
+        <w:t xml:space="preserve"> we would expect only </w:t>
+      </w:r>
+      <w:ins w:id="445" w:author="Renata M. Diaz" w:date="2021-03-11T16:30:00Z">
+        <w:r>
+          <w:rPr>
+            <w:rFonts w:asciiTheme="majorHAnsi" w:eastAsia="Times New Roman" w:hAnsiTheme="majorHAnsi" w:cstheme="majorHAnsi"/>
+          </w:rPr>
+          <w:t>2.</w:t>
+        </w:r>
+      </w:ins>
+      <w:r>
+        <w:rPr>
+          <w:rFonts w:asciiTheme="majorHAnsi" w:eastAsia="Times New Roman" w:hAnsiTheme="majorHAnsi" w:cstheme="majorHAnsi"/>
+        </w:rPr>
+        <w:t xml:space="preserve">5% of observed </w:t>
+      </w:r>
+      <w:del w:id="446" w:author="Renata M. Diaz" w:date="2021-03-11T16:36:00Z">
+        <w:r>
+          <w:rPr>
+            <w:rFonts w:asciiTheme="majorHAnsi" w:eastAsia="Times New Roman" w:hAnsiTheme="majorHAnsi" w:cstheme="majorHAnsi"/>
+          </w:rPr>
+          <w:delText xml:space="preserve">distributions </w:delText>
+        </w:r>
+      </w:del>
+      <w:ins w:id="447" w:author="Renata M. Diaz" w:date="2021-03-11T16:36:00Z">
+        <w:r>
+          <w:rPr>
+            <w:rFonts w:asciiTheme="majorHAnsi" w:eastAsia="Times New Roman" w:hAnsiTheme="majorHAnsi" w:cstheme="majorHAnsi"/>
+          </w:rPr>
+          <w:t>SADs</w:t>
+        </w:r>
+        <w:r>
+          <w:rPr>
+            <w:rFonts w:asciiTheme="majorHAnsi" w:eastAsia="Times New Roman" w:hAnsiTheme="majorHAnsi" w:cstheme="majorHAnsi"/>
+          </w:rPr>
+          <w:t xml:space="preserve"> </w:t>
+        </w:r>
+      </w:ins>
+      <w:r>
+        <w:rPr>
+          <w:rFonts w:asciiTheme="majorHAnsi" w:eastAsia="Times New Roman" w:hAnsiTheme="majorHAnsi" w:cstheme="majorHAnsi"/>
+        </w:rPr>
+        <w:t xml:space="preserve">to fall in </w:t>
+      </w:r>
+      <w:ins w:id="448" w:author="Renata M. Diaz" w:date="2021-03-11T16:30:00Z">
+        <w:r>
+          <w:rPr>
+            <w:rFonts w:asciiTheme="majorHAnsi" w:eastAsia="Times New Roman" w:hAnsiTheme="majorHAnsi" w:cstheme="majorHAnsi"/>
+          </w:rPr>
+          <w:t xml:space="preserve">each of </w:t>
+        </w:r>
+      </w:ins>
+      <w:r>
+        <w:rPr>
+          <w:rFonts w:asciiTheme="majorHAnsi" w:eastAsia="Times New Roman" w:hAnsiTheme="majorHAnsi" w:cstheme="majorHAnsi"/>
+        </w:rPr>
+        <w:t>these extremes.</w:t>
+      </w:r>
+      <w:r>
+        <w:rPr>
+          <w:rFonts w:asciiTheme="majorHAnsi" w:eastAsia="Times New Roman" w:hAnsiTheme="majorHAnsi" w:cstheme="majorHAnsi"/>
+        </w:rPr>
+        <w:t xml:space="preserve"> </w:t>
+      </w:r>
     </w:p>
     <w:p>
       <w:pPr>
         <w:spacing w:line="480" w:lineRule="auto"/>
         <w:rPr>
-          <w:ins w:id="410" w:author="Renata M. Diaz" w:date="2021-03-10T15:40:00Z"/>
-          <w:rFonts w:asciiTheme="majorHAnsi" w:eastAsia="Times New Roman" w:hAnsiTheme="majorHAnsi" w:cstheme="majorHAnsi"/>
-        </w:rPr>
-      </w:pPr>
-      <w:r>
-        <w:rPr>
-          <w:rFonts w:asciiTheme="majorHAnsi" w:eastAsia="Times New Roman" w:hAnsiTheme="majorHAnsi" w:cstheme="majorHAnsi"/>
-        </w:rPr>
-        <w:lastRenderedPageBreak/>
-        <w:t xml:space="preserve">For </w:t>
-      </w:r>
-      <w:del w:id="411" w:author="Renata M. Diaz" w:date="2021-03-10T15:38:00Z">
-        <w:r>
-          <w:rPr>
-            <w:rFonts w:asciiTheme="majorHAnsi" w:eastAsia="Times New Roman" w:hAnsiTheme="majorHAnsi" w:cstheme="majorHAnsi"/>
-          </w:rPr>
-          <w:delText xml:space="preserve">four of the five datasets we analyzed – BBS, Gentry, Mammal Communities, and Misc. Abund – </w:delText>
+          <w:rFonts w:asciiTheme="majorHAnsi" w:eastAsia="Times New Roman" w:hAnsiTheme="majorHAnsi" w:cstheme="majorHAnsi"/>
+        </w:rPr>
+      </w:pPr>
+      <w:r>
+        <w:rPr>
+          <w:rFonts w:asciiTheme="majorHAnsi" w:eastAsia="Times New Roman" w:hAnsiTheme="majorHAnsi" w:cstheme="majorHAnsi"/>
+        </w:rPr>
+        <w:t>In</w:t>
+      </w:r>
+      <w:r>
+        <w:rPr>
+          <w:rFonts w:asciiTheme="majorHAnsi" w:eastAsia="Times New Roman" w:hAnsiTheme="majorHAnsi" w:cstheme="majorHAnsi"/>
+        </w:rPr>
+        <w:t xml:space="preserve"> </w:t>
+      </w:r>
+      <w:r>
+        <w:rPr>
+          <w:rFonts w:asciiTheme="majorHAnsi" w:eastAsia="Times New Roman" w:hAnsiTheme="majorHAnsi" w:cstheme="majorHAnsi"/>
+        </w:rPr>
+        <w:t>contrast</w:t>
+      </w:r>
+      <w:r>
+        <w:rPr>
+          <w:rFonts w:asciiTheme="majorHAnsi" w:eastAsia="Times New Roman" w:hAnsiTheme="majorHAnsi" w:cstheme="majorHAnsi"/>
+        </w:rPr>
+        <w:t xml:space="preserve"> to the other datasets</w:t>
+      </w:r>
+      <w:r>
+        <w:rPr>
+          <w:rFonts w:asciiTheme="majorHAnsi" w:eastAsia="Times New Roman" w:hAnsiTheme="majorHAnsi" w:cstheme="majorHAnsi"/>
+        </w:rPr>
+        <w:t>, the SADs fro</w:t>
+      </w:r>
+      <w:r>
+        <w:rPr>
+          <w:rFonts w:asciiTheme="majorHAnsi" w:eastAsia="Times New Roman" w:hAnsiTheme="majorHAnsi" w:cstheme="majorHAnsi"/>
+        </w:rPr>
+        <w:t>m the</w:t>
+      </w:r>
+      <w:r>
+        <w:rPr>
+          <w:rFonts w:asciiTheme="majorHAnsi" w:eastAsia="Times New Roman" w:hAnsiTheme="majorHAnsi" w:cstheme="majorHAnsi"/>
+        </w:rPr>
+        <w:t xml:space="preserve"> FIA dataset</w:t>
+      </w:r>
+      <w:r>
+        <w:rPr>
+          <w:rFonts w:asciiTheme="majorHAnsi" w:eastAsia="Times New Roman" w:hAnsiTheme="majorHAnsi" w:cstheme="majorHAnsi"/>
+        </w:rPr>
+        <w:t xml:space="preserve"> exhibit percentile scores that are more uniformly distributed</w:t>
+      </w:r>
+      <w:ins w:id="449" w:author="Renata M. Diaz" w:date="2021-03-11T16:37:00Z">
+        <w:r>
+          <w:rPr>
+            <w:rFonts w:asciiTheme="majorHAnsi" w:eastAsia="Times New Roman" w:hAnsiTheme="majorHAnsi" w:cstheme="majorHAnsi"/>
+          </w:rPr>
+          <w:t>. Only 7% of SADs from FIA are more dissimilar to the central tendency of the feasible set than 95% of samples from the feasible set</w:t>
+        </w:r>
+      </w:ins>
+      <w:ins w:id="450" w:author="Renata M. Diaz" w:date="2021-03-11T16:38:00Z">
+        <w:r>
+          <w:rPr>
+            <w:rFonts w:asciiTheme="majorHAnsi" w:eastAsia="Times New Roman" w:hAnsiTheme="majorHAnsi" w:cstheme="majorHAnsi"/>
+          </w:rPr>
+          <w:t>, compared to the 5% that would be expected by chance</w:t>
+        </w:r>
+      </w:ins>
+      <w:ins w:id="451" w:author="Renata M. Diaz" w:date="2021-03-11T16:39:00Z">
+        <w:r>
+          <w:rPr>
+            <w:rFonts w:asciiTheme="majorHAnsi" w:eastAsia="Times New Roman" w:hAnsiTheme="majorHAnsi" w:cstheme="majorHAnsi"/>
+          </w:rPr>
+          <w:t xml:space="preserve">. </w:t>
+        </w:r>
+      </w:ins>
+      <w:ins w:id="452" w:author="Renata M. Diaz" w:date="2021-03-11T16:40:00Z">
+        <w:r>
+          <w:rPr>
+            <w:rFonts w:asciiTheme="majorHAnsi" w:eastAsia="Times New Roman" w:hAnsiTheme="majorHAnsi" w:cstheme="majorHAnsi"/>
+          </w:rPr>
+          <w:t xml:space="preserve">The FIA sites do not have exceptionally high </w:t>
+        </w:r>
+      </w:ins>
+      <w:ins w:id="453" w:author="Renata M. Diaz" w:date="2021-03-11T16:41:00Z">
+        <w:r>
+          <w:rPr>
+            <w:rFonts w:asciiTheme="majorHAnsi" w:eastAsia="Times New Roman" w:hAnsiTheme="majorHAnsi" w:cstheme="majorHAnsi"/>
+          </w:rPr>
+          <w:t>proportions of rare species (2.6% of percentile scores exceed 97.5</w:t>
+        </w:r>
+      </w:ins>
+      <w:ins w:id="454" w:author="Renata M. Diaz" w:date="2021-03-11T16:44:00Z">
+        <w:r>
+          <w:rPr>
+            <w:rFonts w:asciiTheme="majorHAnsi" w:eastAsia="Times New Roman" w:hAnsiTheme="majorHAnsi" w:cstheme="majorHAnsi"/>
+          </w:rPr>
+          <w:t>, compared to a random expectation of 2.5%</w:t>
+        </w:r>
+      </w:ins>
+      <w:ins w:id="455" w:author="Renata M. Diaz" w:date="2021-03-11T16:41:00Z">
+        <w:r>
+          <w:rPr>
+            <w:rFonts w:asciiTheme="majorHAnsi" w:eastAsia="Times New Roman" w:hAnsiTheme="majorHAnsi" w:cstheme="majorHAnsi"/>
+          </w:rPr>
+          <w:t>), and have considerably lower proportions of extr</w:t>
+        </w:r>
+      </w:ins>
+      <w:ins w:id="456" w:author="Renata M. Diaz" w:date="2021-03-11T16:42:00Z">
+        <w:r>
+          <w:rPr>
+            <w:rFonts w:asciiTheme="majorHAnsi" w:eastAsia="Times New Roman" w:hAnsiTheme="majorHAnsi" w:cstheme="majorHAnsi"/>
+          </w:rPr>
+          <w:t xml:space="preserve">emely high </w:t>
+        </w:r>
+      </w:ins>
+      <w:ins w:id="457" w:author="Renata M. Diaz" w:date="2021-03-11T16:44:00Z">
+        <w:r>
+          <w:rPr>
+            <w:rFonts w:asciiTheme="majorHAnsi" w:eastAsia="Times New Roman" w:hAnsiTheme="majorHAnsi" w:cstheme="majorHAnsi"/>
+          </w:rPr>
+          <w:t>percentile scores</w:t>
+        </w:r>
+      </w:ins>
+      <w:ins w:id="458" w:author="Renata M. Diaz" w:date="2021-03-11T16:42:00Z">
+        <w:r>
+          <w:rPr>
+            <w:rFonts w:asciiTheme="majorHAnsi" w:eastAsia="Times New Roman" w:hAnsiTheme="majorHAnsi" w:cstheme="majorHAnsi"/>
+          </w:rPr>
+          <w:t xml:space="preserve"> for skewness (5%</w:t>
+        </w:r>
+      </w:ins>
+      <w:ins w:id="459" w:author="Renata M. Diaz" w:date="2021-03-11T16:44:00Z">
+        <w:r>
+          <w:rPr>
+            <w:rFonts w:asciiTheme="majorHAnsi" w:eastAsia="Times New Roman" w:hAnsiTheme="majorHAnsi" w:cstheme="majorHAnsi"/>
+          </w:rPr>
+          <w:t xml:space="preserve">) </w:t>
+        </w:r>
+      </w:ins>
+      <w:ins w:id="460" w:author="Renata M. Diaz" w:date="2021-03-11T16:42:00Z">
+        <w:r>
+          <w:rPr>
+            <w:rFonts w:asciiTheme="majorHAnsi" w:eastAsia="Times New Roman" w:hAnsiTheme="majorHAnsi" w:cstheme="majorHAnsi"/>
+          </w:rPr>
+          <w:t xml:space="preserve">and low </w:t>
+        </w:r>
+      </w:ins>
+      <w:ins w:id="461" w:author="Renata M. Diaz" w:date="2021-03-11T16:45:00Z">
+        <w:r>
+          <w:rPr>
+            <w:rFonts w:asciiTheme="majorHAnsi" w:eastAsia="Times New Roman" w:hAnsiTheme="majorHAnsi" w:cstheme="majorHAnsi"/>
+          </w:rPr>
+          <w:t>scores</w:t>
+        </w:r>
+      </w:ins>
+      <w:ins w:id="462" w:author="Renata M. Diaz" w:date="2021-03-11T16:42:00Z">
+        <w:r>
+          <w:rPr>
+            <w:rFonts w:asciiTheme="majorHAnsi" w:eastAsia="Times New Roman" w:hAnsiTheme="majorHAnsi" w:cstheme="majorHAnsi"/>
+          </w:rPr>
+          <w:t xml:space="preserve"> for Simpson’s evenness and Shannon diversity (9.3 and 9.6%)</w:t>
+        </w:r>
+      </w:ins>
+      <w:del w:id="463" w:author="Renata M. Diaz" w:date="2021-03-11T16:37:00Z">
+        <w:r>
+          <w:rPr>
+            <w:rFonts w:asciiTheme="majorHAnsi" w:eastAsia="Times New Roman" w:hAnsiTheme="majorHAnsi" w:cstheme="majorHAnsi"/>
+          </w:rPr>
+          <w:delText>:</w:delText>
         </w:r>
       </w:del>
-      <w:r>
-        <w:rPr>
-          <w:rFonts w:asciiTheme="majorHAnsi" w:eastAsia="Times New Roman" w:hAnsiTheme="majorHAnsi" w:cstheme="majorHAnsi"/>
-        </w:rPr>
-        <w:t>empirical SADs are highly skewed and highly uneven relative to their feasible sets</w:t>
-      </w:r>
-      <w:r>
-        <w:rPr>
-          <w:rFonts w:asciiTheme="majorHAnsi" w:eastAsia="Times New Roman" w:hAnsiTheme="majorHAnsi" w:cstheme="majorHAnsi"/>
-        </w:rPr>
-        <w:t>,</w:t>
-      </w:r>
-      <w:r>
-        <w:rPr>
-          <w:rFonts w:asciiTheme="majorHAnsi" w:eastAsia="Times New Roman" w:hAnsiTheme="majorHAnsi" w:cstheme="majorHAnsi"/>
-        </w:rPr>
-        <w:t xml:space="preserve"> much more frequently than would be expected by </w:t>
-      </w:r>
-      <w:r>
-        <w:rPr>
-          <w:rFonts w:asciiTheme="majorHAnsi" w:eastAsia="Times New Roman" w:hAnsiTheme="majorHAnsi" w:cstheme="majorHAnsi"/>
-        </w:rPr>
-        <w:t>chance (Figure 2, Table</w:t>
-      </w:r>
-      <w:r>
-        <w:rPr>
-          <w:rFonts w:asciiTheme="majorHAnsi" w:eastAsia="Times New Roman" w:hAnsiTheme="majorHAnsi" w:cstheme="majorHAnsi"/>
-        </w:rPr>
-        <w:t xml:space="preserve"> </w:t>
-      </w:r>
-      <w:r>
-        <w:rPr>
-          <w:rFonts w:asciiTheme="majorHAnsi" w:eastAsia="Times New Roman" w:hAnsiTheme="majorHAnsi" w:cstheme="majorHAnsi"/>
-        </w:rPr>
-        <w:t>1</w:t>
-      </w:r>
-      <w:r>
-        <w:rPr>
-          <w:rFonts w:asciiTheme="majorHAnsi" w:eastAsia="Times New Roman" w:hAnsiTheme="majorHAnsi" w:cstheme="majorHAnsi"/>
-        </w:rPr>
-        <w:t>)</w:t>
-      </w:r>
-      <w:r>
-        <w:rPr>
-          <w:rFonts w:asciiTheme="majorHAnsi" w:eastAsia="Times New Roman" w:hAnsiTheme="majorHAnsi" w:cstheme="majorHAnsi"/>
-        </w:rPr>
-        <w:t xml:space="preserve">. Combined across these four datasets, 16% of observed </w:t>
-      </w:r>
-      <w:r>
-        <w:rPr>
-          <w:rFonts w:asciiTheme="majorHAnsi" w:eastAsia="Times New Roman" w:hAnsiTheme="majorHAnsi" w:cstheme="majorHAnsi"/>
-        </w:rPr>
-        <w:t>SADs are m</w:t>
-      </w:r>
-      <w:r>
-        <w:rPr>
-          <w:rFonts w:asciiTheme="majorHAnsi" w:eastAsia="Times New Roman" w:hAnsiTheme="majorHAnsi" w:cstheme="majorHAnsi"/>
-        </w:rPr>
-        <w:t>ore skewed than 95% of their feasible sets, and 31% are less even than 95% of their feasible set</w:t>
-      </w:r>
-      <w:r>
-        <w:rPr>
-          <w:rFonts w:asciiTheme="majorHAnsi" w:eastAsia="Times New Roman" w:hAnsiTheme="majorHAnsi" w:cstheme="majorHAnsi"/>
-        </w:rPr>
-        <w:t>s.</w:t>
-      </w:r>
-      <w:r>
-        <w:rPr>
-          <w:rFonts w:asciiTheme="majorHAnsi" w:eastAsia="Times New Roman" w:hAnsiTheme="majorHAnsi" w:cstheme="majorHAnsi"/>
-        </w:rPr>
-        <w:t xml:space="preserve"> </w:t>
-      </w:r>
-      <w:r>
-        <w:rPr>
-          <w:rFonts w:asciiTheme="majorHAnsi" w:eastAsia="Times New Roman" w:hAnsiTheme="majorHAnsi" w:cstheme="majorHAnsi"/>
-        </w:rPr>
-        <w:t>For SADs randomly sampled from the feasible set,</w:t>
-      </w:r>
-      <w:r>
-        <w:rPr>
-          <w:rFonts w:asciiTheme="majorHAnsi" w:eastAsia="Times New Roman" w:hAnsiTheme="majorHAnsi" w:cstheme="majorHAnsi"/>
-        </w:rPr>
-        <w:t xml:space="preserve"> we would expect only 5% of observed distributions to fall in these extremes.</w:t>
-      </w:r>
-      <w:r>
-        <w:rPr>
-          <w:rFonts w:asciiTheme="majorHAnsi" w:eastAsia="Times New Roman" w:hAnsiTheme="majorHAnsi" w:cstheme="majorHAnsi"/>
-        </w:rPr>
-        <w:t xml:space="preserve"> </w:t>
+      <w:del w:id="464" w:author="Renata M. Diaz" w:date="2021-03-11T16:39:00Z">
+        <w:r>
+          <w:rPr>
+            <w:rFonts w:asciiTheme="majorHAnsi" w:eastAsia="Times New Roman" w:hAnsiTheme="majorHAnsi" w:cstheme="majorHAnsi"/>
+          </w:rPr>
+          <w:delText xml:space="preserve"> </w:delText>
+        </w:r>
+        <w:r>
+          <w:rPr>
+            <w:rFonts w:asciiTheme="majorHAnsi" w:eastAsia="Times New Roman" w:hAnsiTheme="majorHAnsi" w:cstheme="majorHAnsi"/>
+          </w:rPr>
+          <w:delText>5% of observations are more skewed than 95% of the</w:delText>
+        </w:r>
+        <w:r>
+          <w:rPr>
+            <w:rFonts w:asciiTheme="majorHAnsi" w:eastAsia="Times New Roman" w:hAnsiTheme="majorHAnsi" w:cstheme="majorHAnsi"/>
+          </w:rPr>
+          <w:delText>ir</w:delText>
+        </w:r>
+        <w:r>
+          <w:rPr>
+            <w:rFonts w:asciiTheme="majorHAnsi" w:eastAsia="Times New Roman" w:hAnsiTheme="majorHAnsi" w:cstheme="majorHAnsi"/>
+          </w:rPr>
+          <w:delText xml:space="preserve"> feasible set</w:delText>
+        </w:r>
+        <w:r>
+          <w:rPr>
+            <w:rFonts w:asciiTheme="majorHAnsi" w:eastAsia="Times New Roman" w:hAnsiTheme="majorHAnsi" w:cstheme="majorHAnsi"/>
+          </w:rPr>
+          <w:delText>s</w:delText>
+        </w:r>
+        <w:r>
+          <w:rPr>
+            <w:rFonts w:asciiTheme="majorHAnsi" w:eastAsia="Times New Roman" w:hAnsiTheme="majorHAnsi" w:cstheme="majorHAnsi"/>
+          </w:rPr>
+          <w:delText>,</w:delText>
+        </w:r>
+        <w:r>
+          <w:rPr>
+            <w:rFonts w:asciiTheme="majorHAnsi" w:eastAsia="Times New Roman" w:hAnsiTheme="majorHAnsi" w:cstheme="majorHAnsi"/>
+          </w:rPr>
+          <w:delText xml:space="preserve"> and 9% of observations are less even than 95% of their feasible sets</w:delText>
+        </w:r>
+      </w:del>
+      <w:r>
+        <w:rPr>
+          <w:rFonts w:asciiTheme="majorHAnsi" w:eastAsia="Times New Roman" w:hAnsiTheme="majorHAnsi" w:cstheme="majorHAnsi"/>
+        </w:rPr>
+        <w:t xml:space="preserve">. </w:t>
       </w:r>
     </w:p>
     <w:p>
       <w:pPr>
         <w:spacing w:line="480" w:lineRule="auto"/>
         <w:rPr>
-          <w:ins w:id="412" w:author="Renata M. Diaz" w:date="2021-03-10T15:39:00Z"/>
-          <w:rFonts w:asciiTheme="majorHAnsi" w:eastAsia="Times New Roman" w:hAnsiTheme="majorHAnsi" w:cstheme="majorHAnsi"/>
-        </w:rPr>
-      </w:pPr>
-      <w:ins w:id="413" w:author="Renata M. Diaz" w:date="2021-03-10T15:40:00Z">
-        <w:r>
-          <w:rPr>
-            <w:rFonts w:asciiTheme="majorHAnsi" w:eastAsia="Times New Roman" w:hAnsiTheme="majorHAnsi" w:cstheme="majorHAnsi"/>
-          </w:rPr>
-          <w:t xml:space="preserve">Communities from the Gentry database often exhibit the opposite trend to </w:t>
-        </w:r>
-        <w:r>
-          <w:rPr>
-            <w:rFonts w:asciiTheme="majorHAnsi" w:eastAsia="Times New Roman" w:hAnsiTheme="majorHAnsi" w:cstheme="majorHAnsi"/>
-          </w:rPr>
-          <w:t xml:space="preserve">other datasets. </w:t>
-        </w:r>
-      </w:ins>
+          <w:rFonts w:asciiTheme="majorHAnsi" w:eastAsia="Times New Roman" w:hAnsiTheme="majorHAnsi" w:cstheme="majorHAnsi"/>
+          <w:i/>
+          <w:iCs/>
+        </w:rPr>
+      </w:pPr>
+      <w:r>
+        <w:rPr>
+          <w:rFonts w:asciiTheme="majorHAnsi" w:eastAsia="Times New Roman" w:hAnsiTheme="majorHAnsi" w:cstheme="majorHAnsi"/>
+          <w:i/>
+          <w:iCs/>
+        </w:rPr>
+        <w:t xml:space="preserve">The narrowness of the expectation </w:t>
+      </w:r>
     </w:p>
     <w:p>
       <w:pPr>
         <w:spacing w:line="480" w:lineRule="auto"/>
         <w:rPr>
-          <w:rFonts w:asciiTheme="majorHAnsi" w:eastAsia="Times New Roman" w:hAnsiTheme="majorHAnsi" w:cstheme="majorHAnsi"/>
-        </w:rPr>
-      </w:pPr>
-      <w:r>
-        <w:rPr>
-          <w:rFonts w:asciiTheme="majorHAnsi" w:eastAsia="Times New Roman" w:hAnsiTheme="majorHAnsi" w:cstheme="majorHAnsi"/>
-        </w:rPr>
-        <w:t>In</w:t>
+          <w:ins w:id="465" w:author="Renata M. Diaz" w:date="2021-03-10T15:13:00Z"/>
+          <w:rFonts w:asciiTheme="majorHAnsi" w:eastAsia="Times New Roman" w:hAnsiTheme="majorHAnsi" w:cstheme="majorHAnsi"/>
+        </w:rPr>
+      </w:pPr>
+      <w:r>
+        <w:rPr>
+          <w:rFonts w:asciiTheme="majorHAnsi" w:eastAsia="Times New Roman" w:hAnsiTheme="majorHAnsi" w:cstheme="majorHAnsi"/>
+        </w:rPr>
+        <w:t xml:space="preserve">The ability to detect deviations from the statistical baseline depends </w:t>
+      </w:r>
+      <w:ins w:id="466" w:author="Renata M. Diaz" w:date="2021-03-11T16:48:00Z">
+        <w:r>
+          <w:rPr>
+            <w:rFonts w:asciiTheme="majorHAnsi" w:eastAsia="Times New Roman" w:hAnsiTheme="majorHAnsi" w:cstheme="majorHAnsi"/>
+          </w:rPr>
+          <w:t xml:space="preserve">in part </w:t>
+        </w:r>
+      </w:ins>
+      <w:r>
+        <w:rPr>
+          <w:rFonts w:asciiTheme="majorHAnsi" w:eastAsia="Times New Roman" w:hAnsiTheme="majorHAnsi" w:cstheme="majorHAnsi"/>
+        </w:rPr>
+        <w:t xml:space="preserve">on the distribution of SADs in the feasible set. </w:t>
+      </w:r>
+      <w:ins w:id="467" w:author="Renata M. Diaz" w:date="2021-03-11T17:19:00Z">
+        <w:r>
+          <w:rPr>
+            <w:rFonts w:asciiTheme="majorHAnsi" w:eastAsia="Times New Roman" w:hAnsiTheme="majorHAnsi" w:cstheme="majorHAnsi"/>
+          </w:rPr>
+          <w:t xml:space="preserve">Overall, the SADs in a feasible set become more narrowly clustered </w:t>
+        </w:r>
+        <w:proofErr w:type="spellStart"/>
+        <w:r>
+          <w:rPr>
+            <w:rFonts w:asciiTheme="majorHAnsi" w:eastAsia="Times New Roman" w:hAnsiTheme="majorHAnsi" w:cstheme="majorHAnsi"/>
+          </w:rPr>
+          <w:t>around</w:t>
+        </w:r>
+        <w:proofErr w:type="spellEnd"/>
+        <w:r>
+          <w:rPr>
+            <w:rFonts w:asciiTheme="majorHAnsi" w:eastAsia="Times New Roman" w:hAnsiTheme="majorHAnsi" w:cstheme="majorHAnsi"/>
+          </w:rPr>
+          <w:t xml:space="preserve"> the central tendency of that feasible set as the </w:t>
+        </w:r>
+      </w:ins>
+      <w:ins w:id="468" w:author="Renata M. Diaz" w:date="2021-03-11T17:20:00Z">
+        <w:r>
+          <w:rPr>
+            <w:rFonts w:asciiTheme="majorHAnsi" w:eastAsia="Times New Roman" w:hAnsiTheme="majorHAnsi" w:cstheme="majorHAnsi"/>
+          </w:rPr>
+          <w:t>size of the feasible set increases</w:t>
+        </w:r>
+      </w:ins>
+      <w:ins w:id="469" w:author="Renata M. Diaz" w:date="2021-03-11T17:22:00Z">
+        <w:r>
+          <w:rPr>
+            <w:rFonts w:asciiTheme="majorHAnsi" w:eastAsia="Times New Roman" w:hAnsiTheme="majorHAnsi" w:cstheme="majorHAnsi"/>
+          </w:rPr>
+          <w:t xml:space="preserve"> and as the ratio of the total number of individuals to the total number of species decre</w:t>
+        </w:r>
+        <w:r>
+          <w:rPr>
+            <w:rFonts w:asciiTheme="majorHAnsi" w:eastAsia="Times New Roman" w:hAnsiTheme="majorHAnsi" w:cstheme="majorHAnsi"/>
+          </w:rPr>
+          <w:t>a</w:t>
+        </w:r>
+        <w:r>
+          <w:rPr>
+            <w:rFonts w:asciiTheme="majorHAnsi" w:eastAsia="Times New Roman" w:hAnsiTheme="majorHAnsi" w:cstheme="majorHAnsi"/>
+          </w:rPr>
+          <w:t xml:space="preserve">ses. </w:t>
+        </w:r>
+      </w:ins>
+      <w:del w:id="470" w:author="Renata M. Diaz" w:date="2021-03-11T18:00:00Z">
+        <w:r>
+          <w:rPr>
+            <w:rFonts w:asciiTheme="majorHAnsi" w:eastAsia="Times New Roman" w:hAnsiTheme="majorHAnsi" w:cstheme="majorHAnsi"/>
+          </w:rPr>
+          <w:delText>Here, t</w:delText>
+        </w:r>
+        <w:r>
+          <w:rPr>
+            <w:rFonts w:asciiTheme="majorHAnsi" w:eastAsia="Times New Roman" w:hAnsiTheme="majorHAnsi" w:cstheme="majorHAnsi"/>
+          </w:rPr>
+          <w:delText xml:space="preserve">he statistical </w:delText>
+        </w:r>
+        <w:r>
+          <w:rPr>
+            <w:rFonts w:asciiTheme="majorHAnsi" w:eastAsia="Times New Roman" w:hAnsiTheme="majorHAnsi" w:cstheme="majorHAnsi"/>
+          </w:rPr>
+          <w:delText>baseline</w:delText>
+        </w:r>
+        <w:r>
+          <w:rPr>
+            <w:rFonts w:asciiTheme="majorHAnsi" w:eastAsia="Times New Roman" w:hAnsiTheme="majorHAnsi" w:cstheme="majorHAnsi"/>
+          </w:rPr>
+          <w:delText xml:space="preserve"> for both skewness and evenness </w:delText>
+        </w:r>
+        <w:r>
+          <w:rPr>
+            <w:rFonts w:asciiTheme="majorHAnsi" w:eastAsia="Times New Roman" w:hAnsiTheme="majorHAnsi" w:cstheme="majorHAnsi"/>
+          </w:rPr>
+          <w:delText>becomes more narrowly defined as the size of the</w:delText>
+        </w:r>
+        <w:r>
+          <w:rPr>
+            <w:rFonts w:asciiTheme="majorHAnsi" w:eastAsia="Times New Roman" w:hAnsiTheme="majorHAnsi" w:cstheme="majorHAnsi"/>
+          </w:rPr>
+          <w:delText xml:space="preserve"> feasible set increases</w:delText>
+        </w:r>
+      </w:del>
+      <w:ins w:id="471" w:author="Renata M. Diaz" w:date="2021-03-11T18:00:00Z">
+        <w:r>
+          <w:rPr>
+            <w:rFonts w:asciiTheme="majorHAnsi" w:eastAsia="Times New Roman" w:hAnsiTheme="majorHAnsi" w:cstheme="majorHAnsi"/>
+          </w:rPr>
+          <w:t xml:space="preserve">The sampled distributions for shape metrics also become </w:t>
+        </w:r>
+        <w:proofErr w:type="gramStart"/>
+        <w:r>
+          <w:rPr>
+            <w:rFonts w:asciiTheme="majorHAnsi" w:eastAsia="Times New Roman" w:hAnsiTheme="majorHAnsi" w:cstheme="majorHAnsi"/>
+          </w:rPr>
+          <w:t>more narrow</w:t>
+        </w:r>
+        <w:proofErr w:type="gramEnd"/>
+        <w:r>
+          <w:rPr>
+            <w:rFonts w:asciiTheme="majorHAnsi" w:eastAsia="Times New Roman" w:hAnsiTheme="majorHAnsi" w:cstheme="majorHAnsi"/>
+          </w:rPr>
+          <w:t xml:space="preserve"> as the size of the feasible set increas</w:t>
+        </w:r>
+      </w:ins>
+      <w:ins w:id="472" w:author="Renata M. Diaz" w:date="2021-03-11T18:01:00Z">
+        <w:r>
+          <w:rPr>
+            <w:rFonts w:asciiTheme="majorHAnsi" w:eastAsia="Times New Roman" w:hAnsiTheme="majorHAnsi" w:cstheme="majorHAnsi"/>
+          </w:rPr>
+          <w:t xml:space="preserve">es, although these relationships appear noisier </w:t>
+        </w:r>
+        <w:r>
+          <w:rPr>
+            <w:rFonts w:asciiTheme="majorHAnsi" w:eastAsia="Times New Roman" w:hAnsiTheme="majorHAnsi" w:cstheme="majorHAnsi"/>
+          </w:rPr>
+          <w:lastRenderedPageBreak/>
+          <w:t xml:space="preserve">and more </w:t>
+        </w:r>
+      </w:ins>
+      <w:ins w:id="473" w:author="Renata M. Diaz" w:date="2021-03-11T18:02:00Z">
+        <w:r>
+          <w:rPr>
+            <w:rFonts w:asciiTheme="majorHAnsi" w:eastAsia="Times New Roman" w:hAnsiTheme="majorHAnsi" w:cstheme="majorHAnsi"/>
+          </w:rPr>
+          <w:t>complex. F</w:t>
+        </w:r>
+      </w:ins>
+      <w:del w:id="474" w:author="Renata M. Diaz" w:date="2021-03-11T18:02:00Z">
+        <w:r>
+          <w:rPr>
+            <w:rFonts w:asciiTheme="majorHAnsi" w:eastAsia="Times New Roman" w:hAnsiTheme="majorHAnsi" w:cstheme="majorHAnsi"/>
+          </w:rPr>
+          <w:delText xml:space="preserve"> (Figure 1; </w:delText>
+        </w:r>
+        <w:r>
+          <w:rPr>
+            <w:rFonts w:asciiTheme="majorHAnsi" w:eastAsia="Times New Roman" w:hAnsiTheme="majorHAnsi" w:cstheme="majorHAnsi"/>
+          </w:rPr>
+          <w:delText>Figure S</w:delText>
+        </w:r>
+        <w:r>
+          <w:rPr>
+            <w:rFonts w:asciiTheme="majorHAnsi" w:eastAsia="Times New Roman" w:hAnsiTheme="majorHAnsi" w:cstheme="majorHAnsi"/>
+          </w:rPr>
+          <w:delText>5</w:delText>
+        </w:r>
+        <w:r>
+          <w:rPr>
+            <w:rFonts w:asciiTheme="majorHAnsi" w:eastAsia="Times New Roman" w:hAnsiTheme="majorHAnsi" w:cstheme="majorHAnsi"/>
+          </w:rPr>
+          <w:delText>)</w:delText>
+        </w:r>
+        <w:r>
+          <w:rPr>
+            <w:rFonts w:asciiTheme="majorHAnsi" w:eastAsia="Times New Roman" w:hAnsiTheme="majorHAnsi" w:cstheme="majorHAnsi"/>
+          </w:rPr>
+          <w:delText>, making even small deviations in skewness or evenness statistically meaningful</w:delText>
+        </w:r>
+        <w:r>
+          <w:rPr>
+            <w:rFonts w:asciiTheme="majorHAnsi" w:eastAsia="Times New Roman" w:hAnsiTheme="majorHAnsi" w:cstheme="majorHAnsi"/>
+          </w:rPr>
+          <w:delText xml:space="preserve"> and readily detectable</w:delText>
+        </w:r>
+        <w:r>
+          <w:rPr>
+            <w:rFonts w:asciiTheme="majorHAnsi" w:eastAsia="Times New Roman" w:hAnsiTheme="majorHAnsi" w:cstheme="majorHAnsi"/>
+          </w:rPr>
+          <w:delText>. However,</w:delText>
+        </w:r>
+        <w:r>
+          <w:rPr>
+            <w:rFonts w:asciiTheme="majorHAnsi" w:eastAsia="Times New Roman" w:hAnsiTheme="majorHAnsi" w:cstheme="majorHAnsi"/>
+          </w:rPr>
+          <w:delText xml:space="preserve"> f</w:delText>
+        </w:r>
+      </w:del>
+      <w:r>
+        <w:rPr>
+          <w:rFonts w:asciiTheme="majorHAnsi" w:eastAsia="Times New Roman" w:hAnsiTheme="majorHAnsi" w:cstheme="majorHAnsi"/>
+        </w:rPr>
+        <w:t xml:space="preserve">or communities with </w:t>
+      </w:r>
+      <w:del w:id="475" w:author="Renata M. Diaz" w:date="2021-03-11T18:02:00Z">
+        <w:r>
+          <w:rPr>
+            <w:rFonts w:asciiTheme="majorHAnsi" w:eastAsia="Times New Roman" w:hAnsiTheme="majorHAnsi" w:cstheme="majorHAnsi"/>
+          </w:rPr>
+          <w:delText xml:space="preserve">relatively </w:delText>
+        </w:r>
+      </w:del>
+      <w:ins w:id="476" w:author="Renata M. Diaz" w:date="2021-03-11T18:02:00Z">
+        <w:r>
+          <w:rPr>
+            <w:rFonts w:asciiTheme="majorHAnsi" w:eastAsia="Times New Roman" w:hAnsiTheme="majorHAnsi" w:cstheme="majorHAnsi"/>
+          </w:rPr>
+          <w:t>very</w:t>
+        </w:r>
+        <w:r>
+          <w:rPr>
+            <w:rFonts w:asciiTheme="majorHAnsi" w:eastAsia="Times New Roman" w:hAnsiTheme="majorHAnsi" w:cstheme="majorHAnsi"/>
+          </w:rPr>
+          <w:t xml:space="preserve"> </w:t>
+        </w:r>
+      </w:ins>
+      <w:r>
+        <w:rPr>
+          <w:rFonts w:asciiTheme="majorHAnsi" w:eastAsia="Times New Roman" w:hAnsiTheme="majorHAnsi" w:cstheme="majorHAnsi"/>
+        </w:rPr>
+        <w:t xml:space="preserve">small </w:t>
+      </w:r>
+      <w:r>
+        <w:rPr>
+          <w:rFonts w:asciiTheme="majorHAnsi" w:eastAsia="Times New Roman" w:hAnsiTheme="majorHAnsi" w:cstheme="majorHAnsi"/>
+        </w:rPr>
+        <w:t>feasible sets</w:t>
+      </w:r>
+      <w:del w:id="477" w:author="Renata M. Diaz" w:date="2021-03-11T18:04:00Z">
+        <w:r>
+          <w:rPr>
+            <w:rFonts w:asciiTheme="majorHAnsi" w:eastAsia="Times New Roman" w:hAnsiTheme="majorHAnsi" w:cstheme="majorHAnsi"/>
+          </w:rPr>
+          <w:delText xml:space="preserve"> </w:delText>
+        </w:r>
+      </w:del>
+      <w:ins w:id="478" w:author="Renata M. Diaz" w:date="2021-03-11T18:04:00Z">
+        <w:r>
+          <w:rPr>
+            <w:rFonts w:asciiTheme="majorHAnsi" w:eastAsia="Times New Roman" w:hAnsiTheme="majorHAnsi" w:cstheme="majorHAnsi"/>
+          </w:rPr>
+          <w:t xml:space="preserve">, </w:t>
+        </w:r>
+      </w:ins>
+      <w:del w:id="479" w:author="Renata M. Diaz" w:date="2021-03-11T18:04:00Z">
+        <w:r>
+          <w:rPr>
+            <w:rFonts w:asciiTheme="majorHAnsi" w:eastAsia="Times New Roman" w:hAnsiTheme="majorHAnsi" w:cstheme="majorHAnsi"/>
+          </w:rPr>
+          <w:delText xml:space="preserve">– fewer than </w:delText>
+        </w:r>
+        <w:r>
+          <w:rPr>
+            <w:rFonts w:asciiTheme="majorHAnsi" w:eastAsia="Times New Roman" w:hAnsiTheme="majorHAnsi" w:cstheme="majorHAnsi"/>
+          </w:rPr>
+          <w:delText>approximately 1000</w:delText>
+        </w:r>
+        <w:r>
+          <w:rPr>
+            <w:rFonts w:asciiTheme="majorHAnsi" w:eastAsia="Times New Roman" w:hAnsiTheme="majorHAnsi" w:cstheme="majorHAnsi"/>
+          </w:rPr>
+          <w:delText xml:space="preserve"> elements for skewness, and </w:delText>
+        </w:r>
+        <w:r>
+          <w:rPr>
+            <w:rFonts w:asciiTheme="majorHAnsi" w:eastAsia="Times New Roman" w:hAnsiTheme="majorHAnsi" w:cstheme="majorHAnsi"/>
+          </w:rPr>
+          <w:delText>approximately 200</w:delText>
+        </w:r>
+        <w:r>
+          <w:rPr>
+            <w:rFonts w:asciiTheme="majorHAnsi" w:eastAsia="Times New Roman" w:hAnsiTheme="majorHAnsi" w:cstheme="majorHAnsi"/>
+          </w:rPr>
+          <w:delText xml:space="preserve"> elements for evenness – the</w:delText>
+        </w:r>
+        <w:r>
+          <w:rPr>
+            <w:rFonts w:asciiTheme="majorHAnsi" w:eastAsia="Times New Roman" w:hAnsiTheme="majorHAnsi" w:cstheme="majorHAnsi"/>
+          </w:rPr>
+          <w:delText xml:space="preserve"> </w:delText>
+        </w:r>
+        <w:r>
+          <w:rPr>
+            <w:rFonts w:asciiTheme="majorHAnsi" w:eastAsia="Times New Roman" w:hAnsiTheme="majorHAnsi" w:cstheme="majorHAnsi"/>
+          </w:rPr>
+          <w:delText>breadth index approaches 1</w:delText>
+        </w:r>
+      </w:del>
+      <w:ins w:id="480" w:author="Renata M. Diaz" w:date="2021-03-11T18:04:00Z">
+        <w:r>
+          <w:rPr>
+            <w:rFonts w:asciiTheme="majorHAnsi" w:eastAsia="Times New Roman" w:hAnsiTheme="majorHAnsi" w:cstheme="majorHAnsi"/>
+          </w:rPr>
+          <w:t>the breadth index often approaches 1</w:t>
+        </w:r>
+      </w:ins>
+      <w:r>
+        <w:rPr>
+          <w:rFonts w:asciiTheme="majorHAnsi" w:eastAsia="Times New Roman" w:hAnsiTheme="majorHAnsi" w:cstheme="majorHAnsi"/>
+        </w:rPr>
+        <w:t xml:space="preserve">, meaning that a 95% density interval of the values in the distribution </w:t>
+      </w:r>
+      <w:r>
+        <w:rPr>
+          <w:rFonts w:asciiTheme="majorHAnsi" w:eastAsia="Times New Roman" w:hAnsiTheme="majorHAnsi" w:cstheme="majorHAnsi"/>
+        </w:rPr>
+        <w:t xml:space="preserve">spans nearly </w:t>
+      </w:r>
+      <w:r>
+        <w:rPr>
+          <w:rFonts w:asciiTheme="majorHAnsi" w:eastAsia="Times New Roman" w:hAnsiTheme="majorHAnsi" w:cstheme="majorHAnsi"/>
+        </w:rPr>
+        <w:t>the entire range of values</w:t>
+      </w:r>
+      <w:r>
+        <w:rPr>
+          <w:rFonts w:asciiTheme="majorHAnsi" w:eastAsia="Times New Roman" w:hAnsiTheme="majorHAnsi" w:cstheme="majorHAnsi"/>
+        </w:rPr>
+        <w:t xml:space="preserve"> (</w:t>
+      </w:r>
+      <w:r>
+        <w:rPr>
+          <w:rFonts w:asciiTheme="majorHAnsi" w:eastAsia="Times New Roman" w:hAnsiTheme="majorHAnsi" w:cstheme="majorHAnsi"/>
+        </w:rPr>
+        <w:t>Figure S</w:t>
+      </w:r>
+      <w:r>
+        <w:rPr>
+          <w:rFonts w:asciiTheme="majorHAnsi" w:eastAsia="Times New Roman" w:hAnsiTheme="majorHAnsi" w:cstheme="majorHAnsi"/>
+        </w:rPr>
+        <w:t>5</w:t>
+      </w:r>
+      <w:r>
+        <w:rPr>
+          <w:rFonts w:asciiTheme="majorHAnsi" w:eastAsia="Times New Roman" w:hAnsiTheme="majorHAnsi" w:cstheme="majorHAnsi"/>
+        </w:rPr>
+        <w:t>)</w:t>
+      </w:r>
+      <w:r>
+        <w:rPr>
+          <w:rFonts w:asciiTheme="majorHAnsi" w:eastAsia="Times New Roman" w:hAnsiTheme="majorHAnsi" w:cstheme="majorHAnsi"/>
+        </w:rPr>
+        <w:t xml:space="preserve">. </w:t>
+      </w:r>
+      <w:r>
+        <w:rPr>
+          <w:rFonts w:asciiTheme="majorHAnsi" w:eastAsia="Times New Roman" w:hAnsiTheme="majorHAnsi" w:cstheme="majorHAnsi"/>
+        </w:rPr>
+        <w:t xml:space="preserve">In particular, the FIA dataset </w:t>
+      </w:r>
+      <w:r>
+        <w:rPr>
+          <w:rFonts w:asciiTheme="majorHAnsi" w:eastAsia="Times New Roman" w:hAnsiTheme="majorHAnsi" w:cstheme="majorHAnsi"/>
+        </w:rPr>
+        <w:t xml:space="preserve">is dominated </w:t>
+      </w:r>
+      <w:r>
+        <w:rPr>
+          <w:rFonts w:asciiTheme="majorHAnsi" w:eastAsia="Times New Roman" w:hAnsiTheme="majorHAnsi" w:cstheme="majorHAnsi"/>
+        </w:rPr>
+        <w:t xml:space="preserve">by </w:t>
+      </w:r>
+      <w:r>
+        <w:rPr>
+          <w:rFonts w:asciiTheme="majorHAnsi" w:eastAsia="Times New Roman" w:hAnsiTheme="majorHAnsi" w:cstheme="majorHAnsi"/>
+        </w:rPr>
+        <w:t xml:space="preserve">small </w:t>
+      </w:r>
+      <w:r>
+        <w:rPr>
+          <w:rFonts w:asciiTheme="majorHAnsi" w:eastAsia="Times New Roman" w:hAnsiTheme="majorHAnsi" w:cstheme="majorHAnsi"/>
+        </w:rPr>
+        <w:t xml:space="preserve">communities </w:t>
+      </w:r>
+      <w:r>
+        <w:rPr>
+          <w:rFonts w:asciiTheme="majorHAnsi" w:eastAsia="Times New Roman" w:hAnsiTheme="majorHAnsi" w:cstheme="majorHAnsi"/>
+        </w:rPr>
+        <w:t>for which the</w:t>
       </w:r>
       <w:r>
         <w:rPr>
@@ -10850,73 +11829,67 @@
         <w:rPr>
           <w:rFonts w:asciiTheme="majorHAnsi" w:eastAsia="Times New Roman" w:hAnsiTheme="majorHAnsi" w:cstheme="majorHAnsi"/>
         </w:rPr>
-        <w:t>contrast</w:t>
-      </w:r>
-      <w:r>
-        <w:rPr>
-          <w:rFonts w:asciiTheme="majorHAnsi" w:eastAsia="Times New Roman" w:hAnsiTheme="majorHAnsi" w:cstheme="majorHAnsi"/>
-        </w:rPr>
-        <w:t xml:space="preserve"> to the other datasets</w:t>
-      </w:r>
-      <w:r>
-        <w:rPr>
-          <w:rFonts w:asciiTheme="majorHAnsi" w:eastAsia="Times New Roman" w:hAnsiTheme="majorHAnsi" w:cstheme="majorHAnsi"/>
-        </w:rPr>
-        <w:t>, the SADs fro</w:t>
-      </w:r>
-      <w:r>
-        <w:rPr>
-          <w:rFonts w:asciiTheme="majorHAnsi" w:eastAsia="Times New Roman" w:hAnsiTheme="majorHAnsi" w:cstheme="majorHAnsi"/>
-        </w:rPr>
-        <w:t>m the</w:t>
-      </w:r>
-      <w:r>
-        <w:rPr>
-          <w:rFonts w:asciiTheme="majorHAnsi" w:eastAsia="Times New Roman" w:hAnsiTheme="majorHAnsi" w:cstheme="majorHAnsi"/>
-        </w:rPr>
-        <w:t xml:space="preserve"> FIA dataset</w:t>
-      </w:r>
-      <w:r>
-        <w:rPr>
-          <w:rFonts w:asciiTheme="majorHAnsi" w:eastAsia="Times New Roman" w:hAnsiTheme="majorHAnsi" w:cstheme="majorHAnsi"/>
-        </w:rPr>
-        <w:t xml:space="preserve"> exhibit percentile scores that are more uniformly distributed: </w:t>
-      </w:r>
-      <w:r>
-        <w:rPr>
-          <w:rFonts w:asciiTheme="majorHAnsi" w:eastAsia="Times New Roman" w:hAnsiTheme="majorHAnsi" w:cstheme="majorHAnsi"/>
-        </w:rPr>
-        <w:t>5% of observations are more skewed than 95% of the</w:t>
-      </w:r>
-      <w:r>
-        <w:rPr>
-          <w:rFonts w:asciiTheme="majorHAnsi" w:eastAsia="Times New Roman" w:hAnsiTheme="majorHAnsi" w:cstheme="majorHAnsi"/>
-        </w:rPr>
-        <w:t>ir</w:t>
-      </w:r>
-      <w:r>
-        <w:rPr>
-          <w:rFonts w:asciiTheme="majorHAnsi" w:eastAsia="Times New Roman" w:hAnsiTheme="majorHAnsi" w:cstheme="majorHAnsi"/>
-        </w:rPr>
-        <w:t xml:space="preserve"> feasible set</w:t>
-      </w:r>
-      <w:r>
-        <w:rPr>
-          <w:rFonts w:asciiTheme="majorHAnsi" w:eastAsia="Times New Roman" w:hAnsiTheme="majorHAnsi" w:cstheme="majorHAnsi"/>
-        </w:rPr>
-        <w:t>s</w:t>
-      </w:r>
-      <w:r>
-        <w:rPr>
-          <w:rFonts w:asciiTheme="majorHAnsi" w:eastAsia="Times New Roman" w:hAnsiTheme="majorHAnsi" w:cstheme="majorHAnsi"/>
-        </w:rPr>
-        <w:t>,</w:t>
-      </w:r>
-      <w:r>
-        <w:rPr>
-          <w:rFonts w:asciiTheme="majorHAnsi" w:eastAsia="Times New Roman" w:hAnsiTheme="majorHAnsi" w:cstheme="majorHAnsi"/>
-        </w:rPr>
-        <w:t xml:space="preserve"> and 9% of observations are less even than 95% of their feasible sets. </w:t>
+        <w:t xml:space="preserve">breadth </w:t>
+      </w:r>
+      <w:r>
+        <w:rPr>
+          <w:rFonts w:asciiTheme="majorHAnsi" w:eastAsia="Times New Roman" w:hAnsiTheme="majorHAnsi" w:cstheme="majorHAnsi"/>
+        </w:rPr>
+        <w:t xml:space="preserve">index is very high, </w:t>
+      </w:r>
+      <w:r>
+        <w:rPr>
+          <w:rFonts w:asciiTheme="majorHAnsi" w:eastAsia="Times New Roman" w:hAnsiTheme="majorHAnsi" w:cstheme="majorHAnsi"/>
+        </w:rPr>
+        <w:t xml:space="preserve">reflecting </w:t>
+      </w:r>
+      <w:r>
+        <w:rPr>
+          <w:rFonts w:asciiTheme="majorHAnsi" w:eastAsia="Times New Roman" w:hAnsiTheme="majorHAnsi" w:cstheme="majorHAnsi"/>
+        </w:rPr>
+        <w:t>relatively</w:t>
+      </w:r>
+      <w:r>
+        <w:rPr>
+          <w:rFonts w:asciiTheme="majorHAnsi" w:eastAsia="Times New Roman" w:hAnsiTheme="majorHAnsi" w:cstheme="majorHAnsi"/>
+        </w:rPr>
+        <w:t xml:space="preserve"> broad and nonspecific statistical expectations</w:t>
+      </w:r>
+      <w:r>
+        <w:rPr>
+          <w:rFonts w:asciiTheme="majorHAnsi" w:eastAsia="Times New Roman" w:hAnsiTheme="majorHAnsi" w:cstheme="majorHAnsi"/>
+        </w:rPr>
+        <w:t xml:space="preserve"> </w:t>
+      </w:r>
+      <w:r>
+        <w:rPr>
+          <w:rFonts w:asciiTheme="majorHAnsi" w:eastAsia="Times New Roman" w:hAnsiTheme="majorHAnsi" w:cstheme="majorHAnsi"/>
+        </w:rPr>
+        <w:t xml:space="preserve">for the shape of the </w:t>
+      </w:r>
+      <w:r>
+        <w:rPr>
+          <w:rFonts w:asciiTheme="majorHAnsi" w:eastAsia="Times New Roman" w:hAnsiTheme="majorHAnsi" w:cstheme="majorHAnsi"/>
+        </w:rPr>
+        <w:t>SAD derived from the feasible set</w:t>
+      </w:r>
+      <w:r>
+        <w:rPr>
+          <w:rFonts w:asciiTheme="majorHAnsi" w:eastAsia="Times New Roman" w:hAnsiTheme="majorHAnsi" w:cstheme="majorHAnsi"/>
+        </w:rPr>
+        <w:t xml:space="preserve"> </w:t>
+      </w:r>
+      <w:r>
+        <w:rPr>
+          <w:rFonts w:asciiTheme="majorHAnsi" w:eastAsia="Times New Roman" w:hAnsiTheme="majorHAnsi" w:cstheme="majorHAnsi"/>
+        </w:rPr>
+        <w:t>(Figure 3)</w:t>
+      </w:r>
+      <w:r>
+        <w:rPr>
+          <w:rFonts w:asciiTheme="majorHAnsi" w:eastAsia="Times New Roman" w:hAnsiTheme="majorHAnsi" w:cstheme="majorHAnsi"/>
+        </w:rPr>
+        <w:t xml:space="preserve">.  </w:t>
       </w:r>
     </w:p>
     <w:p>
@@ -10926,330 +11899,31 @@
           <w:rFonts w:asciiTheme="majorHAnsi" w:eastAsia="Times New Roman" w:hAnsiTheme="majorHAnsi" w:cstheme="majorHAnsi"/>
           <w:i/>
           <w:iCs/>
-        </w:rPr>
-      </w:pPr>
-      <w:r>
-        <w:rPr>
-          <w:rFonts w:asciiTheme="majorHAnsi" w:eastAsia="Times New Roman" w:hAnsiTheme="majorHAnsi" w:cstheme="majorHAnsi"/>
-          <w:i/>
-          <w:iCs/>
-        </w:rPr>
-        <w:t xml:space="preserve">The narrowness of the expectation </w:t>
-      </w:r>
-    </w:p>
-    <w:p>
-      <w:pPr>
-        <w:spacing w:line="480" w:lineRule="auto"/>
-        <w:rPr>
-          <w:ins w:id="414" w:author="Renata M. Diaz" w:date="2021-03-10T15:13:00Z"/>
-          <w:rFonts w:asciiTheme="majorHAnsi" w:eastAsia="Times New Roman" w:hAnsiTheme="majorHAnsi" w:cstheme="majorHAnsi"/>
-        </w:rPr>
-      </w:pPr>
-      <w:r>
-        <w:rPr>
-          <w:rFonts w:asciiTheme="majorHAnsi" w:eastAsia="Times New Roman" w:hAnsiTheme="majorHAnsi" w:cstheme="majorHAnsi"/>
-        </w:rPr>
-        <w:t>The ability to detect deviations from the statistical baseline depends on the distribution of SADs in the feasible set. Here, t</w:t>
-      </w:r>
-      <w:r>
-        <w:rPr>
-          <w:rFonts w:asciiTheme="majorHAnsi" w:eastAsia="Times New Roman" w:hAnsiTheme="majorHAnsi" w:cstheme="majorHAnsi"/>
-        </w:rPr>
-        <w:t xml:space="preserve">he statistical </w:t>
-      </w:r>
-      <w:r>
-        <w:rPr>
-          <w:rFonts w:asciiTheme="majorHAnsi" w:eastAsia="Times New Roman" w:hAnsiTheme="majorHAnsi" w:cstheme="majorHAnsi"/>
-        </w:rPr>
-        <w:t>baseline</w:t>
-      </w:r>
-      <w:r>
-        <w:rPr>
-          <w:rFonts w:asciiTheme="majorHAnsi" w:eastAsia="Times New Roman" w:hAnsiTheme="majorHAnsi" w:cstheme="majorHAnsi"/>
-        </w:rPr>
-        <w:t xml:space="preserve"> for both skewness and evenness </w:t>
-      </w:r>
-      <w:r>
-        <w:rPr>
-          <w:rFonts w:asciiTheme="majorHAnsi" w:eastAsia="Times New Roman" w:hAnsiTheme="majorHAnsi" w:cstheme="majorHAnsi"/>
-        </w:rPr>
-        <w:t>becomes more narrowly defined as the size of the</w:t>
-      </w:r>
-      <w:r>
-        <w:rPr>
-          <w:rFonts w:asciiTheme="majorHAnsi" w:eastAsia="Times New Roman" w:hAnsiTheme="majorHAnsi" w:cstheme="majorHAnsi"/>
-        </w:rPr>
-        <w:t xml:space="preserve"> feasible set increases</w:t>
-      </w:r>
-      <w:r>
-        <w:rPr>
-          <w:rFonts w:asciiTheme="majorHAnsi" w:eastAsia="Times New Roman" w:hAnsiTheme="majorHAnsi" w:cstheme="majorHAnsi"/>
-        </w:rPr>
-        <w:t xml:space="preserve"> (Figure 1; </w:t>
-      </w:r>
-      <w:r>
-        <w:rPr>
-          <w:rFonts w:asciiTheme="majorHAnsi" w:eastAsia="Times New Roman" w:hAnsiTheme="majorHAnsi" w:cstheme="majorHAnsi"/>
-        </w:rPr>
-        <w:t>Figure S</w:t>
-      </w:r>
-      <w:r>
-        <w:rPr>
-          <w:rFonts w:asciiTheme="majorHAnsi" w:eastAsia="Times New Roman" w:hAnsiTheme="majorHAnsi" w:cstheme="majorHAnsi"/>
-        </w:rPr>
-        <w:t>5</w:t>
-      </w:r>
-      <w:r>
-        <w:rPr>
-          <w:rFonts w:asciiTheme="majorHAnsi" w:eastAsia="Times New Roman" w:hAnsiTheme="majorHAnsi" w:cstheme="majorHAnsi"/>
-        </w:rPr>
-        <w:t>)</w:t>
-      </w:r>
-      <w:r>
-        <w:rPr>
-          <w:rFonts w:asciiTheme="majorHAnsi" w:eastAsia="Times New Roman" w:hAnsiTheme="majorHAnsi" w:cstheme="majorHAnsi"/>
-        </w:rPr>
-        <w:t>, making even small deviations in skewness or evenness statistically meaningful</w:t>
-      </w:r>
-      <w:r>
-        <w:rPr>
-          <w:rFonts w:asciiTheme="majorHAnsi" w:eastAsia="Times New Roman" w:hAnsiTheme="majorHAnsi" w:cstheme="majorHAnsi"/>
-        </w:rPr>
-        <w:t xml:space="preserve"> and readily detectable</w:t>
-      </w:r>
-      <w:r>
-        <w:rPr>
-          <w:rFonts w:asciiTheme="majorHAnsi" w:eastAsia="Times New Roman" w:hAnsiTheme="majorHAnsi" w:cstheme="majorHAnsi"/>
-        </w:rPr>
-        <w:t>. However,</w:t>
-      </w:r>
-      <w:r>
-        <w:rPr>
-          <w:rFonts w:asciiTheme="majorHAnsi" w:eastAsia="Times New Roman" w:hAnsiTheme="majorHAnsi" w:cstheme="majorHAnsi"/>
-        </w:rPr>
-        <w:t xml:space="preserve"> for communities with </w:t>
-      </w:r>
-      <w:r>
-        <w:rPr>
-          <w:rFonts w:asciiTheme="majorHAnsi" w:eastAsia="Times New Roman" w:hAnsiTheme="majorHAnsi" w:cstheme="majorHAnsi"/>
-        </w:rPr>
-        <w:t xml:space="preserve">relatively small </w:t>
-      </w:r>
-      <w:r>
-        <w:rPr>
-          <w:rFonts w:asciiTheme="majorHAnsi" w:eastAsia="Times New Roman" w:hAnsiTheme="majorHAnsi" w:cstheme="majorHAnsi"/>
-        </w:rPr>
-        <w:t xml:space="preserve">feasible sets – fewer than </w:t>
-      </w:r>
-      <w:r>
-        <w:rPr>
-          <w:rFonts w:asciiTheme="majorHAnsi" w:eastAsia="Times New Roman" w:hAnsiTheme="majorHAnsi" w:cstheme="majorHAnsi"/>
-        </w:rPr>
-        <w:t>approximately 1000</w:t>
-      </w:r>
-      <w:r>
-        <w:rPr>
-          <w:rFonts w:asciiTheme="majorHAnsi" w:eastAsia="Times New Roman" w:hAnsiTheme="majorHAnsi" w:cstheme="majorHAnsi"/>
-        </w:rPr>
-        <w:t xml:space="preserve"> elements for skewness, and </w:t>
-      </w:r>
-      <w:r>
-        <w:rPr>
-          <w:rFonts w:asciiTheme="majorHAnsi" w:eastAsia="Times New Roman" w:hAnsiTheme="majorHAnsi" w:cstheme="majorHAnsi"/>
-        </w:rPr>
-        <w:t>approximately 200</w:t>
-      </w:r>
-      <w:r>
-        <w:rPr>
-          <w:rFonts w:asciiTheme="majorHAnsi" w:eastAsia="Times New Roman" w:hAnsiTheme="majorHAnsi" w:cstheme="majorHAnsi"/>
-        </w:rPr>
-        <w:t xml:space="preserve"> elements for evenness – the</w:t>
-      </w:r>
-      <w:r>
-        <w:rPr>
-          <w:rFonts w:asciiTheme="majorHAnsi" w:eastAsia="Times New Roman" w:hAnsiTheme="majorHAnsi" w:cstheme="majorHAnsi"/>
-        </w:rPr>
-        <w:t xml:space="preserve"> </w:t>
-      </w:r>
-      <w:r>
-        <w:rPr>
-          <w:rFonts w:asciiTheme="majorHAnsi" w:eastAsia="Times New Roman" w:hAnsiTheme="majorHAnsi" w:cstheme="majorHAnsi"/>
-        </w:rPr>
-        <w:t xml:space="preserve">breadth index approaches 1, meaning that a 95% density interval of the values in the distribution </w:t>
-      </w:r>
-      <w:r>
-        <w:rPr>
-          <w:rFonts w:asciiTheme="majorHAnsi" w:eastAsia="Times New Roman" w:hAnsiTheme="majorHAnsi" w:cstheme="majorHAnsi"/>
-        </w:rPr>
-        <w:t xml:space="preserve">spans nearly </w:t>
-      </w:r>
-      <w:r>
-        <w:rPr>
-          <w:rFonts w:asciiTheme="majorHAnsi" w:eastAsia="Times New Roman" w:hAnsiTheme="majorHAnsi" w:cstheme="majorHAnsi"/>
-        </w:rPr>
-        <w:t>the entire range of values</w:t>
-      </w:r>
-      <w:r>
-        <w:rPr>
-          <w:rFonts w:asciiTheme="majorHAnsi" w:eastAsia="Times New Roman" w:hAnsiTheme="majorHAnsi" w:cstheme="majorHAnsi"/>
-        </w:rPr>
-        <w:t xml:space="preserve"> (</w:t>
-      </w:r>
-      <w:r>
-        <w:rPr>
-          <w:rFonts w:asciiTheme="majorHAnsi" w:eastAsia="Times New Roman" w:hAnsiTheme="majorHAnsi" w:cstheme="majorHAnsi"/>
-        </w:rPr>
-        <w:t>Figure S</w:t>
-      </w:r>
-      <w:r>
-        <w:rPr>
-          <w:rFonts w:asciiTheme="majorHAnsi" w:eastAsia="Times New Roman" w:hAnsiTheme="majorHAnsi" w:cstheme="majorHAnsi"/>
-        </w:rPr>
-        <w:t>5</w:t>
-      </w:r>
-      <w:r>
-        <w:rPr>
-          <w:rFonts w:asciiTheme="majorHAnsi" w:eastAsia="Times New Roman" w:hAnsiTheme="majorHAnsi" w:cstheme="majorHAnsi"/>
-        </w:rPr>
-        <w:t>)</w:t>
-      </w:r>
-      <w:r>
-        <w:rPr>
-          <w:rFonts w:asciiTheme="majorHAnsi" w:eastAsia="Times New Roman" w:hAnsiTheme="majorHAnsi" w:cstheme="majorHAnsi"/>
-        </w:rPr>
-        <w:t xml:space="preserve">. </w:t>
-      </w:r>
-      <w:r>
-        <w:rPr>
-          <w:rFonts w:asciiTheme="majorHAnsi" w:eastAsia="Times New Roman" w:hAnsiTheme="majorHAnsi" w:cstheme="majorHAnsi"/>
-        </w:rPr>
-        <w:t xml:space="preserve">In particular, the FIA dataset </w:t>
-      </w:r>
-      <w:r>
-        <w:rPr>
-          <w:rFonts w:asciiTheme="majorHAnsi" w:eastAsia="Times New Roman" w:hAnsiTheme="majorHAnsi" w:cstheme="majorHAnsi"/>
-        </w:rPr>
-        <w:t xml:space="preserve">is dominated </w:t>
-      </w:r>
-      <w:r>
-        <w:rPr>
-          <w:rFonts w:asciiTheme="majorHAnsi" w:eastAsia="Times New Roman" w:hAnsiTheme="majorHAnsi" w:cstheme="majorHAnsi"/>
-        </w:rPr>
-        <w:t xml:space="preserve">by </w:t>
-      </w:r>
-      <w:r>
-        <w:rPr>
-          <w:rFonts w:asciiTheme="majorHAnsi" w:eastAsia="Times New Roman" w:hAnsiTheme="majorHAnsi" w:cstheme="majorHAnsi"/>
-        </w:rPr>
-        <w:t xml:space="preserve">small </w:t>
-      </w:r>
-      <w:r>
-        <w:rPr>
-          <w:rFonts w:asciiTheme="majorHAnsi" w:eastAsia="Times New Roman" w:hAnsiTheme="majorHAnsi" w:cstheme="majorHAnsi"/>
-        </w:rPr>
-        <w:t xml:space="preserve">communities </w:t>
-      </w:r>
-      <w:r>
-        <w:rPr>
-          <w:rFonts w:asciiTheme="majorHAnsi" w:eastAsia="Times New Roman" w:hAnsiTheme="majorHAnsi" w:cstheme="majorHAnsi"/>
-        </w:rPr>
-        <w:t>for which the</w:t>
-      </w:r>
-      <w:r>
-        <w:rPr>
-          <w:rFonts w:asciiTheme="majorHAnsi" w:eastAsia="Times New Roman" w:hAnsiTheme="majorHAnsi" w:cstheme="majorHAnsi"/>
-        </w:rPr>
-        <w:t xml:space="preserve"> </w:t>
-      </w:r>
-      <w:r>
-        <w:rPr>
-          <w:rFonts w:asciiTheme="majorHAnsi" w:eastAsia="Times New Roman" w:hAnsiTheme="majorHAnsi" w:cstheme="majorHAnsi"/>
-        </w:rPr>
-        <w:t xml:space="preserve">breadth </w:t>
-      </w:r>
-      <w:r>
-        <w:rPr>
-          <w:rFonts w:asciiTheme="majorHAnsi" w:eastAsia="Times New Roman" w:hAnsiTheme="majorHAnsi" w:cstheme="majorHAnsi"/>
-        </w:rPr>
-        <w:t xml:space="preserve">index is very high, </w:t>
-      </w:r>
-      <w:r>
-        <w:rPr>
-          <w:rFonts w:asciiTheme="majorHAnsi" w:eastAsia="Times New Roman" w:hAnsiTheme="majorHAnsi" w:cstheme="majorHAnsi"/>
-        </w:rPr>
-        <w:t xml:space="preserve">reflecting </w:t>
-      </w:r>
-      <w:r>
-        <w:rPr>
-          <w:rFonts w:asciiTheme="majorHAnsi" w:eastAsia="Times New Roman" w:hAnsiTheme="majorHAnsi" w:cstheme="majorHAnsi"/>
-        </w:rPr>
-        <w:t>relatively</w:t>
-      </w:r>
-      <w:r>
-        <w:rPr>
-          <w:rFonts w:asciiTheme="majorHAnsi" w:eastAsia="Times New Roman" w:hAnsiTheme="majorHAnsi" w:cstheme="majorHAnsi"/>
-        </w:rPr>
-        <w:t xml:space="preserve"> broad and nonspecific statistical expectations</w:t>
-      </w:r>
-      <w:r>
-        <w:rPr>
-          <w:rFonts w:asciiTheme="majorHAnsi" w:eastAsia="Times New Roman" w:hAnsiTheme="majorHAnsi" w:cstheme="majorHAnsi"/>
-        </w:rPr>
-        <w:t xml:space="preserve"> </w:t>
-      </w:r>
-      <w:r>
-        <w:rPr>
-          <w:rFonts w:asciiTheme="majorHAnsi" w:eastAsia="Times New Roman" w:hAnsiTheme="majorHAnsi" w:cstheme="majorHAnsi"/>
-        </w:rPr>
-        <w:t xml:space="preserve">for the shape of the </w:t>
-      </w:r>
-      <w:r>
-        <w:rPr>
-          <w:rFonts w:asciiTheme="majorHAnsi" w:eastAsia="Times New Roman" w:hAnsiTheme="majorHAnsi" w:cstheme="majorHAnsi"/>
-        </w:rPr>
-        <w:t>SAD derived from the feasible set</w:t>
-      </w:r>
-      <w:r>
-        <w:rPr>
-          <w:rFonts w:asciiTheme="majorHAnsi" w:eastAsia="Times New Roman" w:hAnsiTheme="majorHAnsi" w:cstheme="majorHAnsi"/>
-        </w:rPr>
-        <w:t xml:space="preserve"> </w:t>
-      </w:r>
-      <w:r>
-        <w:rPr>
-          <w:rFonts w:asciiTheme="majorHAnsi" w:eastAsia="Times New Roman" w:hAnsiTheme="majorHAnsi" w:cstheme="majorHAnsi"/>
-        </w:rPr>
-        <w:t>(Figure 3)</w:t>
-      </w:r>
-      <w:r>
-        <w:rPr>
-          <w:rFonts w:asciiTheme="majorHAnsi" w:eastAsia="Times New Roman" w:hAnsiTheme="majorHAnsi" w:cstheme="majorHAnsi"/>
-        </w:rPr>
-        <w:t xml:space="preserve">.  </w:t>
-      </w:r>
-    </w:p>
-    <w:p>
-      <w:pPr>
-        <w:spacing w:line="480" w:lineRule="auto"/>
-        <w:rPr>
-          <w:rFonts w:asciiTheme="majorHAnsi" w:eastAsia="Times New Roman" w:hAnsiTheme="majorHAnsi" w:cstheme="majorHAnsi"/>
-          <w:i/>
-          <w:iCs/>
-          <w:rPrChange w:id="415" w:author="Renata M. Diaz" w:date="2021-03-10T15:13:00Z">
+          <w:rPrChange w:id="481" w:author="Renata M. Diaz" w:date="2021-03-10T15:13:00Z">
             <w:rPr>
               <w:rFonts w:asciiTheme="majorHAnsi" w:eastAsia="Times New Roman" w:hAnsiTheme="majorHAnsi" w:cstheme="majorHAnsi"/>
             </w:rPr>
           </w:rPrChange>
         </w:rPr>
       </w:pPr>
-      <w:ins w:id="416" w:author="Renata M. Diaz" w:date="2021-03-10T15:13:00Z">
+      <w:ins w:id="482" w:author="Renata M. Diaz" w:date="2021-03-10T15:13:00Z">
         <w:r>
           <w:rPr>
             <w:rFonts w:asciiTheme="majorHAnsi" w:eastAsia="Times New Roman" w:hAnsiTheme="majorHAnsi" w:cstheme="majorHAnsi"/>
             <w:i/>
             <w:iCs/>
           </w:rPr>
-          <w:t>Sensitivity to sampling error</w:t>
+          <w:t xml:space="preserve">Sensitivity to sampling </w:t>
+        </w:r>
+      </w:ins>
+      <w:ins w:id="483" w:author="Renata M. Diaz" w:date="2021-03-11T16:36:00Z">
+        <w:r>
+          <w:rPr>
+            <w:rFonts w:asciiTheme="majorHAnsi" w:eastAsia="Times New Roman" w:hAnsiTheme="majorHAnsi" w:cstheme="majorHAnsi"/>
+            <w:i/>
+            <w:iCs/>
+          </w:rPr>
+          <w:t>variability</w:t>
         </w:r>
       </w:ins>
     </w:p>
@@ -11288,454 +11962,460 @@
         <w:rPr>
           <w:rFonts w:asciiTheme="majorHAnsi" w:eastAsia="Times New Roman" w:hAnsiTheme="majorHAnsi" w:cstheme="majorHAnsi"/>
         </w:rPr>
+        <w:t xml:space="preserve">We found widespread evidence that SADs for a range of real ecological communities </w:t>
+      </w:r>
+      <w:r>
+        <w:rPr>
+          <w:rFonts w:asciiTheme="majorHAnsi" w:eastAsia="Times New Roman" w:hAnsiTheme="majorHAnsi" w:cstheme="majorHAnsi"/>
+        </w:rPr>
+        <w:t xml:space="preserve">are more skewed and less even </w:t>
+      </w:r>
+      <w:r>
+        <w:rPr>
+          <w:rFonts w:asciiTheme="majorHAnsi" w:eastAsia="Times New Roman" w:hAnsiTheme="majorHAnsi" w:cstheme="majorHAnsi"/>
+        </w:rPr>
+        <w:t>than expected</w:t>
+      </w:r>
+      <w:r>
+        <w:rPr>
+          <w:rFonts w:asciiTheme="majorHAnsi" w:eastAsia="Times New Roman" w:hAnsiTheme="majorHAnsi" w:cstheme="majorHAnsi"/>
+        </w:rPr>
+        <w:t xml:space="preserve"> given </w:t>
+      </w:r>
+      <w:r>
+        <w:rPr>
+          <w:rFonts w:asciiTheme="majorHAnsi" w:eastAsia="Times New Roman" w:hAnsiTheme="majorHAnsi" w:cstheme="majorHAnsi"/>
+        </w:rPr>
+        <w:t>the distribution of shapes within their feasible sets.</w:t>
+      </w:r>
+      <w:r>
+        <w:rPr>
+          <w:rFonts w:asciiTheme="majorHAnsi" w:eastAsia="Times New Roman" w:hAnsiTheme="majorHAnsi" w:cstheme="majorHAnsi"/>
+        </w:rPr>
+        <w:t xml:space="preserve"> </w:t>
+      </w:r>
+      <w:r>
+        <w:rPr>
+          <w:rFonts w:asciiTheme="majorHAnsi" w:eastAsia="Times New Roman" w:hAnsiTheme="majorHAnsi" w:cstheme="majorHAnsi"/>
+        </w:rPr>
+        <w:t xml:space="preserve">These deviations </w:t>
+      </w:r>
+      <w:r>
+        <w:rPr>
+          <w:rFonts w:asciiTheme="majorHAnsi" w:eastAsia="Times New Roman" w:hAnsiTheme="majorHAnsi" w:cstheme="majorHAnsi"/>
+        </w:rPr>
+        <w:t>may signal</w:t>
+      </w:r>
+      <w:r>
+        <w:rPr>
+          <w:rFonts w:asciiTheme="majorHAnsi" w:eastAsia="Times New Roman" w:hAnsiTheme="majorHAnsi" w:cstheme="majorHAnsi"/>
+        </w:rPr>
+        <w:t xml:space="preserve"> that ecological processes operate </w:t>
+      </w:r>
+      <w:r>
+        <w:rPr>
+          <w:rFonts w:asciiTheme="majorHAnsi" w:eastAsia="Times New Roman" w:hAnsiTheme="majorHAnsi" w:cstheme="majorHAnsi"/>
+        </w:rPr>
+        <w:t>on top of statistical constraints</w:t>
+      </w:r>
+      <w:r>
+        <w:rPr>
+          <w:rFonts w:asciiTheme="majorHAnsi" w:eastAsia="Times New Roman" w:hAnsiTheme="majorHAnsi" w:cstheme="majorHAnsi"/>
+        </w:rPr>
+        <w:t xml:space="preserve">, thereby </w:t>
+      </w:r>
+      <w:r>
+        <w:rPr>
+          <w:rFonts w:asciiTheme="majorHAnsi" w:eastAsia="Times New Roman" w:hAnsiTheme="majorHAnsi" w:cstheme="majorHAnsi"/>
+        </w:rPr>
+        <w:t>driv</w:t>
+      </w:r>
+      <w:r>
+        <w:rPr>
+          <w:rFonts w:asciiTheme="majorHAnsi" w:eastAsia="Times New Roman" w:hAnsiTheme="majorHAnsi" w:cstheme="majorHAnsi"/>
+        </w:rPr>
+        <w:t>ing</w:t>
+      </w:r>
+      <w:r>
+        <w:rPr>
+          <w:rFonts w:asciiTheme="majorHAnsi" w:eastAsia="Times New Roman" w:hAnsiTheme="majorHAnsi" w:cstheme="majorHAnsi"/>
+        </w:rPr>
+        <w:t xml:space="preserve"> the SAD away from </w:t>
+      </w:r>
+      <w:r>
+        <w:rPr>
+          <w:rFonts w:asciiTheme="majorHAnsi" w:eastAsia="Times New Roman" w:hAnsiTheme="majorHAnsi" w:cstheme="majorHAnsi"/>
+        </w:rPr>
+        <w:t xml:space="preserve">common shapes that would be observed in the </w:t>
+      </w:r>
+      <w:r>
+        <w:rPr>
+          <w:rFonts w:asciiTheme="majorHAnsi" w:eastAsia="Times New Roman" w:hAnsiTheme="majorHAnsi" w:cstheme="majorHAnsi"/>
+        </w:rPr>
+        <w:t xml:space="preserve">absence of a dominating non-statistical process. Our </w:t>
+      </w:r>
+      <w:r>
+        <w:rPr>
+          <w:rFonts w:asciiTheme="majorHAnsi" w:eastAsia="Times New Roman" w:hAnsiTheme="majorHAnsi" w:cstheme="majorHAnsi"/>
+        </w:rPr>
+        <w:t>results suggest that the prevailing processes</w:t>
+      </w:r>
+      <w:r>
+        <w:rPr>
+          <w:rFonts w:asciiTheme="majorHAnsi" w:eastAsia="Times New Roman" w:hAnsiTheme="majorHAnsi" w:cstheme="majorHAnsi"/>
+        </w:rPr>
+        <w:t xml:space="preserve"> structuring these</w:t>
+      </w:r>
+      <w:r>
+        <w:rPr>
+          <w:rFonts w:asciiTheme="majorHAnsi" w:eastAsia="Times New Roman" w:hAnsiTheme="majorHAnsi" w:cstheme="majorHAnsi"/>
+        </w:rPr>
+        <w:t xml:space="preserve"> </w:t>
+      </w:r>
+      <w:r>
+        <w:rPr>
+          <w:rFonts w:asciiTheme="majorHAnsi" w:eastAsia="Times New Roman" w:hAnsiTheme="majorHAnsi" w:cstheme="majorHAnsi"/>
+        </w:rPr>
+        <w:t>communities</w:t>
+      </w:r>
+      <w:r>
+        <w:rPr>
+          <w:rFonts w:asciiTheme="majorHAnsi" w:eastAsia="Times New Roman" w:hAnsiTheme="majorHAnsi" w:cstheme="majorHAnsi"/>
+        </w:rPr>
+        <w:t xml:space="preserve"> </w:t>
+      </w:r>
+      <w:r>
+        <w:rPr>
+          <w:rFonts w:asciiTheme="majorHAnsi" w:eastAsia="Times New Roman" w:hAnsiTheme="majorHAnsi" w:cstheme="majorHAnsi"/>
+        </w:rPr>
+        <w:t>tend to be those</w:t>
+      </w:r>
+      <w:r>
+        <w:rPr>
+          <w:rFonts w:asciiTheme="majorHAnsi" w:eastAsia="Times New Roman" w:hAnsiTheme="majorHAnsi" w:cstheme="majorHAnsi"/>
+        </w:rPr>
+        <w:t xml:space="preserve"> that</w:t>
+      </w:r>
+      <w:r>
+        <w:rPr>
+          <w:rFonts w:asciiTheme="majorHAnsi" w:eastAsia="Times New Roman" w:hAnsiTheme="majorHAnsi" w:cstheme="majorHAnsi"/>
+        </w:rPr>
+        <w:t xml:space="preserve"> </w:t>
+      </w:r>
+      <w:r>
+        <w:rPr>
+          <w:rFonts w:asciiTheme="majorHAnsi" w:eastAsia="Times New Roman" w:hAnsiTheme="majorHAnsi" w:cstheme="majorHAnsi"/>
+        </w:rPr>
+        <w:t xml:space="preserve">cause abundance distributions to be more uneven – rather than those that </w:t>
+      </w:r>
+      <w:r>
+        <w:rPr>
+          <w:rFonts w:asciiTheme="majorHAnsi" w:eastAsia="Times New Roman" w:hAnsiTheme="majorHAnsi" w:cstheme="majorHAnsi"/>
+        </w:rPr>
+        <w:t>produce more even abundances</w:t>
+      </w:r>
+      <w:r>
+        <w:rPr>
+          <w:rFonts w:asciiTheme="majorHAnsi" w:eastAsia="Times New Roman" w:hAnsiTheme="majorHAnsi" w:cstheme="majorHAnsi"/>
+        </w:rPr>
+        <w:t xml:space="preserve"> across species.</w:t>
+      </w:r>
+      <w:r>
+        <w:rPr>
+          <w:rFonts w:asciiTheme="majorHAnsi" w:eastAsia="Times New Roman" w:hAnsiTheme="majorHAnsi" w:cstheme="majorHAnsi"/>
+        </w:rPr>
+        <w:t xml:space="preserve"> Ecological processes may lengthen the rare tail of the SAD, for example by promoting the persistence of rare species at very low abundances (</w:t>
+      </w:r>
+      <w:proofErr w:type="gramStart"/>
+      <w:r>
+        <w:rPr>
+          <w:rFonts w:asciiTheme="majorHAnsi" w:eastAsia="Times New Roman" w:hAnsiTheme="majorHAnsi" w:cstheme="majorHAnsi"/>
+        </w:rPr>
+        <w:t>e.g.</w:t>
+      </w:r>
+      <w:proofErr w:type="gramEnd"/>
+      <w:r>
+        <w:rPr>
+          <w:rFonts w:asciiTheme="majorHAnsi" w:eastAsia="Times New Roman" w:hAnsiTheme="majorHAnsi" w:cstheme="majorHAnsi"/>
+        </w:rPr>
+        <w:t xml:space="preserve"> </w:t>
+      </w:r>
+      <w:proofErr w:type="spellStart"/>
+      <w:r>
+        <w:rPr>
+          <w:rFonts w:asciiTheme="majorHAnsi" w:eastAsia="Times New Roman" w:hAnsiTheme="majorHAnsi" w:cstheme="majorHAnsi"/>
+        </w:rPr>
+        <w:t>Yenni</w:t>
+      </w:r>
+      <w:proofErr w:type="spellEnd"/>
+      <w:r>
+        <w:rPr>
+          <w:rFonts w:asciiTheme="majorHAnsi" w:eastAsia="Times New Roman" w:hAnsiTheme="majorHAnsi" w:cstheme="majorHAnsi"/>
+        </w:rPr>
+        <w:t xml:space="preserve"> </w:t>
+      </w:r>
+      <w:r>
+        <w:rPr>
+          <w:rFonts w:asciiTheme="majorHAnsi" w:eastAsia="Times New Roman" w:hAnsiTheme="majorHAnsi" w:cstheme="majorHAnsi"/>
+        </w:rPr>
+        <w:t>et al.</w:t>
+      </w:r>
+      <w:r>
+        <w:rPr>
+          <w:rFonts w:asciiTheme="majorHAnsi" w:eastAsia="Times New Roman" w:hAnsiTheme="majorHAnsi" w:cstheme="majorHAnsi"/>
+        </w:rPr>
+        <w:t xml:space="preserve"> 2012). </w:t>
+      </w:r>
+      <w:proofErr w:type="gramStart"/>
+      <w:r>
+        <w:rPr>
+          <w:rFonts w:asciiTheme="majorHAnsi" w:eastAsia="Times New Roman" w:hAnsiTheme="majorHAnsi" w:cstheme="majorHAnsi"/>
+        </w:rPr>
+        <w:t>Or,</w:t>
+      </w:r>
+      <w:proofErr w:type="gramEnd"/>
+      <w:r>
+        <w:rPr>
+          <w:rFonts w:asciiTheme="majorHAnsi" w:eastAsia="Times New Roman" w:hAnsiTheme="majorHAnsi" w:cstheme="majorHAnsi"/>
+        </w:rPr>
+        <w:t xml:space="preserve"> they could drive abundant species to have larger populations that would be statistically expected, without driving other species entirely to extinction (Chesson 2000)</w:t>
+      </w:r>
+      <w:r>
+        <w:rPr>
+          <w:rFonts w:asciiTheme="majorHAnsi" w:eastAsia="Times New Roman" w:hAnsiTheme="majorHAnsi" w:cstheme="majorHAnsi"/>
+        </w:rPr>
+        <w:t>.</w:t>
+      </w:r>
+      <w:r>
+        <w:rPr>
+          <w:rFonts w:asciiTheme="majorHAnsi" w:eastAsia="Times New Roman" w:hAnsiTheme="majorHAnsi" w:cstheme="majorHAnsi"/>
+        </w:rPr>
+        <w:t xml:space="preserve"> </w:t>
+      </w:r>
+      <w:r>
+        <w:rPr>
+          <w:rFonts w:asciiTheme="majorHAnsi" w:eastAsia="Times New Roman" w:hAnsiTheme="majorHAnsi" w:cstheme="majorHAnsi"/>
+        </w:rPr>
+        <w:t>Although</w:t>
+      </w:r>
+      <w:r>
+        <w:rPr>
+          <w:rFonts w:asciiTheme="majorHAnsi" w:eastAsia="Times New Roman" w:hAnsiTheme="majorHAnsi" w:cstheme="majorHAnsi"/>
+        </w:rPr>
+        <w:t xml:space="preserve"> </w:t>
+      </w:r>
+      <w:r>
+        <w:rPr>
+          <w:rFonts w:asciiTheme="majorHAnsi" w:eastAsia="Times New Roman" w:hAnsiTheme="majorHAnsi" w:cstheme="majorHAnsi"/>
+        </w:rPr>
+        <w:t>a disproportionate</w:t>
+      </w:r>
+      <w:r>
+        <w:rPr>
+          <w:rFonts w:asciiTheme="majorHAnsi" w:eastAsia="Times New Roman" w:hAnsiTheme="majorHAnsi" w:cstheme="majorHAnsi"/>
+        </w:rPr>
+        <w:t xml:space="preserve"> number of</w:t>
+      </w:r>
+      <w:r>
+        <w:rPr>
+          <w:rFonts w:asciiTheme="majorHAnsi" w:eastAsia="Times New Roman" w:hAnsiTheme="majorHAnsi" w:cstheme="majorHAnsi"/>
+        </w:rPr>
+        <w:t xml:space="preserve"> communities deviated statistically </w:t>
+      </w:r>
+      <w:r>
+        <w:rPr>
+          <w:rFonts w:asciiTheme="majorHAnsi" w:eastAsia="Times New Roman" w:hAnsiTheme="majorHAnsi" w:cstheme="majorHAnsi"/>
+        </w:rPr>
+        <w:t xml:space="preserve">from </w:t>
+      </w:r>
+      <w:r>
+        <w:rPr>
+          <w:rFonts w:asciiTheme="majorHAnsi" w:eastAsia="Times New Roman" w:hAnsiTheme="majorHAnsi" w:cstheme="majorHAnsi"/>
+        </w:rPr>
+        <w:t>their feasible set</w:t>
+      </w:r>
+      <w:r>
+        <w:rPr>
+          <w:rFonts w:asciiTheme="majorHAnsi" w:eastAsia="Times New Roman" w:hAnsiTheme="majorHAnsi" w:cstheme="majorHAnsi"/>
+        </w:rPr>
+        <w:t>s</w:t>
+      </w:r>
+      <w:r>
+        <w:rPr>
+          <w:rFonts w:asciiTheme="majorHAnsi" w:eastAsia="Times New Roman" w:hAnsiTheme="majorHAnsi" w:cstheme="majorHAnsi"/>
+        </w:rPr>
+        <w:t xml:space="preserve">, there were </w:t>
+      </w:r>
+      <w:r>
+        <w:rPr>
+          <w:rFonts w:asciiTheme="majorHAnsi" w:eastAsia="Times New Roman" w:hAnsiTheme="majorHAnsi" w:cstheme="majorHAnsi"/>
+        </w:rPr>
+        <w:t xml:space="preserve">also </w:t>
+      </w:r>
+      <w:r>
+        <w:rPr>
+          <w:rFonts w:asciiTheme="majorHAnsi" w:eastAsia="Times New Roman" w:hAnsiTheme="majorHAnsi" w:cstheme="majorHAnsi"/>
+        </w:rPr>
+        <w:t xml:space="preserve">many communities </w:t>
+      </w:r>
+      <w:r>
+        <w:rPr>
+          <w:rFonts w:asciiTheme="majorHAnsi" w:eastAsia="Times New Roman" w:hAnsiTheme="majorHAnsi" w:cstheme="majorHAnsi"/>
+        </w:rPr>
+        <w:t>for which we did not detect deviations</w:t>
+      </w:r>
+      <w:r>
+        <w:rPr>
+          <w:rFonts w:asciiTheme="majorHAnsi" w:eastAsia="Times New Roman" w:hAnsiTheme="majorHAnsi" w:cstheme="majorHAnsi"/>
+        </w:rPr>
+        <w:t xml:space="preserve">. </w:t>
+      </w:r>
+      <w:r>
+        <w:rPr>
+          <w:rFonts w:asciiTheme="majorHAnsi" w:eastAsia="Times New Roman" w:hAnsiTheme="majorHAnsi" w:cstheme="majorHAnsi"/>
+        </w:rPr>
+        <w:t>In such cases</w:t>
+      </w:r>
+      <w:r>
+        <w:rPr>
+          <w:rFonts w:asciiTheme="majorHAnsi" w:eastAsia="Times New Roman" w:hAnsiTheme="majorHAnsi" w:cstheme="majorHAnsi"/>
+        </w:rPr>
+        <w:t>,</w:t>
+      </w:r>
+      <w:r>
+        <w:rPr>
+          <w:rFonts w:asciiTheme="majorHAnsi" w:eastAsia="Times New Roman" w:hAnsiTheme="majorHAnsi" w:cstheme="majorHAnsi"/>
+        </w:rPr>
+        <w:t xml:space="preserve"> </w:t>
+      </w:r>
+      <w:r>
+        <w:rPr>
+          <w:rFonts w:asciiTheme="majorHAnsi" w:eastAsia="Times New Roman" w:hAnsiTheme="majorHAnsi" w:cstheme="majorHAnsi"/>
+        </w:rPr>
+        <w:t>multiple</w:t>
+      </w:r>
+      <w:r>
+        <w:rPr>
+          <w:rFonts w:asciiTheme="majorHAnsi" w:eastAsia="Times New Roman" w:hAnsiTheme="majorHAnsi" w:cstheme="majorHAnsi"/>
+        </w:rPr>
+        <w:t xml:space="preserve"> </w:t>
+      </w:r>
+      <w:r>
+        <w:rPr>
+          <w:rFonts w:asciiTheme="majorHAnsi" w:eastAsia="Times New Roman" w:hAnsiTheme="majorHAnsi" w:cstheme="majorHAnsi"/>
+        </w:rPr>
+        <w:t>ecological processes</w:t>
+      </w:r>
+      <w:r>
+        <w:rPr>
+          <w:rFonts w:asciiTheme="majorHAnsi" w:eastAsia="Times New Roman" w:hAnsiTheme="majorHAnsi" w:cstheme="majorHAnsi"/>
+        </w:rPr>
+        <w:t xml:space="preserve"> may</w:t>
+      </w:r>
+      <w:r>
+        <w:rPr>
+          <w:rFonts w:asciiTheme="majorHAnsi" w:eastAsia="Times New Roman" w:hAnsiTheme="majorHAnsi" w:cstheme="majorHAnsi"/>
+        </w:rPr>
+        <w:t xml:space="preserve"> operate simultaneously and with countervailing impacts on abundance distributions, resulting in no dominating net effect on the shape of the distribution beyond that imposed by fundamental constraints</w:t>
+      </w:r>
+      <w:r>
+        <w:rPr>
+          <w:rFonts w:asciiTheme="majorHAnsi" w:eastAsia="Times New Roman" w:hAnsiTheme="majorHAnsi" w:cstheme="majorHAnsi"/>
+        </w:rPr>
+        <w:t xml:space="preserve"> (Harte </w:t>
+      </w:r>
+      <w:r>
+        <w:rPr>
+          <w:rFonts w:asciiTheme="majorHAnsi" w:eastAsia="Times New Roman" w:hAnsiTheme="majorHAnsi" w:cstheme="majorHAnsi"/>
+        </w:rPr>
+        <w:t>20</w:t>
+      </w:r>
+      <w:r>
+        <w:rPr>
+          <w:rFonts w:asciiTheme="majorHAnsi" w:eastAsia="Times New Roman" w:hAnsiTheme="majorHAnsi" w:cstheme="majorHAnsi"/>
+        </w:rPr>
+        <w:t>11</w:t>
+      </w:r>
+      <w:r>
+        <w:rPr>
+          <w:rFonts w:asciiTheme="majorHAnsi" w:eastAsia="Times New Roman" w:hAnsiTheme="majorHAnsi" w:cstheme="majorHAnsi"/>
+        </w:rPr>
+        <w:t>; Harte and Newman 2014</w:t>
+      </w:r>
+      <w:r>
+        <w:rPr>
+          <w:rFonts w:asciiTheme="majorHAnsi" w:eastAsia="Times New Roman" w:hAnsiTheme="majorHAnsi" w:cstheme="majorHAnsi"/>
+        </w:rPr>
+        <w:t>)</w:t>
+      </w:r>
+      <w:r>
+        <w:rPr>
+          <w:rFonts w:asciiTheme="majorHAnsi" w:eastAsia="Times New Roman" w:hAnsiTheme="majorHAnsi" w:cstheme="majorHAnsi"/>
+        </w:rPr>
+        <w:t>.</w:t>
+      </w:r>
+      <w:r>
+        <w:rPr>
+          <w:rFonts w:asciiTheme="majorHAnsi" w:eastAsia="Times New Roman" w:hAnsiTheme="majorHAnsi" w:cstheme="majorHAnsi"/>
+        </w:rPr>
+        <w:t xml:space="preserve"> </w:t>
+      </w:r>
+      <w:r>
+        <w:rPr>
+          <w:rFonts w:asciiTheme="majorHAnsi" w:eastAsia="Times New Roman" w:hAnsiTheme="majorHAnsi" w:cstheme="majorHAnsi"/>
+        </w:rPr>
+        <w:t xml:space="preserve">Going forward, </w:t>
+      </w:r>
+      <w:r>
+        <w:rPr>
+          <w:rFonts w:asciiTheme="majorHAnsi" w:eastAsia="Times New Roman" w:hAnsiTheme="majorHAnsi" w:cstheme="majorHAnsi"/>
+        </w:rPr>
+        <w:t xml:space="preserve">testing whether ecological theories or common functional approximations </w:t>
+      </w:r>
+      <w:r>
+        <w:rPr>
+          <w:rFonts w:asciiTheme="majorHAnsi" w:eastAsia="Times New Roman" w:hAnsiTheme="majorHAnsi" w:cstheme="majorHAnsi"/>
+        </w:rPr>
+        <w:t>(</w:t>
+      </w:r>
+      <w:proofErr w:type="gramStart"/>
+      <w:r>
+        <w:rPr>
+          <w:rFonts w:asciiTheme="majorHAnsi" w:eastAsia="Times New Roman" w:hAnsiTheme="majorHAnsi" w:cstheme="majorHAnsi"/>
+        </w:rPr>
+        <w:t>e.g.</w:t>
+      </w:r>
+      <w:proofErr w:type="gramEnd"/>
+      <w:r>
+        <w:rPr>
+          <w:rFonts w:asciiTheme="majorHAnsi" w:eastAsia="Times New Roman" w:hAnsiTheme="majorHAnsi" w:cstheme="majorHAnsi"/>
+        </w:rPr>
+        <w:t xml:space="preserve"> the log-normal distribution) </w:t>
+      </w:r>
+      <w:r>
+        <w:rPr>
+          <w:rFonts w:asciiTheme="majorHAnsi" w:eastAsia="Times New Roman" w:hAnsiTheme="majorHAnsi" w:cstheme="majorHAnsi"/>
+        </w:rPr>
+        <w:t>accurately predict</w:t>
+      </w:r>
+      <w:r>
+        <w:rPr>
+          <w:rFonts w:asciiTheme="majorHAnsi" w:eastAsia="Times New Roman" w:hAnsiTheme="majorHAnsi" w:cstheme="majorHAnsi"/>
+        </w:rPr>
+        <w:t xml:space="preserve"> th</w:t>
+      </w:r>
+      <w:r>
+        <w:rPr>
+          <w:rFonts w:asciiTheme="majorHAnsi" w:eastAsia="Times New Roman" w:hAnsiTheme="majorHAnsi" w:cstheme="majorHAnsi"/>
+        </w:rPr>
+        <w:t xml:space="preserve">is range of variation in deviations between observed SADs and </w:t>
+      </w:r>
+      <w:r>
+        <w:rPr>
+          <w:rFonts w:asciiTheme="majorHAnsi" w:eastAsia="Times New Roman" w:hAnsiTheme="majorHAnsi" w:cstheme="majorHAnsi"/>
+        </w:rPr>
         <w:lastRenderedPageBreak/>
-        <w:t xml:space="preserve">We found widespread evidence that SADs for a range of real ecological communities </w:t>
-      </w:r>
-      <w:r>
-        <w:rPr>
-          <w:rFonts w:asciiTheme="majorHAnsi" w:eastAsia="Times New Roman" w:hAnsiTheme="majorHAnsi" w:cstheme="majorHAnsi"/>
-        </w:rPr>
-        <w:t xml:space="preserve">are more skewed and less even </w:t>
-      </w:r>
-      <w:r>
-        <w:rPr>
-          <w:rFonts w:asciiTheme="majorHAnsi" w:eastAsia="Times New Roman" w:hAnsiTheme="majorHAnsi" w:cstheme="majorHAnsi"/>
-        </w:rPr>
-        <w:t>than expected</w:t>
-      </w:r>
-      <w:r>
-        <w:rPr>
-          <w:rFonts w:asciiTheme="majorHAnsi" w:eastAsia="Times New Roman" w:hAnsiTheme="majorHAnsi" w:cstheme="majorHAnsi"/>
-        </w:rPr>
-        <w:t xml:space="preserve"> given </w:t>
-      </w:r>
-      <w:r>
-        <w:rPr>
-          <w:rFonts w:asciiTheme="majorHAnsi" w:eastAsia="Times New Roman" w:hAnsiTheme="majorHAnsi" w:cstheme="majorHAnsi"/>
-        </w:rPr>
-        <w:t>the distribution of shapes within their feasible sets.</w:t>
-      </w:r>
-      <w:r>
-        <w:rPr>
-          <w:rFonts w:asciiTheme="majorHAnsi" w:eastAsia="Times New Roman" w:hAnsiTheme="majorHAnsi" w:cstheme="majorHAnsi"/>
-        </w:rPr>
-        <w:t xml:space="preserve"> </w:t>
-      </w:r>
-      <w:r>
-        <w:rPr>
-          <w:rFonts w:asciiTheme="majorHAnsi" w:eastAsia="Times New Roman" w:hAnsiTheme="majorHAnsi" w:cstheme="majorHAnsi"/>
-        </w:rPr>
-        <w:t xml:space="preserve">These deviations </w:t>
-      </w:r>
-      <w:r>
-        <w:rPr>
-          <w:rFonts w:asciiTheme="majorHAnsi" w:eastAsia="Times New Roman" w:hAnsiTheme="majorHAnsi" w:cstheme="majorHAnsi"/>
-        </w:rPr>
-        <w:t>may signal</w:t>
-      </w:r>
-      <w:r>
-        <w:rPr>
-          <w:rFonts w:asciiTheme="majorHAnsi" w:eastAsia="Times New Roman" w:hAnsiTheme="majorHAnsi" w:cstheme="majorHAnsi"/>
-        </w:rPr>
-        <w:t xml:space="preserve"> that ecological processes operate </w:t>
-      </w:r>
-      <w:r>
-        <w:rPr>
-          <w:rFonts w:asciiTheme="majorHAnsi" w:eastAsia="Times New Roman" w:hAnsiTheme="majorHAnsi" w:cstheme="majorHAnsi"/>
-        </w:rPr>
-        <w:t>on top of statistical constraints</w:t>
-      </w:r>
-      <w:r>
-        <w:rPr>
-          <w:rFonts w:asciiTheme="majorHAnsi" w:eastAsia="Times New Roman" w:hAnsiTheme="majorHAnsi" w:cstheme="majorHAnsi"/>
-        </w:rPr>
-        <w:t xml:space="preserve">, thereby </w:t>
-      </w:r>
-      <w:r>
-        <w:rPr>
-          <w:rFonts w:asciiTheme="majorHAnsi" w:eastAsia="Times New Roman" w:hAnsiTheme="majorHAnsi" w:cstheme="majorHAnsi"/>
-        </w:rPr>
-        <w:t>driv</w:t>
-      </w:r>
-      <w:r>
-        <w:rPr>
-          <w:rFonts w:asciiTheme="majorHAnsi" w:eastAsia="Times New Roman" w:hAnsiTheme="majorHAnsi" w:cstheme="majorHAnsi"/>
-        </w:rPr>
-        <w:t>ing</w:t>
-      </w:r>
-      <w:r>
-        <w:rPr>
-          <w:rFonts w:asciiTheme="majorHAnsi" w:eastAsia="Times New Roman" w:hAnsiTheme="majorHAnsi" w:cstheme="majorHAnsi"/>
-        </w:rPr>
-        <w:t xml:space="preserve"> the SAD away from </w:t>
-      </w:r>
-      <w:r>
-        <w:rPr>
-          <w:rFonts w:asciiTheme="majorHAnsi" w:eastAsia="Times New Roman" w:hAnsiTheme="majorHAnsi" w:cstheme="majorHAnsi"/>
-        </w:rPr>
-        <w:t xml:space="preserve">common shapes that would be observed in the </w:t>
-      </w:r>
-      <w:r>
-        <w:rPr>
-          <w:rFonts w:asciiTheme="majorHAnsi" w:eastAsia="Times New Roman" w:hAnsiTheme="majorHAnsi" w:cstheme="majorHAnsi"/>
-        </w:rPr>
-        <w:t xml:space="preserve">absence of a dominating non-statistical process. Our </w:t>
-      </w:r>
-      <w:r>
-        <w:rPr>
-          <w:rFonts w:asciiTheme="majorHAnsi" w:eastAsia="Times New Roman" w:hAnsiTheme="majorHAnsi" w:cstheme="majorHAnsi"/>
-        </w:rPr>
-        <w:t>results suggest that the prevailing processes</w:t>
-      </w:r>
-      <w:r>
-        <w:rPr>
-          <w:rFonts w:asciiTheme="majorHAnsi" w:eastAsia="Times New Roman" w:hAnsiTheme="majorHAnsi" w:cstheme="majorHAnsi"/>
-        </w:rPr>
-        <w:t xml:space="preserve"> structuring these</w:t>
-      </w:r>
-      <w:r>
-        <w:rPr>
-          <w:rFonts w:asciiTheme="majorHAnsi" w:eastAsia="Times New Roman" w:hAnsiTheme="majorHAnsi" w:cstheme="majorHAnsi"/>
-        </w:rPr>
-        <w:t xml:space="preserve"> </w:t>
-      </w:r>
-      <w:r>
-        <w:rPr>
-          <w:rFonts w:asciiTheme="majorHAnsi" w:eastAsia="Times New Roman" w:hAnsiTheme="majorHAnsi" w:cstheme="majorHAnsi"/>
-        </w:rPr>
-        <w:t>communities</w:t>
-      </w:r>
-      <w:r>
-        <w:rPr>
-          <w:rFonts w:asciiTheme="majorHAnsi" w:eastAsia="Times New Roman" w:hAnsiTheme="majorHAnsi" w:cstheme="majorHAnsi"/>
-        </w:rPr>
-        <w:t xml:space="preserve"> </w:t>
-      </w:r>
-      <w:r>
-        <w:rPr>
-          <w:rFonts w:asciiTheme="majorHAnsi" w:eastAsia="Times New Roman" w:hAnsiTheme="majorHAnsi" w:cstheme="majorHAnsi"/>
-        </w:rPr>
-        <w:t>tend to be those</w:t>
-      </w:r>
-      <w:r>
-        <w:rPr>
-          <w:rFonts w:asciiTheme="majorHAnsi" w:eastAsia="Times New Roman" w:hAnsiTheme="majorHAnsi" w:cstheme="majorHAnsi"/>
-        </w:rPr>
-        <w:t xml:space="preserve"> that</w:t>
-      </w:r>
-      <w:r>
-        <w:rPr>
-          <w:rFonts w:asciiTheme="majorHAnsi" w:eastAsia="Times New Roman" w:hAnsiTheme="majorHAnsi" w:cstheme="majorHAnsi"/>
-        </w:rPr>
-        <w:t xml:space="preserve"> </w:t>
-      </w:r>
-      <w:r>
-        <w:rPr>
-          <w:rFonts w:asciiTheme="majorHAnsi" w:eastAsia="Times New Roman" w:hAnsiTheme="majorHAnsi" w:cstheme="majorHAnsi"/>
-        </w:rPr>
-        <w:t xml:space="preserve">cause abundance distributions to be more uneven – rather than those that </w:t>
-      </w:r>
-      <w:r>
-        <w:rPr>
-          <w:rFonts w:asciiTheme="majorHAnsi" w:eastAsia="Times New Roman" w:hAnsiTheme="majorHAnsi" w:cstheme="majorHAnsi"/>
-        </w:rPr>
-        <w:t>produce more even abundances</w:t>
-      </w:r>
-      <w:r>
-        <w:rPr>
-          <w:rFonts w:asciiTheme="majorHAnsi" w:eastAsia="Times New Roman" w:hAnsiTheme="majorHAnsi" w:cstheme="majorHAnsi"/>
-        </w:rPr>
-        <w:t xml:space="preserve"> across species.</w:t>
-      </w:r>
-      <w:r>
-        <w:rPr>
-          <w:rFonts w:asciiTheme="majorHAnsi" w:eastAsia="Times New Roman" w:hAnsiTheme="majorHAnsi" w:cstheme="majorHAnsi"/>
-        </w:rPr>
-        <w:t xml:space="preserve"> Ecological processes may lengthen the rare tail of the SAD, for example by promoting the persistence of rare species at very low abundances (</w:t>
-      </w:r>
-      <w:proofErr w:type="gramStart"/>
-      <w:r>
-        <w:rPr>
-          <w:rFonts w:asciiTheme="majorHAnsi" w:eastAsia="Times New Roman" w:hAnsiTheme="majorHAnsi" w:cstheme="majorHAnsi"/>
-        </w:rPr>
-        <w:t>e.g.</w:t>
-      </w:r>
-      <w:proofErr w:type="gramEnd"/>
-      <w:r>
-        <w:rPr>
-          <w:rFonts w:asciiTheme="majorHAnsi" w:eastAsia="Times New Roman" w:hAnsiTheme="majorHAnsi" w:cstheme="majorHAnsi"/>
-        </w:rPr>
-        <w:t xml:space="preserve"> </w:t>
-      </w:r>
-      <w:proofErr w:type="spellStart"/>
-      <w:r>
-        <w:rPr>
-          <w:rFonts w:asciiTheme="majorHAnsi" w:eastAsia="Times New Roman" w:hAnsiTheme="majorHAnsi" w:cstheme="majorHAnsi"/>
-        </w:rPr>
-        <w:t>Yenni</w:t>
-      </w:r>
-      <w:proofErr w:type="spellEnd"/>
-      <w:r>
-        <w:rPr>
-          <w:rFonts w:asciiTheme="majorHAnsi" w:eastAsia="Times New Roman" w:hAnsiTheme="majorHAnsi" w:cstheme="majorHAnsi"/>
-        </w:rPr>
-        <w:t xml:space="preserve"> </w:t>
-      </w:r>
-      <w:r>
-        <w:rPr>
-          <w:rFonts w:asciiTheme="majorHAnsi" w:eastAsia="Times New Roman" w:hAnsiTheme="majorHAnsi" w:cstheme="majorHAnsi"/>
-        </w:rPr>
-        <w:t>et al.</w:t>
-      </w:r>
-      <w:r>
-        <w:rPr>
-          <w:rFonts w:asciiTheme="majorHAnsi" w:eastAsia="Times New Roman" w:hAnsiTheme="majorHAnsi" w:cstheme="majorHAnsi"/>
-        </w:rPr>
-        <w:t xml:space="preserve"> 2012). </w:t>
-      </w:r>
-      <w:proofErr w:type="gramStart"/>
-      <w:r>
-        <w:rPr>
-          <w:rFonts w:asciiTheme="majorHAnsi" w:eastAsia="Times New Roman" w:hAnsiTheme="majorHAnsi" w:cstheme="majorHAnsi"/>
-        </w:rPr>
-        <w:t>Or,</w:t>
-      </w:r>
-      <w:proofErr w:type="gramEnd"/>
-      <w:r>
-        <w:rPr>
-          <w:rFonts w:asciiTheme="majorHAnsi" w:eastAsia="Times New Roman" w:hAnsiTheme="majorHAnsi" w:cstheme="majorHAnsi"/>
-        </w:rPr>
-        <w:t xml:space="preserve"> they could drive abundant species to have larger populations that would be statistically expected, without driving other species entirely to extinction (Chesson 2000)</w:t>
-      </w:r>
-      <w:r>
-        <w:rPr>
-          <w:rFonts w:asciiTheme="majorHAnsi" w:eastAsia="Times New Roman" w:hAnsiTheme="majorHAnsi" w:cstheme="majorHAnsi"/>
-        </w:rPr>
-        <w:t>.</w:t>
-      </w:r>
-      <w:r>
-        <w:rPr>
-          <w:rFonts w:asciiTheme="majorHAnsi" w:eastAsia="Times New Roman" w:hAnsiTheme="majorHAnsi" w:cstheme="majorHAnsi"/>
-        </w:rPr>
-        <w:t xml:space="preserve"> </w:t>
-      </w:r>
-      <w:r>
-        <w:rPr>
-          <w:rFonts w:asciiTheme="majorHAnsi" w:eastAsia="Times New Roman" w:hAnsiTheme="majorHAnsi" w:cstheme="majorHAnsi"/>
-        </w:rPr>
-        <w:t>Although</w:t>
-      </w:r>
-      <w:r>
-        <w:rPr>
-          <w:rFonts w:asciiTheme="majorHAnsi" w:eastAsia="Times New Roman" w:hAnsiTheme="majorHAnsi" w:cstheme="majorHAnsi"/>
-        </w:rPr>
-        <w:t xml:space="preserve"> </w:t>
-      </w:r>
-      <w:r>
-        <w:rPr>
-          <w:rFonts w:asciiTheme="majorHAnsi" w:eastAsia="Times New Roman" w:hAnsiTheme="majorHAnsi" w:cstheme="majorHAnsi"/>
-        </w:rPr>
-        <w:t>a disproportionate</w:t>
-      </w:r>
-      <w:r>
-        <w:rPr>
-          <w:rFonts w:asciiTheme="majorHAnsi" w:eastAsia="Times New Roman" w:hAnsiTheme="majorHAnsi" w:cstheme="majorHAnsi"/>
-        </w:rPr>
-        <w:t xml:space="preserve"> number of</w:t>
-      </w:r>
-      <w:r>
-        <w:rPr>
-          <w:rFonts w:asciiTheme="majorHAnsi" w:eastAsia="Times New Roman" w:hAnsiTheme="majorHAnsi" w:cstheme="majorHAnsi"/>
-        </w:rPr>
-        <w:t xml:space="preserve"> communities deviated statistically </w:t>
-      </w:r>
-      <w:r>
-        <w:rPr>
-          <w:rFonts w:asciiTheme="majorHAnsi" w:eastAsia="Times New Roman" w:hAnsiTheme="majorHAnsi" w:cstheme="majorHAnsi"/>
-        </w:rPr>
-        <w:t xml:space="preserve">from </w:t>
-      </w:r>
-      <w:r>
-        <w:rPr>
-          <w:rFonts w:asciiTheme="majorHAnsi" w:eastAsia="Times New Roman" w:hAnsiTheme="majorHAnsi" w:cstheme="majorHAnsi"/>
-        </w:rPr>
-        <w:t>their feasible set</w:t>
-      </w:r>
-      <w:r>
-        <w:rPr>
-          <w:rFonts w:asciiTheme="majorHAnsi" w:eastAsia="Times New Roman" w:hAnsiTheme="majorHAnsi" w:cstheme="majorHAnsi"/>
-        </w:rPr>
-        <w:t>s</w:t>
-      </w:r>
-      <w:r>
-        <w:rPr>
-          <w:rFonts w:asciiTheme="majorHAnsi" w:eastAsia="Times New Roman" w:hAnsiTheme="majorHAnsi" w:cstheme="majorHAnsi"/>
-        </w:rPr>
-        <w:t xml:space="preserve">, there were </w:t>
-      </w:r>
-      <w:r>
-        <w:rPr>
-          <w:rFonts w:asciiTheme="majorHAnsi" w:eastAsia="Times New Roman" w:hAnsiTheme="majorHAnsi" w:cstheme="majorHAnsi"/>
-        </w:rPr>
-        <w:t xml:space="preserve">also </w:t>
-      </w:r>
-      <w:r>
-        <w:rPr>
-          <w:rFonts w:asciiTheme="majorHAnsi" w:eastAsia="Times New Roman" w:hAnsiTheme="majorHAnsi" w:cstheme="majorHAnsi"/>
-        </w:rPr>
-        <w:t xml:space="preserve">many communities </w:t>
-      </w:r>
-      <w:r>
-        <w:rPr>
-          <w:rFonts w:asciiTheme="majorHAnsi" w:eastAsia="Times New Roman" w:hAnsiTheme="majorHAnsi" w:cstheme="majorHAnsi"/>
-        </w:rPr>
-        <w:t>for which we did not detect deviations</w:t>
-      </w:r>
-      <w:r>
-        <w:rPr>
-          <w:rFonts w:asciiTheme="majorHAnsi" w:eastAsia="Times New Roman" w:hAnsiTheme="majorHAnsi" w:cstheme="majorHAnsi"/>
-        </w:rPr>
-        <w:t xml:space="preserve">. </w:t>
-      </w:r>
-      <w:r>
-        <w:rPr>
-          <w:rFonts w:asciiTheme="majorHAnsi" w:eastAsia="Times New Roman" w:hAnsiTheme="majorHAnsi" w:cstheme="majorHAnsi"/>
-        </w:rPr>
-        <w:t>In such cases</w:t>
-      </w:r>
-      <w:r>
-        <w:rPr>
-          <w:rFonts w:asciiTheme="majorHAnsi" w:eastAsia="Times New Roman" w:hAnsiTheme="majorHAnsi" w:cstheme="majorHAnsi"/>
-        </w:rPr>
-        <w:t>,</w:t>
-      </w:r>
-      <w:r>
-        <w:rPr>
-          <w:rFonts w:asciiTheme="majorHAnsi" w:eastAsia="Times New Roman" w:hAnsiTheme="majorHAnsi" w:cstheme="majorHAnsi"/>
-        </w:rPr>
-        <w:t xml:space="preserve"> </w:t>
-      </w:r>
-      <w:r>
-        <w:rPr>
-          <w:rFonts w:asciiTheme="majorHAnsi" w:eastAsia="Times New Roman" w:hAnsiTheme="majorHAnsi" w:cstheme="majorHAnsi"/>
-        </w:rPr>
-        <w:t>multiple</w:t>
-      </w:r>
-      <w:r>
-        <w:rPr>
-          <w:rFonts w:asciiTheme="majorHAnsi" w:eastAsia="Times New Roman" w:hAnsiTheme="majorHAnsi" w:cstheme="majorHAnsi"/>
-        </w:rPr>
-        <w:t xml:space="preserve"> </w:t>
-      </w:r>
-      <w:r>
-        <w:rPr>
-          <w:rFonts w:asciiTheme="majorHAnsi" w:eastAsia="Times New Roman" w:hAnsiTheme="majorHAnsi" w:cstheme="majorHAnsi"/>
-        </w:rPr>
-        <w:t>ecological processes</w:t>
-      </w:r>
-      <w:r>
-        <w:rPr>
-          <w:rFonts w:asciiTheme="majorHAnsi" w:eastAsia="Times New Roman" w:hAnsiTheme="majorHAnsi" w:cstheme="majorHAnsi"/>
-        </w:rPr>
-        <w:t xml:space="preserve"> may</w:t>
-      </w:r>
-      <w:r>
-        <w:rPr>
-          <w:rFonts w:asciiTheme="majorHAnsi" w:eastAsia="Times New Roman" w:hAnsiTheme="majorHAnsi" w:cstheme="majorHAnsi"/>
-        </w:rPr>
-        <w:t xml:space="preserve"> operate simultaneously and with countervailing impacts on abundance distributions, resulting in no dominating net effect on the shape of the distribution beyond that imposed by fundamental constraints</w:t>
-      </w:r>
-      <w:r>
-        <w:rPr>
-          <w:rFonts w:asciiTheme="majorHAnsi" w:eastAsia="Times New Roman" w:hAnsiTheme="majorHAnsi" w:cstheme="majorHAnsi"/>
-        </w:rPr>
-        <w:t xml:space="preserve"> (Harte </w:t>
-      </w:r>
-      <w:r>
-        <w:rPr>
-          <w:rFonts w:asciiTheme="majorHAnsi" w:eastAsia="Times New Roman" w:hAnsiTheme="majorHAnsi" w:cstheme="majorHAnsi"/>
-        </w:rPr>
-        <w:t>20</w:t>
-      </w:r>
-      <w:r>
-        <w:rPr>
-          <w:rFonts w:asciiTheme="majorHAnsi" w:eastAsia="Times New Roman" w:hAnsiTheme="majorHAnsi" w:cstheme="majorHAnsi"/>
-        </w:rPr>
-        <w:t>11</w:t>
-      </w:r>
-      <w:r>
-        <w:rPr>
-          <w:rFonts w:asciiTheme="majorHAnsi" w:eastAsia="Times New Roman" w:hAnsiTheme="majorHAnsi" w:cstheme="majorHAnsi"/>
-        </w:rPr>
-        <w:t>; Harte and Newman 2014</w:t>
-      </w:r>
-      <w:r>
-        <w:rPr>
-          <w:rFonts w:asciiTheme="majorHAnsi" w:eastAsia="Times New Roman" w:hAnsiTheme="majorHAnsi" w:cstheme="majorHAnsi"/>
-        </w:rPr>
-        <w:t>)</w:t>
-      </w:r>
-      <w:r>
-        <w:rPr>
-          <w:rFonts w:asciiTheme="majorHAnsi" w:eastAsia="Times New Roman" w:hAnsiTheme="majorHAnsi" w:cstheme="majorHAnsi"/>
-        </w:rPr>
-        <w:t>.</w:t>
-      </w:r>
-      <w:r>
-        <w:rPr>
-          <w:rFonts w:asciiTheme="majorHAnsi" w:eastAsia="Times New Roman" w:hAnsiTheme="majorHAnsi" w:cstheme="majorHAnsi"/>
-        </w:rPr>
-        <w:t xml:space="preserve"> </w:t>
-      </w:r>
-      <w:r>
-        <w:rPr>
-          <w:rFonts w:asciiTheme="majorHAnsi" w:eastAsia="Times New Roman" w:hAnsiTheme="majorHAnsi" w:cstheme="majorHAnsi"/>
-        </w:rPr>
-        <w:t xml:space="preserve">Going forward, </w:t>
-      </w:r>
-      <w:r>
-        <w:rPr>
-          <w:rFonts w:asciiTheme="majorHAnsi" w:eastAsia="Times New Roman" w:hAnsiTheme="majorHAnsi" w:cstheme="majorHAnsi"/>
-        </w:rPr>
-        <w:t xml:space="preserve">testing whether ecological theories or common functional approximations </w:t>
-      </w:r>
-      <w:r>
-        <w:rPr>
-          <w:rFonts w:asciiTheme="majorHAnsi" w:eastAsia="Times New Roman" w:hAnsiTheme="majorHAnsi" w:cstheme="majorHAnsi"/>
-        </w:rPr>
-        <w:t>(</w:t>
-      </w:r>
-      <w:proofErr w:type="gramStart"/>
-      <w:r>
-        <w:rPr>
-          <w:rFonts w:asciiTheme="majorHAnsi" w:eastAsia="Times New Roman" w:hAnsiTheme="majorHAnsi" w:cstheme="majorHAnsi"/>
-        </w:rPr>
-        <w:t>e.g.</w:t>
-      </w:r>
-      <w:proofErr w:type="gramEnd"/>
-      <w:r>
-        <w:rPr>
-          <w:rFonts w:asciiTheme="majorHAnsi" w:eastAsia="Times New Roman" w:hAnsiTheme="majorHAnsi" w:cstheme="majorHAnsi"/>
-        </w:rPr>
-        <w:t xml:space="preserve"> the log-normal distribution) </w:t>
-      </w:r>
-      <w:r>
-        <w:rPr>
-          <w:rFonts w:asciiTheme="majorHAnsi" w:eastAsia="Times New Roman" w:hAnsiTheme="majorHAnsi" w:cstheme="majorHAnsi"/>
-        </w:rPr>
-        <w:t>accurately predict</w:t>
-      </w:r>
-      <w:r>
-        <w:rPr>
-          <w:rFonts w:asciiTheme="majorHAnsi" w:eastAsia="Times New Roman" w:hAnsiTheme="majorHAnsi" w:cstheme="majorHAnsi"/>
-        </w:rPr>
-        <w:t xml:space="preserve"> th</w:t>
-      </w:r>
-      <w:r>
-        <w:rPr>
-          <w:rFonts w:asciiTheme="majorHAnsi" w:eastAsia="Times New Roman" w:hAnsiTheme="majorHAnsi" w:cstheme="majorHAnsi"/>
-        </w:rPr>
-        <w:t xml:space="preserve">is range of variation in deviations between observed SADs and their </w:t>
+        <w:t xml:space="preserve">their </w:t>
       </w:r>
       <w:r>
         <w:rPr>
@@ -12021,7 +12701,6 @@
         <w:rPr>
           <w:rFonts w:asciiTheme="majorHAnsi" w:eastAsia="Times New Roman" w:hAnsiTheme="majorHAnsi" w:cstheme="majorHAnsi"/>
         </w:rPr>
-        <w:lastRenderedPageBreak/>
         <w:t>range of community sizes present in our datasets</w:t>
       </w:r>
       <w:r>
@@ -12560,7 +13239,14 @@
         <w:rPr>
           <w:rFonts w:asciiTheme="majorHAnsi" w:eastAsia="Times New Roman" w:hAnsiTheme="majorHAnsi" w:cstheme="majorHAnsi"/>
         </w:rPr>
-        <w:t xml:space="preserve">. FIA communities, with their broad distributions of shape metrics and overall lack of detectable signal, </w:t>
+        <w:t xml:space="preserve">. FIA communities, with their broad </w:t>
+      </w:r>
+      <w:r>
+        <w:rPr>
+          <w:rFonts w:asciiTheme="majorHAnsi" w:eastAsia="Times New Roman" w:hAnsiTheme="majorHAnsi" w:cstheme="majorHAnsi"/>
+        </w:rPr>
+        <w:lastRenderedPageBreak/>
+        <w:t xml:space="preserve">distributions of shape metrics and overall lack of detectable signal, </w:t>
       </w:r>
       <w:r>
         <w:rPr>
@@ -12682,7 +13368,6 @@
         <w:rPr>
           <w:rFonts w:asciiTheme="majorHAnsi" w:eastAsia="Times New Roman" w:hAnsiTheme="majorHAnsi" w:cstheme="majorHAnsi"/>
         </w:rPr>
-        <w:lastRenderedPageBreak/>
         <w:t>It is also important to recognize that there are multiple plausible approaches to defining a statistical baseline for the SAD, of which we have taken only one (</w:t>
       </w:r>
       <w:proofErr w:type="spellStart"/>
@@ -13167,6 +13852,7 @@
         <w:rPr>
           <w:rFonts w:asciiTheme="majorHAnsi" w:eastAsia="Times New Roman" w:hAnsiTheme="majorHAnsi" w:cstheme="majorHAnsi"/>
         </w:rPr>
+        <w:lastRenderedPageBreak/>
         <w:t>tools</w:t>
       </w:r>
       <w:r>
@@ -13369,14 +14055,7 @@
         <w:rPr>
           <w:rFonts w:asciiTheme="majorHAnsi" w:eastAsia="Times New Roman" w:hAnsiTheme="majorHAnsi" w:cstheme="majorHAnsi"/>
         </w:rPr>
-        <w:t xml:space="preserve"> </w:t>
-      </w:r>
-      <w:r>
-        <w:rPr>
-          <w:rFonts w:asciiTheme="majorHAnsi" w:eastAsia="Times New Roman" w:hAnsiTheme="majorHAnsi" w:cstheme="majorHAnsi"/>
-        </w:rPr>
-        <w:lastRenderedPageBreak/>
-        <w:t xml:space="preserve">new avenues for understanding how and when biological drivers affect </w:t>
+        <w:t xml:space="preserve"> new avenues for understanding how and when biological drivers affect </w:t>
       </w:r>
       <w:r>
         <w:rPr>
@@ -15960,62 +16639,62 @@
           <w:rFonts w:asciiTheme="majorHAnsi" w:hAnsiTheme="majorHAnsi" w:cstheme="majorHAnsi"/>
         </w:rPr>
       </w:pPr>
-      <w:bookmarkStart w:id="417" w:name="_Figure_1:_Communities"/>
-      <w:bookmarkStart w:id="418" w:name="_Figure_1:_S0,"/>
-      <w:bookmarkStart w:id="419" w:name="_Figure_0:_Distribution"/>
-      <w:bookmarkStart w:id="420" w:name="_Figure_1.5:_Datasets"/>
-      <w:bookmarkStart w:id="421" w:name="_Figure_1.75:_Nparts"/>
-      <w:bookmarkStart w:id="422" w:name="_Figure_1:_Number"/>
-      <w:bookmarkStart w:id="423" w:name="_Figure_1.875:_Nparts"/>
-      <w:bookmarkStart w:id="424" w:name="_Figure_2:_Self-similarity"/>
-      <w:bookmarkStart w:id="425" w:name="_Figure_2:_Narrowness"/>
-      <w:bookmarkStart w:id="426" w:name="_Figure_3:_Self-similarity"/>
-      <w:bookmarkStart w:id="427" w:name="_Figure_3:_Skewness"/>
-      <w:bookmarkStart w:id="428" w:name="_Figure_3.5_Self"/>
-      <w:bookmarkStart w:id="429" w:name="_Figure_4:_Overall"/>
-      <w:bookmarkStart w:id="430" w:name="_Figure_4:_Simpson"/>
-      <w:bookmarkStart w:id="431" w:name="_Figure_6:_Skewness"/>
-      <w:bookmarkStart w:id="432" w:name="_Figure_7:_Skewness"/>
-      <w:bookmarkStart w:id="433" w:name="_Figure_8:_Simpson"/>
-      <w:bookmarkStart w:id="434" w:name="_Figure_9:_Simpson"/>
-      <w:bookmarkStart w:id="435" w:name="_Figure_10:_Skewness"/>
-      <w:bookmarkStart w:id="436" w:name="_Figure_11:_Simpson"/>
-      <w:bookmarkStart w:id="437" w:name="_Figure_12:_Simpson"/>
-      <w:bookmarkStart w:id="438" w:name="_Figure_13:_Skewness"/>
-      <w:bookmarkStart w:id="439" w:name="_Figure_14:_Skewness"/>
-      <w:bookmarkStart w:id="440" w:name="_Figure_15:_Rarefied"/>
-      <w:bookmarkStart w:id="441" w:name="_Figure_16:_Rarefied"/>
-      <w:bookmarkStart w:id="442" w:name="_Table_1:_Proportion"/>
-      <w:bookmarkStart w:id="443" w:name="_Table_2:_Proportion"/>
-      <w:bookmarkStart w:id="444" w:name="_Figure_2:_95%"/>
-      <w:bookmarkEnd w:id="417"/>
-      <w:bookmarkEnd w:id="418"/>
-      <w:bookmarkEnd w:id="419"/>
-      <w:bookmarkEnd w:id="420"/>
-      <w:bookmarkEnd w:id="421"/>
-      <w:bookmarkEnd w:id="422"/>
-      <w:bookmarkEnd w:id="423"/>
-      <w:bookmarkEnd w:id="424"/>
-      <w:bookmarkEnd w:id="425"/>
-      <w:bookmarkEnd w:id="426"/>
-      <w:bookmarkEnd w:id="427"/>
-      <w:bookmarkEnd w:id="428"/>
-      <w:bookmarkEnd w:id="429"/>
-      <w:bookmarkEnd w:id="430"/>
-      <w:bookmarkEnd w:id="431"/>
-      <w:bookmarkEnd w:id="432"/>
-      <w:bookmarkEnd w:id="433"/>
-      <w:bookmarkEnd w:id="434"/>
-      <w:bookmarkEnd w:id="435"/>
-      <w:bookmarkEnd w:id="436"/>
-      <w:bookmarkEnd w:id="437"/>
-      <w:bookmarkEnd w:id="438"/>
-      <w:bookmarkEnd w:id="439"/>
-      <w:bookmarkEnd w:id="440"/>
-      <w:bookmarkEnd w:id="441"/>
-      <w:bookmarkEnd w:id="442"/>
-      <w:bookmarkEnd w:id="443"/>
-      <w:bookmarkEnd w:id="444"/>
+      <w:bookmarkStart w:id="484" w:name="_Figure_1:_Communities"/>
+      <w:bookmarkStart w:id="485" w:name="_Figure_1:_S0,"/>
+      <w:bookmarkStart w:id="486" w:name="_Figure_0:_Distribution"/>
+      <w:bookmarkStart w:id="487" w:name="_Figure_1.5:_Datasets"/>
+      <w:bookmarkStart w:id="488" w:name="_Figure_1.75:_Nparts"/>
+      <w:bookmarkStart w:id="489" w:name="_Figure_1:_Number"/>
+      <w:bookmarkStart w:id="490" w:name="_Figure_1.875:_Nparts"/>
+      <w:bookmarkStart w:id="491" w:name="_Figure_2:_Self-similarity"/>
+      <w:bookmarkStart w:id="492" w:name="_Figure_2:_Narrowness"/>
+      <w:bookmarkStart w:id="493" w:name="_Figure_3:_Self-similarity"/>
+      <w:bookmarkStart w:id="494" w:name="_Figure_3:_Skewness"/>
+      <w:bookmarkStart w:id="495" w:name="_Figure_3.5_Self"/>
+      <w:bookmarkStart w:id="496" w:name="_Figure_4:_Overall"/>
+      <w:bookmarkStart w:id="497" w:name="_Figure_4:_Simpson"/>
+      <w:bookmarkStart w:id="498" w:name="_Figure_6:_Skewness"/>
+      <w:bookmarkStart w:id="499" w:name="_Figure_7:_Skewness"/>
+      <w:bookmarkStart w:id="500" w:name="_Figure_8:_Simpson"/>
+      <w:bookmarkStart w:id="501" w:name="_Figure_9:_Simpson"/>
+      <w:bookmarkStart w:id="502" w:name="_Figure_10:_Skewness"/>
+      <w:bookmarkStart w:id="503" w:name="_Figure_11:_Simpson"/>
+      <w:bookmarkStart w:id="504" w:name="_Figure_12:_Simpson"/>
+      <w:bookmarkStart w:id="505" w:name="_Figure_13:_Skewness"/>
+      <w:bookmarkStart w:id="506" w:name="_Figure_14:_Skewness"/>
+      <w:bookmarkStart w:id="507" w:name="_Figure_15:_Rarefied"/>
+      <w:bookmarkStart w:id="508" w:name="_Figure_16:_Rarefied"/>
+      <w:bookmarkStart w:id="509" w:name="_Table_1:_Proportion"/>
+      <w:bookmarkStart w:id="510" w:name="_Table_2:_Proportion"/>
+      <w:bookmarkStart w:id="511" w:name="_Figure_2:_95%"/>
+      <w:bookmarkEnd w:id="484"/>
+      <w:bookmarkEnd w:id="485"/>
+      <w:bookmarkEnd w:id="486"/>
+      <w:bookmarkEnd w:id="487"/>
+      <w:bookmarkEnd w:id="488"/>
+      <w:bookmarkEnd w:id="489"/>
+      <w:bookmarkEnd w:id="490"/>
+      <w:bookmarkEnd w:id="491"/>
+      <w:bookmarkEnd w:id="492"/>
+      <w:bookmarkEnd w:id="493"/>
+      <w:bookmarkEnd w:id="494"/>
+      <w:bookmarkEnd w:id="495"/>
+      <w:bookmarkEnd w:id="496"/>
+      <w:bookmarkEnd w:id="497"/>
+      <w:bookmarkEnd w:id="498"/>
+      <w:bookmarkEnd w:id="499"/>
+      <w:bookmarkEnd w:id="500"/>
+      <w:bookmarkEnd w:id="501"/>
+      <w:bookmarkEnd w:id="502"/>
+      <w:bookmarkEnd w:id="503"/>
+      <w:bookmarkEnd w:id="504"/>
+      <w:bookmarkEnd w:id="505"/>
+      <w:bookmarkEnd w:id="506"/>
+      <w:bookmarkEnd w:id="507"/>
+      <w:bookmarkEnd w:id="508"/>
+      <w:bookmarkEnd w:id="509"/>
+      <w:bookmarkEnd w:id="510"/>
+      <w:bookmarkEnd w:id="511"/>
     </w:p>
     <w:sectPr>
       <w:headerReference w:type="default" r:id="rId20"/>

</xml_diff>